<commit_message>
Se agregaron mas requisitos funcionales al capitulo 2
</commit_message>
<xml_diff>
--- a/doc/Tesis Cap2.docx
+++ b/doc/Tesis Cap2.docx
@@ -12,7 +12,6 @@
         </w:rPr>
       </w:pPr>
       <w:bookmarkStart w:id="0" w:name="_Toc176834858"/>
-      <w:bookmarkStart w:id="1" w:name="_GoBack"/>
       <w:r>
         <w:rPr>
           <w:rFonts w:cs="Arial"/>
@@ -732,9 +731,16 @@
           <w:szCs w:val="24"/>
         </w:rPr>
         <w:lastRenderedPageBreak/>
-        <w:t xml:space="preserve">recomendación | Machine </w:t>
-      </w:r>
-      <w:proofErr w:type="spellStart"/>
+        <w:t>recomendación | Machine Learning</w:t>
+      </w:r>
+      <w:r>
+        <w:rPr>
+          <w:rFonts w:ascii="Arial" w:hAnsi="Arial" w:cs="Arial"/>
+          <w:sz w:val="24"/>
+          <w:szCs w:val="24"/>
+        </w:rPr>
+        <w:t xml:space="preserve">, s. f.; </w:t>
+      </w:r>
       <w:r>
         <w:rPr>
           <w:rFonts w:ascii="Arial" w:hAnsi="Arial" w:cs="Arial"/>
@@ -743,39 +749,8 @@
           <w:sz w:val="24"/>
           <w:szCs w:val="24"/>
         </w:rPr>
-        <w:t>Learning</w:t>
-      </w:r>
-      <w:proofErr w:type="spellEnd"/>
-      <w:r>
-        <w:rPr>
-          <w:rFonts w:ascii="Arial" w:hAnsi="Arial" w:cs="Arial"/>
-          <w:sz w:val="24"/>
-          <w:szCs w:val="24"/>
-        </w:rPr>
-        <w:t xml:space="preserve">, s. f.; </w:t>
-      </w:r>
-      <w:r>
-        <w:rPr>
-          <w:rFonts w:ascii="Arial" w:hAnsi="Arial" w:cs="Arial"/>
-          <w:i/>
-          <w:iCs/>
-          <w:sz w:val="24"/>
-          <w:szCs w:val="24"/>
-        </w:rPr>
-        <w:t xml:space="preserve">Reclasificación | Machine </w:t>
-      </w:r>
-      <w:proofErr w:type="spellStart"/>
-      <w:r>
-        <w:rPr>
-          <w:rFonts w:ascii="Arial" w:hAnsi="Arial" w:cs="Arial"/>
-          <w:i/>
-          <w:iCs/>
-          <w:sz w:val="24"/>
-          <w:szCs w:val="24"/>
-        </w:rPr>
-        <w:t>Learning</w:t>
-      </w:r>
-      <w:proofErr w:type="spellEnd"/>
+        <w:t>Reclasificación | Machine Learning</w:t>
+      </w:r>
       <w:r>
         <w:rPr>
           <w:rFonts w:ascii="Arial" w:hAnsi="Arial" w:cs="Arial"/>
@@ -1110,7 +1085,6 @@
         </w:rPr>
         <w:t>(</w:t>
       </w:r>
-      <w:proofErr w:type="spellStart"/>
       <w:r>
         <w:rPr>
           <w:rFonts w:ascii="Arial" w:hAnsi="Arial" w:cs="Arial"/>
@@ -1119,141 +1093,8 @@
           <w:sz w:val="24"/>
           <w:szCs w:val="24"/>
         </w:rPr>
-        <w:t>Tensorflow</w:t>
-      </w:r>
-      <w:proofErr w:type="spellEnd"/>
-      <w:r>
-        <w:rPr>
-          <w:rFonts w:ascii="Arial" w:hAnsi="Arial" w:cs="Arial"/>
-          <w:i/>
-          <w:iCs/>
-          <w:sz w:val="24"/>
-          <w:szCs w:val="24"/>
-        </w:rPr>
-        <w:t xml:space="preserve"> </w:t>
-      </w:r>
-      <w:proofErr w:type="spellStart"/>
-      <w:r>
-        <w:rPr>
-          <w:rFonts w:ascii="Arial" w:hAnsi="Arial" w:cs="Arial"/>
-          <w:i/>
-          <w:iCs/>
-          <w:sz w:val="24"/>
-          <w:szCs w:val="24"/>
-        </w:rPr>
-        <w:t>Deep</w:t>
-      </w:r>
-      <w:proofErr w:type="spellEnd"/>
-      <w:r>
-        <w:rPr>
-          <w:rFonts w:ascii="Arial" w:hAnsi="Arial" w:cs="Arial"/>
-          <w:i/>
-          <w:iCs/>
-          <w:sz w:val="24"/>
-          <w:szCs w:val="24"/>
-        </w:rPr>
-        <w:t xml:space="preserve"> </w:t>
-      </w:r>
-      <w:proofErr w:type="spellStart"/>
-      <w:r>
-        <w:rPr>
-          <w:rFonts w:ascii="Arial" w:hAnsi="Arial" w:cs="Arial"/>
-          <w:i/>
-          <w:iCs/>
-          <w:sz w:val="24"/>
-          <w:szCs w:val="24"/>
-        </w:rPr>
-        <w:t>Retrieval</w:t>
-      </w:r>
-      <w:proofErr w:type="spellEnd"/>
-      <w:r>
-        <w:rPr>
-          <w:rFonts w:ascii="Arial" w:hAnsi="Arial" w:cs="Arial"/>
-          <w:i/>
-          <w:iCs/>
-          <w:sz w:val="24"/>
-          <w:szCs w:val="24"/>
-        </w:rPr>
-        <w:t xml:space="preserve"> </w:t>
-      </w:r>
-      <w:proofErr w:type="spellStart"/>
-      <w:r>
-        <w:rPr>
-          <w:rFonts w:ascii="Arial" w:hAnsi="Arial" w:cs="Arial"/>
-          <w:i/>
-          <w:iCs/>
-          <w:sz w:val="24"/>
-          <w:szCs w:val="24"/>
-        </w:rPr>
-        <w:t>Using</w:t>
-      </w:r>
-      <w:proofErr w:type="spellEnd"/>
-      <w:r>
-        <w:rPr>
-          <w:rFonts w:ascii="Arial" w:hAnsi="Arial" w:cs="Arial"/>
-          <w:i/>
-          <w:iCs/>
-          <w:sz w:val="24"/>
-          <w:szCs w:val="24"/>
-        </w:rPr>
-        <w:t xml:space="preserve"> </w:t>
-      </w:r>
-      <w:proofErr w:type="spellStart"/>
-      <w:r>
-        <w:rPr>
-          <w:rFonts w:ascii="Arial" w:hAnsi="Arial" w:cs="Arial"/>
-          <w:i/>
-          <w:iCs/>
-          <w:sz w:val="24"/>
-          <w:szCs w:val="24"/>
-        </w:rPr>
-        <w:t>Two</w:t>
-      </w:r>
-      <w:proofErr w:type="spellEnd"/>
-      <w:r>
-        <w:rPr>
-          <w:rFonts w:ascii="Arial" w:hAnsi="Arial" w:cs="Arial"/>
-          <w:i/>
-          <w:iCs/>
-          <w:sz w:val="24"/>
-          <w:szCs w:val="24"/>
-        </w:rPr>
-        <w:t xml:space="preserve"> </w:t>
-      </w:r>
-      <w:proofErr w:type="spellStart"/>
-      <w:r>
-        <w:rPr>
-          <w:rFonts w:ascii="Arial" w:hAnsi="Arial" w:cs="Arial"/>
-          <w:i/>
-          <w:iCs/>
-          <w:sz w:val="24"/>
-          <w:szCs w:val="24"/>
-        </w:rPr>
-        <w:t>Towers</w:t>
-      </w:r>
-      <w:proofErr w:type="spellEnd"/>
-      <w:r>
-        <w:rPr>
-          <w:rFonts w:ascii="Arial" w:hAnsi="Arial" w:cs="Arial"/>
-          <w:i/>
-          <w:iCs/>
-          <w:sz w:val="24"/>
-          <w:szCs w:val="24"/>
-        </w:rPr>
-        <w:t xml:space="preserve"> </w:t>
-      </w:r>
-      <w:proofErr w:type="spellStart"/>
-      <w:r>
-        <w:rPr>
-          <w:rFonts w:ascii="Arial" w:hAnsi="Arial" w:cs="Arial"/>
-          <w:i/>
-          <w:iCs/>
-          <w:sz w:val="24"/>
-          <w:szCs w:val="24"/>
-        </w:rPr>
-        <w:t>Architecture</w:t>
-      </w:r>
-      <w:proofErr w:type="spellEnd"/>
+        <w:t>Tensorflow Deep Retrieval Using Two Towers Architecture</w:t>
+      </w:r>
       <w:r>
         <w:rPr>
           <w:rFonts w:ascii="Arial" w:hAnsi="Arial" w:cs="Arial"/>
@@ -1539,7 +1380,6 @@
         </w:rPr>
         <w:t>(</w:t>
       </w:r>
-      <w:proofErr w:type="spellStart"/>
       <w:r>
         <w:rPr>
           <w:rFonts w:ascii="Arial" w:hAnsi="Arial" w:cs="Arial"/>
@@ -1548,141 +1388,8 @@
           <w:sz w:val="24"/>
           <w:szCs w:val="24"/>
         </w:rPr>
-        <w:t>Tensorflow</w:t>
-      </w:r>
-      <w:proofErr w:type="spellEnd"/>
-      <w:r>
-        <w:rPr>
-          <w:rFonts w:ascii="Arial" w:hAnsi="Arial" w:cs="Arial"/>
-          <w:i/>
-          <w:iCs/>
-          <w:sz w:val="24"/>
-          <w:szCs w:val="24"/>
-        </w:rPr>
-        <w:t xml:space="preserve"> </w:t>
-      </w:r>
-      <w:proofErr w:type="spellStart"/>
-      <w:r>
-        <w:rPr>
-          <w:rFonts w:ascii="Arial" w:hAnsi="Arial" w:cs="Arial"/>
-          <w:i/>
-          <w:iCs/>
-          <w:sz w:val="24"/>
-          <w:szCs w:val="24"/>
-        </w:rPr>
-        <w:t>Deep</w:t>
-      </w:r>
-      <w:proofErr w:type="spellEnd"/>
-      <w:r>
-        <w:rPr>
-          <w:rFonts w:ascii="Arial" w:hAnsi="Arial" w:cs="Arial"/>
-          <w:i/>
-          <w:iCs/>
-          <w:sz w:val="24"/>
-          <w:szCs w:val="24"/>
-        </w:rPr>
-        <w:t xml:space="preserve"> </w:t>
-      </w:r>
-      <w:proofErr w:type="spellStart"/>
-      <w:r>
-        <w:rPr>
-          <w:rFonts w:ascii="Arial" w:hAnsi="Arial" w:cs="Arial"/>
-          <w:i/>
-          <w:iCs/>
-          <w:sz w:val="24"/>
-          <w:szCs w:val="24"/>
-        </w:rPr>
-        <w:t>Retrieval</w:t>
-      </w:r>
-      <w:proofErr w:type="spellEnd"/>
-      <w:r>
-        <w:rPr>
-          <w:rFonts w:ascii="Arial" w:hAnsi="Arial" w:cs="Arial"/>
-          <w:i/>
-          <w:iCs/>
-          <w:sz w:val="24"/>
-          <w:szCs w:val="24"/>
-        </w:rPr>
-        <w:t xml:space="preserve"> </w:t>
-      </w:r>
-      <w:proofErr w:type="spellStart"/>
-      <w:r>
-        <w:rPr>
-          <w:rFonts w:ascii="Arial" w:hAnsi="Arial" w:cs="Arial"/>
-          <w:i/>
-          <w:iCs/>
-          <w:sz w:val="24"/>
-          <w:szCs w:val="24"/>
-        </w:rPr>
-        <w:t>Using</w:t>
-      </w:r>
-      <w:proofErr w:type="spellEnd"/>
-      <w:r>
-        <w:rPr>
-          <w:rFonts w:ascii="Arial" w:hAnsi="Arial" w:cs="Arial"/>
-          <w:i/>
-          <w:iCs/>
-          <w:sz w:val="24"/>
-          <w:szCs w:val="24"/>
-        </w:rPr>
-        <w:t xml:space="preserve"> </w:t>
-      </w:r>
-      <w:proofErr w:type="spellStart"/>
-      <w:r>
-        <w:rPr>
-          <w:rFonts w:ascii="Arial" w:hAnsi="Arial" w:cs="Arial"/>
-          <w:i/>
-          <w:iCs/>
-          <w:sz w:val="24"/>
-          <w:szCs w:val="24"/>
-        </w:rPr>
-        <w:t>Two</w:t>
-      </w:r>
-      <w:proofErr w:type="spellEnd"/>
-      <w:r>
-        <w:rPr>
-          <w:rFonts w:ascii="Arial" w:hAnsi="Arial" w:cs="Arial"/>
-          <w:i/>
-          <w:iCs/>
-          <w:sz w:val="24"/>
-          <w:szCs w:val="24"/>
-        </w:rPr>
-        <w:t xml:space="preserve"> </w:t>
-      </w:r>
-      <w:proofErr w:type="spellStart"/>
-      <w:r>
-        <w:rPr>
-          <w:rFonts w:ascii="Arial" w:hAnsi="Arial" w:cs="Arial"/>
-          <w:i/>
-          <w:iCs/>
-          <w:sz w:val="24"/>
-          <w:szCs w:val="24"/>
-        </w:rPr>
-        <w:t>Towers</w:t>
-      </w:r>
-      <w:proofErr w:type="spellEnd"/>
-      <w:r>
-        <w:rPr>
-          <w:rFonts w:ascii="Arial" w:hAnsi="Arial" w:cs="Arial"/>
-          <w:i/>
-          <w:iCs/>
-          <w:sz w:val="24"/>
-          <w:szCs w:val="24"/>
-        </w:rPr>
-        <w:t xml:space="preserve"> </w:t>
-      </w:r>
-      <w:proofErr w:type="spellStart"/>
-      <w:r>
-        <w:rPr>
-          <w:rFonts w:ascii="Arial" w:hAnsi="Arial" w:cs="Arial"/>
-          <w:i/>
-          <w:iCs/>
-          <w:sz w:val="24"/>
-          <w:szCs w:val="24"/>
-        </w:rPr>
-        <w:t>Architecture</w:t>
-      </w:r>
-      <w:proofErr w:type="spellEnd"/>
+        <w:t>Tensorflow Deep Retrieval Using Two Towers Architecture</w:t>
+      </w:r>
       <w:r>
         <w:rPr>
           <w:rFonts w:ascii="Arial" w:hAnsi="Arial" w:cs="Arial"/>
@@ -2016,54 +1723,8 @@
           <w:i/>
           <w:iCs/>
         </w:rPr>
-        <w:t xml:space="preserve">Modelos de red neuronal profunda | Machine </w:t>
-      </w:r>
-      <w:proofErr w:type="spellStart"/>
-      <w:r>
-        <w:rPr>
-          <w:rFonts w:ascii="Arial" w:hAnsi="Arial" w:cs="Arial"/>
-          <w:i/>
-          <w:iCs/>
-        </w:rPr>
-        <w:t>Learning</w:t>
-      </w:r>
-      <w:proofErr w:type="spellEnd"/>
-      <w:r>
-        <w:rPr>
-          <w:rFonts w:ascii="Arial" w:hAnsi="Arial" w:cs="Arial"/>
-          <w:i/>
-          <w:iCs/>
-        </w:rPr>
-        <w:t xml:space="preserve"> | Google </w:t>
-      </w:r>
-      <w:proofErr w:type="spellStart"/>
-      <w:r>
-        <w:rPr>
-          <w:rFonts w:ascii="Arial" w:hAnsi="Arial" w:cs="Arial"/>
-          <w:i/>
-          <w:iCs/>
-        </w:rPr>
-        <w:t>for</w:t>
-      </w:r>
-      <w:proofErr w:type="spellEnd"/>
-      <w:r>
-        <w:rPr>
-          <w:rFonts w:ascii="Arial" w:hAnsi="Arial" w:cs="Arial"/>
-          <w:i/>
-          <w:iCs/>
-        </w:rPr>
-        <w:t xml:space="preserve"> </w:t>
-      </w:r>
-      <w:proofErr w:type="spellStart"/>
-      <w:r>
-        <w:rPr>
-          <w:rFonts w:ascii="Arial" w:hAnsi="Arial" w:cs="Arial"/>
-          <w:i/>
-          <w:iCs/>
-        </w:rPr>
-        <w:t>Developers</w:t>
-      </w:r>
-      <w:proofErr w:type="spellEnd"/>
+        <w:t>Modelos de red neuronal profunda | Machine Learning | Google for Developers</w:t>
+      </w:r>
       <w:r>
         <w:rPr>
           <w:rFonts w:ascii="Arial" w:hAnsi="Arial" w:cs="Arial"/>
@@ -3165,6 +2826,3906 @@
       <w:pPr>
         <w:pStyle w:val="Textoindependiente"/>
         <w:spacing w:line="360" w:lineRule="auto"/>
+        <w:jc w:val="both"/>
+        <w:rPr>
+          <w:rFonts w:ascii="Arial" w:hAnsi="Arial" w:cs="Arial"/>
+          <w:sz w:val="24"/>
+          <w:szCs w:val="24"/>
+        </w:rPr>
+      </w:pPr>
+    </w:p>
+    <w:p>
+      <w:pPr>
+        <w:pStyle w:val="Ttulo2"/>
+      </w:pPr>
+      <w:r>
+        <w:t>Modelo Conceptual</w:t>
+      </w:r>
+    </w:p>
+    <w:p>
+      <w:pPr>
+        <w:pStyle w:val="Textoindependiente"/>
+        <w:spacing w:line="360" w:lineRule="auto"/>
+        <w:jc w:val="both"/>
+        <w:rPr>
+          <w:rFonts w:ascii="Arial" w:hAnsi="Arial" w:cs="Arial"/>
+          <w:sz w:val="24"/>
+          <w:szCs w:val="24"/>
+        </w:rPr>
+      </w:pPr>
+      <w:r>
+        <w:rPr>
+          <w:rFonts w:ascii="Arial" w:hAnsi="Arial" w:cs="Arial"/>
+          <w:sz w:val="24"/>
+          <w:szCs w:val="24"/>
+        </w:rPr>
+        <w:t>Un modelo conceptual es un artefacto de la disciplina de análisis, construido con las reglas UML. Tiene como objetivo comprender y describir las clases más importantes, así como, identificar y explicar los conceptos significativos en el dominio del problema, identificando los atributos y las asociaciones existentes entre ellos</w:t>
+      </w:r>
+      <w:r>
+        <w:rPr>
+          <w:rFonts w:ascii="Arial" w:hAnsi="Arial" w:cs="Arial"/>
+          <w:sz w:val="24"/>
+          <w:szCs w:val="24"/>
+        </w:rPr>
+        <w:t xml:space="preserve"> </w:t>
+      </w:r>
+      <w:r>
+        <w:rPr>
+          <w:rFonts w:ascii="Arial" w:hAnsi="Arial" w:cs="Arial"/>
+          <w:sz w:val="24"/>
+          <w:szCs w:val="24"/>
+        </w:rPr>
+        <w:fldChar w:fldCharType="begin"/>
+      </w:r>
+      <w:r>
+        <w:rPr>
+          <w:rFonts w:ascii="Arial" w:hAnsi="Arial" w:cs="Arial"/>
+          <w:sz w:val="24"/>
+          <w:szCs w:val="24"/>
+        </w:rPr>
+        <w:instrText xml:space="preserve"> ADDIN ZOTERO_ITEM CSL_CITATION {"citationID":"RWoMs9rd","properties":{"formattedCitation":"(Gonz\\uc0\\u225{}lez Matos, 2021)","plainCitation":"(González Matos, 2021)","noteIndex":0},"citationItems":[{"id":56,"uris":["http://zotero.org/users/14998403/items/BRJF6JNY"],"itemData":{"id":56,"type":"thesis","abstract":"La presente investigación está encaminada a solucionar los problemas referentes al proceso de gestión y aseguramiento material en la Organización Nacional de Bufetes Colectivos; a partir de un sistema web que permita la consolidación de la economía en la entidad. El estudio y análisis del estado del arte permitieron identificar funcionalidades y tecnologías que facilitaron la comprensión y diseño de la solución propuesta. El desarrollo estuvo guiado por la metodología AUP-UCI y se seleccionó como principales tecnologías el marco de trabajo Laravel, PHP como lenguaje de programación, el entorno integrado de desarrollo Visual Studio Code y como gestor de base de datos se utilizó PostgreSQL. La estrategia de prueba planteada, permitirá verificar el cumplimiento de los objetivos trazados y evaluar la calidad del sistema.","genre":"bachelorThesis","language":"spa","note":"Accepted: 2023-01-18T14:06:06Z","publisher":"Universidad de las Ciencias Informáticas. Facultad 1","source":"repositorio.uci.cu","title":"Sistema de gestión y aseguramiento material para la Organización Nacional de Bufetes Colectivos","URL":"https://repositorio.uci.cu/jspui/handle/123456789/10406","author":[{"family":"González Matos","given":"Maykol Daniel"}],"accessed":{"date-parts":[["2024",9,17]]},"issued":{"date-parts":[["2021",6]]}}}],"schema":"https://github.com/citation-style-language/schema/raw/master/csl-citation.json"} </w:instrText>
+      </w:r>
+      <w:r>
+        <w:rPr>
+          <w:rFonts w:ascii="Arial" w:hAnsi="Arial" w:cs="Arial"/>
+          <w:sz w:val="24"/>
+          <w:szCs w:val="24"/>
+        </w:rPr>
+        <w:fldChar w:fldCharType="separate"/>
+      </w:r>
+      <w:r>
+        <w:rPr>
+          <w:rFonts w:ascii="Arial" w:hAnsi="Arial" w:cs="Arial"/>
+          <w:sz w:val="24"/>
+          <w:szCs w:val="24"/>
+        </w:rPr>
+        <w:t>(González Matos, 2021)</w:t>
+      </w:r>
+      <w:r>
+        <w:rPr>
+          <w:rFonts w:ascii="Arial" w:hAnsi="Arial" w:cs="Arial"/>
+          <w:sz w:val="24"/>
+          <w:szCs w:val="24"/>
+        </w:rPr>
+        <w:fldChar w:fldCharType="end"/>
+      </w:r>
+      <w:r>
+        <w:rPr>
+          <w:rFonts w:ascii="Arial" w:hAnsi="Arial" w:cs="Arial"/>
+          <w:sz w:val="24"/>
+          <w:szCs w:val="24"/>
+        </w:rPr>
+        <w:t>.</w:t>
+      </w:r>
+    </w:p>
+    <w:p>
+      <w:pPr>
+        <w:pStyle w:val="Textoindependiente"/>
+      </w:pPr>
+    </w:p>
+    <w:p>
+      <w:pPr>
+        <w:pStyle w:val="Ttulo2"/>
+      </w:pPr>
+      <w:r>
+        <w:t>Diagrama de caso de uso del sistema</w:t>
+      </w:r>
+    </w:p>
+    <w:p>
+      <w:pPr>
+        <w:pStyle w:val="Textoindependiente"/>
+        <w:spacing w:line="360" w:lineRule="auto"/>
+        <w:jc w:val="both"/>
+        <w:rPr>
+          <w:rFonts w:ascii="Arial" w:hAnsi="Arial" w:cs="Arial"/>
+          <w:sz w:val="24"/>
+          <w:szCs w:val="24"/>
+        </w:rPr>
+      </w:pPr>
+      <w:r>
+        <w:rPr>
+          <w:rFonts w:ascii="Arial" w:hAnsi="Arial" w:cs="Arial"/>
+          <w:sz w:val="24"/>
+          <w:szCs w:val="24"/>
+        </w:rPr>
+        <w:t>Actores o roles:</w:t>
+      </w:r>
+    </w:p>
+    <w:p>
+      <w:pPr>
+        <w:pStyle w:val="Textoindependiente"/>
+        <w:spacing w:line="360" w:lineRule="auto"/>
+        <w:jc w:val="both"/>
+        <w:rPr>
+          <w:rFonts w:ascii="Arial" w:hAnsi="Arial" w:cs="Arial"/>
+          <w:sz w:val="24"/>
+          <w:szCs w:val="24"/>
+        </w:rPr>
+      </w:pPr>
+      <w:r>
+        <w:rPr>
+          <w:rFonts w:ascii="Arial" w:hAnsi="Arial" w:cs="Arial"/>
+          <w:sz w:val="24"/>
+          <w:szCs w:val="24"/>
+        </w:rPr>
+        <w:t>Cliente</w:t>
+      </w:r>
+    </w:p>
+    <w:p>
+      <w:pPr>
+        <w:pStyle w:val="Textoindependiente"/>
+        <w:spacing w:line="360" w:lineRule="auto"/>
+        <w:jc w:val="both"/>
+        <w:rPr>
+          <w:rFonts w:ascii="Arial" w:hAnsi="Arial" w:cs="Arial"/>
+          <w:sz w:val="24"/>
+          <w:szCs w:val="24"/>
+        </w:rPr>
+      </w:pPr>
+      <w:r>
+        <w:rPr>
+          <w:rFonts w:ascii="Arial" w:hAnsi="Arial" w:cs="Arial"/>
+          <w:sz w:val="24"/>
+          <w:szCs w:val="24"/>
+        </w:rPr>
+        <w:tab/>
+        <w:t>Obtener recomendaciones</w:t>
+      </w:r>
+    </w:p>
+    <w:p>
+      <w:pPr>
+        <w:pStyle w:val="Textoindependiente"/>
+        <w:spacing w:line="360" w:lineRule="auto"/>
+        <w:jc w:val="both"/>
+        <w:rPr>
+          <w:rFonts w:ascii="Arial" w:hAnsi="Arial" w:cs="Arial"/>
+          <w:sz w:val="24"/>
+          <w:szCs w:val="24"/>
+        </w:rPr>
+      </w:pPr>
+      <w:r>
+        <w:rPr>
+          <w:rFonts w:ascii="Arial" w:hAnsi="Arial" w:cs="Arial"/>
+          <w:sz w:val="24"/>
+          <w:szCs w:val="24"/>
+        </w:rPr>
+        <w:t>Administrador</w:t>
+      </w:r>
+    </w:p>
+    <w:p>
+      <w:pPr>
+        <w:pStyle w:val="Textoindependiente"/>
+        <w:spacing w:line="360" w:lineRule="auto"/>
+        <w:jc w:val="both"/>
+        <w:rPr>
+          <w:rFonts w:ascii="Arial" w:hAnsi="Arial" w:cs="Arial"/>
+          <w:sz w:val="24"/>
+          <w:szCs w:val="24"/>
+        </w:rPr>
+      </w:pPr>
+      <w:r>
+        <w:rPr>
+          <w:rFonts w:ascii="Arial" w:hAnsi="Arial" w:cs="Arial"/>
+          <w:sz w:val="24"/>
+          <w:szCs w:val="24"/>
+        </w:rPr>
+        <w:tab/>
+        <w:t>Gestionar Sistema</w:t>
+      </w:r>
+    </w:p>
+    <w:p>
+      <w:pPr>
+        <w:pStyle w:val="Textoindependiente"/>
+        <w:spacing w:line="360" w:lineRule="auto"/>
+        <w:jc w:val="both"/>
+        <w:rPr>
+          <w:rFonts w:ascii="Arial" w:hAnsi="Arial" w:cs="Arial"/>
+          <w:sz w:val="24"/>
+          <w:szCs w:val="24"/>
+        </w:rPr>
+      </w:pPr>
+      <w:r>
+        <w:rPr>
+          <w:rFonts w:ascii="Arial" w:hAnsi="Arial" w:cs="Arial"/>
+          <w:sz w:val="24"/>
+          <w:szCs w:val="24"/>
+        </w:rPr>
+        <w:tab/>
+        <w:t>Gestionar Configuraciones</w:t>
+      </w:r>
+    </w:p>
+    <w:p>
+      <w:pPr>
+        <w:pStyle w:val="Textoindependiente"/>
+        <w:spacing w:line="360" w:lineRule="auto"/>
+        <w:jc w:val="both"/>
+        <w:rPr>
+          <w:rFonts w:ascii="Arial" w:hAnsi="Arial" w:cs="Arial"/>
+          <w:sz w:val="24"/>
+          <w:szCs w:val="24"/>
+        </w:rPr>
+      </w:pPr>
+      <w:r>
+        <w:rPr>
+          <w:rFonts w:ascii="Arial" w:hAnsi="Arial" w:cs="Arial"/>
+          <w:sz w:val="24"/>
+          <w:szCs w:val="24"/>
+        </w:rPr>
+        <w:tab/>
+        <w:t>Gestionar Modelos</w:t>
+      </w:r>
+    </w:p>
+    <w:p>
+      <w:pPr>
+        <w:pStyle w:val="Textoindependiente"/>
+        <w:spacing w:line="360" w:lineRule="auto"/>
+        <w:jc w:val="both"/>
+        <w:rPr>
+          <w:rFonts w:ascii="Arial" w:hAnsi="Arial" w:cs="Arial"/>
+          <w:sz w:val="24"/>
+          <w:szCs w:val="24"/>
+        </w:rPr>
+      </w:pPr>
+      <w:r>
+        <w:rPr>
+          <w:rFonts w:ascii="Arial" w:hAnsi="Arial" w:cs="Arial"/>
+          <w:sz w:val="24"/>
+          <w:szCs w:val="24"/>
+        </w:rPr>
+        <w:tab/>
+        <w:t>Gestionar Etapas</w:t>
+      </w:r>
+    </w:p>
+    <w:p>
+      <w:pPr>
+        <w:pStyle w:val="Textoindependiente"/>
+        <w:spacing w:line="360" w:lineRule="auto"/>
+        <w:jc w:val="both"/>
+        <w:rPr>
+          <w:rFonts w:ascii="Arial" w:hAnsi="Arial" w:cs="Arial"/>
+          <w:sz w:val="24"/>
+          <w:szCs w:val="24"/>
+        </w:rPr>
+      </w:pPr>
+    </w:p>
+    <w:p>
+      <w:pPr>
+        <w:pStyle w:val="Ttulo2"/>
+      </w:pPr>
+      <w:r>
+        <w:t>Diagramas de clases del diseño</w:t>
+      </w:r>
+    </w:p>
+    <w:p>
+      <w:pPr>
+        <w:pStyle w:val="Textoindependiente"/>
+      </w:pPr>
+    </w:p>
+    <w:p>
+      <w:pPr>
+        <w:pStyle w:val="Textoindependiente"/>
+      </w:pPr>
+    </w:p>
+    <w:p>
+      <w:pPr>
+        <w:pStyle w:val="Textoindependiente"/>
+      </w:pPr>
+    </w:p>
+    <w:p>
+      <w:pPr>
+        <w:pStyle w:val="Ttulo2"/>
+      </w:pPr>
+      <w:r>
+        <w:t>Diagrama de secuencia</w:t>
+      </w:r>
+    </w:p>
+    <w:p>
+      <w:pPr>
+        <w:pStyle w:val="Textoindependiente"/>
+      </w:pPr>
+    </w:p>
+    <w:p>
+      <w:pPr>
+        <w:pStyle w:val="Ttulo2"/>
+      </w:pPr>
+      <w:r>
+        <w:t>Modelo de datos</w:t>
+      </w:r>
+    </w:p>
+    <w:p>
+      <w:pPr>
+        <w:pStyle w:val="Textoindependiente"/>
+        <w:spacing w:line="360" w:lineRule="auto"/>
+        <w:jc w:val="both"/>
+        <w:rPr>
+          <w:rFonts w:ascii="Bahnschrift SemiLight SemiConde" w:hAnsi="Bahnschrift SemiLight SemiConde" w:cs="Arial"/>
+          <w:sz w:val="24"/>
+          <w:szCs w:val="24"/>
+        </w:rPr>
+      </w:pPr>
+    </w:p>
+    <w:p>
+      <w:pPr>
+        <w:pStyle w:val="Ttulo2"/>
+      </w:pPr>
+      <w:r>
+        <w:lastRenderedPageBreak/>
+        <w:t>Requisitos de la propuesta de solución</w:t>
+      </w:r>
+    </w:p>
+    <w:p>
+      <w:pPr>
+        <w:pStyle w:val="Textoindependiente"/>
+        <w:spacing w:line="360" w:lineRule="auto"/>
+        <w:jc w:val="both"/>
+        <w:rPr>
+          <w:rFonts w:ascii="Arial" w:hAnsi="Arial" w:cs="Arial"/>
+          <w:sz w:val="24"/>
+          <w:szCs w:val="24"/>
+        </w:rPr>
+      </w:pPr>
+      <w:r>
+        <w:rPr>
+          <w:rFonts w:ascii="Arial" w:hAnsi="Arial" w:cs="Arial"/>
+          <w:sz w:val="24"/>
+          <w:szCs w:val="24"/>
+        </w:rPr>
+        <w:t>Los requisitos funcionales (RF) son declaraciones de las funcionalidades que debe cumplir el sistema, de la manera en que éste debe reaccionar a entradas particulares y de cómo se debe comportar en situaciones particulares</w:t>
+      </w:r>
+      <w:r>
+        <w:rPr>
+          <w:rFonts w:ascii="Arial" w:hAnsi="Arial" w:cs="Arial"/>
+          <w:sz w:val="24"/>
+          <w:szCs w:val="24"/>
+        </w:rPr>
+        <w:t xml:space="preserve"> </w:t>
+      </w:r>
+      <w:r>
+        <w:rPr>
+          <w:rFonts w:ascii="Arial" w:hAnsi="Arial" w:cs="Arial"/>
+          <w:sz w:val="24"/>
+          <w:szCs w:val="24"/>
+        </w:rPr>
+        <w:fldChar w:fldCharType="begin"/>
+      </w:r>
+      <w:r>
+        <w:rPr>
+          <w:rFonts w:ascii="Arial" w:hAnsi="Arial" w:cs="Arial"/>
+          <w:sz w:val="24"/>
+          <w:szCs w:val="24"/>
+        </w:rPr>
+        <w:instrText xml:space="preserve"> ADDIN ZOTERO_ITEM CSL_CITATION {"citationID":"nZaJzZfN","properties":{"formattedCitation":"(Gonz\\uc0\\u225{}lez Matos, 2021)","plainCitation":"(González Matos, 2021)","noteIndex":0},"citationItems":[{"id":56,"uris":["http://zotero.org/users/14998403/items/BRJF6JNY"],"itemData":{"id":56,"type":"thesis","abstract":"La presente investigación está encaminada a solucionar los problemas referentes al proceso de gestión y aseguramiento material en la Organización Nacional de Bufetes Colectivos; a partir de un sistema web que permita la consolidación de la economía en la entidad. El estudio y análisis del estado del arte permitieron identificar funcionalidades y tecnologías que facilitaron la comprensión y diseño de la solución propuesta. El desarrollo estuvo guiado por la metodología AUP-UCI y se seleccionó como principales tecnologías el marco de trabajo Laravel, PHP como lenguaje de programación, el entorno integrado de desarrollo Visual Studio Code y como gestor de base de datos se utilizó PostgreSQL. La estrategia de prueba planteada, permitirá verificar el cumplimiento de los objetivos trazados y evaluar la calidad del sistema.","genre":"bachelorThesis","language":"spa","note":"Accepted: 2023-01-18T14:06:06Z","publisher":"Universidad de las Ciencias Informáticas. Facultad 1","source":"repositorio.uci.cu","title":"Sistema de gestión y aseguramiento material para la Organización Nacional de Bufetes Colectivos","URL":"https://repositorio.uci.cu/jspui/handle/123456789/10406","author":[{"family":"González Matos","given":"Maykol Daniel"}],"accessed":{"date-parts":[["2024",9,17]]},"issued":{"date-parts":[["2021",6]]}}}],"schema":"https://github.com/citation-style-language/schema/raw/master/csl-citation.json"} </w:instrText>
+      </w:r>
+      <w:r>
+        <w:rPr>
+          <w:rFonts w:ascii="Arial" w:hAnsi="Arial" w:cs="Arial"/>
+          <w:sz w:val="24"/>
+          <w:szCs w:val="24"/>
+        </w:rPr>
+        <w:fldChar w:fldCharType="separate"/>
+      </w:r>
+      <w:r>
+        <w:rPr>
+          <w:rFonts w:ascii="Arial" w:hAnsi="Arial" w:cs="Arial"/>
+          <w:sz w:val="24"/>
+          <w:szCs w:val="24"/>
+        </w:rPr>
+        <w:t>(González Matos, 2021)</w:t>
+      </w:r>
+      <w:r>
+        <w:rPr>
+          <w:rFonts w:ascii="Arial" w:hAnsi="Arial" w:cs="Arial"/>
+          <w:sz w:val="24"/>
+          <w:szCs w:val="24"/>
+        </w:rPr>
+        <w:fldChar w:fldCharType="end"/>
+      </w:r>
+      <w:r>
+        <w:rPr>
+          <w:rFonts w:ascii="Arial" w:hAnsi="Arial" w:cs="Arial"/>
+          <w:sz w:val="24"/>
+          <w:szCs w:val="24"/>
+        </w:rPr>
+        <w:t>.</w:t>
+      </w:r>
+    </w:p>
+    <w:p>
+      <w:pPr>
+        <w:pStyle w:val="Textoindependiente"/>
+        <w:spacing w:line="360" w:lineRule="auto"/>
+        <w:jc w:val="both"/>
+        <w:rPr>
+          <w:rFonts w:ascii="Arial" w:hAnsi="Arial" w:cs="Arial"/>
+          <w:sz w:val="24"/>
+          <w:szCs w:val="24"/>
+        </w:rPr>
+      </w:pPr>
+    </w:p>
+    <w:p>
+      <w:pPr>
+        <w:pStyle w:val="Ttulo3"/>
+      </w:pPr>
+      <w:r>
+        <w:t>Requisitos Funcionales</w:t>
+      </w:r>
+    </w:p>
+    <w:tbl>
+      <w:tblPr>
+        <w:tblStyle w:val="Tablaconcuadrcula"/>
+        <w:tblW w:w="8642" w:type="dxa"/>
+        <w:tblLayout w:type="fixed"/>
+        <w:tblLook w:val="04A0" w:firstRow="1" w:lastRow="0" w:firstColumn="1" w:lastColumn="0" w:noHBand="0" w:noVBand="1"/>
+      </w:tblPr>
+      <w:tblGrid>
+        <w:gridCol w:w="2123"/>
+        <w:gridCol w:w="3259"/>
+        <w:gridCol w:w="1701"/>
+        <w:gridCol w:w="1559"/>
+      </w:tblGrid>
+      <w:tr>
+        <w:tc>
+          <w:tcPr>
+            <w:tcW w:w="2123" w:type="dxa"/>
+            <w:shd w:val="clear" w:color="auto" w:fill="BDD6EE" w:themeFill="accent1" w:themeFillTint="66"/>
+          </w:tcPr>
+          <w:p>
+            <w:pPr>
+              <w:spacing w:line="360" w:lineRule="auto"/>
+              <w:rPr>
+                <w:rFonts w:ascii="Arial" w:hAnsi="Arial" w:cs="Arial"/>
+                <w:sz w:val="24"/>
+                <w:szCs w:val="24"/>
+              </w:rPr>
+            </w:pPr>
+            <w:r>
+              <w:rPr>
+                <w:rFonts w:ascii="Arial" w:hAnsi="Arial" w:cs="Arial"/>
+                <w:sz w:val="24"/>
+                <w:szCs w:val="24"/>
+              </w:rPr>
+              <w:t>Requisitos Funcionales</w:t>
+            </w:r>
+          </w:p>
+        </w:tc>
+        <w:tc>
+          <w:tcPr>
+            <w:tcW w:w="3259" w:type="dxa"/>
+            <w:shd w:val="clear" w:color="auto" w:fill="BDD6EE" w:themeFill="accent1" w:themeFillTint="66"/>
+          </w:tcPr>
+          <w:p>
+            <w:pPr>
+              <w:spacing w:line="360" w:lineRule="auto"/>
+              <w:rPr>
+                <w:rFonts w:ascii="Arial" w:hAnsi="Arial" w:cs="Arial"/>
+                <w:sz w:val="24"/>
+                <w:szCs w:val="24"/>
+              </w:rPr>
+            </w:pPr>
+            <w:r>
+              <w:rPr>
+                <w:rFonts w:ascii="Arial" w:hAnsi="Arial" w:cs="Arial"/>
+                <w:sz w:val="24"/>
+                <w:szCs w:val="24"/>
+              </w:rPr>
+              <w:t>Nombre del requisito funcional</w:t>
+            </w:r>
+          </w:p>
+        </w:tc>
+        <w:tc>
+          <w:tcPr>
+            <w:tcW w:w="1701" w:type="dxa"/>
+            <w:shd w:val="clear" w:color="auto" w:fill="BDD6EE" w:themeFill="accent1" w:themeFillTint="66"/>
+          </w:tcPr>
+          <w:p>
+            <w:pPr>
+              <w:spacing w:line="360" w:lineRule="auto"/>
+              <w:rPr>
+                <w:rFonts w:ascii="Arial" w:hAnsi="Arial" w:cs="Arial"/>
+                <w:sz w:val="24"/>
+                <w:szCs w:val="24"/>
+              </w:rPr>
+            </w:pPr>
+            <w:r>
+              <w:rPr>
+                <w:rFonts w:ascii="Arial" w:hAnsi="Arial" w:cs="Arial"/>
+                <w:sz w:val="24"/>
+                <w:szCs w:val="24"/>
+              </w:rPr>
+              <w:t>Prioridad</w:t>
+            </w:r>
+          </w:p>
+        </w:tc>
+        <w:tc>
+          <w:tcPr>
+            <w:tcW w:w="1559" w:type="dxa"/>
+            <w:shd w:val="clear" w:color="auto" w:fill="BDD6EE" w:themeFill="accent1" w:themeFillTint="66"/>
+          </w:tcPr>
+          <w:p>
+            <w:pPr>
+              <w:spacing w:line="360" w:lineRule="auto"/>
+              <w:rPr>
+                <w:rFonts w:ascii="Arial" w:hAnsi="Arial" w:cs="Arial"/>
+                <w:sz w:val="24"/>
+                <w:szCs w:val="24"/>
+              </w:rPr>
+            </w:pPr>
+            <w:r>
+              <w:rPr>
+                <w:rFonts w:ascii="Arial" w:hAnsi="Arial" w:cs="Arial"/>
+                <w:sz w:val="24"/>
+                <w:szCs w:val="24"/>
+              </w:rPr>
+              <w:t>Complejidad</w:t>
+            </w:r>
+          </w:p>
+        </w:tc>
+      </w:tr>
+      <w:tr>
+        <w:tc>
+          <w:tcPr>
+            <w:tcW w:w="2123" w:type="dxa"/>
+          </w:tcPr>
+          <w:p>
+            <w:pPr>
+              <w:jc w:val="both"/>
+              <w:rPr>
+                <w:rFonts w:ascii="Arial" w:hAnsi="Arial" w:cs="Arial"/>
+                <w:sz w:val="24"/>
+                <w:szCs w:val="24"/>
+              </w:rPr>
+            </w:pPr>
+            <w:r>
+              <w:rPr>
+                <w:rFonts w:ascii="Arial" w:hAnsi="Arial" w:cs="Arial"/>
+                <w:sz w:val="24"/>
+                <w:szCs w:val="24"/>
+              </w:rPr>
+              <w:t>RF1</w:t>
+            </w:r>
+          </w:p>
+        </w:tc>
+        <w:tc>
+          <w:tcPr>
+            <w:tcW w:w="3259" w:type="dxa"/>
+          </w:tcPr>
+          <w:p>
+            <w:pPr>
+              <w:spacing w:before="100" w:beforeAutospacing="1" w:afterAutospacing="1" w:line="360" w:lineRule="auto"/>
+              <w:jc w:val="both"/>
+              <w:rPr>
+                <w:rFonts w:ascii="Arial" w:hAnsi="Arial" w:cs="Arial"/>
+                <w:sz w:val="24"/>
+                <w:szCs w:val="24"/>
+              </w:rPr>
+            </w:pPr>
+            <w:r>
+              <w:rPr>
+                <w:rFonts w:ascii="Arial" w:hAnsi="Arial" w:cs="Arial"/>
+                <w:sz w:val="24"/>
+                <w:szCs w:val="24"/>
+              </w:rPr>
+              <w:t>Entrenar el sistema</w:t>
+            </w:r>
+          </w:p>
+        </w:tc>
+        <w:tc>
+          <w:tcPr>
+            <w:tcW w:w="1701" w:type="dxa"/>
+          </w:tcPr>
+          <w:p>
+            <w:pPr>
+              <w:jc w:val="both"/>
+              <w:rPr>
+                <w:rFonts w:ascii="Arial" w:hAnsi="Arial" w:cs="Arial"/>
+                <w:sz w:val="24"/>
+                <w:szCs w:val="24"/>
+              </w:rPr>
+            </w:pPr>
+            <w:r>
+              <w:rPr>
+                <w:rFonts w:ascii="Arial" w:hAnsi="Arial" w:cs="Arial"/>
+                <w:sz w:val="24"/>
+                <w:szCs w:val="24"/>
+              </w:rPr>
+              <w:t>Alta</w:t>
+            </w:r>
+          </w:p>
+        </w:tc>
+        <w:tc>
+          <w:tcPr>
+            <w:tcW w:w="1559" w:type="dxa"/>
+          </w:tcPr>
+          <w:p>
+            <w:pPr>
+              <w:jc w:val="both"/>
+              <w:rPr>
+                <w:rFonts w:ascii="Arial" w:hAnsi="Arial" w:cs="Arial"/>
+                <w:sz w:val="24"/>
+                <w:szCs w:val="24"/>
+              </w:rPr>
+            </w:pPr>
+            <w:r>
+              <w:rPr>
+                <w:rFonts w:ascii="Arial" w:hAnsi="Arial" w:cs="Arial"/>
+                <w:sz w:val="24"/>
+                <w:szCs w:val="24"/>
+              </w:rPr>
+              <w:t>Alta</w:t>
+            </w:r>
+          </w:p>
+        </w:tc>
+      </w:tr>
+      <w:tr>
+        <w:tc>
+          <w:tcPr>
+            <w:tcW w:w="2123" w:type="dxa"/>
+          </w:tcPr>
+          <w:p>
+            <w:pPr>
+              <w:jc w:val="both"/>
+              <w:rPr>
+                <w:rFonts w:ascii="Arial" w:hAnsi="Arial" w:cs="Arial"/>
+                <w:sz w:val="24"/>
+                <w:szCs w:val="24"/>
+              </w:rPr>
+            </w:pPr>
+            <w:r>
+              <w:rPr>
+                <w:rFonts w:ascii="Arial" w:hAnsi="Arial" w:cs="Arial"/>
+                <w:sz w:val="24"/>
+                <w:szCs w:val="24"/>
+              </w:rPr>
+              <w:t>RF2</w:t>
+            </w:r>
+          </w:p>
+        </w:tc>
+        <w:tc>
+          <w:tcPr>
+            <w:tcW w:w="3259" w:type="dxa"/>
+          </w:tcPr>
+          <w:p>
+            <w:pPr>
+              <w:spacing w:before="100" w:beforeAutospacing="1" w:afterAutospacing="1" w:line="360" w:lineRule="auto"/>
+              <w:jc w:val="both"/>
+              <w:rPr>
+                <w:rFonts w:ascii="Arial" w:hAnsi="Arial" w:cs="Arial"/>
+                <w:sz w:val="24"/>
+                <w:szCs w:val="24"/>
+              </w:rPr>
+            </w:pPr>
+            <w:r>
+              <w:rPr>
+                <w:rFonts w:ascii="Arial" w:hAnsi="Arial" w:cs="Arial"/>
+                <w:sz w:val="24"/>
+                <w:szCs w:val="24"/>
+              </w:rPr>
+              <w:t>Actualizar el sistema</w:t>
+            </w:r>
+          </w:p>
+        </w:tc>
+        <w:tc>
+          <w:tcPr>
+            <w:tcW w:w="1701" w:type="dxa"/>
+          </w:tcPr>
+          <w:p>
+            <w:pPr>
+              <w:jc w:val="both"/>
+              <w:rPr>
+                <w:rFonts w:ascii="Arial" w:hAnsi="Arial" w:cs="Arial"/>
+                <w:sz w:val="24"/>
+                <w:szCs w:val="24"/>
+              </w:rPr>
+            </w:pPr>
+            <w:r>
+              <w:rPr>
+                <w:rFonts w:ascii="Arial" w:hAnsi="Arial" w:cs="Arial"/>
+                <w:sz w:val="24"/>
+                <w:szCs w:val="24"/>
+              </w:rPr>
+              <w:t>Alta</w:t>
+            </w:r>
+          </w:p>
+        </w:tc>
+        <w:tc>
+          <w:tcPr>
+            <w:tcW w:w="1559" w:type="dxa"/>
+          </w:tcPr>
+          <w:p>
+            <w:pPr>
+              <w:jc w:val="both"/>
+              <w:rPr>
+                <w:rFonts w:ascii="Arial" w:hAnsi="Arial" w:cs="Arial"/>
+                <w:sz w:val="24"/>
+                <w:szCs w:val="24"/>
+              </w:rPr>
+            </w:pPr>
+            <w:r>
+              <w:rPr>
+                <w:rFonts w:ascii="Arial" w:hAnsi="Arial" w:cs="Arial"/>
+                <w:sz w:val="24"/>
+                <w:szCs w:val="24"/>
+              </w:rPr>
+              <w:t>Alta</w:t>
+            </w:r>
+          </w:p>
+        </w:tc>
+      </w:tr>
+      <w:tr>
+        <w:tc>
+          <w:tcPr>
+            <w:tcW w:w="2123" w:type="dxa"/>
+          </w:tcPr>
+          <w:p>
+            <w:pPr>
+              <w:jc w:val="both"/>
+              <w:rPr>
+                <w:rFonts w:ascii="Arial" w:hAnsi="Arial" w:cs="Arial"/>
+                <w:sz w:val="24"/>
+                <w:szCs w:val="24"/>
+              </w:rPr>
+            </w:pPr>
+            <w:r>
+              <w:rPr>
+                <w:rFonts w:ascii="Arial" w:hAnsi="Arial" w:cs="Arial"/>
+                <w:sz w:val="24"/>
+                <w:szCs w:val="24"/>
+              </w:rPr>
+              <w:t>RF3</w:t>
+            </w:r>
+          </w:p>
+        </w:tc>
+        <w:tc>
+          <w:tcPr>
+            <w:tcW w:w="3259" w:type="dxa"/>
+          </w:tcPr>
+          <w:p>
+            <w:pPr>
+              <w:spacing w:before="100" w:beforeAutospacing="1" w:afterAutospacing="1" w:line="360" w:lineRule="auto"/>
+              <w:jc w:val="both"/>
+              <w:rPr>
+                <w:rFonts w:ascii="Arial" w:hAnsi="Arial" w:cs="Arial"/>
+                <w:sz w:val="24"/>
+                <w:szCs w:val="24"/>
+              </w:rPr>
+            </w:pPr>
+            <w:r>
+              <w:rPr>
+                <w:rFonts w:ascii="Arial" w:hAnsi="Arial" w:cs="Arial"/>
+                <w:sz w:val="24"/>
+                <w:szCs w:val="24"/>
+              </w:rPr>
+              <w:t>Utilizar el sistema</w:t>
+            </w:r>
+          </w:p>
+        </w:tc>
+        <w:tc>
+          <w:tcPr>
+            <w:tcW w:w="1701" w:type="dxa"/>
+          </w:tcPr>
+          <w:p>
+            <w:pPr>
+              <w:jc w:val="both"/>
+              <w:rPr>
+                <w:rFonts w:ascii="Arial" w:hAnsi="Arial" w:cs="Arial"/>
+                <w:sz w:val="24"/>
+                <w:szCs w:val="24"/>
+              </w:rPr>
+            </w:pPr>
+            <w:r>
+              <w:rPr>
+                <w:rFonts w:ascii="Arial" w:hAnsi="Arial" w:cs="Arial"/>
+                <w:sz w:val="24"/>
+                <w:szCs w:val="24"/>
+              </w:rPr>
+              <w:t>Alta</w:t>
+            </w:r>
+          </w:p>
+        </w:tc>
+        <w:tc>
+          <w:tcPr>
+            <w:tcW w:w="1559" w:type="dxa"/>
+          </w:tcPr>
+          <w:p>
+            <w:pPr>
+              <w:jc w:val="both"/>
+              <w:rPr>
+                <w:rFonts w:ascii="Arial" w:hAnsi="Arial" w:cs="Arial"/>
+                <w:sz w:val="24"/>
+                <w:szCs w:val="24"/>
+              </w:rPr>
+            </w:pPr>
+            <w:r>
+              <w:rPr>
+                <w:rFonts w:ascii="Arial" w:hAnsi="Arial" w:cs="Arial"/>
+                <w:sz w:val="24"/>
+                <w:szCs w:val="24"/>
+              </w:rPr>
+              <w:t>M</w:t>
+            </w:r>
+            <w:r>
+              <w:rPr>
+                <w:rFonts w:ascii="Arial" w:hAnsi="Arial" w:cs="Arial"/>
+                <w:sz w:val="24"/>
+                <w:szCs w:val="24"/>
+              </w:rPr>
+              <w:t>edia</w:t>
+            </w:r>
+          </w:p>
+        </w:tc>
+      </w:tr>
+      <w:tr>
+        <w:tc>
+          <w:tcPr>
+            <w:tcW w:w="2123" w:type="dxa"/>
+          </w:tcPr>
+          <w:p>
+            <w:pPr>
+              <w:jc w:val="both"/>
+              <w:rPr>
+                <w:rFonts w:ascii="Arial" w:hAnsi="Arial" w:cs="Arial"/>
+                <w:sz w:val="24"/>
+                <w:szCs w:val="24"/>
+              </w:rPr>
+            </w:pPr>
+            <w:r>
+              <w:rPr>
+                <w:rFonts w:ascii="Arial" w:hAnsi="Arial" w:cs="Arial"/>
+                <w:sz w:val="24"/>
+                <w:szCs w:val="24"/>
+              </w:rPr>
+              <w:t>RF4</w:t>
+            </w:r>
+          </w:p>
+        </w:tc>
+        <w:tc>
+          <w:tcPr>
+            <w:tcW w:w="3259" w:type="dxa"/>
+          </w:tcPr>
+          <w:p>
+            <w:pPr>
+              <w:spacing w:before="100" w:beforeAutospacing="1" w:afterAutospacing="1" w:line="360" w:lineRule="auto"/>
+              <w:jc w:val="both"/>
+              <w:rPr>
+                <w:rFonts w:ascii="Arial" w:hAnsi="Arial" w:cs="Arial"/>
+                <w:sz w:val="24"/>
+                <w:szCs w:val="24"/>
+              </w:rPr>
+            </w:pPr>
+            <w:r>
+              <w:rPr>
+                <w:rFonts w:ascii="Arial" w:hAnsi="Arial" w:cs="Arial"/>
+                <w:sz w:val="24"/>
+                <w:szCs w:val="24"/>
+              </w:rPr>
+              <w:t>Mostrar sistema en uso</w:t>
+            </w:r>
+          </w:p>
+        </w:tc>
+        <w:tc>
+          <w:tcPr>
+            <w:tcW w:w="1701" w:type="dxa"/>
+          </w:tcPr>
+          <w:p>
+            <w:pPr>
+              <w:jc w:val="both"/>
+              <w:rPr>
+                <w:rFonts w:ascii="Arial" w:hAnsi="Arial" w:cs="Arial"/>
+                <w:sz w:val="24"/>
+                <w:szCs w:val="24"/>
+              </w:rPr>
+            </w:pPr>
+            <w:r>
+              <w:rPr>
+                <w:rFonts w:ascii="Arial" w:hAnsi="Arial" w:cs="Arial"/>
+                <w:sz w:val="24"/>
+                <w:szCs w:val="24"/>
+              </w:rPr>
+              <w:t>A</w:t>
+            </w:r>
+            <w:r>
+              <w:rPr>
+                <w:rFonts w:ascii="Arial" w:hAnsi="Arial" w:cs="Arial"/>
+                <w:sz w:val="24"/>
+                <w:szCs w:val="24"/>
+              </w:rPr>
+              <w:t>lta</w:t>
+            </w:r>
+          </w:p>
+        </w:tc>
+        <w:tc>
+          <w:tcPr>
+            <w:tcW w:w="1559" w:type="dxa"/>
+          </w:tcPr>
+          <w:p>
+            <w:pPr>
+              <w:jc w:val="both"/>
+              <w:rPr>
+                <w:rFonts w:ascii="Arial" w:hAnsi="Arial" w:cs="Arial"/>
+                <w:sz w:val="24"/>
+                <w:szCs w:val="24"/>
+              </w:rPr>
+            </w:pPr>
+            <w:r>
+              <w:rPr>
+                <w:rFonts w:ascii="Arial" w:hAnsi="Arial" w:cs="Arial"/>
+                <w:sz w:val="24"/>
+                <w:szCs w:val="24"/>
+              </w:rPr>
+              <w:t>B</w:t>
+            </w:r>
+            <w:r>
+              <w:rPr>
+                <w:rFonts w:ascii="Arial" w:hAnsi="Arial" w:cs="Arial"/>
+                <w:sz w:val="24"/>
+                <w:szCs w:val="24"/>
+              </w:rPr>
+              <w:t>aja</w:t>
+            </w:r>
+          </w:p>
+        </w:tc>
+      </w:tr>
+      <w:tr>
+        <w:tc>
+          <w:tcPr>
+            <w:tcW w:w="2123" w:type="dxa"/>
+          </w:tcPr>
+          <w:p>
+            <w:pPr>
+              <w:jc w:val="both"/>
+              <w:rPr>
+                <w:rFonts w:ascii="Arial" w:hAnsi="Arial" w:cs="Arial"/>
+                <w:sz w:val="24"/>
+                <w:szCs w:val="24"/>
+              </w:rPr>
+            </w:pPr>
+            <w:r>
+              <w:rPr>
+                <w:rFonts w:ascii="Arial" w:hAnsi="Arial" w:cs="Arial"/>
+                <w:sz w:val="24"/>
+                <w:szCs w:val="24"/>
+              </w:rPr>
+              <w:t>RF5</w:t>
+            </w:r>
+          </w:p>
+        </w:tc>
+        <w:tc>
+          <w:tcPr>
+            <w:tcW w:w="3259" w:type="dxa"/>
+          </w:tcPr>
+          <w:p>
+            <w:pPr>
+              <w:spacing w:before="100" w:beforeAutospacing="1" w:afterAutospacing="1" w:line="360" w:lineRule="auto"/>
+              <w:jc w:val="both"/>
+              <w:rPr>
+                <w:rFonts w:ascii="Arial" w:hAnsi="Arial" w:cs="Arial"/>
+                <w:sz w:val="24"/>
+                <w:szCs w:val="24"/>
+              </w:rPr>
+            </w:pPr>
+            <w:r>
+              <w:rPr>
+                <w:rFonts w:ascii="Arial" w:hAnsi="Arial" w:cs="Arial"/>
+                <w:sz w:val="24"/>
+                <w:szCs w:val="24"/>
+              </w:rPr>
+              <w:t>Listar sistemas</w:t>
+            </w:r>
+          </w:p>
+        </w:tc>
+        <w:tc>
+          <w:tcPr>
+            <w:tcW w:w="1701" w:type="dxa"/>
+          </w:tcPr>
+          <w:p>
+            <w:pPr>
+              <w:jc w:val="both"/>
+              <w:rPr>
+                <w:rFonts w:ascii="Arial" w:hAnsi="Arial" w:cs="Arial"/>
+                <w:sz w:val="24"/>
+                <w:szCs w:val="24"/>
+              </w:rPr>
+            </w:pPr>
+            <w:r>
+              <w:rPr>
+                <w:rFonts w:ascii="Arial" w:hAnsi="Arial" w:cs="Arial"/>
+                <w:sz w:val="24"/>
+                <w:szCs w:val="24"/>
+              </w:rPr>
+              <w:t>Baja</w:t>
+            </w:r>
+          </w:p>
+        </w:tc>
+        <w:tc>
+          <w:tcPr>
+            <w:tcW w:w="1559" w:type="dxa"/>
+          </w:tcPr>
+          <w:p>
+            <w:pPr>
+              <w:jc w:val="both"/>
+              <w:rPr>
+                <w:rFonts w:ascii="Arial" w:hAnsi="Arial" w:cs="Arial"/>
+                <w:sz w:val="24"/>
+                <w:szCs w:val="24"/>
+              </w:rPr>
+            </w:pPr>
+            <w:r>
+              <w:rPr>
+                <w:rFonts w:ascii="Arial" w:hAnsi="Arial" w:cs="Arial"/>
+                <w:sz w:val="24"/>
+                <w:szCs w:val="24"/>
+              </w:rPr>
+              <w:t>B</w:t>
+            </w:r>
+            <w:r>
+              <w:rPr>
+                <w:rFonts w:ascii="Arial" w:hAnsi="Arial" w:cs="Arial"/>
+                <w:sz w:val="24"/>
+                <w:szCs w:val="24"/>
+              </w:rPr>
+              <w:t>aja</w:t>
+            </w:r>
+          </w:p>
+        </w:tc>
+      </w:tr>
+      <w:tr>
+        <w:tc>
+          <w:tcPr>
+            <w:tcW w:w="2123" w:type="dxa"/>
+          </w:tcPr>
+          <w:p>
+            <w:pPr>
+              <w:jc w:val="both"/>
+              <w:rPr>
+                <w:rFonts w:ascii="Arial" w:hAnsi="Arial" w:cs="Arial"/>
+                <w:sz w:val="24"/>
+                <w:szCs w:val="24"/>
+              </w:rPr>
+            </w:pPr>
+            <w:r>
+              <w:rPr>
+                <w:rFonts w:ascii="Arial" w:hAnsi="Arial" w:cs="Arial"/>
+                <w:sz w:val="24"/>
+                <w:szCs w:val="24"/>
+              </w:rPr>
+              <w:t>RF6</w:t>
+            </w:r>
+          </w:p>
+        </w:tc>
+        <w:tc>
+          <w:tcPr>
+            <w:tcW w:w="3259" w:type="dxa"/>
+          </w:tcPr>
+          <w:p>
+            <w:pPr>
+              <w:spacing w:before="100" w:beforeAutospacing="1" w:afterAutospacing="1" w:line="360" w:lineRule="auto"/>
+              <w:jc w:val="both"/>
+              <w:rPr>
+                <w:rFonts w:ascii="Arial" w:hAnsi="Arial" w:cs="Arial"/>
+                <w:sz w:val="24"/>
+                <w:szCs w:val="24"/>
+              </w:rPr>
+            </w:pPr>
+            <w:r>
+              <w:rPr>
+                <w:rFonts w:ascii="Arial" w:hAnsi="Arial" w:cs="Arial"/>
+                <w:sz w:val="24"/>
+                <w:szCs w:val="24"/>
+              </w:rPr>
+              <w:t>Crear Modelo</w:t>
+            </w:r>
+          </w:p>
+        </w:tc>
+        <w:tc>
+          <w:tcPr>
+            <w:tcW w:w="1701" w:type="dxa"/>
+          </w:tcPr>
+          <w:p>
+            <w:pPr>
+              <w:jc w:val="both"/>
+              <w:rPr>
+                <w:rFonts w:ascii="Arial" w:hAnsi="Arial" w:cs="Arial"/>
+                <w:sz w:val="24"/>
+                <w:szCs w:val="24"/>
+              </w:rPr>
+            </w:pPr>
+          </w:p>
+        </w:tc>
+        <w:tc>
+          <w:tcPr>
+            <w:tcW w:w="1559" w:type="dxa"/>
+          </w:tcPr>
+          <w:p>
+            <w:pPr>
+              <w:jc w:val="both"/>
+              <w:rPr>
+                <w:rFonts w:ascii="Arial" w:hAnsi="Arial" w:cs="Arial"/>
+                <w:sz w:val="24"/>
+                <w:szCs w:val="24"/>
+              </w:rPr>
+            </w:pPr>
+          </w:p>
+        </w:tc>
+      </w:tr>
+      <w:tr>
+        <w:tc>
+          <w:tcPr>
+            <w:tcW w:w="2123" w:type="dxa"/>
+          </w:tcPr>
+          <w:p>
+            <w:pPr>
+              <w:jc w:val="both"/>
+              <w:rPr>
+                <w:rFonts w:ascii="Arial" w:hAnsi="Arial" w:cs="Arial"/>
+                <w:sz w:val="24"/>
+                <w:szCs w:val="24"/>
+              </w:rPr>
+            </w:pPr>
+            <w:r>
+              <w:rPr>
+                <w:rFonts w:ascii="Arial" w:hAnsi="Arial" w:cs="Arial"/>
+                <w:sz w:val="24"/>
+                <w:szCs w:val="24"/>
+              </w:rPr>
+              <w:t>RF7</w:t>
+            </w:r>
+          </w:p>
+        </w:tc>
+        <w:tc>
+          <w:tcPr>
+            <w:tcW w:w="3259" w:type="dxa"/>
+          </w:tcPr>
+          <w:p>
+            <w:pPr>
+              <w:spacing w:before="100" w:beforeAutospacing="1" w:afterAutospacing="1" w:line="360" w:lineRule="auto"/>
+              <w:jc w:val="both"/>
+              <w:rPr>
+                <w:rFonts w:ascii="Arial" w:hAnsi="Arial" w:cs="Arial"/>
+                <w:sz w:val="24"/>
+                <w:szCs w:val="24"/>
+              </w:rPr>
+            </w:pPr>
+            <w:r>
+              <w:rPr>
+                <w:rFonts w:ascii="Arial" w:hAnsi="Arial" w:cs="Arial"/>
+                <w:sz w:val="24"/>
+                <w:szCs w:val="24"/>
+              </w:rPr>
+              <w:t>Entrenar modelo</w:t>
+            </w:r>
+          </w:p>
+        </w:tc>
+        <w:tc>
+          <w:tcPr>
+            <w:tcW w:w="1701" w:type="dxa"/>
+          </w:tcPr>
+          <w:p>
+            <w:pPr>
+              <w:jc w:val="both"/>
+              <w:rPr>
+                <w:rFonts w:ascii="Arial" w:hAnsi="Arial" w:cs="Arial"/>
+                <w:sz w:val="24"/>
+                <w:szCs w:val="24"/>
+              </w:rPr>
+            </w:pPr>
+            <w:r>
+              <w:rPr>
+                <w:rFonts w:ascii="Arial" w:hAnsi="Arial" w:cs="Arial"/>
+                <w:sz w:val="24"/>
+                <w:szCs w:val="24"/>
+              </w:rPr>
+              <w:t>Alta</w:t>
+            </w:r>
+          </w:p>
+        </w:tc>
+        <w:tc>
+          <w:tcPr>
+            <w:tcW w:w="1559" w:type="dxa"/>
+          </w:tcPr>
+          <w:p>
+            <w:pPr>
+              <w:jc w:val="both"/>
+              <w:rPr>
+                <w:rFonts w:ascii="Arial" w:hAnsi="Arial" w:cs="Arial"/>
+                <w:sz w:val="24"/>
+                <w:szCs w:val="24"/>
+              </w:rPr>
+            </w:pPr>
+            <w:r>
+              <w:rPr>
+                <w:rFonts w:ascii="Arial" w:hAnsi="Arial" w:cs="Arial"/>
+                <w:sz w:val="24"/>
+                <w:szCs w:val="24"/>
+              </w:rPr>
+              <w:t>Alta</w:t>
+            </w:r>
+          </w:p>
+        </w:tc>
+      </w:tr>
+      <w:tr>
+        <w:tc>
+          <w:tcPr>
+            <w:tcW w:w="2123" w:type="dxa"/>
+          </w:tcPr>
+          <w:p>
+            <w:pPr>
+              <w:jc w:val="both"/>
+              <w:rPr>
+                <w:rFonts w:ascii="Arial" w:hAnsi="Arial" w:cs="Arial"/>
+                <w:sz w:val="24"/>
+                <w:szCs w:val="24"/>
+              </w:rPr>
+            </w:pPr>
+            <w:r>
+              <w:rPr>
+                <w:rFonts w:ascii="Arial" w:hAnsi="Arial" w:cs="Arial"/>
+                <w:sz w:val="24"/>
+                <w:szCs w:val="24"/>
+              </w:rPr>
+              <w:t>RF8</w:t>
+            </w:r>
+          </w:p>
+        </w:tc>
+        <w:tc>
+          <w:tcPr>
+            <w:tcW w:w="3259" w:type="dxa"/>
+          </w:tcPr>
+          <w:p>
+            <w:pPr>
+              <w:spacing w:before="100" w:beforeAutospacing="1" w:afterAutospacing="1" w:line="360" w:lineRule="auto"/>
+              <w:jc w:val="both"/>
+              <w:rPr>
+                <w:rFonts w:ascii="Arial" w:hAnsi="Arial" w:cs="Arial"/>
+                <w:sz w:val="24"/>
+                <w:szCs w:val="24"/>
+              </w:rPr>
+            </w:pPr>
+            <w:r>
+              <w:rPr>
+                <w:rFonts w:ascii="Arial" w:hAnsi="Arial" w:cs="Arial"/>
+                <w:sz w:val="24"/>
+                <w:szCs w:val="24"/>
+              </w:rPr>
+              <w:t>G</w:t>
+            </w:r>
+            <w:r>
+              <w:rPr>
+                <w:rFonts w:ascii="Arial" w:hAnsi="Arial" w:cs="Arial"/>
+                <w:sz w:val="24"/>
+                <w:szCs w:val="24"/>
+              </w:rPr>
+              <w:t>uardar modelo</w:t>
+            </w:r>
+            <w:r>
+              <w:rPr>
+                <w:rFonts w:ascii="Arial" w:hAnsi="Arial" w:cs="Arial"/>
+                <w:sz w:val="24"/>
+                <w:szCs w:val="24"/>
+              </w:rPr>
+              <w:t xml:space="preserve"> para producción</w:t>
+            </w:r>
+          </w:p>
+        </w:tc>
+        <w:tc>
+          <w:tcPr>
+            <w:tcW w:w="1701" w:type="dxa"/>
+          </w:tcPr>
+          <w:p>
+            <w:pPr>
+              <w:jc w:val="both"/>
+              <w:rPr>
+                <w:rFonts w:ascii="Arial" w:hAnsi="Arial" w:cs="Arial"/>
+                <w:sz w:val="24"/>
+                <w:szCs w:val="24"/>
+              </w:rPr>
+            </w:pPr>
+            <w:r>
+              <w:rPr>
+                <w:rFonts w:ascii="Arial" w:hAnsi="Arial" w:cs="Arial"/>
+                <w:sz w:val="24"/>
+                <w:szCs w:val="24"/>
+              </w:rPr>
+              <w:t>Alta</w:t>
+            </w:r>
+          </w:p>
+        </w:tc>
+        <w:tc>
+          <w:tcPr>
+            <w:tcW w:w="1559" w:type="dxa"/>
+          </w:tcPr>
+          <w:p>
+            <w:pPr>
+              <w:jc w:val="both"/>
+              <w:rPr>
+                <w:rFonts w:ascii="Arial" w:hAnsi="Arial" w:cs="Arial"/>
+                <w:sz w:val="24"/>
+                <w:szCs w:val="24"/>
+              </w:rPr>
+            </w:pPr>
+            <w:r>
+              <w:rPr>
+                <w:rFonts w:ascii="Arial" w:hAnsi="Arial" w:cs="Arial"/>
+                <w:sz w:val="24"/>
+                <w:szCs w:val="24"/>
+              </w:rPr>
+              <w:t>Alta</w:t>
+            </w:r>
+          </w:p>
+        </w:tc>
+      </w:tr>
+      <w:tr>
+        <w:tc>
+          <w:tcPr>
+            <w:tcW w:w="2123" w:type="dxa"/>
+          </w:tcPr>
+          <w:p>
+            <w:pPr>
+              <w:jc w:val="both"/>
+              <w:rPr>
+                <w:rFonts w:ascii="Arial" w:hAnsi="Arial" w:cs="Arial"/>
+                <w:sz w:val="24"/>
+                <w:szCs w:val="24"/>
+              </w:rPr>
+            </w:pPr>
+            <w:r>
+              <w:rPr>
+                <w:rFonts w:ascii="Arial" w:hAnsi="Arial" w:cs="Arial"/>
+                <w:sz w:val="24"/>
+                <w:szCs w:val="24"/>
+              </w:rPr>
+              <w:t>RF9</w:t>
+            </w:r>
+          </w:p>
+        </w:tc>
+        <w:tc>
+          <w:tcPr>
+            <w:tcW w:w="3259" w:type="dxa"/>
+          </w:tcPr>
+          <w:p>
+            <w:pPr>
+              <w:spacing w:before="100" w:beforeAutospacing="1" w:afterAutospacing="1" w:line="360" w:lineRule="auto"/>
+              <w:jc w:val="both"/>
+              <w:rPr>
+                <w:rFonts w:ascii="Arial" w:hAnsi="Arial" w:cs="Arial"/>
+                <w:sz w:val="24"/>
+                <w:szCs w:val="24"/>
+              </w:rPr>
+            </w:pPr>
+            <w:r>
+              <w:rPr>
+                <w:rFonts w:ascii="Arial" w:hAnsi="Arial" w:cs="Arial"/>
+                <w:sz w:val="24"/>
+                <w:szCs w:val="24"/>
+              </w:rPr>
+              <w:t>Guardar modelo para reentreno</w:t>
+            </w:r>
+          </w:p>
+        </w:tc>
+        <w:tc>
+          <w:tcPr>
+            <w:tcW w:w="1701" w:type="dxa"/>
+          </w:tcPr>
+          <w:p>
+            <w:pPr>
+              <w:jc w:val="both"/>
+              <w:rPr>
+                <w:rFonts w:ascii="Arial" w:hAnsi="Arial" w:cs="Arial"/>
+                <w:sz w:val="24"/>
+                <w:szCs w:val="24"/>
+              </w:rPr>
+            </w:pPr>
+            <w:r>
+              <w:rPr>
+                <w:rFonts w:ascii="Arial" w:hAnsi="Arial" w:cs="Arial"/>
+                <w:sz w:val="24"/>
+                <w:szCs w:val="24"/>
+              </w:rPr>
+              <w:t>Alta</w:t>
+            </w:r>
+          </w:p>
+        </w:tc>
+        <w:tc>
+          <w:tcPr>
+            <w:tcW w:w="1559" w:type="dxa"/>
+          </w:tcPr>
+          <w:p>
+            <w:pPr>
+              <w:jc w:val="both"/>
+              <w:rPr>
+                <w:rFonts w:ascii="Arial" w:hAnsi="Arial" w:cs="Arial"/>
+                <w:sz w:val="24"/>
+                <w:szCs w:val="24"/>
+              </w:rPr>
+            </w:pPr>
+            <w:r>
+              <w:rPr>
+                <w:rFonts w:ascii="Arial" w:hAnsi="Arial" w:cs="Arial"/>
+                <w:sz w:val="24"/>
+                <w:szCs w:val="24"/>
+              </w:rPr>
+              <w:t>Alta</w:t>
+            </w:r>
+          </w:p>
+        </w:tc>
+      </w:tr>
+      <w:tr>
+        <w:tc>
+          <w:tcPr>
+            <w:tcW w:w="2123" w:type="dxa"/>
+          </w:tcPr>
+          <w:p>
+            <w:pPr>
+              <w:jc w:val="both"/>
+              <w:rPr>
+                <w:rFonts w:ascii="Arial" w:hAnsi="Arial" w:cs="Arial"/>
+                <w:sz w:val="24"/>
+                <w:szCs w:val="24"/>
+              </w:rPr>
+            </w:pPr>
+            <w:r>
+              <w:rPr>
+                <w:rFonts w:ascii="Arial" w:hAnsi="Arial" w:cs="Arial"/>
+                <w:sz w:val="24"/>
+                <w:szCs w:val="24"/>
+              </w:rPr>
+              <w:t>RF10</w:t>
+            </w:r>
+          </w:p>
+        </w:tc>
+        <w:tc>
+          <w:tcPr>
+            <w:tcW w:w="3259" w:type="dxa"/>
+          </w:tcPr>
+          <w:p>
+            <w:pPr>
+              <w:spacing w:before="100" w:beforeAutospacing="1" w:afterAutospacing="1" w:line="360" w:lineRule="auto"/>
+              <w:jc w:val="both"/>
+              <w:rPr>
+                <w:rFonts w:ascii="Arial" w:hAnsi="Arial" w:cs="Arial"/>
+                <w:sz w:val="24"/>
+                <w:szCs w:val="24"/>
+              </w:rPr>
+            </w:pPr>
+            <w:r>
+              <w:rPr>
+                <w:rFonts w:ascii="Arial" w:hAnsi="Arial" w:cs="Arial"/>
+                <w:sz w:val="24"/>
+                <w:szCs w:val="24"/>
+              </w:rPr>
+              <w:t xml:space="preserve">Guardar el </w:t>
+            </w:r>
+            <w:proofErr w:type="spellStart"/>
+            <w:r>
+              <w:rPr>
+                <w:rFonts w:ascii="Arial" w:hAnsi="Arial" w:cs="Arial"/>
+                <w:sz w:val="24"/>
+                <w:szCs w:val="24"/>
+              </w:rPr>
+              <w:t>dataset</w:t>
+            </w:r>
+            <w:proofErr w:type="spellEnd"/>
+            <w:r>
+              <w:rPr>
+                <w:rFonts w:ascii="Arial" w:hAnsi="Arial" w:cs="Arial"/>
+                <w:sz w:val="24"/>
+                <w:szCs w:val="24"/>
+              </w:rPr>
+              <w:t xml:space="preserve"> de entrenamiento del modelo</w:t>
+            </w:r>
+          </w:p>
+        </w:tc>
+        <w:tc>
+          <w:tcPr>
+            <w:tcW w:w="1701" w:type="dxa"/>
+          </w:tcPr>
+          <w:p>
+            <w:pPr>
+              <w:jc w:val="both"/>
+              <w:rPr>
+                <w:rFonts w:ascii="Arial" w:hAnsi="Arial" w:cs="Arial"/>
+                <w:sz w:val="24"/>
+                <w:szCs w:val="24"/>
+              </w:rPr>
+            </w:pPr>
+            <w:r>
+              <w:rPr>
+                <w:rFonts w:ascii="Arial" w:hAnsi="Arial" w:cs="Arial"/>
+                <w:sz w:val="24"/>
+                <w:szCs w:val="24"/>
+              </w:rPr>
+              <w:t>Alta</w:t>
+            </w:r>
+          </w:p>
+        </w:tc>
+        <w:tc>
+          <w:tcPr>
+            <w:tcW w:w="1559" w:type="dxa"/>
+          </w:tcPr>
+          <w:p>
+            <w:pPr>
+              <w:jc w:val="both"/>
+              <w:rPr>
+                <w:rFonts w:ascii="Arial" w:hAnsi="Arial" w:cs="Arial"/>
+                <w:sz w:val="24"/>
+                <w:szCs w:val="24"/>
+              </w:rPr>
+            </w:pPr>
+            <w:r>
+              <w:rPr>
+                <w:rFonts w:ascii="Arial" w:hAnsi="Arial" w:cs="Arial"/>
+                <w:sz w:val="24"/>
+                <w:szCs w:val="24"/>
+              </w:rPr>
+              <w:t>Alta</w:t>
+            </w:r>
+          </w:p>
+        </w:tc>
+      </w:tr>
+      <w:tr>
+        <w:tc>
+          <w:tcPr>
+            <w:tcW w:w="2123" w:type="dxa"/>
+          </w:tcPr>
+          <w:p>
+            <w:pPr>
+              <w:jc w:val="both"/>
+              <w:rPr>
+                <w:rFonts w:ascii="Arial" w:hAnsi="Arial" w:cs="Arial"/>
+                <w:sz w:val="24"/>
+                <w:szCs w:val="24"/>
+              </w:rPr>
+            </w:pPr>
+            <w:r>
+              <w:rPr>
+                <w:rFonts w:ascii="Arial" w:hAnsi="Arial" w:cs="Arial"/>
+                <w:sz w:val="24"/>
+                <w:szCs w:val="24"/>
+              </w:rPr>
+              <w:t>RF11</w:t>
+            </w:r>
+          </w:p>
+        </w:tc>
+        <w:tc>
+          <w:tcPr>
+            <w:tcW w:w="3259" w:type="dxa"/>
+          </w:tcPr>
+          <w:p>
+            <w:pPr>
+              <w:spacing w:before="100" w:beforeAutospacing="1" w:afterAutospacing="1" w:line="360" w:lineRule="auto"/>
+              <w:jc w:val="both"/>
+              <w:rPr>
+                <w:rFonts w:ascii="Arial" w:hAnsi="Arial" w:cs="Arial"/>
+                <w:sz w:val="24"/>
+                <w:szCs w:val="24"/>
+              </w:rPr>
+            </w:pPr>
+            <w:r>
+              <w:rPr>
+                <w:rFonts w:ascii="Arial" w:hAnsi="Arial" w:cs="Arial"/>
+                <w:sz w:val="24"/>
+                <w:szCs w:val="24"/>
+              </w:rPr>
+              <w:t>Cargar modelo</w:t>
+            </w:r>
+          </w:p>
+        </w:tc>
+        <w:tc>
+          <w:tcPr>
+            <w:tcW w:w="1701" w:type="dxa"/>
+          </w:tcPr>
+          <w:p>
+            <w:pPr>
+              <w:jc w:val="both"/>
+              <w:rPr>
+                <w:rFonts w:ascii="Arial" w:hAnsi="Arial" w:cs="Arial"/>
+                <w:sz w:val="24"/>
+                <w:szCs w:val="24"/>
+              </w:rPr>
+            </w:pPr>
+            <w:r>
+              <w:rPr>
+                <w:rFonts w:ascii="Arial" w:hAnsi="Arial" w:cs="Arial"/>
+                <w:sz w:val="24"/>
+                <w:szCs w:val="24"/>
+              </w:rPr>
+              <w:t>Alta</w:t>
+            </w:r>
+          </w:p>
+        </w:tc>
+        <w:tc>
+          <w:tcPr>
+            <w:tcW w:w="1559" w:type="dxa"/>
+          </w:tcPr>
+          <w:p>
+            <w:pPr>
+              <w:jc w:val="both"/>
+              <w:rPr>
+                <w:rFonts w:ascii="Arial" w:hAnsi="Arial" w:cs="Arial"/>
+                <w:sz w:val="24"/>
+                <w:szCs w:val="24"/>
+              </w:rPr>
+            </w:pPr>
+            <w:r>
+              <w:rPr>
+                <w:rFonts w:ascii="Arial" w:hAnsi="Arial" w:cs="Arial"/>
+                <w:sz w:val="24"/>
+                <w:szCs w:val="24"/>
+              </w:rPr>
+              <w:t>Alta</w:t>
+            </w:r>
+          </w:p>
+        </w:tc>
+      </w:tr>
+      <w:tr>
+        <w:tc>
+          <w:tcPr>
+            <w:tcW w:w="2123" w:type="dxa"/>
+          </w:tcPr>
+          <w:p>
+            <w:pPr>
+              <w:jc w:val="both"/>
+              <w:rPr>
+                <w:rFonts w:ascii="Arial" w:hAnsi="Arial" w:cs="Arial"/>
+                <w:sz w:val="24"/>
+                <w:szCs w:val="24"/>
+              </w:rPr>
+            </w:pPr>
+            <w:r>
+              <w:rPr>
+                <w:rFonts w:ascii="Arial" w:hAnsi="Arial" w:cs="Arial"/>
+                <w:sz w:val="24"/>
+                <w:szCs w:val="24"/>
+              </w:rPr>
+              <w:t>RF12</w:t>
+            </w:r>
+          </w:p>
+        </w:tc>
+        <w:tc>
+          <w:tcPr>
+            <w:tcW w:w="3259" w:type="dxa"/>
+          </w:tcPr>
+          <w:p>
+            <w:pPr>
+              <w:spacing w:before="100" w:beforeAutospacing="1" w:afterAutospacing="1" w:line="360" w:lineRule="auto"/>
+              <w:jc w:val="both"/>
+              <w:rPr>
+                <w:rFonts w:ascii="Arial" w:hAnsi="Arial" w:cs="Arial"/>
+                <w:sz w:val="24"/>
+                <w:szCs w:val="24"/>
+              </w:rPr>
+            </w:pPr>
+            <w:r>
+              <w:rPr>
+                <w:rFonts w:ascii="Arial" w:hAnsi="Arial" w:cs="Arial"/>
+                <w:sz w:val="24"/>
+                <w:szCs w:val="24"/>
+              </w:rPr>
+              <w:t>Reentrenar</w:t>
+            </w:r>
+            <w:r>
+              <w:rPr>
+                <w:rFonts w:ascii="Arial" w:hAnsi="Arial" w:cs="Arial"/>
+                <w:sz w:val="24"/>
+                <w:szCs w:val="24"/>
+              </w:rPr>
+              <w:t xml:space="preserve"> modelo</w:t>
+            </w:r>
+          </w:p>
+        </w:tc>
+        <w:tc>
+          <w:tcPr>
+            <w:tcW w:w="1701" w:type="dxa"/>
+          </w:tcPr>
+          <w:p>
+            <w:pPr>
+              <w:jc w:val="both"/>
+              <w:rPr>
+                <w:rFonts w:ascii="Arial" w:hAnsi="Arial" w:cs="Arial"/>
+                <w:sz w:val="24"/>
+                <w:szCs w:val="24"/>
+              </w:rPr>
+            </w:pPr>
+            <w:r>
+              <w:rPr>
+                <w:rFonts w:ascii="Arial" w:hAnsi="Arial" w:cs="Arial"/>
+                <w:sz w:val="24"/>
+                <w:szCs w:val="24"/>
+              </w:rPr>
+              <w:t>Alta</w:t>
+            </w:r>
+          </w:p>
+        </w:tc>
+        <w:tc>
+          <w:tcPr>
+            <w:tcW w:w="1559" w:type="dxa"/>
+          </w:tcPr>
+          <w:p>
+            <w:pPr>
+              <w:jc w:val="both"/>
+              <w:rPr>
+                <w:rFonts w:ascii="Arial" w:hAnsi="Arial" w:cs="Arial"/>
+                <w:sz w:val="24"/>
+                <w:szCs w:val="24"/>
+              </w:rPr>
+            </w:pPr>
+            <w:r>
+              <w:rPr>
+                <w:rFonts w:ascii="Arial" w:hAnsi="Arial" w:cs="Arial"/>
+                <w:sz w:val="24"/>
+                <w:szCs w:val="24"/>
+              </w:rPr>
+              <w:t>Alta</w:t>
+            </w:r>
+          </w:p>
+        </w:tc>
+      </w:tr>
+      <w:tr>
+        <w:tc>
+          <w:tcPr>
+            <w:tcW w:w="2123" w:type="dxa"/>
+          </w:tcPr>
+          <w:p>
+            <w:pPr>
+              <w:jc w:val="both"/>
+              <w:rPr>
+                <w:rFonts w:ascii="Arial" w:hAnsi="Arial" w:cs="Arial"/>
+                <w:sz w:val="24"/>
+                <w:szCs w:val="24"/>
+              </w:rPr>
+            </w:pPr>
+            <w:r>
+              <w:rPr>
+                <w:rFonts w:ascii="Arial" w:hAnsi="Arial" w:cs="Arial"/>
+                <w:sz w:val="24"/>
+                <w:szCs w:val="24"/>
+              </w:rPr>
+              <w:t>RF13</w:t>
+            </w:r>
+          </w:p>
+        </w:tc>
+        <w:tc>
+          <w:tcPr>
+            <w:tcW w:w="3259" w:type="dxa"/>
+          </w:tcPr>
+          <w:p>
+            <w:pPr>
+              <w:spacing w:before="100" w:beforeAutospacing="1" w:afterAutospacing="1" w:line="360" w:lineRule="auto"/>
+              <w:jc w:val="both"/>
+              <w:rPr>
+                <w:rFonts w:ascii="Arial" w:hAnsi="Arial" w:cs="Arial"/>
+                <w:sz w:val="24"/>
+                <w:szCs w:val="24"/>
+              </w:rPr>
+            </w:pPr>
+            <w:r>
+              <w:rPr>
+                <w:rFonts w:ascii="Arial" w:hAnsi="Arial" w:cs="Arial"/>
+                <w:sz w:val="24"/>
+                <w:szCs w:val="24"/>
+              </w:rPr>
+              <w:t>Eliminar modelo</w:t>
+            </w:r>
+          </w:p>
+        </w:tc>
+        <w:tc>
+          <w:tcPr>
+            <w:tcW w:w="1701" w:type="dxa"/>
+          </w:tcPr>
+          <w:p>
+            <w:pPr>
+              <w:jc w:val="both"/>
+              <w:rPr>
+                <w:rFonts w:ascii="Arial" w:hAnsi="Arial" w:cs="Arial"/>
+                <w:sz w:val="24"/>
+                <w:szCs w:val="24"/>
+              </w:rPr>
+            </w:pPr>
+            <w:r>
+              <w:rPr>
+                <w:rFonts w:ascii="Arial" w:hAnsi="Arial" w:cs="Arial"/>
+                <w:sz w:val="24"/>
+                <w:szCs w:val="24"/>
+              </w:rPr>
+              <w:t>Media</w:t>
+            </w:r>
+          </w:p>
+        </w:tc>
+        <w:tc>
+          <w:tcPr>
+            <w:tcW w:w="1559" w:type="dxa"/>
+          </w:tcPr>
+          <w:p>
+            <w:pPr>
+              <w:jc w:val="both"/>
+              <w:rPr>
+                <w:rFonts w:ascii="Arial" w:hAnsi="Arial" w:cs="Arial"/>
+                <w:sz w:val="24"/>
+                <w:szCs w:val="24"/>
+              </w:rPr>
+            </w:pPr>
+            <w:r>
+              <w:rPr>
+                <w:rFonts w:ascii="Arial" w:hAnsi="Arial" w:cs="Arial"/>
+                <w:sz w:val="24"/>
+                <w:szCs w:val="24"/>
+              </w:rPr>
+              <w:t>Media</w:t>
+            </w:r>
+          </w:p>
+        </w:tc>
+      </w:tr>
+      <w:tr>
+        <w:tc>
+          <w:tcPr>
+            <w:tcW w:w="2123" w:type="dxa"/>
+          </w:tcPr>
+          <w:p>
+            <w:pPr>
+              <w:jc w:val="both"/>
+              <w:rPr>
+                <w:rFonts w:ascii="Arial" w:hAnsi="Arial" w:cs="Arial"/>
+                <w:sz w:val="24"/>
+                <w:szCs w:val="24"/>
+              </w:rPr>
+            </w:pPr>
+            <w:r>
+              <w:rPr>
+                <w:rFonts w:ascii="Arial" w:hAnsi="Arial" w:cs="Arial"/>
+                <w:sz w:val="24"/>
+                <w:szCs w:val="24"/>
+              </w:rPr>
+              <w:t>RF14</w:t>
+            </w:r>
+          </w:p>
+        </w:tc>
+        <w:tc>
+          <w:tcPr>
+            <w:tcW w:w="3259" w:type="dxa"/>
+          </w:tcPr>
+          <w:p>
+            <w:pPr>
+              <w:spacing w:before="100" w:beforeAutospacing="1" w:afterAutospacing="1" w:line="360" w:lineRule="auto"/>
+              <w:jc w:val="both"/>
+              <w:rPr>
+                <w:rFonts w:ascii="Arial" w:hAnsi="Arial" w:cs="Arial"/>
+                <w:sz w:val="24"/>
+                <w:szCs w:val="24"/>
+              </w:rPr>
+            </w:pPr>
+            <w:r>
+              <w:rPr>
+                <w:rFonts w:ascii="Arial" w:hAnsi="Arial" w:cs="Arial"/>
+                <w:sz w:val="24"/>
+                <w:szCs w:val="24"/>
+              </w:rPr>
+              <w:t>Listar modelos</w:t>
+            </w:r>
+          </w:p>
+        </w:tc>
+        <w:tc>
+          <w:tcPr>
+            <w:tcW w:w="1701" w:type="dxa"/>
+          </w:tcPr>
+          <w:p>
+            <w:pPr>
+              <w:jc w:val="both"/>
+              <w:rPr>
+                <w:rFonts w:ascii="Arial" w:hAnsi="Arial" w:cs="Arial"/>
+                <w:sz w:val="24"/>
+                <w:szCs w:val="24"/>
+              </w:rPr>
+            </w:pPr>
+            <w:r>
+              <w:rPr>
+                <w:rFonts w:ascii="Arial" w:hAnsi="Arial" w:cs="Arial"/>
+                <w:sz w:val="24"/>
+                <w:szCs w:val="24"/>
+              </w:rPr>
+              <w:t>Media</w:t>
+            </w:r>
+          </w:p>
+        </w:tc>
+        <w:tc>
+          <w:tcPr>
+            <w:tcW w:w="1559" w:type="dxa"/>
+          </w:tcPr>
+          <w:p>
+            <w:pPr>
+              <w:jc w:val="both"/>
+              <w:rPr>
+                <w:rFonts w:ascii="Arial" w:hAnsi="Arial" w:cs="Arial"/>
+                <w:sz w:val="24"/>
+                <w:szCs w:val="24"/>
+              </w:rPr>
+            </w:pPr>
+            <w:r>
+              <w:rPr>
+                <w:rFonts w:ascii="Arial" w:hAnsi="Arial" w:cs="Arial"/>
+                <w:sz w:val="24"/>
+                <w:szCs w:val="24"/>
+              </w:rPr>
+              <w:t>Baja</w:t>
+            </w:r>
+          </w:p>
+        </w:tc>
+      </w:tr>
+      <w:tr>
+        <w:tc>
+          <w:tcPr>
+            <w:tcW w:w="2123" w:type="dxa"/>
+          </w:tcPr>
+          <w:p>
+            <w:pPr>
+              <w:jc w:val="both"/>
+              <w:rPr>
+                <w:rFonts w:ascii="Arial" w:hAnsi="Arial" w:cs="Arial"/>
+                <w:sz w:val="24"/>
+                <w:szCs w:val="24"/>
+              </w:rPr>
+            </w:pPr>
+            <w:r>
+              <w:rPr>
+                <w:rFonts w:ascii="Arial" w:hAnsi="Arial" w:cs="Arial"/>
+                <w:sz w:val="24"/>
+                <w:szCs w:val="24"/>
+              </w:rPr>
+              <w:t>RF15</w:t>
+            </w:r>
+          </w:p>
+        </w:tc>
+        <w:tc>
+          <w:tcPr>
+            <w:tcW w:w="3259" w:type="dxa"/>
+          </w:tcPr>
+          <w:p>
+            <w:pPr>
+              <w:spacing w:before="100" w:beforeAutospacing="1" w:afterAutospacing="1" w:line="360" w:lineRule="auto"/>
+              <w:jc w:val="both"/>
+              <w:rPr>
+                <w:rFonts w:ascii="Arial" w:hAnsi="Arial" w:cs="Arial"/>
+                <w:sz w:val="24"/>
+                <w:szCs w:val="24"/>
+              </w:rPr>
+            </w:pPr>
+            <w:r>
+              <w:rPr>
+                <w:rFonts w:ascii="Arial" w:hAnsi="Arial" w:cs="Arial"/>
+                <w:sz w:val="24"/>
+                <w:szCs w:val="24"/>
+              </w:rPr>
+              <w:t>Utilizar modelos</w:t>
+            </w:r>
+          </w:p>
+        </w:tc>
+        <w:tc>
+          <w:tcPr>
+            <w:tcW w:w="1701" w:type="dxa"/>
+          </w:tcPr>
+          <w:p>
+            <w:pPr>
+              <w:jc w:val="both"/>
+              <w:rPr>
+                <w:rFonts w:ascii="Arial" w:hAnsi="Arial" w:cs="Arial"/>
+                <w:sz w:val="24"/>
+                <w:szCs w:val="24"/>
+              </w:rPr>
+            </w:pPr>
+            <w:r>
+              <w:rPr>
+                <w:rFonts w:ascii="Arial" w:hAnsi="Arial" w:cs="Arial"/>
+                <w:sz w:val="24"/>
+                <w:szCs w:val="24"/>
+              </w:rPr>
+              <w:t>Alta</w:t>
+            </w:r>
+            <w:bookmarkStart w:id="1" w:name="_GoBack"/>
+            <w:bookmarkEnd w:id="1"/>
+          </w:p>
+        </w:tc>
+        <w:tc>
+          <w:tcPr>
+            <w:tcW w:w="1559" w:type="dxa"/>
+          </w:tcPr>
+          <w:p>
+            <w:pPr>
+              <w:jc w:val="both"/>
+              <w:rPr>
+                <w:rFonts w:ascii="Arial" w:hAnsi="Arial" w:cs="Arial"/>
+                <w:sz w:val="24"/>
+                <w:szCs w:val="24"/>
+              </w:rPr>
+            </w:pPr>
+            <w:r>
+              <w:rPr>
+                <w:rFonts w:ascii="Arial" w:hAnsi="Arial" w:cs="Arial"/>
+                <w:sz w:val="24"/>
+                <w:szCs w:val="24"/>
+              </w:rPr>
+              <w:t>Media</w:t>
+            </w:r>
+          </w:p>
+        </w:tc>
+      </w:tr>
+      <w:tr>
+        <w:tc>
+          <w:tcPr>
+            <w:tcW w:w="2123" w:type="dxa"/>
+          </w:tcPr>
+          <w:p>
+            <w:pPr>
+              <w:jc w:val="both"/>
+              <w:rPr>
+                <w:rFonts w:ascii="Arial" w:hAnsi="Arial" w:cs="Arial"/>
+                <w:sz w:val="24"/>
+                <w:szCs w:val="24"/>
+              </w:rPr>
+            </w:pPr>
+            <w:r>
+              <w:rPr>
+                <w:rFonts w:ascii="Arial" w:hAnsi="Arial" w:cs="Arial"/>
+                <w:sz w:val="24"/>
+                <w:szCs w:val="24"/>
+              </w:rPr>
+              <w:t>RF16</w:t>
+            </w:r>
+          </w:p>
+        </w:tc>
+        <w:tc>
+          <w:tcPr>
+            <w:tcW w:w="3259" w:type="dxa"/>
+          </w:tcPr>
+          <w:p>
+            <w:pPr>
+              <w:spacing w:before="100" w:beforeAutospacing="1" w:afterAutospacing="1" w:line="360" w:lineRule="auto"/>
+              <w:jc w:val="both"/>
+              <w:rPr>
+                <w:rFonts w:ascii="Arial" w:hAnsi="Arial" w:cs="Arial"/>
+                <w:sz w:val="24"/>
+                <w:szCs w:val="24"/>
+              </w:rPr>
+            </w:pPr>
+            <w:r>
+              <w:rPr>
+                <w:rFonts w:ascii="Arial" w:hAnsi="Arial" w:cs="Arial"/>
+                <w:sz w:val="24"/>
+                <w:szCs w:val="24"/>
+              </w:rPr>
+              <w:t>Crear Etapa</w:t>
+            </w:r>
+          </w:p>
+        </w:tc>
+        <w:tc>
+          <w:tcPr>
+            <w:tcW w:w="1701" w:type="dxa"/>
+          </w:tcPr>
+          <w:p>
+            <w:pPr>
+              <w:jc w:val="both"/>
+              <w:rPr>
+                <w:rFonts w:ascii="Arial" w:hAnsi="Arial" w:cs="Arial"/>
+                <w:sz w:val="24"/>
+                <w:szCs w:val="24"/>
+              </w:rPr>
+            </w:pPr>
+            <w:r>
+              <w:rPr>
+                <w:rFonts w:ascii="Arial" w:hAnsi="Arial" w:cs="Arial"/>
+                <w:sz w:val="24"/>
+                <w:szCs w:val="24"/>
+              </w:rPr>
+              <w:t>Alta</w:t>
+            </w:r>
+          </w:p>
+        </w:tc>
+        <w:tc>
+          <w:tcPr>
+            <w:tcW w:w="1559" w:type="dxa"/>
+          </w:tcPr>
+          <w:p>
+            <w:pPr>
+              <w:jc w:val="both"/>
+              <w:rPr>
+                <w:rFonts w:ascii="Arial" w:hAnsi="Arial" w:cs="Arial"/>
+                <w:sz w:val="24"/>
+                <w:szCs w:val="24"/>
+              </w:rPr>
+            </w:pPr>
+            <w:r>
+              <w:rPr>
+                <w:rFonts w:ascii="Arial" w:hAnsi="Arial" w:cs="Arial"/>
+                <w:sz w:val="24"/>
+                <w:szCs w:val="24"/>
+              </w:rPr>
+              <w:t>Baja</w:t>
+            </w:r>
+          </w:p>
+        </w:tc>
+      </w:tr>
+      <w:tr>
+        <w:tc>
+          <w:tcPr>
+            <w:tcW w:w="2123" w:type="dxa"/>
+          </w:tcPr>
+          <w:p>
+            <w:pPr>
+              <w:jc w:val="both"/>
+              <w:rPr>
+                <w:rFonts w:ascii="Arial" w:hAnsi="Arial" w:cs="Arial"/>
+                <w:sz w:val="24"/>
+                <w:szCs w:val="24"/>
+              </w:rPr>
+            </w:pPr>
+            <w:r>
+              <w:rPr>
+                <w:rFonts w:ascii="Arial" w:hAnsi="Arial" w:cs="Arial"/>
+                <w:sz w:val="24"/>
+                <w:szCs w:val="24"/>
+              </w:rPr>
+              <w:t>RF</w:t>
+            </w:r>
+            <w:r>
+              <w:rPr>
+                <w:rFonts w:ascii="Arial" w:hAnsi="Arial" w:cs="Arial"/>
+                <w:sz w:val="24"/>
+                <w:szCs w:val="24"/>
+              </w:rPr>
+              <w:t>17</w:t>
+            </w:r>
+          </w:p>
+        </w:tc>
+        <w:tc>
+          <w:tcPr>
+            <w:tcW w:w="3259" w:type="dxa"/>
+          </w:tcPr>
+          <w:p>
+            <w:pPr>
+              <w:spacing w:before="100" w:beforeAutospacing="1" w:afterAutospacing="1" w:line="360" w:lineRule="auto"/>
+              <w:jc w:val="both"/>
+              <w:rPr>
+                <w:rFonts w:ascii="Arial" w:hAnsi="Arial" w:cs="Arial"/>
+                <w:sz w:val="24"/>
+                <w:szCs w:val="24"/>
+              </w:rPr>
+            </w:pPr>
+            <w:r>
+              <w:rPr>
+                <w:rFonts w:ascii="Arial" w:hAnsi="Arial" w:cs="Arial"/>
+                <w:sz w:val="24"/>
+                <w:szCs w:val="24"/>
+              </w:rPr>
+              <w:t>Actualizar Etapa</w:t>
+            </w:r>
+          </w:p>
+        </w:tc>
+        <w:tc>
+          <w:tcPr>
+            <w:tcW w:w="1701" w:type="dxa"/>
+          </w:tcPr>
+          <w:p>
+            <w:pPr>
+              <w:jc w:val="both"/>
+              <w:rPr>
+                <w:rFonts w:ascii="Arial" w:hAnsi="Arial" w:cs="Arial"/>
+                <w:sz w:val="24"/>
+                <w:szCs w:val="24"/>
+              </w:rPr>
+            </w:pPr>
+            <w:r>
+              <w:rPr>
+                <w:rFonts w:ascii="Arial" w:hAnsi="Arial" w:cs="Arial"/>
+                <w:sz w:val="24"/>
+                <w:szCs w:val="24"/>
+              </w:rPr>
+              <w:t>Alta</w:t>
+            </w:r>
+          </w:p>
+        </w:tc>
+        <w:tc>
+          <w:tcPr>
+            <w:tcW w:w="1559" w:type="dxa"/>
+          </w:tcPr>
+          <w:p>
+            <w:pPr>
+              <w:jc w:val="both"/>
+              <w:rPr>
+                <w:rFonts w:ascii="Arial" w:hAnsi="Arial" w:cs="Arial"/>
+                <w:sz w:val="24"/>
+                <w:szCs w:val="24"/>
+              </w:rPr>
+            </w:pPr>
+            <w:r>
+              <w:rPr>
+                <w:rFonts w:ascii="Arial" w:hAnsi="Arial" w:cs="Arial"/>
+                <w:sz w:val="24"/>
+                <w:szCs w:val="24"/>
+              </w:rPr>
+              <w:t>Media</w:t>
+            </w:r>
+          </w:p>
+        </w:tc>
+      </w:tr>
+      <w:tr>
+        <w:tc>
+          <w:tcPr>
+            <w:tcW w:w="2123" w:type="dxa"/>
+          </w:tcPr>
+          <w:p>
+            <w:pPr>
+              <w:jc w:val="both"/>
+              <w:rPr>
+                <w:rFonts w:ascii="Arial" w:hAnsi="Arial" w:cs="Arial"/>
+                <w:sz w:val="24"/>
+                <w:szCs w:val="24"/>
+              </w:rPr>
+            </w:pPr>
+            <w:r>
+              <w:rPr>
+                <w:rFonts w:ascii="Arial" w:hAnsi="Arial" w:cs="Arial"/>
+                <w:sz w:val="24"/>
+                <w:szCs w:val="24"/>
+              </w:rPr>
+              <w:t>RF18</w:t>
+            </w:r>
+          </w:p>
+        </w:tc>
+        <w:tc>
+          <w:tcPr>
+            <w:tcW w:w="3259" w:type="dxa"/>
+          </w:tcPr>
+          <w:p>
+            <w:pPr>
+              <w:spacing w:before="100" w:beforeAutospacing="1" w:afterAutospacing="1" w:line="360" w:lineRule="auto"/>
+              <w:jc w:val="both"/>
+              <w:rPr>
+                <w:rFonts w:ascii="Arial" w:hAnsi="Arial" w:cs="Arial"/>
+                <w:sz w:val="24"/>
+                <w:szCs w:val="24"/>
+              </w:rPr>
+            </w:pPr>
+            <w:r>
+              <w:rPr>
+                <w:rFonts w:ascii="Arial" w:hAnsi="Arial" w:cs="Arial"/>
+                <w:sz w:val="24"/>
+                <w:szCs w:val="24"/>
+              </w:rPr>
+              <w:t>Eliminar Etapa</w:t>
+            </w:r>
+          </w:p>
+        </w:tc>
+        <w:tc>
+          <w:tcPr>
+            <w:tcW w:w="1701" w:type="dxa"/>
+          </w:tcPr>
+          <w:p>
+            <w:pPr>
+              <w:jc w:val="both"/>
+              <w:rPr>
+                <w:rFonts w:ascii="Arial" w:hAnsi="Arial" w:cs="Arial"/>
+                <w:sz w:val="24"/>
+                <w:szCs w:val="24"/>
+              </w:rPr>
+            </w:pPr>
+            <w:r>
+              <w:rPr>
+                <w:rFonts w:ascii="Arial" w:hAnsi="Arial" w:cs="Arial"/>
+                <w:sz w:val="24"/>
+                <w:szCs w:val="24"/>
+              </w:rPr>
+              <w:t>Alta</w:t>
+            </w:r>
+          </w:p>
+        </w:tc>
+        <w:tc>
+          <w:tcPr>
+            <w:tcW w:w="1559" w:type="dxa"/>
+          </w:tcPr>
+          <w:p>
+            <w:pPr>
+              <w:jc w:val="both"/>
+              <w:rPr>
+                <w:rFonts w:ascii="Arial" w:hAnsi="Arial" w:cs="Arial"/>
+                <w:sz w:val="24"/>
+                <w:szCs w:val="24"/>
+              </w:rPr>
+            </w:pPr>
+            <w:r>
+              <w:rPr>
+                <w:rFonts w:ascii="Arial" w:hAnsi="Arial" w:cs="Arial"/>
+                <w:sz w:val="24"/>
+                <w:szCs w:val="24"/>
+              </w:rPr>
+              <w:t>Baja</w:t>
+            </w:r>
+          </w:p>
+        </w:tc>
+      </w:tr>
+      <w:tr>
+        <w:tc>
+          <w:tcPr>
+            <w:tcW w:w="2123" w:type="dxa"/>
+          </w:tcPr>
+          <w:p>
+            <w:pPr>
+              <w:jc w:val="both"/>
+              <w:rPr>
+                <w:rFonts w:ascii="Arial" w:hAnsi="Arial" w:cs="Arial"/>
+                <w:sz w:val="24"/>
+                <w:szCs w:val="24"/>
+              </w:rPr>
+            </w:pPr>
+            <w:r>
+              <w:rPr>
+                <w:rFonts w:ascii="Arial" w:hAnsi="Arial" w:cs="Arial"/>
+                <w:sz w:val="24"/>
+                <w:szCs w:val="24"/>
+              </w:rPr>
+              <w:t>RF19</w:t>
+            </w:r>
+          </w:p>
+        </w:tc>
+        <w:tc>
+          <w:tcPr>
+            <w:tcW w:w="3259" w:type="dxa"/>
+          </w:tcPr>
+          <w:p>
+            <w:pPr>
+              <w:spacing w:before="100" w:beforeAutospacing="1" w:afterAutospacing="1" w:line="360" w:lineRule="auto"/>
+              <w:jc w:val="both"/>
+              <w:rPr>
+                <w:rFonts w:ascii="Arial" w:hAnsi="Arial" w:cs="Arial"/>
+                <w:sz w:val="24"/>
+                <w:szCs w:val="24"/>
+              </w:rPr>
+            </w:pPr>
+            <w:r>
+              <w:rPr>
+                <w:rFonts w:ascii="Arial" w:hAnsi="Arial" w:cs="Arial"/>
+                <w:sz w:val="24"/>
+                <w:szCs w:val="24"/>
+              </w:rPr>
+              <w:t>Mostrar Etapa</w:t>
+            </w:r>
+          </w:p>
+        </w:tc>
+        <w:tc>
+          <w:tcPr>
+            <w:tcW w:w="1701" w:type="dxa"/>
+          </w:tcPr>
+          <w:p>
+            <w:pPr>
+              <w:jc w:val="both"/>
+              <w:rPr>
+                <w:rFonts w:ascii="Arial" w:hAnsi="Arial" w:cs="Arial"/>
+                <w:sz w:val="24"/>
+                <w:szCs w:val="24"/>
+              </w:rPr>
+            </w:pPr>
+            <w:r>
+              <w:rPr>
+                <w:rFonts w:ascii="Arial" w:hAnsi="Arial" w:cs="Arial"/>
+                <w:sz w:val="24"/>
+                <w:szCs w:val="24"/>
+              </w:rPr>
+              <w:t>Alta</w:t>
+            </w:r>
+          </w:p>
+        </w:tc>
+        <w:tc>
+          <w:tcPr>
+            <w:tcW w:w="1559" w:type="dxa"/>
+          </w:tcPr>
+          <w:p>
+            <w:pPr>
+              <w:jc w:val="both"/>
+              <w:rPr>
+                <w:rFonts w:ascii="Arial" w:hAnsi="Arial" w:cs="Arial"/>
+                <w:sz w:val="24"/>
+                <w:szCs w:val="24"/>
+              </w:rPr>
+            </w:pPr>
+            <w:r>
+              <w:rPr>
+                <w:rFonts w:ascii="Arial" w:hAnsi="Arial" w:cs="Arial"/>
+                <w:sz w:val="24"/>
+                <w:szCs w:val="24"/>
+              </w:rPr>
+              <w:t>Media</w:t>
+            </w:r>
+          </w:p>
+        </w:tc>
+      </w:tr>
+      <w:tr>
+        <w:tc>
+          <w:tcPr>
+            <w:tcW w:w="2123" w:type="dxa"/>
+          </w:tcPr>
+          <w:p>
+            <w:pPr>
+              <w:jc w:val="both"/>
+              <w:rPr>
+                <w:rFonts w:ascii="Arial" w:hAnsi="Arial" w:cs="Arial"/>
+                <w:sz w:val="24"/>
+                <w:szCs w:val="24"/>
+              </w:rPr>
+            </w:pPr>
+            <w:r>
+              <w:rPr>
+                <w:rFonts w:ascii="Arial" w:hAnsi="Arial" w:cs="Arial"/>
+                <w:sz w:val="24"/>
+                <w:szCs w:val="24"/>
+              </w:rPr>
+              <w:t>RF20</w:t>
+            </w:r>
+          </w:p>
+        </w:tc>
+        <w:tc>
+          <w:tcPr>
+            <w:tcW w:w="3259" w:type="dxa"/>
+          </w:tcPr>
+          <w:p>
+            <w:pPr>
+              <w:spacing w:before="100" w:beforeAutospacing="1" w:afterAutospacing="1" w:line="360" w:lineRule="auto"/>
+              <w:jc w:val="both"/>
+              <w:rPr>
+                <w:rFonts w:ascii="Arial" w:hAnsi="Arial" w:cs="Arial"/>
+                <w:sz w:val="24"/>
+                <w:szCs w:val="24"/>
+              </w:rPr>
+            </w:pPr>
+            <w:r>
+              <w:rPr>
+                <w:rFonts w:ascii="Arial" w:hAnsi="Arial" w:cs="Arial"/>
+                <w:sz w:val="24"/>
+                <w:szCs w:val="24"/>
+              </w:rPr>
+              <w:t>Listar Etapas</w:t>
+            </w:r>
+          </w:p>
+        </w:tc>
+        <w:tc>
+          <w:tcPr>
+            <w:tcW w:w="1701" w:type="dxa"/>
+          </w:tcPr>
+          <w:p>
+            <w:pPr>
+              <w:jc w:val="both"/>
+              <w:rPr>
+                <w:rFonts w:ascii="Arial" w:hAnsi="Arial" w:cs="Arial"/>
+                <w:sz w:val="24"/>
+                <w:szCs w:val="24"/>
+              </w:rPr>
+            </w:pPr>
+            <w:r>
+              <w:rPr>
+                <w:rFonts w:ascii="Arial" w:hAnsi="Arial" w:cs="Arial"/>
+                <w:sz w:val="24"/>
+                <w:szCs w:val="24"/>
+              </w:rPr>
+              <w:t>Media</w:t>
+            </w:r>
+          </w:p>
+        </w:tc>
+        <w:tc>
+          <w:tcPr>
+            <w:tcW w:w="1559" w:type="dxa"/>
+          </w:tcPr>
+          <w:p>
+            <w:pPr>
+              <w:jc w:val="both"/>
+              <w:rPr>
+                <w:rFonts w:ascii="Arial" w:hAnsi="Arial" w:cs="Arial"/>
+                <w:sz w:val="24"/>
+                <w:szCs w:val="24"/>
+              </w:rPr>
+            </w:pPr>
+            <w:r>
+              <w:rPr>
+                <w:rFonts w:ascii="Arial" w:hAnsi="Arial" w:cs="Arial"/>
+                <w:sz w:val="24"/>
+                <w:szCs w:val="24"/>
+              </w:rPr>
+              <w:t>Baja</w:t>
+            </w:r>
+          </w:p>
+        </w:tc>
+      </w:tr>
+      <w:tr>
+        <w:tc>
+          <w:tcPr>
+            <w:tcW w:w="2123" w:type="dxa"/>
+          </w:tcPr>
+          <w:p>
+            <w:pPr>
+              <w:jc w:val="both"/>
+              <w:rPr>
+                <w:rFonts w:ascii="Arial" w:hAnsi="Arial" w:cs="Arial"/>
+                <w:sz w:val="24"/>
+                <w:szCs w:val="24"/>
+              </w:rPr>
+            </w:pPr>
+            <w:r>
+              <w:rPr>
+                <w:rFonts w:ascii="Arial" w:hAnsi="Arial" w:cs="Arial"/>
+                <w:sz w:val="24"/>
+                <w:szCs w:val="24"/>
+              </w:rPr>
+              <w:lastRenderedPageBreak/>
+              <w:t>RF21</w:t>
+            </w:r>
+          </w:p>
+        </w:tc>
+        <w:tc>
+          <w:tcPr>
+            <w:tcW w:w="3259" w:type="dxa"/>
+          </w:tcPr>
+          <w:p>
+            <w:pPr>
+              <w:spacing w:before="100" w:beforeAutospacing="1" w:afterAutospacing="1" w:line="360" w:lineRule="auto"/>
+              <w:jc w:val="both"/>
+              <w:rPr>
+                <w:rFonts w:ascii="Arial" w:hAnsi="Arial" w:cs="Arial"/>
+                <w:sz w:val="24"/>
+                <w:szCs w:val="24"/>
+              </w:rPr>
+            </w:pPr>
+            <w:r>
+              <w:rPr>
+                <w:rFonts w:ascii="Arial" w:hAnsi="Arial" w:cs="Arial"/>
+                <w:sz w:val="24"/>
+                <w:szCs w:val="24"/>
+              </w:rPr>
+              <w:t>Crear Configuraciones</w:t>
+            </w:r>
+          </w:p>
+        </w:tc>
+        <w:tc>
+          <w:tcPr>
+            <w:tcW w:w="1701" w:type="dxa"/>
+          </w:tcPr>
+          <w:p>
+            <w:pPr>
+              <w:jc w:val="both"/>
+              <w:rPr>
+                <w:rFonts w:ascii="Arial" w:hAnsi="Arial" w:cs="Arial"/>
+                <w:sz w:val="24"/>
+                <w:szCs w:val="24"/>
+              </w:rPr>
+            </w:pPr>
+            <w:r>
+              <w:rPr>
+                <w:rFonts w:ascii="Arial" w:hAnsi="Arial" w:cs="Arial"/>
+                <w:sz w:val="24"/>
+                <w:szCs w:val="24"/>
+              </w:rPr>
+              <w:t>Alta</w:t>
+            </w:r>
+          </w:p>
+        </w:tc>
+        <w:tc>
+          <w:tcPr>
+            <w:tcW w:w="1559" w:type="dxa"/>
+          </w:tcPr>
+          <w:p>
+            <w:pPr>
+              <w:jc w:val="both"/>
+              <w:rPr>
+                <w:rFonts w:ascii="Arial" w:hAnsi="Arial" w:cs="Arial"/>
+                <w:sz w:val="24"/>
+                <w:szCs w:val="24"/>
+              </w:rPr>
+            </w:pPr>
+            <w:r>
+              <w:rPr>
+                <w:rFonts w:ascii="Arial" w:hAnsi="Arial" w:cs="Arial"/>
+                <w:sz w:val="24"/>
+                <w:szCs w:val="24"/>
+              </w:rPr>
+              <w:t>Media</w:t>
+            </w:r>
+          </w:p>
+        </w:tc>
+      </w:tr>
+      <w:tr>
+        <w:tc>
+          <w:tcPr>
+            <w:tcW w:w="2123" w:type="dxa"/>
+          </w:tcPr>
+          <w:p>
+            <w:pPr>
+              <w:jc w:val="both"/>
+              <w:rPr>
+                <w:rFonts w:ascii="Arial" w:hAnsi="Arial" w:cs="Arial"/>
+                <w:sz w:val="24"/>
+                <w:szCs w:val="24"/>
+              </w:rPr>
+            </w:pPr>
+            <w:r>
+              <w:rPr>
+                <w:rFonts w:ascii="Arial" w:hAnsi="Arial" w:cs="Arial"/>
+                <w:sz w:val="24"/>
+                <w:szCs w:val="24"/>
+              </w:rPr>
+              <w:t>RF22</w:t>
+            </w:r>
+          </w:p>
+        </w:tc>
+        <w:tc>
+          <w:tcPr>
+            <w:tcW w:w="3259" w:type="dxa"/>
+          </w:tcPr>
+          <w:p>
+            <w:pPr>
+              <w:spacing w:before="100" w:beforeAutospacing="1" w:afterAutospacing="1" w:line="360" w:lineRule="auto"/>
+              <w:jc w:val="both"/>
+              <w:rPr>
+                <w:rFonts w:ascii="Arial" w:hAnsi="Arial" w:cs="Arial"/>
+                <w:sz w:val="24"/>
+                <w:szCs w:val="24"/>
+              </w:rPr>
+            </w:pPr>
+            <w:r>
+              <w:rPr>
+                <w:rFonts w:ascii="Arial" w:hAnsi="Arial" w:cs="Arial"/>
+                <w:sz w:val="24"/>
+                <w:szCs w:val="24"/>
+              </w:rPr>
+              <w:t>Actualizar Configuraciones</w:t>
+            </w:r>
+          </w:p>
+        </w:tc>
+        <w:tc>
+          <w:tcPr>
+            <w:tcW w:w="1701" w:type="dxa"/>
+          </w:tcPr>
+          <w:p>
+            <w:pPr>
+              <w:jc w:val="both"/>
+              <w:rPr>
+                <w:rFonts w:ascii="Arial" w:hAnsi="Arial" w:cs="Arial"/>
+                <w:sz w:val="24"/>
+                <w:szCs w:val="24"/>
+              </w:rPr>
+            </w:pPr>
+            <w:r>
+              <w:rPr>
+                <w:rFonts w:ascii="Arial" w:hAnsi="Arial" w:cs="Arial"/>
+                <w:sz w:val="24"/>
+                <w:szCs w:val="24"/>
+              </w:rPr>
+              <w:t>Media</w:t>
+            </w:r>
+          </w:p>
+        </w:tc>
+        <w:tc>
+          <w:tcPr>
+            <w:tcW w:w="1559" w:type="dxa"/>
+          </w:tcPr>
+          <w:p>
+            <w:pPr>
+              <w:jc w:val="both"/>
+              <w:rPr>
+                <w:rFonts w:ascii="Arial" w:hAnsi="Arial" w:cs="Arial"/>
+                <w:sz w:val="24"/>
+                <w:szCs w:val="24"/>
+              </w:rPr>
+            </w:pPr>
+            <w:r>
+              <w:rPr>
+                <w:rFonts w:ascii="Arial" w:hAnsi="Arial" w:cs="Arial"/>
+                <w:sz w:val="24"/>
+                <w:szCs w:val="24"/>
+              </w:rPr>
+              <w:t>Media</w:t>
+            </w:r>
+          </w:p>
+        </w:tc>
+      </w:tr>
+      <w:tr>
+        <w:tc>
+          <w:tcPr>
+            <w:tcW w:w="2123" w:type="dxa"/>
+          </w:tcPr>
+          <w:p>
+            <w:pPr>
+              <w:jc w:val="both"/>
+              <w:rPr>
+                <w:rFonts w:ascii="Arial" w:hAnsi="Arial" w:cs="Arial"/>
+                <w:sz w:val="24"/>
+                <w:szCs w:val="24"/>
+              </w:rPr>
+            </w:pPr>
+            <w:r>
+              <w:rPr>
+                <w:rFonts w:ascii="Arial" w:hAnsi="Arial" w:cs="Arial"/>
+                <w:sz w:val="24"/>
+                <w:szCs w:val="24"/>
+              </w:rPr>
+              <w:t>RF23</w:t>
+            </w:r>
+          </w:p>
+        </w:tc>
+        <w:tc>
+          <w:tcPr>
+            <w:tcW w:w="3259" w:type="dxa"/>
+          </w:tcPr>
+          <w:p>
+            <w:pPr>
+              <w:spacing w:before="100" w:beforeAutospacing="1" w:afterAutospacing="1" w:line="360" w:lineRule="auto"/>
+              <w:jc w:val="both"/>
+              <w:rPr>
+                <w:rFonts w:ascii="Arial" w:hAnsi="Arial" w:cs="Arial"/>
+                <w:sz w:val="24"/>
+                <w:szCs w:val="24"/>
+              </w:rPr>
+            </w:pPr>
+            <w:r>
+              <w:rPr>
+                <w:rFonts w:ascii="Arial" w:hAnsi="Arial" w:cs="Arial"/>
+                <w:sz w:val="24"/>
+                <w:szCs w:val="24"/>
+              </w:rPr>
+              <w:t>Mostrar Configuraciones</w:t>
+            </w:r>
+          </w:p>
+        </w:tc>
+        <w:tc>
+          <w:tcPr>
+            <w:tcW w:w="1701" w:type="dxa"/>
+          </w:tcPr>
+          <w:p>
+            <w:pPr>
+              <w:jc w:val="both"/>
+              <w:rPr>
+                <w:rFonts w:ascii="Arial" w:hAnsi="Arial" w:cs="Arial"/>
+                <w:sz w:val="24"/>
+                <w:szCs w:val="24"/>
+              </w:rPr>
+            </w:pPr>
+            <w:r>
+              <w:rPr>
+                <w:rFonts w:ascii="Arial" w:hAnsi="Arial" w:cs="Arial"/>
+                <w:sz w:val="24"/>
+                <w:szCs w:val="24"/>
+              </w:rPr>
+              <w:t>Alta</w:t>
+            </w:r>
+          </w:p>
+        </w:tc>
+        <w:tc>
+          <w:tcPr>
+            <w:tcW w:w="1559" w:type="dxa"/>
+          </w:tcPr>
+          <w:p>
+            <w:pPr>
+              <w:jc w:val="both"/>
+              <w:rPr>
+                <w:rFonts w:ascii="Arial" w:hAnsi="Arial" w:cs="Arial"/>
+                <w:sz w:val="24"/>
+                <w:szCs w:val="24"/>
+              </w:rPr>
+            </w:pPr>
+            <w:r>
+              <w:rPr>
+                <w:rFonts w:ascii="Arial" w:hAnsi="Arial" w:cs="Arial"/>
+                <w:sz w:val="24"/>
+                <w:szCs w:val="24"/>
+              </w:rPr>
+              <w:t>Baja</w:t>
+            </w:r>
+          </w:p>
+        </w:tc>
+      </w:tr>
+      <w:tr>
+        <w:tc>
+          <w:tcPr>
+            <w:tcW w:w="2123" w:type="dxa"/>
+          </w:tcPr>
+          <w:p>
+            <w:pPr>
+              <w:jc w:val="both"/>
+              <w:rPr>
+                <w:rFonts w:ascii="Arial" w:hAnsi="Arial" w:cs="Arial"/>
+                <w:sz w:val="24"/>
+                <w:szCs w:val="24"/>
+              </w:rPr>
+            </w:pPr>
+            <w:r>
+              <w:rPr>
+                <w:rFonts w:ascii="Arial" w:hAnsi="Arial" w:cs="Arial"/>
+                <w:sz w:val="24"/>
+                <w:szCs w:val="24"/>
+              </w:rPr>
+              <w:t>RF24</w:t>
+            </w:r>
+          </w:p>
+        </w:tc>
+        <w:tc>
+          <w:tcPr>
+            <w:tcW w:w="3259" w:type="dxa"/>
+          </w:tcPr>
+          <w:p>
+            <w:pPr>
+              <w:spacing w:before="100" w:beforeAutospacing="1" w:afterAutospacing="1" w:line="360" w:lineRule="auto"/>
+              <w:jc w:val="both"/>
+              <w:rPr>
+                <w:rFonts w:ascii="Arial" w:hAnsi="Arial" w:cs="Arial"/>
+                <w:sz w:val="24"/>
+                <w:szCs w:val="24"/>
+              </w:rPr>
+            </w:pPr>
+            <w:r>
+              <w:rPr>
+                <w:rFonts w:ascii="Arial" w:hAnsi="Arial" w:cs="Arial"/>
+                <w:sz w:val="24"/>
+                <w:szCs w:val="24"/>
+              </w:rPr>
+              <w:t>Listar Configuraciones</w:t>
+            </w:r>
+          </w:p>
+        </w:tc>
+        <w:tc>
+          <w:tcPr>
+            <w:tcW w:w="1701" w:type="dxa"/>
+          </w:tcPr>
+          <w:p>
+            <w:pPr>
+              <w:jc w:val="both"/>
+              <w:rPr>
+                <w:rFonts w:ascii="Arial" w:hAnsi="Arial" w:cs="Arial"/>
+                <w:sz w:val="24"/>
+                <w:szCs w:val="24"/>
+              </w:rPr>
+            </w:pPr>
+            <w:r>
+              <w:rPr>
+                <w:rFonts w:ascii="Arial" w:hAnsi="Arial" w:cs="Arial"/>
+                <w:sz w:val="24"/>
+                <w:szCs w:val="24"/>
+              </w:rPr>
+              <w:t>Baja</w:t>
+            </w:r>
+          </w:p>
+        </w:tc>
+        <w:tc>
+          <w:tcPr>
+            <w:tcW w:w="1559" w:type="dxa"/>
+          </w:tcPr>
+          <w:p>
+            <w:pPr>
+              <w:jc w:val="both"/>
+              <w:rPr>
+                <w:rFonts w:ascii="Arial" w:hAnsi="Arial" w:cs="Arial"/>
+                <w:sz w:val="24"/>
+                <w:szCs w:val="24"/>
+              </w:rPr>
+            </w:pPr>
+            <w:r>
+              <w:rPr>
+                <w:rFonts w:ascii="Arial" w:hAnsi="Arial" w:cs="Arial"/>
+                <w:sz w:val="24"/>
+                <w:szCs w:val="24"/>
+              </w:rPr>
+              <w:t>Baja</w:t>
+            </w:r>
+          </w:p>
+        </w:tc>
+      </w:tr>
+    </w:tbl>
+    <w:p/>
+    <w:p/>
+    <w:p>
+      <w:pPr>
+        <w:pStyle w:val="Ttulo3"/>
+      </w:pPr>
+      <w:r>
+        <w:t>Requisitos no funcionales</w:t>
+      </w:r>
+    </w:p>
+    <w:tbl>
+      <w:tblPr>
+        <w:tblStyle w:val="Tablaconcuadrcula"/>
+        <w:tblW w:w="0" w:type="auto"/>
+        <w:tblLook w:val="04A0" w:firstRow="1" w:lastRow="0" w:firstColumn="1" w:lastColumn="0" w:noHBand="0" w:noVBand="1"/>
+      </w:tblPr>
+      <w:tblGrid>
+        <w:gridCol w:w="1555"/>
+        <w:gridCol w:w="6939"/>
+      </w:tblGrid>
+      <w:tr>
+        <w:tc>
+          <w:tcPr>
+            <w:tcW w:w="1555" w:type="dxa"/>
+            <w:shd w:val="clear" w:color="auto" w:fill="BDD6EE" w:themeFill="accent1" w:themeFillTint="66"/>
+          </w:tcPr>
+          <w:p>
+            <w:pPr>
+              <w:spacing w:line="360" w:lineRule="auto"/>
+              <w:jc w:val="center"/>
+              <w:rPr>
+                <w:rFonts w:ascii="Arial" w:hAnsi="Arial" w:cs="Arial"/>
+                <w:sz w:val="24"/>
+                <w:szCs w:val="24"/>
+              </w:rPr>
+            </w:pPr>
+            <w:r>
+              <w:rPr>
+                <w:rFonts w:ascii="Arial" w:hAnsi="Arial" w:cs="Arial"/>
+                <w:sz w:val="24"/>
+                <w:szCs w:val="24"/>
+              </w:rPr>
+              <w:t>N.º</w:t>
+            </w:r>
+          </w:p>
+        </w:tc>
+        <w:tc>
+          <w:tcPr>
+            <w:tcW w:w="6939" w:type="dxa"/>
+            <w:shd w:val="clear" w:color="auto" w:fill="BDD6EE" w:themeFill="accent1" w:themeFillTint="66"/>
+          </w:tcPr>
+          <w:p>
+            <w:pPr>
+              <w:spacing w:line="360" w:lineRule="auto"/>
+              <w:jc w:val="center"/>
+              <w:rPr>
+                <w:rFonts w:ascii="Arial" w:hAnsi="Arial" w:cs="Arial"/>
+                <w:sz w:val="24"/>
+                <w:szCs w:val="24"/>
+              </w:rPr>
+            </w:pPr>
+            <w:r>
+              <w:rPr>
+                <w:rFonts w:ascii="Arial" w:hAnsi="Arial" w:cs="Arial"/>
+                <w:sz w:val="24"/>
+                <w:szCs w:val="24"/>
+              </w:rPr>
+              <w:t>Descripción</w:t>
+            </w:r>
+          </w:p>
+        </w:tc>
+      </w:tr>
+      <w:tr>
+        <w:tc>
+          <w:tcPr>
+            <w:tcW w:w="8494" w:type="dxa"/>
+            <w:gridSpan w:val="2"/>
+          </w:tcPr>
+          <w:p>
+            <w:pPr>
+              <w:spacing w:line="360" w:lineRule="auto"/>
+              <w:jc w:val="center"/>
+              <w:rPr>
+                <w:rFonts w:ascii="Arial" w:hAnsi="Arial" w:cs="Arial"/>
+                <w:sz w:val="24"/>
+                <w:szCs w:val="24"/>
+              </w:rPr>
+            </w:pPr>
+          </w:p>
+          <w:p>
+            <w:pPr>
+              <w:spacing w:line="360" w:lineRule="auto"/>
+              <w:jc w:val="center"/>
+              <w:rPr>
+                <w:rFonts w:ascii="Arial" w:hAnsi="Arial" w:cs="Arial"/>
+                <w:sz w:val="24"/>
+                <w:szCs w:val="24"/>
+              </w:rPr>
+            </w:pPr>
+            <w:r>
+              <w:rPr>
+                <w:rFonts w:ascii="Arial" w:hAnsi="Arial" w:cs="Arial"/>
+                <w:sz w:val="24"/>
+                <w:szCs w:val="24"/>
+              </w:rPr>
+              <w:t>Usabilidad</w:t>
+            </w:r>
+          </w:p>
+          <w:p>
+            <w:pPr>
+              <w:spacing w:line="360" w:lineRule="auto"/>
+              <w:jc w:val="center"/>
+              <w:rPr>
+                <w:rFonts w:ascii="Arial" w:hAnsi="Arial" w:cs="Arial"/>
+                <w:sz w:val="24"/>
+                <w:szCs w:val="24"/>
+              </w:rPr>
+            </w:pPr>
+          </w:p>
+        </w:tc>
+      </w:tr>
+      <w:tr>
+        <w:tc>
+          <w:tcPr>
+            <w:tcW w:w="1555" w:type="dxa"/>
+          </w:tcPr>
+          <w:p>
+            <w:pPr>
+              <w:spacing w:line="360" w:lineRule="auto"/>
+              <w:jc w:val="both"/>
+              <w:rPr>
+                <w:rFonts w:ascii="Arial" w:hAnsi="Arial" w:cs="Arial"/>
+                <w:sz w:val="24"/>
+                <w:szCs w:val="24"/>
+              </w:rPr>
+            </w:pPr>
+            <w:r>
+              <w:rPr>
+                <w:rFonts w:ascii="Arial" w:hAnsi="Arial" w:cs="Arial"/>
+                <w:sz w:val="24"/>
+                <w:szCs w:val="24"/>
+              </w:rPr>
+              <w:t>RNF1</w:t>
+            </w:r>
+          </w:p>
+        </w:tc>
+        <w:tc>
+          <w:tcPr>
+            <w:tcW w:w="6939" w:type="dxa"/>
+          </w:tcPr>
+          <w:p>
+            <w:pPr>
+              <w:spacing w:line="360" w:lineRule="auto"/>
+              <w:jc w:val="both"/>
+              <w:rPr>
+                <w:rFonts w:ascii="Arial" w:hAnsi="Arial" w:cs="Arial"/>
+                <w:sz w:val="24"/>
+                <w:szCs w:val="24"/>
+              </w:rPr>
+            </w:pPr>
+            <w:r>
+              <w:rPr>
+                <w:rFonts w:ascii="Arial" w:hAnsi="Arial" w:cs="Arial"/>
+                <w:sz w:val="24"/>
+                <w:szCs w:val="24"/>
+              </w:rPr>
+              <w:t>El sistema para la gestión y aseguramiento material para la ONBC debe ser una aplicación web.</w:t>
+            </w:r>
+          </w:p>
+          <w:p>
+            <w:pPr>
+              <w:spacing w:line="360" w:lineRule="auto"/>
+              <w:jc w:val="both"/>
+              <w:rPr>
+                <w:rFonts w:ascii="Arial" w:hAnsi="Arial" w:cs="Arial"/>
+                <w:sz w:val="24"/>
+                <w:szCs w:val="24"/>
+              </w:rPr>
+            </w:pPr>
+          </w:p>
+        </w:tc>
+      </w:tr>
+      <w:tr>
+        <w:tc>
+          <w:tcPr>
+            <w:tcW w:w="1555" w:type="dxa"/>
+          </w:tcPr>
+          <w:p>
+            <w:pPr>
+              <w:spacing w:line="360" w:lineRule="auto"/>
+              <w:jc w:val="both"/>
+              <w:rPr>
+                <w:rFonts w:ascii="Arial" w:hAnsi="Arial" w:cs="Arial"/>
+                <w:sz w:val="24"/>
+                <w:szCs w:val="24"/>
+              </w:rPr>
+            </w:pPr>
+            <w:r>
+              <w:rPr>
+                <w:rFonts w:ascii="Arial" w:hAnsi="Arial" w:cs="Arial"/>
+                <w:sz w:val="24"/>
+                <w:szCs w:val="24"/>
+              </w:rPr>
+              <w:t>RNF2</w:t>
+            </w:r>
+          </w:p>
+        </w:tc>
+        <w:tc>
+          <w:tcPr>
+            <w:tcW w:w="6939" w:type="dxa"/>
+          </w:tcPr>
+          <w:p>
+            <w:pPr>
+              <w:spacing w:line="360" w:lineRule="auto"/>
+              <w:jc w:val="both"/>
+              <w:rPr>
+                <w:rFonts w:ascii="Arial" w:hAnsi="Arial" w:cs="Arial"/>
+                <w:sz w:val="24"/>
+                <w:szCs w:val="24"/>
+              </w:rPr>
+            </w:pPr>
+            <w:r>
+              <w:rPr>
+                <w:rFonts w:ascii="Arial" w:hAnsi="Arial" w:cs="Arial"/>
+                <w:sz w:val="24"/>
+                <w:szCs w:val="24"/>
+              </w:rPr>
+              <w:t>La aplicación debe presentar una interfaz agradable e intuitiva.</w:t>
+            </w:r>
+          </w:p>
+          <w:p>
+            <w:pPr>
+              <w:spacing w:line="360" w:lineRule="auto"/>
+              <w:jc w:val="both"/>
+              <w:rPr>
+                <w:rFonts w:ascii="Arial" w:hAnsi="Arial" w:cs="Arial"/>
+                <w:sz w:val="24"/>
+                <w:szCs w:val="24"/>
+              </w:rPr>
+            </w:pPr>
+          </w:p>
+        </w:tc>
+      </w:tr>
+      <w:tr>
+        <w:tc>
+          <w:tcPr>
+            <w:tcW w:w="8494" w:type="dxa"/>
+            <w:gridSpan w:val="2"/>
+          </w:tcPr>
+          <w:p>
+            <w:pPr>
+              <w:spacing w:line="360" w:lineRule="auto"/>
+              <w:jc w:val="center"/>
+              <w:rPr>
+                <w:rFonts w:ascii="Arial" w:hAnsi="Arial" w:cs="Arial"/>
+                <w:sz w:val="24"/>
+                <w:szCs w:val="24"/>
+              </w:rPr>
+            </w:pPr>
+          </w:p>
+          <w:p>
+            <w:pPr>
+              <w:spacing w:line="360" w:lineRule="auto"/>
+              <w:jc w:val="center"/>
+              <w:rPr>
+                <w:rFonts w:ascii="Arial" w:hAnsi="Arial" w:cs="Arial"/>
+                <w:sz w:val="24"/>
+                <w:szCs w:val="24"/>
+              </w:rPr>
+            </w:pPr>
+            <w:r>
+              <w:rPr>
+                <w:rFonts w:ascii="Arial" w:hAnsi="Arial" w:cs="Arial"/>
+                <w:sz w:val="24"/>
+                <w:szCs w:val="24"/>
+              </w:rPr>
+              <w:t>Confiabilidad</w:t>
+            </w:r>
+          </w:p>
+          <w:p>
+            <w:pPr>
+              <w:spacing w:line="360" w:lineRule="auto"/>
+              <w:jc w:val="center"/>
+              <w:rPr>
+                <w:rFonts w:ascii="Arial" w:hAnsi="Arial" w:cs="Arial"/>
+                <w:sz w:val="24"/>
+                <w:szCs w:val="24"/>
+              </w:rPr>
+            </w:pPr>
+          </w:p>
+        </w:tc>
+      </w:tr>
+      <w:tr>
+        <w:tc>
+          <w:tcPr>
+            <w:tcW w:w="1555" w:type="dxa"/>
+          </w:tcPr>
+          <w:p>
+            <w:pPr>
+              <w:spacing w:line="360" w:lineRule="auto"/>
+              <w:jc w:val="both"/>
+              <w:rPr>
+                <w:rFonts w:ascii="Arial" w:hAnsi="Arial" w:cs="Arial"/>
+                <w:sz w:val="24"/>
+                <w:szCs w:val="24"/>
+              </w:rPr>
+            </w:pPr>
+            <w:r>
+              <w:rPr>
+                <w:rFonts w:ascii="Arial" w:hAnsi="Arial" w:cs="Arial"/>
+                <w:sz w:val="24"/>
+                <w:szCs w:val="24"/>
+              </w:rPr>
+              <w:t>RNF3</w:t>
+            </w:r>
+          </w:p>
+        </w:tc>
+        <w:tc>
+          <w:tcPr>
+            <w:tcW w:w="6939" w:type="dxa"/>
+          </w:tcPr>
+          <w:p>
+            <w:pPr>
+              <w:spacing w:line="360" w:lineRule="auto"/>
+              <w:jc w:val="both"/>
+              <w:rPr>
+                <w:rFonts w:ascii="Arial" w:hAnsi="Arial" w:cs="Arial"/>
+                <w:sz w:val="24"/>
+                <w:szCs w:val="24"/>
+              </w:rPr>
+            </w:pPr>
+            <w:r>
+              <w:rPr>
+                <w:rFonts w:ascii="Arial" w:hAnsi="Arial" w:cs="Arial"/>
+                <w:sz w:val="24"/>
+                <w:szCs w:val="24"/>
+              </w:rPr>
+              <w:t>La información manejada por el sistema está protegida de acceso no autorizado de usuarios, definiéndose los permisos según sus roles.</w:t>
+            </w:r>
+          </w:p>
+          <w:p>
+            <w:pPr>
+              <w:spacing w:line="360" w:lineRule="auto"/>
+              <w:jc w:val="both"/>
+              <w:rPr>
+                <w:rFonts w:ascii="Arial" w:hAnsi="Arial" w:cs="Arial"/>
+                <w:sz w:val="24"/>
+                <w:szCs w:val="24"/>
+              </w:rPr>
+            </w:pPr>
+          </w:p>
+        </w:tc>
+      </w:tr>
+      <w:tr>
+        <w:tc>
+          <w:tcPr>
+            <w:tcW w:w="8494" w:type="dxa"/>
+            <w:gridSpan w:val="2"/>
+          </w:tcPr>
+          <w:p>
+            <w:pPr>
+              <w:spacing w:line="360" w:lineRule="auto"/>
+              <w:jc w:val="center"/>
+              <w:rPr>
+                <w:rFonts w:ascii="Arial" w:hAnsi="Arial" w:cs="Arial"/>
+                <w:sz w:val="24"/>
+                <w:szCs w:val="24"/>
+              </w:rPr>
+            </w:pPr>
+          </w:p>
+          <w:p>
+            <w:pPr>
+              <w:spacing w:line="360" w:lineRule="auto"/>
+              <w:jc w:val="center"/>
+              <w:rPr>
+                <w:rFonts w:ascii="Arial" w:hAnsi="Arial" w:cs="Arial"/>
+                <w:sz w:val="24"/>
+                <w:szCs w:val="24"/>
+              </w:rPr>
+            </w:pPr>
+            <w:r>
+              <w:rPr>
+                <w:rFonts w:ascii="Arial" w:hAnsi="Arial" w:cs="Arial"/>
+                <w:sz w:val="24"/>
+                <w:szCs w:val="24"/>
+              </w:rPr>
+              <w:t>Eficiencia</w:t>
+            </w:r>
+          </w:p>
+          <w:p>
+            <w:pPr>
+              <w:spacing w:line="360" w:lineRule="auto"/>
+              <w:jc w:val="center"/>
+              <w:rPr>
+                <w:rFonts w:ascii="Arial" w:hAnsi="Arial" w:cs="Arial"/>
+                <w:sz w:val="24"/>
+                <w:szCs w:val="24"/>
+              </w:rPr>
+            </w:pPr>
+          </w:p>
+        </w:tc>
+      </w:tr>
+      <w:tr>
+        <w:tc>
+          <w:tcPr>
+            <w:tcW w:w="1555" w:type="dxa"/>
+          </w:tcPr>
+          <w:p>
+            <w:pPr>
+              <w:spacing w:line="360" w:lineRule="auto"/>
+              <w:jc w:val="both"/>
+              <w:rPr>
+                <w:rFonts w:ascii="Arial" w:hAnsi="Arial" w:cs="Arial"/>
+                <w:sz w:val="24"/>
+                <w:szCs w:val="24"/>
+              </w:rPr>
+            </w:pPr>
+            <w:r>
+              <w:rPr>
+                <w:rFonts w:ascii="Arial" w:hAnsi="Arial" w:cs="Arial"/>
+                <w:sz w:val="24"/>
+                <w:szCs w:val="24"/>
+              </w:rPr>
+              <w:t>RNF4</w:t>
+            </w:r>
+          </w:p>
+        </w:tc>
+        <w:tc>
+          <w:tcPr>
+            <w:tcW w:w="6939" w:type="dxa"/>
+          </w:tcPr>
+          <w:p>
+            <w:pPr>
+              <w:spacing w:line="360" w:lineRule="auto"/>
+              <w:jc w:val="both"/>
+              <w:rPr>
+                <w:rFonts w:ascii="Arial" w:hAnsi="Arial" w:cs="Arial"/>
+                <w:sz w:val="24"/>
+                <w:szCs w:val="24"/>
+              </w:rPr>
+            </w:pPr>
+            <w:r>
+              <w:rPr>
+                <w:rFonts w:ascii="Arial" w:hAnsi="Arial" w:cs="Arial"/>
+                <w:sz w:val="24"/>
+                <w:szCs w:val="24"/>
+              </w:rPr>
+              <w:t>El sistema debe permitir que los usuarios interactúen con él de manera concurrente.</w:t>
+            </w:r>
+          </w:p>
+          <w:p>
+            <w:pPr>
+              <w:spacing w:line="360" w:lineRule="auto"/>
+              <w:jc w:val="both"/>
+              <w:rPr>
+                <w:rFonts w:ascii="Arial" w:hAnsi="Arial" w:cs="Arial"/>
+                <w:sz w:val="24"/>
+                <w:szCs w:val="24"/>
+              </w:rPr>
+            </w:pPr>
+          </w:p>
+        </w:tc>
+      </w:tr>
+      <w:tr>
+        <w:tc>
+          <w:tcPr>
+            <w:tcW w:w="1555" w:type="dxa"/>
+          </w:tcPr>
+          <w:p>
+            <w:pPr>
+              <w:spacing w:line="360" w:lineRule="auto"/>
+              <w:jc w:val="both"/>
+              <w:rPr>
+                <w:rFonts w:ascii="Arial" w:hAnsi="Arial" w:cs="Arial"/>
+                <w:sz w:val="24"/>
+                <w:szCs w:val="24"/>
+              </w:rPr>
+            </w:pPr>
+            <w:r>
+              <w:rPr>
+                <w:rFonts w:ascii="Arial" w:hAnsi="Arial" w:cs="Arial"/>
+                <w:sz w:val="24"/>
+                <w:szCs w:val="24"/>
+              </w:rPr>
+              <w:t>RNF5</w:t>
+            </w:r>
+          </w:p>
+        </w:tc>
+        <w:tc>
+          <w:tcPr>
+            <w:tcW w:w="6939" w:type="dxa"/>
+          </w:tcPr>
+          <w:p>
+            <w:pPr>
+              <w:spacing w:line="360" w:lineRule="auto"/>
+              <w:jc w:val="both"/>
+              <w:rPr>
+                <w:rFonts w:ascii="Arial" w:hAnsi="Arial" w:cs="Arial"/>
+                <w:sz w:val="24"/>
+                <w:szCs w:val="24"/>
+              </w:rPr>
+            </w:pPr>
+            <w:r>
+              <w:rPr>
+                <w:rFonts w:ascii="Arial" w:hAnsi="Arial" w:cs="Arial"/>
+                <w:sz w:val="24"/>
+                <w:szCs w:val="24"/>
+              </w:rPr>
+              <w:t>El tiempo de demora de una petición al servidor debe ser menor de cinco (5) segundos aproximadamente</w:t>
+            </w:r>
+            <w:r>
+              <w:rPr>
+                <w:rFonts w:ascii="Arial" w:hAnsi="Arial" w:cs="Arial"/>
+                <w:sz w:val="24"/>
+                <w:szCs w:val="24"/>
+              </w:rPr>
+              <w:t>.</w:t>
+            </w:r>
+          </w:p>
+          <w:p>
+            <w:pPr>
+              <w:spacing w:line="360" w:lineRule="auto"/>
+              <w:jc w:val="both"/>
+              <w:rPr>
+                <w:rFonts w:ascii="Arial" w:hAnsi="Arial" w:cs="Arial"/>
+                <w:sz w:val="24"/>
+                <w:szCs w:val="24"/>
+              </w:rPr>
+            </w:pPr>
+          </w:p>
+        </w:tc>
+      </w:tr>
+      <w:tr>
+        <w:tc>
+          <w:tcPr>
+            <w:tcW w:w="8494" w:type="dxa"/>
+            <w:gridSpan w:val="2"/>
+          </w:tcPr>
+          <w:p>
+            <w:pPr>
+              <w:spacing w:line="360" w:lineRule="auto"/>
+              <w:jc w:val="center"/>
+              <w:rPr>
+                <w:rFonts w:ascii="Arial" w:hAnsi="Arial" w:cs="Arial"/>
+                <w:sz w:val="24"/>
+                <w:szCs w:val="24"/>
+              </w:rPr>
+            </w:pPr>
+          </w:p>
+          <w:p>
+            <w:pPr>
+              <w:spacing w:line="360" w:lineRule="auto"/>
+              <w:jc w:val="center"/>
+              <w:rPr>
+                <w:rFonts w:ascii="Arial" w:hAnsi="Arial" w:cs="Arial"/>
+                <w:sz w:val="24"/>
+                <w:szCs w:val="24"/>
+              </w:rPr>
+            </w:pPr>
+            <w:r>
+              <w:rPr>
+                <w:rFonts w:ascii="Arial" w:hAnsi="Arial" w:cs="Arial"/>
+                <w:sz w:val="24"/>
+                <w:szCs w:val="24"/>
+              </w:rPr>
+              <w:t>Restricciones de Implementación y Diseño</w:t>
+            </w:r>
+          </w:p>
+          <w:p>
+            <w:pPr>
+              <w:spacing w:line="360" w:lineRule="auto"/>
+              <w:jc w:val="center"/>
+              <w:rPr>
+                <w:rFonts w:ascii="Arial" w:hAnsi="Arial" w:cs="Arial"/>
+                <w:sz w:val="24"/>
+                <w:szCs w:val="24"/>
+              </w:rPr>
+            </w:pPr>
+          </w:p>
+        </w:tc>
+      </w:tr>
+      <w:tr>
+        <w:tc>
+          <w:tcPr>
+            <w:tcW w:w="1555" w:type="dxa"/>
+          </w:tcPr>
+          <w:p>
+            <w:pPr>
+              <w:spacing w:line="360" w:lineRule="auto"/>
+              <w:jc w:val="both"/>
+              <w:rPr>
+                <w:rFonts w:ascii="Arial" w:hAnsi="Arial" w:cs="Arial"/>
+                <w:sz w:val="24"/>
+                <w:szCs w:val="24"/>
+              </w:rPr>
+            </w:pPr>
+            <w:r>
+              <w:rPr>
+                <w:rFonts w:ascii="Arial" w:hAnsi="Arial" w:cs="Arial"/>
+                <w:sz w:val="24"/>
+                <w:szCs w:val="24"/>
+              </w:rPr>
+              <w:t>RNF6</w:t>
+            </w:r>
+          </w:p>
+        </w:tc>
+        <w:tc>
+          <w:tcPr>
+            <w:tcW w:w="6939" w:type="dxa"/>
+          </w:tcPr>
+          <w:p>
+            <w:pPr>
+              <w:spacing w:line="360" w:lineRule="auto"/>
+              <w:jc w:val="both"/>
+              <w:rPr>
+                <w:rFonts w:ascii="Arial" w:hAnsi="Arial" w:cs="Arial"/>
+                <w:sz w:val="24"/>
+                <w:szCs w:val="24"/>
+              </w:rPr>
+            </w:pPr>
+            <w:r>
+              <w:rPr>
+                <w:rFonts w:ascii="Arial" w:hAnsi="Arial" w:cs="Arial"/>
+                <w:sz w:val="24"/>
+                <w:szCs w:val="24"/>
+              </w:rPr>
+              <w:t>El sistema debe ser desarrollado en su totalidad con tecnologías de código abierto</w:t>
+            </w:r>
+            <w:r>
+              <w:rPr>
+                <w:rFonts w:ascii="Arial" w:hAnsi="Arial" w:cs="Arial"/>
+                <w:sz w:val="24"/>
+                <w:szCs w:val="24"/>
+              </w:rPr>
+              <w:t>.</w:t>
+            </w:r>
+          </w:p>
+          <w:p>
+            <w:pPr>
+              <w:spacing w:line="360" w:lineRule="auto"/>
+              <w:jc w:val="both"/>
+              <w:rPr>
+                <w:rFonts w:ascii="Arial" w:hAnsi="Arial" w:cs="Arial"/>
+                <w:sz w:val="24"/>
+                <w:szCs w:val="24"/>
+              </w:rPr>
+            </w:pPr>
+          </w:p>
+        </w:tc>
+      </w:tr>
+      <w:tr>
+        <w:tc>
+          <w:tcPr>
+            <w:tcW w:w="8494" w:type="dxa"/>
+            <w:gridSpan w:val="2"/>
+          </w:tcPr>
+          <w:p>
+            <w:pPr>
+              <w:spacing w:line="360" w:lineRule="auto"/>
+              <w:jc w:val="center"/>
+              <w:rPr>
+                <w:rFonts w:ascii="Arial" w:hAnsi="Arial" w:cs="Arial"/>
+                <w:sz w:val="24"/>
+                <w:szCs w:val="24"/>
+              </w:rPr>
+            </w:pPr>
+          </w:p>
+          <w:p>
+            <w:pPr>
+              <w:spacing w:line="360" w:lineRule="auto"/>
+              <w:jc w:val="center"/>
+              <w:rPr>
+                <w:rFonts w:ascii="Arial" w:hAnsi="Arial" w:cs="Arial"/>
+                <w:sz w:val="24"/>
+                <w:szCs w:val="24"/>
+              </w:rPr>
+            </w:pPr>
+            <w:r>
+              <w:rPr>
+                <w:rFonts w:ascii="Arial" w:hAnsi="Arial" w:cs="Arial"/>
+                <w:sz w:val="24"/>
+                <w:szCs w:val="24"/>
+              </w:rPr>
+              <w:t>Software</w:t>
+            </w:r>
+          </w:p>
+          <w:p>
+            <w:pPr>
+              <w:spacing w:line="360" w:lineRule="auto"/>
+              <w:jc w:val="center"/>
+              <w:rPr>
+                <w:rFonts w:ascii="Arial" w:hAnsi="Arial" w:cs="Arial"/>
+                <w:sz w:val="24"/>
+                <w:szCs w:val="24"/>
+              </w:rPr>
+            </w:pPr>
+          </w:p>
+        </w:tc>
+      </w:tr>
+      <w:tr>
+        <w:tc>
+          <w:tcPr>
+            <w:tcW w:w="1555" w:type="dxa"/>
+          </w:tcPr>
+          <w:p>
+            <w:pPr>
+              <w:spacing w:line="360" w:lineRule="auto"/>
+              <w:rPr>
+                <w:rFonts w:ascii="Arial" w:hAnsi="Arial" w:cs="Arial"/>
+                <w:sz w:val="24"/>
+                <w:szCs w:val="24"/>
+              </w:rPr>
+            </w:pPr>
+            <w:r>
+              <w:rPr>
+                <w:rFonts w:ascii="Arial" w:hAnsi="Arial" w:cs="Arial"/>
+                <w:sz w:val="24"/>
+                <w:szCs w:val="24"/>
+              </w:rPr>
+              <w:t>RNF7</w:t>
+            </w:r>
+          </w:p>
+        </w:tc>
+        <w:tc>
+          <w:tcPr>
+            <w:tcW w:w="6939" w:type="dxa"/>
+          </w:tcPr>
+          <w:p>
+            <w:pPr>
+              <w:spacing w:line="360" w:lineRule="auto"/>
+              <w:rPr>
+                <w:rFonts w:ascii="Arial" w:hAnsi="Arial" w:cs="Arial"/>
+                <w:sz w:val="24"/>
+                <w:szCs w:val="24"/>
+              </w:rPr>
+            </w:pPr>
+            <w:r>
+              <w:rPr>
+                <w:rFonts w:ascii="Arial" w:hAnsi="Arial" w:cs="Arial"/>
+                <w:sz w:val="24"/>
+                <w:szCs w:val="24"/>
+              </w:rPr>
+              <w:t>Para el uso del sistema se requiere una PC cliente con cualquier sistema operativo, que se pueda instalar navegadores web para el uso de la aplicación.</w:t>
+            </w:r>
+          </w:p>
+          <w:p>
+            <w:pPr>
+              <w:spacing w:line="360" w:lineRule="auto"/>
+              <w:rPr>
+                <w:rFonts w:ascii="Arial" w:hAnsi="Arial" w:cs="Arial"/>
+                <w:sz w:val="24"/>
+                <w:szCs w:val="24"/>
+              </w:rPr>
+            </w:pPr>
+          </w:p>
+        </w:tc>
+      </w:tr>
+      <w:tr>
+        <w:tc>
+          <w:tcPr>
+            <w:tcW w:w="1555" w:type="dxa"/>
+          </w:tcPr>
+          <w:p>
+            <w:pPr>
+              <w:spacing w:line="360" w:lineRule="auto"/>
+              <w:jc w:val="both"/>
+              <w:rPr>
+                <w:rFonts w:ascii="Arial" w:hAnsi="Arial" w:cs="Arial"/>
+                <w:sz w:val="24"/>
+                <w:szCs w:val="24"/>
+              </w:rPr>
+            </w:pPr>
+            <w:r>
+              <w:rPr>
+                <w:rFonts w:ascii="Arial" w:hAnsi="Arial" w:cs="Arial"/>
+                <w:sz w:val="24"/>
+                <w:szCs w:val="24"/>
+              </w:rPr>
+              <w:t>RNF8</w:t>
+            </w:r>
+          </w:p>
+        </w:tc>
+        <w:tc>
+          <w:tcPr>
+            <w:tcW w:w="6939" w:type="dxa"/>
+          </w:tcPr>
+          <w:p>
+            <w:pPr>
+              <w:spacing w:line="360" w:lineRule="auto"/>
+              <w:jc w:val="both"/>
+              <w:rPr>
+                <w:rFonts w:ascii="Arial" w:hAnsi="Arial" w:cs="Arial"/>
+                <w:sz w:val="24"/>
+                <w:szCs w:val="24"/>
+              </w:rPr>
+            </w:pPr>
+            <w:r>
+              <w:rPr>
+                <w:rFonts w:ascii="Arial" w:hAnsi="Arial" w:cs="Arial"/>
+                <w:sz w:val="24"/>
+                <w:szCs w:val="24"/>
+              </w:rPr>
+              <w:t>La comunicación entre la PC cliente y el servidor de aplicaciones web se realiza a través del protocolo HTTPS.</w:t>
+            </w:r>
+          </w:p>
+        </w:tc>
+      </w:tr>
+      <w:tr>
+        <w:tc>
+          <w:tcPr>
+            <w:tcW w:w="8494" w:type="dxa"/>
+            <w:gridSpan w:val="2"/>
+          </w:tcPr>
+          <w:p>
+            <w:pPr>
+              <w:spacing w:line="360" w:lineRule="auto"/>
+              <w:jc w:val="center"/>
+              <w:rPr>
+                <w:rFonts w:ascii="Arial" w:hAnsi="Arial" w:cs="Arial"/>
+                <w:sz w:val="24"/>
+                <w:szCs w:val="24"/>
+              </w:rPr>
+            </w:pPr>
+          </w:p>
+          <w:p>
+            <w:pPr>
+              <w:spacing w:line="360" w:lineRule="auto"/>
+              <w:jc w:val="center"/>
+              <w:rPr>
+                <w:rFonts w:ascii="Arial" w:hAnsi="Arial" w:cs="Arial"/>
+                <w:sz w:val="24"/>
+                <w:szCs w:val="24"/>
+              </w:rPr>
+            </w:pPr>
+            <w:r>
+              <w:rPr>
+                <w:rFonts w:ascii="Arial" w:hAnsi="Arial" w:cs="Arial"/>
+                <w:sz w:val="24"/>
+                <w:szCs w:val="24"/>
+              </w:rPr>
+              <w:t>Hardware</w:t>
+            </w:r>
+          </w:p>
+          <w:p>
+            <w:pPr>
+              <w:spacing w:line="360" w:lineRule="auto"/>
+              <w:jc w:val="center"/>
+              <w:rPr>
+                <w:rFonts w:ascii="Arial" w:hAnsi="Arial" w:cs="Arial"/>
+                <w:sz w:val="24"/>
+                <w:szCs w:val="24"/>
+              </w:rPr>
+            </w:pPr>
+          </w:p>
+        </w:tc>
+      </w:tr>
+      <w:tr>
+        <w:tc>
+          <w:tcPr>
+            <w:tcW w:w="1555" w:type="dxa"/>
+          </w:tcPr>
+          <w:p>
+            <w:pPr>
+              <w:spacing w:line="360" w:lineRule="auto"/>
+              <w:rPr>
+                <w:rFonts w:ascii="Arial" w:hAnsi="Arial" w:cs="Arial"/>
+                <w:sz w:val="24"/>
+                <w:szCs w:val="24"/>
+              </w:rPr>
+            </w:pPr>
+            <w:r>
+              <w:rPr>
+                <w:rFonts w:ascii="Arial" w:hAnsi="Arial" w:cs="Arial"/>
+                <w:sz w:val="24"/>
+                <w:szCs w:val="24"/>
+              </w:rPr>
+              <w:t>RNF8</w:t>
+            </w:r>
+          </w:p>
+        </w:tc>
+        <w:tc>
+          <w:tcPr>
+            <w:tcW w:w="6939" w:type="dxa"/>
+          </w:tcPr>
+          <w:p>
+            <w:pPr>
+              <w:spacing w:line="360" w:lineRule="auto"/>
+              <w:jc w:val="both"/>
+              <w:rPr>
+                <w:rFonts w:ascii="Arial" w:hAnsi="Arial" w:cs="Arial"/>
+                <w:sz w:val="24"/>
+                <w:szCs w:val="24"/>
+              </w:rPr>
+            </w:pPr>
+            <w:r>
+              <w:rPr>
+                <w:rFonts w:ascii="Arial" w:hAnsi="Arial" w:cs="Arial"/>
+                <w:sz w:val="24"/>
+                <w:szCs w:val="24"/>
+              </w:rPr>
+              <w:t>Teniendo en cuenta que este tipo de proyectos basados en redes neuronales profundas y análisis de grandes conjuntos de datos necesita de una muy buena potencia de cómputo para echar a andar de la cual no se dispone en el momento de implementación y prueba del mismo el autor ha establecido unos requisitos mínimos con los que cuenta para correr este sistema bajo ciertas condiciones.</w:t>
+            </w:r>
+          </w:p>
+          <w:p>
+            <w:pPr>
+              <w:spacing w:line="360" w:lineRule="auto"/>
+              <w:jc w:val="both"/>
+              <w:rPr>
+                <w:rFonts w:ascii="Arial" w:hAnsi="Arial" w:cs="Arial"/>
+                <w:sz w:val="24"/>
+                <w:szCs w:val="24"/>
+              </w:rPr>
+            </w:pPr>
+          </w:p>
+          <w:p>
+            <w:pPr>
+              <w:spacing w:line="360" w:lineRule="auto"/>
+              <w:jc w:val="both"/>
+              <w:rPr>
+                <w:rFonts w:ascii="Arial" w:hAnsi="Arial" w:cs="Arial"/>
+                <w:sz w:val="24"/>
+                <w:szCs w:val="24"/>
+              </w:rPr>
+            </w:pPr>
+            <w:r>
+              <w:rPr>
+                <w:rFonts w:ascii="Arial" w:hAnsi="Arial" w:cs="Arial"/>
+                <w:sz w:val="24"/>
+                <w:szCs w:val="24"/>
+              </w:rPr>
+              <w:t xml:space="preserve">Se requiere un </w:t>
+            </w:r>
+            <w:r>
+              <w:rPr>
+                <w:rFonts w:ascii="Arial" w:hAnsi="Arial" w:cs="Arial"/>
+                <w:sz w:val="24"/>
+                <w:szCs w:val="24"/>
+              </w:rPr>
+              <w:t>mínimo</w:t>
+            </w:r>
+            <w:r>
+              <w:rPr>
+                <w:rFonts w:ascii="Arial" w:hAnsi="Arial" w:cs="Arial"/>
+                <w:sz w:val="24"/>
+                <w:szCs w:val="24"/>
+              </w:rPr>
+              <w:t xml:space="preserve"> de 80gb de disco duro, una tarjeta de red de 100MB, un procesador </w:t>
+            </w:r>
+            <w:proofErr w:type="spellStart"/>
+            <w:r>
+              <w:rPr>
+                <w:rFonts w:ascii="Arial" w:hAnsi="Arial" w:cs="Arial"/>
+                <w:sz w:val="24"/>
+                <w:szCs w:val="24"/>
+              </w:rPr>
+              <w:t>Core</w:t>
+            </w:r>
+            <w:proofErr w:type="spellEnd"/>
+            <w:r>
+              <w:rPr>
+                <w:rFonts w:ascii="Arial" w:hAnsi="Arial" w:cs="Arial"/>
+                <w:sz w:val="24"/>
+                <w:szCs w:val="24"/>
+              </w:rPr>
+              <w:t xml:space="preserve"> i3-4170 a 3.70GHz y 16GB de memoria RAM. Se requieren estos requisitos para un modelo de x parámetros, un corpus de entrenamiento de x filas y z columnas.</w:t>
+            </w:r>
+          </w:p>
+          <w:p>
+            <w:pPr>
+              <w:spacing w:line="360" w:lineRule="auto"/>
+              <w:rPr>
+                <w:rFonts w:ascii="Arial" w:hAnsi="Arial" w:cs="Arial"/>
+                <w:sz w:val="24"/>
+                <w:szCs w:val="24"/>
+              </w:rPr>
+            </w:pPr>
+          </w:p>
+        </w:tc>
+      </w:tr>
+    </w:tbl>
+    <w:p>
+      <w:pPr>
+        <w:pStyle w:val="Textoindependiente"/>
+        <w:spacing w:line="360" w:lineRule="auto"/>
+        <w:jc w:val="both"/>
+        <w:rPr>
+          <w:rFonts w:ascii="Arial" w:hAnsi="Arial" w:cs="Arial"/>
+          <w:sz w:val="24"/>
+          <w:szCs w:val="24"/>
+        </w:rPr>
+      </w:pPr>
+    </w:p>
+    <w:p>
+      <w:pPr>
+        <w:pStyle w:val="Textoindependiente"/>
+        <w:spacing w:line="360" w:lineRule="auto"/>
         <w:ind w:firstLine="708"/>
         <w:jc w:val="both"/>
         <w:rPr>
@@ -3888,7 +7449,7 @@
             <v:path o:extrusionok="f" gradientshapeok="t" o:connecttype="rect"/>
             <o:lock v:ext="edit" aspectratio="t"/>
           </v:shapetype>
-          <v:shape id="_x0000_i1025" type="#_x0000_t75" style="width:249.8pt;height:212.25pt">
+          <v:shape id="_x0000_i1025" type="#_x0000_t75" style="width:249.85pt;height:212.25pt">
             <v:imagedata r:id="rId16" o:title="Captura de pantalla 2024-09-14 215340"/>
           </v:shape>
         </w:pict>
@@ -5030,7 +8591,7 @@
         </w:rPr>
         <w:lastRenderedPageBreak/>
         <w:pict>
-          <v:shape id="_x0000_i1026" type="#_x0000_t75" style="width:223.5pt;height:602.3pt">
+          <v:shape id="_x0000_i1026" type="#_x0000_t75" style="width:223.5pt;height:602.35pt">
             <v:imagedata r:id="rId22" o:title="IsL8G03sWI"/>
           </v:shape>
         </w:pict>
@@ -5088,7 +8649,7 @@
         </w:rPr>
         <w:lastRenderedPageBreak/>
         <w:pict>
-          <v:shape id="_x0000_i1027" type="#_x0000_t75" style="width:281.75pt;height:542.8pt">
+          <v:shape id="_x0000_i1027" type="#_x0000_t75" style="width:282.1pt;height:542.7pt">
             <v:imagedata r:id="rId23" o:title="0xbCHuMuUZ"/>
           </v:shape>
         </w:pict>
@@ -5254,42 +8815,8 @@
           <w:sz w:val="24"/>
           <w:szCs w:val="24"/>
         </w:rPr>
-        <w:t xml:space="preserve">Patrones </w:t>
-      </w:r>
-      <w:proofErr w:type="spellStart"/>
-      <w:r>
-        <w:rPr>
-          <w:rFonts w:ascii="Arial" w:hAnsi="Arial" w:cs="Arial"/>
-          <w:i/>
-          <w:iCs/>
-          <w:sz w:val="24"/>
-          <w:szCs w:val="24"/>
-        </w:rPr>
-        <w:t>Gof</w:t>
-      </w:r>
-      <w:proofErr w:type="spellEnd"/>
-      <w:r>
-        <w:rPr>
-          <w:rFonts w:ascii="Arial" w:hAnsi="Arial" w:cs="Arial"/>
-          <w:i/>
-          <w:iCs/>
-          <w:sz w:val="24"/>
-          <w:szCs w:val="24"/>
-        </w:rPr>
-        <w:t xml:space="preserve"> - </w:t>
-      </w:r>
-      <w:proofErr w:type="spellStart"/>
-      <w:r>
-        <w:rPr>
-          <w:rFonts w:ascii="Arial" w:hAnsi="Arial" w:cs="Arial"/>
-          <w:i/>
-          <w:iCs/>
-          <w:sz w:val="24"/>
-          <w:szCs w:val="24"/>
-        </w:rPr>
-        <w:t>EcuRed</w:t>
-      </w:r>
-      <w:proofErr w:type="spellEnd"/>
+        <w:t>Patrones Gof - EcuRed</w:t>
+      </w:r>
       <w:r>
         <w:rPr>
           <w:rFonts w:ascii="Arial" w:hAnsi="Arial" w:cs="Arial"/>
@@ -5339,7 +8866,7 @@
         </w:rPr>
         <w:lastRenderedPageBreak/>
         <w:pict>
-          <v:shape id="_x0000_i1028" type="#_x0000_t75" style="width:286.75pt;height:80.75pt">
+          <v:shape id="_x0000_i1028" type="#_x0000_t75" style="width:286.95pt;height:80.6pt">
             <v:imagedata r:id="rId24" o:title="Captura de pantalla 2024-09-15 011216"/>
           </v:shape>
         </w:pict>
@@ -5597,20 +9124,8 @@
           <w:sz w:val="24"/>
           <w:szCs w:val="24"/>
         </w:rPr>
-        <w:t xml:space="preserve"> - </w:t>
-      </w:r>
-      <w:proofErr w:type="spellStart"/>
-      <w:r>
-        <w:rPr>
-          <w:rFonts w:ascii="Arial" w:hAnsi="Arial" w:cs="Arial"/>
-          <w:i/>
-          <w:iCs/>
-          <w:sz w:val="24"/>
-          <w:szCs w:val="24"/>
-        </w:rPr>
-        <w:t>EcuRed</w:t>
-      </w:r>
-      <w:proofErr w:type="spellEnd"/>
+        <w:t xml:space="preserve"> - EcuRed</w:t>
+      </w:r>
       <w:r>
         <w:rPr>
           <w:rFonts w:ascii="Arial" w:hAnsi="Arial" w:cs="Arial"/>
@@ -5828,20 +9343,8 @@
           <w:sz w:val="24"/>
           <w:szCs w:val="24"/>
         </w:rPr>
-        <w:t xml:space="preserve"> - </w:t>
-      </w:r>
-      <w:proofErr w:type="spellStart"/>
-      <w:r>
-        <w:rPr>
-          <w:rFonts w:ascii="Arial" w:hAnsi="Arial" w:cs="Arial"/>
-          <w:i/>
-          <w:iCs/>
-          <w:sz w:val="24"/>
-          <w:szCs w:val="24"/>
-        </w:rPr>
-        <w:t>EcuRed</w:t>
-      </w:r>
-      <w:proofErr w:type="spellEnd"/>
+        <w:t xml:space="preserve"> - EcuRed</w:t>
+      </w:r>
       <w:r>
         <w:rPr>
           <w:rFonts w:ascii="Arial" w:hAnsi="Arial" w:cs="Arial"/>
@@ -5942,7 +9445,7 @@
         </w:rPr>
         <w:lastRenderedPageBreak/>
         <w:pict>
-          <v:shape id="_x0000_i1029" type="#_x0000_t75" style="width:194.1pt;height:419.5pt">
+          <v:shape id="_x0000_i1029" type="#_x0000_t75" style="width:194.5pt;height:419.65pt">
             <v:imagedata r:id="rId25" o:title="fYd0OQzNq5"/>
           </v:shape>
         </w:pict>
@@ -5959,13 +9462,7 @@
         <w:rPr>
           <w:rFonts w:ascii="Arial" w:hAnsi="Arial" w:cs="Arial"/>
         </w:rPr>
-        <w:t xml:space="preserve">Figura #: </w:t>
-      </w:r>
-      <w:r>
-        <w:rPr>
-          <w:rFonts w:ascii="Arial" w:hAnsi="Arial" w:cs="Arial"/>
-        </w:rPr>
-        <w:t xml:space="preserve">Clase abstracta que se utiliza como platilla para la clase </w:t>
+        <w:t xml:space="preserve">Figura #: Clase abstracta que se utiliza como platilla para la clase </w:t>
       </w:r>
       <w:proofErr w:type="spellStart"/>
       <w:r>
@@ -5976,7 +9473,6 @@
       </w:r>
       <w:proofErr w:type="spellEnd"/>
     </w:p>
-    <w:bookmarkEnd w:id="1"/>
     <w:p>
       <w:pPr>
         <w:rPr>
@@ -8390,6 +11886,32 @@
       <w:sz w:val="24"/>
     </w:rPr>
   </w:style>
+  <w:style w:type="table" w:styleId="Tablaconcuadrcula">
+    <w:name w:val="Table Grid"/>
+    <w:basedOn w:val="Tablanormal"/>
+    <w:uiPriority w:val="39"/>
+    <w:rsid w:val="00B75F92"/>
+    <w:pPr>
+      <w:spacing w:after="0" w:line="240" w:lineRule="auto"/>
+    </w:pPr>
+    <w:tblPr>
+      <w:tblInd w:w="0" w:type="dxa"/>
+      <w:tblBorders>
+        <w:top w:val="single" w:sz="4" w:space="0" w:color="auto"/>
+        <w:left w:val="single" w:sz="4" w:space="0" w:color="auto"/>
+        <w:bottom w:val="single" w:sz="4" w:space="0" w:color="auto"/>
+        <w:right w:val="single" w:sz="4" w:space="0" w:color="auto"/>
+        <w:insideH w:val="single" w:sz="4" w:space="0" w:color="auto"/>
+        <w:insideV w:val="single" w:sz="4" w:space="0" w:color="auto"/>
+      </w:tblBorders>
+      <w:tblCellMar>
+        <w:top w:w="0" w:type="dxa"/>
+        <w:left w:w="108" w:type="dxa"/>
+        <w:bottom w:w="0" w:type="dxa"/>
+        <w:right w:w="108" w:type="dxa"/>
+      </w:tblCellMar>
+    </w:tblPr>
+  </w:style>
 </w:styles>
 </file>
 
@@ -8659,7 +12181,7 @@
 </file>
 
 <file path=customXml/itemProps1.xml><?xml version="1.0" encoding="utf-8"?>
-<ds:datastoreItem xmlns:ds="http://schemas.openxmlformats.org/officeDocument/2006/customXml" ds:itemID="{500387E2-5754-4BF6-8009-D038253013CF}">
+<ds:datastoreItem xmlns:ds="http://schemas.openxmlformats.org/officeDocument/2006/customXml" ds:itemID="{777295C6-C648-43A6-A614-A1322E3E16D6}">
   <ds:schemaRefs>
     <ds:schemaRef ds:uri="http://schemas.openxmlformats.org/officeDocument/2006/bibliography"/>
   </ds:schemaRefs>

</xml_diff>

<commit_message>
Se completo en el fichero tesis todo el capitulo 1 y 2 listos para el 1er taller y se creo la diapositiva pero esta todavia a medias
</commit_message>
<xml_diff>
--- a/doc/Tesis Cap2.docx
+++ b/doc/Tesis Cap2.docx
@@ -806,7 +806,7 @@
           <w:lang w:eastAsia="es-ES"/>
         </w:rPr>
         <w:drawing>
-          <wp:inline distT="0" distB="0" distL="0" distR="0" wp14:anchorId="6190A142" wp14:editId="0487448F">
+          <wp:inline distT="0" distB="0" distL="0" distR="0" wp14:anchorId="04A79F7A" wp14:editId="2D9DC1F2">
             <wp:extent cx="5391150" cy="3028315"/>
             <wp:effectExtent l="0" t="0" r="0" b="635"/>
             <wp:docPr id="6" name="Imagen 6" descr="Captura de pantalla 2024-09-05 002909"/>
@@ -1135,7 +1135,7 @@
           <w:lang w:eastAsia="es-ES"/>
         </w:rPr>
         <w:drawing>
-          <wp:inline distT="0" distB="0" distL="0" distR="0" wp14:anchorId="545DE4C9" wp14:editId="311ECDC2">
+          <wp:inline distT="0" distB="0" distL="0" distR="0" wp14:anchorId="1826245A" wp14:editId="0A4D5675">
             <wp:extent cx="5403215" cy="4465320"/>
             <wp:effectExtent l="0" t="0" r="6985" b="0"/>
             <wp:docPr id="5" name="Imagen 5" descr="Captura de pantalla 2024-09-04 232401"/>
@@ -1236,7 +1236,7 @@
           <w:lang w:eastAsia="es-ES"/>
         </w:rPr>
         <w:drawing>
-          <wp:inline distT="0" distB="0" distL="0" distR="0" wp14:anchorId="05C8640C" wp14:editId="73B2C84B">
+          <wp:inline distT="0" distB="0" distL="0" distR="0" wp14:anchorId="53FA7E1A" wp14:editId="4BC47CBE">
             <wp:extent cx="5391150" cy="2197100"/>
             <wp:effectExtent l="0" t="0" r="0" b="0"/>
             <wp:docPr id="4" name="Imagen 4" descr="figure-6_uA0W9dA"/>
@@ -1761,7 +1761,7 @@
         </w:rPr>
         <w:lastRenderedPageBreak/>
         <w:drawing>
-          <wp:inline distT="0" distB="0" distL="0" distR="0" wp14:anchorId="2CBADE55" wp14:editId="17F02ABD">
+          <wp:inline distT="0" distB="0" distL="0" distR="0" wp14:anchorId="4BF261EF" wp14:editId="2CA3F0A8">
             <wp:extent cx="2980690" cy="974090"/>
             <wp:effectExtent l="0" t="0" r="0" b="0"/>
             <wp:docPr id="3" name="Imagen 3" descr="Captura de pantalla 2024-09-04 235034"/>
@@ -2267,7 +2267,7 @@
           <w:lang w:eastAsia="es-ES"/>
         </w:rPr>
         <w:drawing>
-          <wp:inline distT="0" distB="0" distL="0" distR="0" wp14:anchorId="73A44F8D" wp14:editId="018CCB96">
+          <wp:inline distT="0" distB="0" distL="0" distR="0" wp14:anchorId="285426EA" wp14:editId="3F65963B">
             <wp:extent cx="5403215" cy="3836035"/>
             <wp:effectExtent l="0" t="0" r="6985" b="0"/>
             <wp:docPr id="2" name="Imagen 2" descr="Captura de pantalla 2024-09-04 234442"/>
@@ -2696,7 +2696,7 @@
           <w:lang w:eastAsia="es-ES"/>
         </w:rPr>
         <w:drawing>
-          <wp:inline distT="0" distB="0" distL="0" distR="0" wp14:anchorId="116AFA9C" wp14:editId="501CE03B">
+          <wp:inline distT="0" distB="0" distL="0" distR="0" wp14:anchorId="37412A41" wp14:editId="59FECAC4">
             <wp:extent cx="5391150" cy="3277870"/>
             <wp:effectExtent l="0" t="0" r="0" b="0"/>
             <wp:docPr id="1" name="Imagen 1" descr="Captura de pantalla 2024-09-05 001916"/>
@@ -2859,15 +2859,7 @@
           <w:sz w:val="24"/>
           <w:szCs w:val="24"/>
         </w:rPr>
-        <w:t>Un modelo conceptual es un artefacto de la disciplina de análisis, construido con las reglas UML. Tiene como objetivo comprender y describir las clases más importantes, así como, identificar y explicar los conceptos significativos en el dominio del problema, identificando los atributos y las asociaciones existentes entre ellos</w:t>
-      </w:r>
-      <w:r>
-        <w:rPr>
-          <w:rFonts w:ascii="Arial" w:hAnsi="Arial" w:cs="Arial"/>
-          <w:sz w:val="24"/>
-          <w:szCs w:val="24"/>
-        </w:rPr>
-        <w:t xml:space="preserve"> </w:t>
+        <w:t xml:space="preserve">Un modelo conceptual es un artefacto de la disciplina de análisis, construido con las reglas UML. Tiene como objetivo comprender y describir las clases más importantes, así como, identificar y explicar los conceptos significativos en el dominio del problema, identificando los atributos y las asociaciones existentes entre ellos </w:t>
       </w:r>
       <w:r>
         <w:rPr>
@@ -2908,6 +2900,32 @@
           <w:szCs w:val="24"/>
         </w:rPr>
         <w:fldChar w:fldCharType="end"/>
+      </w:r>
+      <w:r>
+        <w:rPr>
+          <w:rFonts w:ascii="Arial" w:hAnsi="Arial" w:cs="Arial"/>
+          <w:sz w:val="24"/>
+          <w:szCs w:val="24"/>
+        </w:rPr>
+        <w:t xml:space="preserve"> (</w:t>
+      </w:r>
+      <w:proofErr w:type="spellStart"/>
+      <w:r>
+        <w:rPr>
+          <w:rFonts w:ascii="Arial" w:hAnsi="Arial" w:cs="Arial"/>
+          <w:sz w:val="24"/>
+          <w:szCs w:val="24"/>
+        </w:rPr>
+        <w:t>Sommerville</w:t>
+      </w:r>
+      <w:proofErr w:type="spellEnd"/>
+      <w:r>
+        <w:rPr>
+          <w:rFonts w:ascii="Arial" w:hAnsi="Arial" w:cs="Arial"/>
+          <w:sz w:val="24"/>
+          <w:szCs w:val="24"/>
+        </w:rPr>
+        <w:t>, 2011)</w:t>
       </w:r>
       <w:r>
         <w:rPr>
@@ -2948,7 +2966,81 @@
           <w:sz w:val="24"/>
           <w:szCs w:val="24"/>
         </w:rPr>
-        <w:t>Actores o roles:</w:t>
+        <w:t>Los diagramas de caso de uso son una técnica para capturar requisitos o información de cómo un sistema o negocio trabaja, y están compuesto por los casos de uso, los actores que se pueden definir como algo con comportamiento, como una persona (identificada por un rol), sistema informatizado u organización (</w:t>
+      </w:r>
+      <w:proofErr w:type="spellStart"/>
+      <w:r>
+        <w:rPr>
+          <w:rFonts w:ascii="Arial" w:hAnsi="Arial" w:cs="Arial"/>
+          <w:sz w:val="24"/>
+          <w:szCs w:val="24"/>
+        </w:rPr>
+        <w:t>Larman</w:t>
+      </w:r>
+      <w:proofErr w:type="spellEnd"/>
+      <w:r>
+        <w:rPr>
+          <w:rFonts w:ascii="Arial" w:hAnsi="Arial" w:cs="Arial"/>
+          <w:sz w:val="24"/>
+          <w:szCs w:val="24"/>
+        </w:rPr>
+        <w:t>, 2003), y las relaciones existentes entre ambos</w:t>
+      </w:r>
+      <w:r>
+        <w:rPr>
+          <w:rFonts w:ascii="Arial" w:hAnsi="Arial" w:cs="Arial"/>
+          <w:sz w:val="24"/>
+          <w:szCs w:val="24"/>
+        </w:rPr>
+        <w:t xml:space="preserve"> </w:t>
+      </w:r>
+      <w:r>
+        <w:rPr>
+          <w:rFonts w:ascii="Arial" w:hAnsi="Arial" w:cs="Arial"/>
+          <w:sz w:val="24"/>
+          <w:szCs w:val="24"/>
+        </w:rPr>
+        <w:fldChar w:fldCharType="begin"/>
+      </w:r>
+      <w:r>
+        <w:rPr>
+          <w:rFonts w:ascii="Arial" w:hAnsi="Arial" w:cs="Arial"/>
+          <w:sz w:val="24"/>
+          <w:szCs w:val="24"/>
+        </w:rPr>
+        <w:instrText xml:space="preserve"> ADDIN ZOTERO_ITEM CSL_CITATION {"citationID":"UWA13jK2","properties":{"formattedCitation":"(Gonz\\uc0\\u225{}lez Matos, 2021)","plainCitation":"(González Matos, 2021)","noteIndex":0},"citationItems":[{"id":56,"uris":["http://zotero.org/users/14998403/items/BRJF6JNY"],"itemData":{"id":56,"type":"thesis","abstract":"La presente investigación está encaminada a solucionar los problemas referentes al proceso de gestión y aseguramiento material en la Organización Nacional de Bufetes Colectivos; a partir de un sistema web que permita la consolidación de la economía en la entidad. El estudio y análisis del estado del arte permitieron identificar funcionalidades y tecnologías que facilitaron la comprensión y diseño de la solución propuesta. El desarrollo estuvo guiado por la metodología AUP-UCI y se seleccionó como principales tecnologías el marco de trabajo Laravel, PHP como lenguaje de programación, el entorno integrado de desarrollo Visual Studio Code y como gestor de base de datos se utilizó PostgreSQL. La estrategia de prueba planteada, permitirá verificar el cumplimiento de los objetivos trazados y evaluar la calidad del sistema.","genre":"bachelorThesis","language":"spa","note":"Accepted: 2023-01-18T14:06:06Z","publisher":"Universidad de las Ciencias Informáticas. Facultad 1","source":"repositorio.uci.cu","title":"Sistema de gestión y aseguramiento material para la Organización Nacional de Bufetes Colectivos","URL":"https://repositorio.uci.cu/jspui/handle/123456789/10406","author":[{"family":"González Matos","given":"Maykol Daniel"}],"accessed":{"date-parts":[["2024",9,17]]},"issued":{"date-parts":[["2021",6]]}}}],"schema":"https://github.com/citation-style-language/schema/raw/master/csl-citation.json"} </w:instrText>
+      </w:r>
+      <w:r>
+        <w:rPr>
+          <w:rFonts w:ascii="Arial" w:hAnsi="Arial" w:cs="Arial"/>
+          <w:sz w:val="24"/>
+          <w:szCs w:val="24"/>
+        </w:rPr>
+        <w:fldChar w:fldCharType="separate"/>
+      </w:r>
+      <w:r>
+        <w:rPr>
+          <w:rFonts w:ascii="Arial" w:hAnsi="Arial" w:cs="Arial"/>
+          <w:sz w:val="24"/>
+          <w:szCs w:val="24"/>
+        </w:rPr>
+        <w:t>(González Matos, 2021)</w:t>
+      </w:r>
+      <w:r>
+        <w:rPr>
+          <w:rFonts w:ascii="Arial" w:hAnsi="Arial" w:cs="Arial"/>
+          <w:sz w:val="24"/>
+          <w:szCs w:val="24"/>
+        </w:rPr>
+        <w:fldChar w:fldCharType="end"/>
+      </w:r>
+      <w:r>
+        <w:rPr>
+          <w:rFonts w:ascii="Arial" w:hAnsi="Arial" w:cs="Arial"/>
+          <w:sz w:val="24"/>
+          <w:szCs w:val="24"/>
+        </w:rPr>
+        <w:t>.</w:t>
       </w:r>
     </w:p>
     <w:p>
@@ -2968,7 +3060,44 @@
           <w:sz w:val="24"/>
           <w:szCs w:val="24"/>
         </w:rPr>
-        <w:t>Cliente</w:t>
+        <w:pict>
+          <v:shapetype id="_x0000_t75" coordsize="21600,21600" o:spt="75" o:preferrelative="t" path="m@4@5l@4@11@9@11@9@5xe" filled="f" stroked="f">
+            <v:stroke joinstyle="miter"/>
+            <v:formulas>
+              <v:f eqn="if lineDrawn pixelLineWidth 0"/>
+              <v:f eqn="sum @0 1 0"/>
+              <v:f eqn="sum 0 0 @1"/>
+              <v:f eqn="prod @2 1 2"/>
+              <v:f eqn="prod @3 21600 pixelWidth"/>
+              <v:f eqn="prod @3 21600 pixelHeight"/>
+              <v:f eqn="sum @0 0 1"/>
+              <v:f eqn="prod @6 1 2"/>
+              <v:f eqn="prod @7 21600 pixelWidth"/>
+              <v:f eqn="sum @8 21600 0"/>
+              <v:f eqn="prod @7 21600 pixelHeight"/>
+              <v:f eqn="sum @10 21600 0"/>
+            </v:formulas>
+            <v:path o:extrusionok="f" gradientshapeok="t" o:connecttype="rect"/>
+            <o:lock v:ext="edit" aspectratio="t"/>
+          </v:shapetype>
+          <v:shape id="_x0000_i1030" type="#_x0000_t75" style="width:425pt;height:307.35pt">
+            <v:imagedata r:id="rId12" o:title="Captura de pantalla 2024-09-21 234518"/>
+          </v:shape>
+        </w:pict>
+      </w:r>
+    </w:p>
+    <w:p>
+      <w:pPr>
+        <w:pStyle w:val="Textoindependiente"/>
+      </w:pPr>
+    </w:p>
+    <w:p>
+      <w:pPr>
+        <w:pStyle w:val="Ttulo2"/>
+      </w:pPr>
+      <w:r>
+        <w:lastRenderedPageBreak/>
+        <w:t>Diagramas de clases del diseño</w:t>
       </w:r>
     </w:p>
     <w:p>
@@ -2988,8 +3117,81 @@
           <w:sz w:val="24"/>
           <w:szCs w:val="24"/>
         </w:rPr>
-        <w:tab/>
-        <w:t>Obtener recomendaciones</w:t>
+        <w:t>Un diagrama de clases de diseño (DCD) representa las especificaciones de las clases e interfaces software en una aplicación. A diferencia de las clases conceptuales del Modelo del Dominio, las clases de diseño de los DCD muestran las definiciones de las clases software en lugar de los conceptos del mundo real</w:t>
+      </w:r>
+      <w:r>
+        <w:rPr>
+          <w:rFonts w:ascii="Arial" w:hAnsi="Arial" w:cs="Arial"/>
+          <w:sz w:val="24"/>
+          <w:szCs w:val="24"/>
+        </w:rPr>
+        <w:t xml:space="preserve"> </w:t>
+      </w:r>
+      <w:r>
+        <w:rPr>
+          <w:rFonts w:ascii="Arial" w:hAnsi="Arial" w:cs="Arial"/>
+          <w:sz w:val="24"/>
+          <w:szCs w:val="24"/>
+        </w:rPr>
+        <w:fldChar w:fldCharType="begin"/>
+      </w:r>
+      <w:r>
+        <w:rPr>
+          <w:rFonts w:ascii="Arial" w:hAnsi="Arial" w:cs="Arial"/>
+          <w:sz w:val="24"/>
+          <w:szCs w:val="24"/>
+        </w:rPr>
+        <w:instrText xml:space="preserve"> ADDIN ZOTERO_ITEM CSL_CITATION {"citationID":"5vKRM1R8","properties":{"formattedCitation":"(Gonz\\uc0\\u225{}lez Matos, 2021)","plainCitation":"(González Matos, 2021)","noteIndex":0},"citationItems":[{"id":56,"uris":["http://zotero.org/users/14998403/items/BRJF6JNY"],"itemData":{"id":56,"type":"thesis","abstract":"La presente investigación está encaminada a solucionar los problemas referentes al proceso de gestión y aseguramiento material en la Organización Nacional de Bufetes Colectivos; a partir de un sistema web que permita la consolidación de la economía en la entidad. El estudio y análisis del estado del arte permitieron identificar funcionalidades y tecnologías que facilitaron la comprensión y diseño de la solución propuesta. El desarrollo estuvo guiado por la metodología AUP-UCI y se seleccionó como principales tecnologías el marco de trabajo Laravel, PHP como lenguaje de programación, el entorno integrado de desarrollo Visual Studio Code y como gestor de base de datos se utilizó PostgreSQL. La estrategia de prueba planteada, permitirá verificar el cumplimiento de los objetivos trazados y evaluar la calidad del sistema.","genre":"bachelorThesis","language":"spa","note":"Accepted: 2023-01-18T14:06:06Z","publisher":"Universidad de las Ciencias Informáticas. Facultad 1","source":"repositorio.uci.cu","title":"Sistema de gestión y aseguramiento material para la Organización Nacional de Bufetes Colectivos","URL":"https://repositorio.uci.cu/jspui/handle/123456789/10406","author":[{"family":"González Matos","given":"Maykol Daniel"}],"accessed":{"date-parts":[["2024",9,17]]},"issued":{"date-parts":[["2021",6]]}}}],"schema":"https://github.com/citation-style-language/schema/raw/master/csl-citation.json"} </w:instrText>
+      </w:r>
+      <w:r>
+        <w:rPr>
+          <w:rFonts w:ascii="Arial" w:hAnsi="Arial" w:cs="Arial"/>
+          <w:sz w:val="24"/>
+          <w:szCs w:val="24"/>
+        </w:rPr>
+        <w:fldChar w:fldCharType="separate"/>
+      </w:r>
+      <w:r>
+        <w:rPr>
+          <w:rFonts w:ascii="Arial" w:hAnsi="Arial" w:cs="Arial"/>
+          <w:sz w:val="24"/>
+          <w:szCs w:val="24"/>
+        </w:rPr>
+        <w:t>(González Matos, 2021)</w:t>
+      </w:r>
+      <w:r>
+        <w:rPr>
+          <w:rFonts w:ascii="Arial" w:hAnsi="Arial" w:cs="Arial"/>
+          <w:sz w:val="24"/>
+          <w:szCs w:val="24"/>
+        </w:rPr>
+        <w:fldChar w:fldCharType="end"/>
+      </w:r>
+      <w:r>
+        <w:rPr>
+          <w:rFonts w:ascii="Arial" w:hAnsi="Arial" w:cs="Arial"/>
+          <w:sz w:val="24"/>
+          <w:szCs w:val="24"/>
+        </w:rPr>
+        <w:t xml:space="preserve"> (</w:t>
+      </w:r>
+      <w:proofErr w:type="spellStart"/>
+      <w:r>
+        <w:rPr>
+          <w:rFonts w:ascii="Arial" w:hAnsi="Arial" w:cs="Arial"/>
+          <w:sz w:val="24"/>
+          <w:szCs w:val="24"/>
+        </w:rPr>
+        <w:t>Sommerville</w:t>
+      </w:r>
+      <w:proofErr w:type="spellEnd"/>
+      <w:r>
+        <w:rPr>
+          <w:rFonts w:ascii="Arial" w:hAnsi="Arial" w:cs="Arial"/>
+          <w:sz w:val="24"/>
+          <w:szCs w:val="24"/>
+        </w:rPr>
+        <w:t>, 2011).</w:t>
       </w:r>
     </w:p>
     <w:p>
@@ -3009,7 +3211,11 @@
           <w:sz w:val="24"/>
           <w:szCs w:val="24"/>
         </w:rPr>
-        <w:t>Administrador</w:t>
+        <w:pict>
+          <v:shape id="_x0000_i1032" type="#_x0000_t75" style="width:423.95pt;height:156.35pt">
+            <v:imagedata r:id="rId13" o:title="Captura de pantalla 2024-09-21 235739"/>
+          </v:shape>
+        </w:pict>
       </w:r>
     </w:p>
     <w:p>
@@ -3029,8 +3235,86 @@
           <w:sz w:val="24"/>
           <w:szCs w:val="24"/>
         </w:rPr>
-        <w:tab/>
-        <w:t>Gestionar Sistema</w:t>
+        <w:t xml:space="preserve">El DCD está compuesto por 1 server_page (página controladora/servidora) que se corresponde con la clase principal de </w:t>
+      </w:r>
+      <w:r>
+        <w:rPr>
+          <w:rFonts w:ascii="Arial" w:hAnsi="Arial" w:cs="Arial"/>
+          <w:sz w:val="24"/>
+          <w:szCs w:val="24"/>
+        </w:rPr>
+        <w:t>obtener recomendaciones</w:t>
+      </w:r>
+      <w:r>
+        <w:rPr>
+          <w:rFonts w:ascii="Arial" w:hAnsi="Arial" w:cs="Arial"/>
+          <w:sz w:val="24"/>
+          <w:szCs w:val="24"/>
+        </w:rPr>
+        <w:t xml:space="preserve">, </w:t>
+      </w:r>
+      <w:r>
+        <w:rPr>
+          <w:rFonts w:ascii="Arial" w:hAnsi="Arial" w:cs="Arial"/>
+          <w:sz w:val="24"/>
+          <w:szCs w:val="24"/>
+        </w:rPr>
+        <w:t>1</w:t>
+      </w:r>
+      <w:r>
+        <w:rPr>
+          <w:rFonts w:ascii="Arial" w:hAnsi="Arial" w:cs="Arial"/>
+          <w:sz w:val="24"/>
+          <w:szCs w:val="24"/>
+        </w:rPr>
+        <w:t xml:space="preserve"> </w:t>
+      </w:r>
+      <w:proofErr w:type="spellStart"/>
+      <w:r>
+        <w:rPr>
+          <w:rFonts w:ascii="Arial" w:hAnsi="Arial" w:cs="Arial"/>
+          <w:sz w:val="24"/>
+          <w:szCs w:val="24"/>
+        </w:rPr>
+        <w:t>client_page</w:t>
+      </w:r>
+      <w:proofErr w:type="spellEnd"/>
+      <w:r>
+        <w:rPr>
+          <w:rFonts w:ascii="Arial" w:hAnsi="Arial" w:cs="Arial"/>
+          <w:sz w:val="24"/>
+          <w:szCs w:val="24"/>
+        </w:rPr>
+        <w:t xml:space="preserve"> (página cliente/vista) que muestran la página index correspondiente a la página principal del sistema, la clase controladora que contiene todas las funcionalidades de la server_page (página controladora/servidora) , la clase que permite la conexión con la base de datos y la clase de la base de datos con los campos y funciones asociados al</w:t>
+      </w:r>
+      <w:r>
+        <w:rPr>
+          <w:rFonts w:ascii="Arial" w:hAnsi="Arial" w:cs="Arial"/>
+          <w:sz w:val="24"/>
+          <w:szCs w:val="24"/>
+        </w:rPr>
+        <w:t xml:space="preserve"> contenido Engine</w:t>
+      </w:r>
+      <w:r>
+        <w:rPr>
+          <w:rFonts w:ascii="Arial" w:hAnsi="Arial" w:cs="Arial"/>
+          <w:sz w:val="24"/>
+          <w:szCs w:val="24"/>
+        </w:rPr>
+        <w:t>.</w:t>
+      </w:r>
+    </w:p>
+    <w:p>
+      <w:pPr>
+        <w:pStyle w:val="Textoindependiente"/>
+      </w:pPr>
+    </w:p>
+    <w:p>
+      <w:pPr>
+        <w:pStyle w:val="Ttulo2"/>
+      </w:pPr>
+      <w:r>
+        <w:t>Diagrama de secuencia</w:t>
       </w:r>
     </w:p>
     <w:p>
@@ -3050,8 +3334,215 @@
           <w:sz w:val="24"/>
           <w:szCs w:val="24"/>
         </w:rPr>
-        <w:tab/>
-        <w:t>Gestionar Configuraciones</w:t>
+        <w:t>Los diagramas de secuencia (DS) en el UML se usan principalmente para modelar las interacciones entre los actores y los objetos en un sistema, así como las interacciones entre los objetos en sí</w:t>
+      </w:r>
+      <w:r>
+        <w:rPr>
+          <w:rFonts w:ascii="Arial" w:hAnsi="Arial" w:cs="Arial"/>
+          <w:sz w:val="24"/>
+          <w:szCs w:val="24"/>
+        </w:rPr>
+        <w:t xml:space="preserve"> </w:t>
+      </w:r>
+      <w:r>
+        <w:rPr>
+          <w:rFonts w:ascii="Arial" w:hAnsi="Arial" w:cs="Arial"/>
+          <w:sz w:val="24"/>
+          <w:szCs w:val="24"/>
+        </w:rPr>
+        <w:fldChar w:fldCharType="begin"/>
+      </w:r>
+      <w:r>
+        <w:rPr>
+          <w:rFonts w:ascii="Arial" w:hAnsi="Arial" w:cs="Arial"/>
+          <w:sz w:val="24"/>
+          <w:szCs w:val="24"/>
+        </w:rPr>
+        <w:instrText xml:space="preserve"> ADDIN ZOTERO_ITEM CSL_CITATION {"citationID":"jiup9tyQ","properties":{"formattedCitation":"(Gonz\\uc0\\u225{}lez Matos, 2021)","plainCitation":"(González Matos, 2021)","noteIndex":0},"citationItems":[{"id":56,"uris":["http://zotero.org/users/14998403/items/BRJF6JNY"],"itemData":{"id":56,"type":"thesis","abstract":"La presente investigación está encaminada a solucionar los problemas referentes al proceso de gestión y aseguramiento material en la Organización Nacional de Bufetes Colectivos; a partir de un sistema web que permita la consolidación de la economía en la entidad. El estudio y análisis del estado del arte permitieron identificar funcionalidades y tecnologías que facilitaron la comprensión y diseño de la solución propuesta. El desarrollo estuvo guiado por la metodología AUP-UCI y se seleccionó como principales tecnologías el marco de trabajo Laravel, PHP como lenguaje de programación, el entorno integrado de desarrollo Visual Studio Code y como gestor de base de datos se utilizó PostgreSQL. La estrategia de prueba planteada, permitirá verificar el cumplimiento de los objetivos trazados y evaluar la calidad del sistema.","genre":"bachelorThesis","language":"spa","note":"Accepted: 2023-01-18T14:06:06Z","publisher":"Universidad de las Ciencias Informáticas. Facultad 1","source":"repositorio.uci.cu","title":"Sistema de gestión y aseguramiento material para la Organización Nacional de Bufetes Colectivos","URL":"https://repositorio.uci.cu/jspui/handle/123456789/10406","author":[{"family":"González Matos","given":"Maykol Daniel"}],"accessed":{"date-parts":[["2024",9,17]]},"issued":{"date-parts":[["2021",6]]}}}],"schema":"https://github.com/citation-style-language/schema/raw/master/csl-citation.json"} </w:instrText>
+      </w:r>
+      <w:r>
+        <w:rPr>
+          <w:rFonts w:ascii="Arial" w:hAnsi="Arial" w:cs="Arial"/>
+          <w:sz w:val="24"/>
+          <w:szCs w:val="24"/>
+        </w:rPr>
+        <w:fldChar w:fldCharType="separate"/>
+      </w:r>
+      <w:r>
+        <w:rPr>
+          <w:rFonts w:ascii="Arial" w:hAnsi="Arial" w:cs="Arial"/>
+          <w:sz w:val="24"/>
+          <w:szCs w:val="24"/>
+        </w:rPr>
+        <w:t>(González Matos, 2021)</w:t>
+      </w:r>
+      <w:r>
+        <w:rPr>
+          <w:rFonts w:ascii="Arial" w:hAnsi="Arial" w:cs="Arial"/>
+          <w:sz w:val="24"/>
+          <w:szCs w:val="24"/>
+        </w:rPr>
+        <w:fldChar w:fldCharType="end"/>
+      </w:r>
+      <w:r>
+        <w:rPr>
+          <w:rFonts w:ascii="Arial" w:hAnsi="Arial" w:cs="Arial"/>
+          <w:sz w:val="24"/>
+          <w:szCs w:val="24"/>
+        </w:rPr>
+        <w:t xml:space="preserve"> (</w:t>
+      </w:r>
+      <w:proofErr w:type="spellStart"/>
+      <w:r>
+        <w:rPr>
+          <w:rFonts w:ascii="Arial" w:hAnsi="Arial" w:cs="Arial"/>
+          <w:sz w:val="24"/>
+          <w:szCs w:val="24"/>
+        </w:rPr>
+        <w:t>Sommerville</w:t>
+      </w:r>
+      <w:proofErr w:type="spellEnd"/>
+      <w:r>
+        <w:rPr>
+          <w:rFonts w:ascii="Arial" w:hAnsi="Arial" w:cs="Arial"/>
+          <w:sz w:val="24"/>
+          <w:szCs w:val="24"/>
+        </w:rPr>
+        <w:t>, 2011).</w:t>
+      </w:r>
+    </w:p>
+    <w:p>
+      <w:pPr>
+        <w:pStyle w:val="Textoindependiente"/>
+      </w:pPr>
+      <w:r>
+        <w:lastRenderedPageBreak/>
+        <w:pict>
+          <v:shape id="_x0000_i1031" type="#_x0000_t75" style="width:425pt;height:141.85pt">
+            <v:imagedata r:id="rId14" o:title="Captura de pantalla 2024-09-21 235653"/>
+          </v:shape>
+        </w:pict>
+      </w:r>
+    </w:p>
+    <w:p>
+      <w:pPr>
+        <w:pStyle w:val="Textoindependiente"/>
+      </w:pPr>
+    </w:p>
+    <w:p>
+      <w:pPr>
+        <w:spacing w:line="360" w:lineRule="auto"/>
+        <w:jc w:val="both"/>
+        <w:rPr>
+          <w:rFonts w:ascii="Arial" w:hAnsi="Arial" w:cs="Arial"/>
+          <w:sz w:val="24"/>
+          <w:szCs w:val="24"/>
+        </w:rPr>
+      </w:pPr>
+      <w:r>
+        <w:rPr>
+          <w:rFonts w:ascii="Arial" w:hAnsi="Arial" w:cs="Arial"/>
+          <w:sz w:val="24"/>
+          <w:szCs w:val="24"/>
+        </w:rPr>
+        <w:t>El flujo representado en el DS comienza cuando el actor (</w:t>
+      </w:r>
+      <w:r>
+        <w:rPr>
+          <w:rFonts w:ascii="Arial" w:hAnsi="Arial" w:cs="Arial"/>
+          <w:sz w:val="24"/>
+          <w:szCs w:val="24"/>
+        </w:rPr>
+        <w:t>usuario</w:t>
+      </w:r>
+      <w:r>
+        <w:rPr>
+          <w:rFonts w:ascii="Arial" w:hAnsi="Arial" w:cs="Arial"/>
+          <w:sz w:val="24"/>
+          <w:szCs w:val="24"/>
+        </w:rPr>
+        <w:t>) del</w:t>
+      </w:r>
+      <w:r>
+        <w:rPr>
+          <w:rFonts w:ascii="Arial" w:hAnsi="Arial" w:cs="Arial"/>
+          <w:sz w:val="24"/>
+          <w:szCs w:val="24"/>
+        </w:rPr>
+        <w:t xml:space="preserve"> sistema </w:t>
+      </w:r>
+      <w:r>
+        <w:rPr>
+          <w:rFonts w:ascii="Arial" w:hAnsi="Arial" w:cs="Arial"/>
+          <w:sz w:val="24"/>
+          <w:szCs w:val="24"/>
+        </w:rPr>
+        <w:t xml:space="preserve">entra a la </w:t>
+      </w:r>
+      <w:r>
+        <w:rPr>
+          <w:rFonts w:ascii="Arial" w:hAnsi="Arial" w:cs="Arial"/>
+          <w:sz w:val="24"/>
+          <w:szCs w:val="24"/>
+        </w:rPr>
+        <w:t>página</w:t>
+      </w:r>
+      <w:r>
+        <w:rPr>
+          <w:rFonts w:ascii="Arial" w:hAnsi="Arial" w:cs="Arial"/>
+          <w:sz w:val="24"/>
+          <w:szCs w:val="24"/>
+        </w:rPr>
+        <w:t xml:space="preserve"> principal</w:t>
+      </w:r>
+      <w:r>
+        <w:rPr>
+          <w:rFonts w:ascii="Arial" w:hAnsi="Arial" w:cs="Arial"/>
+          <w:sz w:val="24"/>
+          <w:szCs w:val="24"/>
+        </w:rPr>
+        <w:t xml:space="preserve">. La página cliente hace la solicitud a la server_page (página controladora/servidora). La </w:t>
+      </w:r>
+      <w:r>
+        <w:rPr>
+          <w:rFonts w:ascii="Arial" w:hAnsi="Arial" w:cs="Arial"/>
+          <w:sz w:val="24"/>
+          <w:szCs w:val="24"/>
+        </w:rPr>
+        <w:t>clase controladora obtiene los datos de la clase</w:t>
+      </w:r>
+      <w:r>
+        <w:rPr>
+          <w:rFonts w:ascii="Arial" w:hAnsi="Arial" w:cs="Arial"/>
+          <w:sz w:val="24"/>
+          <w:szCs w:val="24"/>
+        </w:rPr>
+        <w:t xml:space="preserve"> Engine la cual hace la petición a la base de datos</w:t>
+      </w:r>
+      <w:r>
+        <w:rPr>
+          <w:rFonts w:ascii="Arial" w:hAnsi="Arial" w:cs="Arial"/>
+          <w:sz w:val="24"/>
+          <w:szCs w:val="24"/>
+        </w:rPr>
+        <w:t xml:space="preserve"> y por ultimo estos datos son devueltos a la página cliente index donde son mostrados</w:t>
+      </w:r>
+      <w:r>
+        <w:rPr>
+          <w:rFonts w:ascii="Arial" w:hAnsi="Arial" w:cs="Arial"/>
+          <w:sz w:val="24"/>
+          <w:szCs w:val="24"/>
+        </w:rPr>
+        <w:t>.</w:t>
+      </w:r>
+    </w:p>
+    <w:p/>
+    <w:p>
+      <w:pPr>
+        <w:pStyle w:val="Ttulo2"/>
+      </w:pPr>
+      <w:r>
+        <w:t>Modelo de datos</w:t>
       </w:r>
     </w:p>
     <w:p>
@@ -3071,8 +3562,81 @@
           <w:sz w:val="24"/>
           <w:szCs w:val="24"/>
         </w:rPr>
-        <w:tab/>
-        <w:t>Gestionar Modelos</w:t>
+        <w:t>Un modelo de base de datos muestra la estructura lógica de la base, incluidas las relaciones y limitaciones que determinan cómo se almacenan los datos, la relación que existe entre sí, los procesos que los transforman y cómo se accede a ellos. Se basa en la identificación de los objetos primarios que va a procesar el sistema, la composición y atributos de los mismos. En algunos casos, esta base de datos es independiente del sistema software</w:t>
+      </w:r>
+      <w:r>
+        <w:rPr>
+          <w:rFonts w:ascii="Arial" w:hAnsi="Arial" w:cs="Arial"/>
+          <w:sz w:val="24"/>
+          <w:szCs w:val="24"/>
+        </w:rPr>
+        <w:t xml:space="preserve"> </w:t>
+      </w:r>
+      <w:r>
+        <w:rPr>
+          <w:rFonts w:ascii="Arial" w:hAnsi="Arial" w:cs="Arial"/>
+          <w:sz w:val="24"/>
+          <w:szCs w:val="24"/>
+        </w:rPr>
+        <w:fldChar w:fldCharType="begin"/>
+      </w:r>
+      <w:r>
+        <w:rPr>
+          <w:rFonts w:ascii="Arial" w:hAnsi="Arial" w:cs="Arial"/>
+          <w:sz w:val="24"/>
+          <w:szCs w:val="24"/>
+        </w:rPr>
+        <w:instrText xml:space="preserve"> ADDIN ZOTERO_ITEM CSL_CITATION {"citationID":"Eo7NEPFK","properties":{"formattedCitation":"(Gonz\\uc0\\u225{}lez Matos, 2021)","plainCitation":"(González Matos, 2021)","noteIndex":0},"citationItems":[{"id":56,"uris":["http://zotero.org/users/14998403/items/BRJF6JNY"],"itemData":{"id":56,"type":"thesis","abstract":"La presente investigación está encaminada a solucionar los problemas referentes al proceso de gestión y aseguramiento material en la Organización Nacional de Bufetes Colectivos; a partir de un sistema web que permita la consolidación de la economía en la entidad. El estudio y análisis del estado del arte permitieron identificar funcionalidades y tecnologías que facilitaron la comprensión y diseño de la solución propuesta. El desarrollo estuvo guiado por la metodología AUP-UCI y se seleccionó como principales tecnologías el marco de trabajo Laravel, PHP como lenguaje de programación, el entorno integrado de desarrollo Visual Studio Code y como gestor de base de datos se utilizó PostgreSQL. La estrategia de prueba planteada, permitirá verificar el cumplimiento de los objetivos trazados y evaluar la calidad del sistema.","genre":"bachelorThesis","language":"spa","note":"Accepted: 2023-01-18T14:06:06Z","publisher":"Universidad de las Ciencias Informáticas. Facultad 1","source":"repositorio.uci.cu","title":"Sistema de gestión y aseguramiento material para la Organización Nacional de Bufetes Colectivos","URL":"https://repositorio.uci.cu/jspui/handle/123456789/10406","author":[{"family":"González Matos","given":"Maykol Daniel"}],"accessed":{"date-parts":[["2024",9,17]]},"issued":{"date-parts":[["2021",6]]}}}],"schema":"https://github.com/citation-style-language/schema/raw/master/csl-citation.json"} </w:instrText>
+      </w:r>
+      <w:r>
+        <w:rPr>
+          <w:rFonts w:ascii="Arial" w:hAnsi="Arial" w:cs="Arial"/>
+          <w:sz w:val="24"/>
+          <w:szCs w:val="24"/>
+        </w:rPr>
+        <w:fldChar w:fldCharType="separate"/>
+      </w:r>
+      <w:r>
+        <w:rPr>
+          <w:rFonts w:ascii="Arial" w:hAnsi="Arial" w:cs="Arial"/>
+          <w:sz w:val="24"/>
+          <w:szCs w:val="24"/>
+        </w:rPr>
+        <w:t>(González Matos, 2021)</w:t>
+      </w:r>
+      <w:r>
+        <w:rPr>
+          <w:rFonts w:ascii="Arial" w:hAnsi="Arial" w:cs="Arial"/>
+          <w:sz w:val="24"/>
+          <w:szCs w:val="24"/>
+        </w:rPr>
+        <w:fldChar w:fldCharType="end"/>
+      </w:r>
+      <w:r>
+        <w:rPr>
+          <w:rFonts w:ascii="Arial" w:hAnsi="Arial" w:cs="Arial"/>
+          <w:sz w:val="24"/>
+          <w:szCs w:val="24"/>
+        </w:rPr>
+        <w:t xml:space="preserve"> (</w:t>
+      </w:r>
+      <w:proofErr w:type="spellStart"/>
+      <w:r>
+        <w:rPr>
+          <w:rFonts w:ascii="Arial" w:hAnsi="Arial" w:cs="Arial"/>
+          <w:sz w:val="24"/>
+          <w:szCs w:val="24"/>
+        </w:rPr>
+        <w:t>Sommerville</w:t>
+      </w:r>
+      <w:proofErr w:type="spellEnd"/>
+      <w:r>
+        <w:rPr>
+          <w:rFonts w:ascii="Arial" w:hAnsi="Arial" w:cs="Arial"/>
+          <w:sz w:val="24"/>
+          <w:szCs w:val="24"/>
+        </w:rPr>
+        <w:t>, 2011).</w:t>
       </w:r>
     </w:p>
     <w:p>
@@ -3092,8 +3656,12 @@
           <w:sz w:val="24"/>
           <w:szCs w:val="24"/>
         </w:rPr>
-        <w:tab/>
-        <w:t>Gestionar Etapas</w:t>
+        <w:lastRenderedPageBreak/>
+        <w:pict>
+          <v:shape id="_x0000_i1033" type="#_x0000_t75" style="width:424.5pt;height:235.35pt">
+            <v:imagedata r:id="rId15" o:title="Captura de pantalla 2024-09-22 000005"/>
+          </v:shape>
+        </w:pict>
       </w:r>
     </w:p>
     <w:p>
@@ -3102,7 +3670,7 @@
         <w:spacing w:line="360" w:lineRule="auto"/>
         <w:jc w:val="both"/>
         <w:rPr>
-          <w:rFonts w:ascii="Arial" w:hAnsi="Arial" w:cs="Arial"/>
+          <w:rFonts w:ascii="Bahnschrift SemiLight SemiConde" w:hAnsi="Bahnschrift SemiLight SemiConde" w:cs="Arial"/>
           <w:sz w:val="24"/>
           <w:szCs w:val="24"/>
         </w:rPr>
@@ -3113,43 +3681,7 @@
         <w:pStyle w:val="Ttulo2"/>
       </w:pPr>
       <w:r>
-        <w:t>Diagramas de clases del diseño</w:t>
-      </w:r>
-    </w:p>
-    <w:p>
-      <w:pPr>
-        <w:pStyle w:val="Textoindependiente"/>
-      </w:pPr>
-    </w:p>
-    <w:p>
-      <w:pPr>
-        <w:pStyle w:val="Textoindependiente"/>
-      </w:pPr>
-    </w:p>
-    <w:p>
-      <w:pPr>
-        <w:pStyle w:val="Textoindependiente"/>
-      </w:pPr>
-    </w:p>
-    <w:p>
-      <w:pPr>
-        <w:pStyle w:val="Ttulo2"/>
-      </w:pPr>
-      <w:r>
-        <w:t>Diagrama de secuencia</w:t>
-      </w:r>
-    </w:p>
-    <w:p>
-      <w:pPr>
-        <w:pStyle w:val="Textoindependiente"/>
-      </w:pPr>
-    </w:p>
-    <w:p>
-      <w:pPr>
-        <w:pStyle w:val="Ttulo2"/>
-      </w:pPr>
-      <w:r>
-        <w:t>Modelo de datos</w:t>
+        <w:t>Requisitos de la propuesta de solución</w:t>
       </w:r>
     </w:p>
     <w:p>
@@ -3158,19 +3690,103 @@
         <w:spacing w:line="360" w:lineRule="auto"/>
         <w:jc w:val="both"/>
         <w:rPr>
-          <w:rFonts w:ascii="Bahnschrift SemiLight SemiConde" w:hAnsi="Bahnschrift SemiLight SemiConde" w:cs="Arial"/>
-          <w:sz w:val="24"/>
-          <w:szCs w:val="24"/>
-        </w:rPr>
-      </w:pPr>
-    </w:p>
-    <w:p>
-      <w:pPr>
-        <w:pStyle w:val="Ttulo2"/>
-      </w:pPr>
-      <w:r>
-        <w:lastRenderedPageBreak/>
-        <w:t>Requisitos de la propuesta de solución</w:t>
+          <w:rFonts w:ascii="Arial" w:hAnsi="Arial" w:cs="Arial"/>
+          <w:sz w:val="24"/>
+          <w:szCs w:val="24"/>
+        </w:rPr>
+      </w:pPr>
+      <w:r>
+        <w:rPr>
+          <w:rFonts w:ascii="Arial" w:hAnsi="Arial" w:cs="Arial"/>
+          <w:sz w:val="24"/>
+          <w:szCs w:val="24"/>
+        </w:rPr>
+        <w:t>Los requisitos funcionales (RF) son declaraciones de las funcionalidades que debe cumplir el sistema, de la manera en que éste debe reaccionar a entradas particulares y de cómo se debe comportar en situaciones particulares</w:t>
+      </w:r>
+      <w:r>
+        <w:rPr>
+          <w:rFonts w:ascii="Arial" w:hAnsi="Arial" w:cs="Arial"/>
+          <w:sz w:val="24"/>
+          <w:szCs w:val="24"/>
+        </w:rPr>
+        <w:t xml:space="preserve"> </w:t>
+      </w:r>
+      <w:r>
+        <w:rPr>
+          <w:rFonts w:ascii="Arial" w:hAnsi="Arial" w:cs="Arial"/>
+          <w:sz w:val="24"/>
+          <w:szCs w:val="24"/>
+        </w:rPr>
+        <w:fldChar w:fldCharType="begin"/>
+      </w:r>
+      <w:r>
+        <w:rPr>
+          <w:rFonts w:ascii="Arial" w:hAnsi="Arial" w:cs="Arial"/>
+          <w:sz w:val="24"/>
+          <w:szCs w:val="24"/>
+        </w:rPr>
+        <w:instrText xml:space="preserve"> ADDIN ZOTERO_ITEM CSL_CITATION {"citationID":"nZaJzZfN","properties":{"formattedCitation":"(Gonz\\uc0\\u225{}lez Matos, 2021)","plainCitation":"(González Matos, 2021)","noteIndex":0},"citationItems":[{"id":56,"uris":["http://zotero.org/users/14998403/items/BRJF6JNY"],"itemData":{"id":56,"type":"thesis","abstract":"La presente investigación está encaminada a solucionar los problemas referentes al proceso de gestión y aseguramiento material en la Organización Nacional de Bufetes Colectivos; a partir de un sistema web que permita la consolidación de la economía en la entidad. El estudio y análisis del estado del arte permitieron identificar funcionalidades y tecnologías que facilitaron la comprensión y diseño de la solución propuesta. El desarrollo estuvo guiado por la metodología AUP-UCI y se seleccionó como principales tecnologías el marco de trabajo Laravel, PHP como lenguaje de programación, el entorno integrado de desarrollo Visual Studio Code y como gestor de base de datos se utilizó PostgreSQL. La estrategia de prueba planteada, permitirá verificar el cumplimiento de los objetivos trazados y evaluar la calidad del sistema.","genre":"bachelorThesis","language":"spa","note":"Accepted: 2023-01-18T14:06:06Z","publisher":"Universidad de las Ciencias Informáticas. Facultad 1","source":"repositorio.uci.cu","title":"Sistema de gestión y aseguramiento material para la Organización Nacional de Bufetes Colectivos","URL":"https://repositorio.uci.cu/jspui/handle/123456789/10406","author":[{"family":"González Matos","given":"Maykol Daniel"}],"accessed":{"date-parts":[["2024",9,17]]},"issued":{"date-parts":[["2021",6]]}}}],"schema":"https://github.com/citation-style-language/schema/raw/master/csl-citation.json"} </w:instrText>
+      </w:r>
+      <w:r>
+        <w:rPr>
+          <w:rFonts w:ascii="Arial" w:hAnsi="Arial" w:cs="Arial"/>
+          <w:sz w:val="24"/>
+          <w:szCs w:val="24"/>
+        </w:rPr>
+        <w:fldChar w:fldCharType="separate"/>
+      </w:r>
+      <w:r>
+        <w:rPr>
+          <w:rFonts w:ascii="Arial" w:hAnsi="Arial" w:cs="Arial"/>
+          <w:sz w:val="24"/>
+          <w:szCs w:val="24"/>
+        </w:rPr>
+        <w:t>(González Matos, 2021)</w:t>
+      </w:r>
+      <w:r>
+        <w:rPr>
+          <w:rFonts w:ascii="Arial" w:hAnsi="Arial" w:cs="Arial"/>
+          <w:sz w:val="24"/>
+          <w:szCs w:val="24"/>
+        </w:rPr>
+        <w:fldChar w:fldCharType="end"/>
+      </w:r>
+      <w:r>
+        <w:t xml:space="preserve"> </w:t>
+      </w:r>
+      <w:r>
+        <w:rPr>
+          <w:rFonts w:ascii="Arial" w:hAnsi="Arial" w:cs="Arial"/>
+          <w:sz w:val="24"/>
+          <w:szCs w:val="24"/>
+        </w:rPr>
+        <w:t>(</w:t>
+      </w:r>
+      <w:proofErr w:type="spellStart"/>
+      <w:r>
+        <w:rPr>
+          <w:rFonts w:ascii="Arial" w:hAnsi="Arial" w:cs="Arial"/>
+          <w:sz w:val="24"/>
+          <w:szCs w:val="24"/>
+        </w:rPr>
+        <w:t>Sommerville</w:t>
+      </w:r>
+      <w:proofErr w:type="spellEnd"/>
+      <w:r>
+        <w:rPr>
+          <w:rFonts w:ascii="Arial" w:hAnsi="Arial" w:cs="Arial"/>
+          <w:sz w:val="24"/>
+          <w:szCs w:val="24"/>
+        </w:rPr>
+        <w:t>, 2011)</w:t>
+      </w:r>
+      <w:r>
+        <w:rPr>
+          <w:rFonts w:ascii="Arial" w:hAnsi="Arial" w:cs="Arial"/>
+          <w:sz w:val="24"/>
+          <w:szCs w:val="24"/>
+        </w:rPr>
+        <w:t>.</w:t>
       </w:r>
     </w:p>
     <w:p>
@@ -3184,74 +3800,17 @@
           <w:szCs w:val="24"/>
         </w:rPr>
       </w:pPr>
-      <w:r>
-        <w:rPr>
-          <w:rFonts w:ascii="Arial" w:hAnsi="Arial" w:cs="Arial"/>
-          <w:sz w:val="24"/>
-          <w:szCs w:val="24"/>
-        </w:rPr>
-        <w:t>Los requisitos funcionales (RF) son declaraciones de las funcionalidades que debe cumplir el sistema, de la manera en que éste debe reaccionar a entradas particulares y de cómo se debe comportar en situaciones particulares</w:t>
-      </w:r>
-      <w:r>
-        <w:rPr>
-          <w:rFonts w:ascii="Arial" w:hAnsi="Arial" w:cs="Arial"/>
-          <w:sz w:val="24"/>
-          <w:szCs w:val="24"/>
-        </w:rPr>
-        <w:t xml:space="preserve"> </w:t>
-      </w:r>
-      <w:r>
-        <w:rPr>
-          <w:rFonts w:ascii="Arial" w:hAnsi="Arial" w:cs="Arial"/>
-          <w:sz w:val="24"/>
-          <w:szCs w:val="24"/>
-        </w:rPr>
-        <w:fldChar w:fldCharType="begin"/>
-      </w:r>
-      <w:r>
-        <w:rPr>
-          <w:rFonts w:ascii="Arial" w:hAnsi="Arial" w:cs="Arial"/>
-          <w:sz w:val="24"/>
-          <w:szCs w:val="24"/>
-        </w:rPr>
-        <w:instrText xml:space="preserve"> ADDIN ZOTERO_ITEM CSL_CITATION {"citationID":"nZaJzZfN","properties":{"formattedCitation":"(Gonz\\uc0\\u225{}lez Matos, 2021)","plainCitation":"(González Matos, 2021)","noteIndex":0},"citationItems":[{"id":56,"uris":["http://zotero.org/users/14998403/items/BRJF6JNY"],"itemData":{"id":56,"type":"thesis","abstract":"La presente investigación está encaminada a solucionar los problemas referentes al proceso de gestión y aseguramiento material en la Organización Nacional de Bufetes Colectivos; a partir de un sistema web que permita la consolidación de la economía en la entidad. El estudio y análisis del estado del arte permitieron identificar funcionalidades y tecnologías que facilitaron la comprensión y diseño de la solución propuesta. El desarrollo estuvo guiado por la metodología AUP-UCI y se seleccionó como principales tecnologías el marco de trabajo Laravel, PHP como lenguaje de programación, el entorno integrado de desarrollo Visual Studio Code y como gestor de base de datos se utilizó PostgreSQL. La estrategia de prueba planteada, permitirá verificar el cumplimiento de los objetivos trazados y evaluar la calidad del sistema.","genre":"bachelorThesis","language":"spa","note":"Accepted: 2023-01-18T14:06:06Z","publisher":"Universidad de las Ciencias Informáticas. Facultad 1","source":"repositorio.uci.cu","title":"Sistema de gestión y aseguramiento material para la Organización Nacional de Bufetes Colectivos","URL":"https://repositorio.uci.cu/jspui/handle/123456789/10406","author":[{"family":"González Matos","given":"Maykol Daniel"}],"accessed":{"date-parts":[["2024",9,17]]},"issued":{"date-parts":[["2021",6]]}}}],"schema":"https://github.com/citation-style-language/schema/raw/master/csl-citation.json"} </w:instrText>
-      </w:r>
-      <w:r>
-        <w:rPr>
-          <w:rFonts w:ascii="Arial" w:hAnsi="Arial" w:cs="Arial"/>
-          <w:sz w:val="24"/>
-          <w:szCs w:val="24"/>
-        </w:rPr>
-        <w:fldChar w:fldCharType="separate"/>
-      </w:r>
-      <w:r>
-        <w:rPr>
-          <w:rFonts w:ascii="Arial" w:hAnsi="Arial" w:cs="Arial"/>
-          <w:sz w:val="24"/>
-          <w:szCs w:val="24"/>
-        </w:rPr>
-        <w:t>(González Matos, 2021)</w:t>
-      </w:r>
-      <w:r>
-        <w:rPr>
-          <w:rFonts w:ascii="Arial" w:hAnsi="Arial" w:cs="Arial"/>
-          <w:sz w:val="24"/>
-          <w:szCs w:val="24"/>
-        </w:rPr>
-        <w:fldChar w:fldCharType="end"/>
-      </w:r>
-      <w:r>
-        <w:rPr>
-          <w:rFonts w:ascii="Arial" w:hAnsi="Arial" w:cs="Arial"/>
-          <w:sz w:val="24"/>
-          <w:szCs w:val="24"/>
-        </w:rPr>
-        <w:t>.</w:t>
-      </w:r>
-    </w:p>
-    <w:p>
-      <w:pPr>
-        <w:pStyle w:val="Textoindependiente"/>
+    </w:p>
+    <w:p>
+      <w:pPr>
+        <w:pStyle w:val="Ttulo3"/>
+      </w:pPr>
+      <w:r>
+        <w:t>Requisitos Funcionales</w:t>
+      </w:r>
+    </w:p>
+    <w:p>
+      <w:pPr>
         <w:spacing w:line="360" w:lineRule="auto"/>
         <w:jc w:val="both"/>
         <w:rPr>
@@ -3260,13 +3819,87 @@
           <w:szCs w:val="24"/>
         </w:rPr>
       </w:pPr>
-    </w:p>
-    <w:p>
-      <w:pPr>
-        <w:pStyle w:val="Ttulo3"/>
-      </w:pPr>
-      <w:r>
-        <w:t>Requisitos Funcionales</w:t>
+      <w:r>
+        <w:rPr>
+          <w:rFonts w:ascii="Arial" w:hAnsi="Arial" w:cs="Arial"/>
+          <w:sz w:val="24"/>
+          <w:szCs w:val="24"/>
+        </w:rPr>
+        <w:t xml:space="preserve">Los requisitos funcionales (RF) son declaraciones de las funcionalidades que debe cumplir el sistema, de la manera en que éste debe reaccionar a entradas particulares y de cómo se debe comportar en situaciones particulares </w:t>
+      </w:r>
+      <w:r>
+        <w:rPr>
+          <w:rFonts w:ascii="Arial" w:hAnsi="Arial" w:cs="Arial"/>
+          <w:sz w:val="24"/>
+          <w:szCs w:val="24"/>
+        </w:rPr>
+        <w:fldChar w:fldCharType="begin"/>
+      </w:r>
+      <w:r>
+        <w:rPr>
+          <w:rFonts w:ascii="Arial" w:hAnsi="Arial" w:cs="Arial"/>
+          <w:sz w:val="24"/>
+          <w:szCs w:val="24"/>
+        </w:rPr>
+        <w:instrText xml:space="preserve"> ADDIN ZOTERO_ITEM CSL_CITATION {"citationID":"7g90gt6i","properties":{"formattedCitation":"(Gonz\\uc0\\u225{}lez Matos, 2021)","plainCitation":"(González Matos, 2021)","noteIndex":0},"citationItems":[{"id":56,"uris":["http://zotero.org/users/14998403/items/BRJF6JNY"],"itemData":{"id":56,"type":"thesis","abstract":"La presente investigación está encaminada a solucionar los problemas referentes al proceso de gestión y aseguramiento material en la Organización Nacional de Bufetes Colectivos; a partir de un sistema web que permita la consolidación de la economía en la entidad. El estudio y análisis del estado del arte permitieron identificar funcionalidades y tecnologías que facilitaron la comprensión y diseño de la solución propuesta. El desarrollo estuvo guiado por la metodología AUP-UCI y se seleccionó como principales tecnologías el marco de trabajo Laravel, PHP como lenguaje de programación, el entorno integrado de desarrollo Visual Studio Code y como gestor de base de datos se utilizó PostgreSQL. La estrategia de prueba planteada, permitirá verificar el cumplimiento de los objetivos trazados y evaluar la calidad del sistema.","genre":"bachelorThesis","language":"spa","note":"Accepted: 2023-01-18T14:06:06Z","publisher":"Universidad de las Ciencias Informáticas. Facultad 1","source":"repositorio.uci.cu","title":"Sistema de gestión y aseguramiento material para la Organización Nacional de Bufetes Colectivos","URL":"https://repositorio.uci.cu/jspui/handle/123456789/10406","author":[{"family":"González Matos","given":"Maykol Daniel"}],"accessed":{"date-parts":[["2024",9,17]]},"issued":{"date-parts":[["2021",6]]}}}],"schema":"https://github.com/citation-style-language/schema/raw/master/csl-citation.json"} </w:instrText>
+      </w:r>
+      <w:r>
+        <w:rPr>
+          <w:rFonts w:ascii="Arial" w:hAnsi="Arial" w:cs="Arial"/>
+          <w:sz w:val="24"/>
+          <w:szCs w:val="24"/>
+        </w:rPr>
+        <w:fldChar w:fldCharType="separate"/>
+      </w:r>
+      <w:r>
+        <w:rPr>
+          <w:rFonts w:ascii="Arial" w:hAnsi="Arial" w:cs="Arial"/>
+          <w:sz w:val="24"/>
+          <w:szCs w:val="24"/>
+        </w:rPr>
+        <w:t>(González Matos, 2021)</w:t>
+      </w:r>
+      <w:r>
+        <w:rPr>
+          <w:rFonts w:ascii="Arial" w:hAnsi="Arial" w:cs="Arial"/>
+          <w:sz w:val="24"/>
+          <w:szCs w:val="24"/>
+        </w:rPr>
+        <w:fldChar w:fldCharType="end"/>
+      </w:r>
+      <w:r>
+        <w:rPr>
+          <w:rFonts w:ascii="Arial" w:hAnsi="Arial" w:cs="Arial"/>
+          <w:sz w:val="24"/>
+          <w:szCs w:val="24"/>
+        </w:rPr>
+        <w:t xml:space="preserve"> </w:t>
+      </w:r>
+      <w:r>
+        <w:rPr>
+          <w:rFonts w:ascii="Arial" w:hAnsi="Arial" w:cs="Arial"/>
+          <w:sz w:val="24"/>
+          <w:szCs w:val="24"/>
+        </w:rPr>
+        <w:t>(</w:t>
+      </w:r>
+      <w:proofErr w:type="spellStart"/>
+      <w:r>
+        <w:rPr>
+          <w:rFonts w:ascii="Arial" w:hAnsi="Arial" w:cs="Arial"/>
+          <w:sz w:val="24"/>
+          <w:szCs w:val="24"/>
+        </w:rPr>
+        <w:t>Pressman</w:t>
+      </w:r>
+      <w:proofErr w:type="spellEnd"/>
+      <w:r>
+        <w:rPr>
+          <w:rFonts w:ascii="Arial" w:hAnsi="Arial" w:cs="Arial"/>
+          <w:sz w:val="24"/>
+          <w:szCs w:val="24"/>
+        </w:rPr>
+        <w:t>, 2002).</w:t>
       </w:r>
     </w:p>
     <w:tbl>
@@ -3907,6 +4540,7 @@
                 <w:sz w:val="24"/>
                 <w:szCs w:val="24"/>
               </w:rPr>
+              <w:lastRenderedPageBreak/>
               <w:t>RF6</w:t>
             </w:r>
           </w:p>
@@ -4837,8 +5471,6 @@
               </w:rPr>
               <w:t>Alta</w:t>
             </w:r>
-            <w:bookmarkStart w:id="1" w:name="_GoBack"/>
-            <w:bookmarkEnd w:id="1"/>
           </w:p>
         </w:tc>
         <w:tc>
@@ -5368,7 +6000,6 @@
                 <w:sz w:val="24"/>
                 <w:szCs w:val="24"/>
               </w:rPr>
-              <w:lastRenderedPageBreak/>
               <w:t>RF21</w:t>
             </w:r>
           </w:p>
@@ -5738,6 +6369,125 @@
       </w:pPr>
       <w:r>
         <w:t>Requisitos no funcionales</w:t>
+      </w:r>
+    </w:p>
+    <w:p>
+      <w:pPr>
+        <w:spacing w:line="360" w:lineRule="auto"/>
+        <w:jc w:val="both"/>
+        <w:rPr>
+          <w:rFonts w:ascii="Arial" w:hAnsi="Arial" w:cs="Arial"/>
+          <w:sz w:val="24"/>
+          <w:szCs w:val="24"/>
+        </w:rPr>
+      </w:pPr>
+      <w:r>
+        <w:rPr>
+          <w:rFonts w:ascii="Arial" w:hAnsi="Arial" w:cs="Arial"/>
+          <w:sz w:val="24"/>
+          <w:szCs w:val="24"/>
+        </w:rPr>
+        <w:t>Los requisitos no funcionales (</w:t>
+      </w:r>
+      <w:proofErr w:type="spellStart"/>
+      <w:r>
+        <w:rPr>
+          <w:rFonts w:ascii="Arial" w:hAnsi="Arial" w:cs="Arial"/>
+          <w:sz w:val="24"/>
+          <w:szCs w:val="24"/>
+        </w:rPr>
+        <w:t>RnF</w:t>
+      </w:r>
+      <w:proofErr w:type="spellEnd"/>
+      <w:r>
+        <w:rPr>
+          <w:rFonts w:ascii="Arial" w:hAnsi="Arial" w:cs="Arial"/>
+          <w:sz w:val="24"/>
+          <w:szCs w:val="24"/>
+        </w:rPr>
+        <w:t>) hacen referencia a las propiedades emergentes del sistema: fiabilidad, el tiempo de respuesta y la capacidad de almacenamiento, son limitaciones sobre servicios o funciones que ofrece el mismo. Los requisitos no funcionales se aplican al sistema como un todo, más que a características o a servicios individuales</w:t>
+      </w:r>
+      <w:r>
+        <w:rPr>
+          <w:rFonts w:ascii="Arial" w:hAnsi="Arial" w:cs="Arial"/>
+          <w:sz w:val="24"/>
+          <w:szCs w:val="24"/>
+        </w:rPr>
+        <w:t xml:space="preserve"> </w:t>
+      </w:r>
+      <w:r>
+        <w:rPr>
+          <w:rFonts w:ascii="Arial" w:hAnsi="Arial" w:cs="Arial"/>
+          <w:sz w:val="24"/>
+          <w:szCs w:val="24"/>
+        </w:rPr>
+        <w:fldChar w:fldCharType="begin"/>
+      </w:r>
+      <w:r>
+        <w:rPr>
+          <w:rFonts w:ascii="Arial" w:hAnsi="Arial" w:cs="Arial"/>
+          <w:sz w:val="24"/>
+          <w:szCs w:val="24"/>
+        </w:rPr>
+        <w:instrText xml:space="preserve"> ADDIN ZOTERO_ITEM CSL_CITATION {"citationID":"HphX1sVf","properties":{"formattedCitation":"(Gonz\\uc0\\u225{}lez Matos, 2021)","plainCitation":"(González Matos, 2021)","noteIndex":0},"citationItems":[{"id":56,"uris":["http://zotero.org/users/14998403/items/BRJF6JNY"],"itemData":{"id":56,"type":"thesis","abstract":"La presente investigación está encaminada a solucionar los problemas referentes al proceso de gestión y aseguramiento material en la Organización Nacional de Bufetes Colectivos; a partir de un sistema web que permita la consolidación de la economía en la entidad. El estudio y análisis del estado del arte permitieron identificar funcionalidades y tecnologías que facilitaron la comprensión y diseño de la solución propuesta. El desarrollo estuvo guiado por la metodología AUP-UCI y se seleccionó como principales tecnologías el marco de trabajo Laravel, PHP como lenguaje de programación, el entorno integrado de desarrollo Visual Studio Code y como gestor de base de datos se utilizó PostgreSQL. La estrategia de prueba planteada, permitirá verificar el cumplimiento de los objetivos trazados y evaluar la calidad del sistema.","genre":"bachelorThesis","language":"spa","note":"Accepted: 2023-01-18T14:06:06Z","publisher":"Universidad de las Ciencias Informáticas. Facultad 1","source":"repositorio.uci.cu","title":"Sistema de gestión y aseguramiento material para la Organización Nacional de Bufetes Colectivos","URL":"https://repositorio.uci.cu/jspui/handle/123456789/10406","author":[{"family":"González Matos","given":"Maykol Daniel"}],"accessed":{"date-parts":[["2024",9,17]]},"issued":{"date-parts":[["2021",6]]}}}],"schema":"https://github.com/citation-style-language/schema/raw/master/csl-citation.json"} </w:instrText>
+      </w:r>
+      <w:r>
+        <w:rPr>
+          <w:rFonts w:ascii="Arial" w:hAnsi="Arial" w:cs="Arial"/>
+          <w:sz w:val="24"/>
+          <w:szCs w:val="24"/>
+        </w:rPr>
+        <w:fldChar w:fldCharType="separate"/>
+      </w:r>
+      <w:r>
+        <w:rPr>
+          <w:rFonts w:ascii="Arial" w:hAnsi="Arial" w:cs="Arial"/>
+          <w:sz w:val="24"/>
+          <w:szCs w:val="24"/>
+        </w:rPr>
+        <w:t>(González Matos, 2021)</w:t>
+      </w:r>
+      <w:r>
+        <w:rPr>
+          <w:rFonts w:ascii="Arial" w:hAnsi="Arial" w:cs="Arial"/>
+          <w:sz w:val="24"/>
+          <w:szCs w:val="24"/>
+        </w:rPr>
+        <w:fldChar w:fldCharType="end"/>
+      </w:r>
+      <w:r>
+        <w:rPr>
+          <w:rFonts w:ascii="Arial" w:hAnsi="Arial" w:cs="Arial"/>
+          <w:sz w:val="24"/>
+          <w:szCs w:val="24"/>
+        </w:rPr>
+        <w:t xml:space="preserve"> (</w:t>
+      </w:r>
+      <w:proofErr w:type="spellStart"/>
+      <w:r>
+        <w:rPr>
+          <w:rFonts w:ascii="Arial" w:hAnsi="Arial" w:cs="Arial"/>
+          <w:sz w:val="24"/>
+          <w:szCs w:val="24"/>
+        </w:rPr>
+        <w:t>Sommerville</w:t>
+      </w:r>
+      <w:proofErr w:type="spellEnd"/>
+      <w:r>
+        <w:rPr>
+          <w:rFonts w:ascii="Arial" w:hAnsi="Arial" w:cs="Arial"/>
+          <w:sz w:val="24"/>
+          <w:szCs w:val="24"/>
+        </w:rPr>
+        <w:t>, 2011)</w:t>
+      </w:r>
+      <w:r>
+        <w:rPr>
+          <w:rFonts w:ascii="Arial" w:hAnsi="Arial" w:cs="Arial"/>
+          <w:sz w:val="24"/>
+          <w:szCs w:val="24"/>
+        </w:rPr>
+        <w:t>.</w:t>
       </w:r>
     </w:p>
     <w:tbl>
@@ -6449,6 +7199,7 @@
                 <w:sz w:val="24"/>
                 <w:szCs w:val="24"/>
               </w:rPr>
+              <w:lastRenderedPageBreak/>
               <w:t>RNF7</w:t>
             </w:r>
           </w:p>
@@ -6724,15 +7475,438 @@
     </w:p>
     <w:p>
       <w:pPr>
+        <w:pStyle w:val="Ttulo2"/>
+      </w:pPr>
+      <w:r>
+        <w:t>Arquitectura de software</w:t>
+      </w:r>
+    </w:p>
+    <w:p>
+      <w:pPr>
         <w:pStyle w:val="Textoindependiente"/>
         <w:spacing w:line="360" w:lineRule="auto"/>
-        <w:ind w:firstLine="708"/>
         <w:jc w:val="both"/>
         <w:rPr>
           <w:rFonts w:ascii="Arial" w:hAnsi="Arial" w:cs="Arial"/>
           <w:sz w:val="24"/>
           <w:szCs w:val="24"/>
         </w:rPr>
+      </w:pPr>
+      <w:r>
+        <w:rPr>
+          <w:rFonts w:ascii="Arial" w:hAnsi="Arial" w:cs="Arial"/>
+          <w:sz w:val="24"/>
+          <w:szCs w:val="24"/>
+        </w:rPr>
+        <w:t>El sistema ent</w:t>
+      </w:r>
+      <w:r>
+        <w:rPr>
+          <w:rFonts w:ascii="Arial" w:hAnsi="Arial" w:cs="Arial"/>
+          <w:sz w:val="24"/>
+          <w:szCs w:val="24"/>
+        </w:rPr>
+        <w:t xml:space="preserve">ero está formado por dos partes: un núcleo o </w:t>
+      </w:r>
+      <w:proofErr w:type="spellStart"/>
+      <w:r>
+        <w:rPr>
+          <w:rFonts w:ascii="Arial" w:hAnsi="Arial" w:cs="Arial"/>
+          <w:sz w:val="24"/>
+          <w:szCs w:val="24"/>
+        </w:rPr>
+        <w:t>engine</w:t>
+      </w:r>
+      <w:proofErr w:type="spellEnd"/>
+      <w:r>
+        <w:rPr>
+          <w:rFonts w:ascii="Arial" w:hAnsi="Arial" w:cs="Arial"/>
+          <w:sz w:val="24"/>
+          <w:szCs w:val="24"/>
+        </w:rPr>
+        <w:t xml:space="preserve"> el cual tiene</w:t>
+      </w:r>
+      <w:r>
+        <w:rPr>
+          <w:rFonts w:ascii="Arial" w:hAnsi="Arial" w:cs="Arial"/>
+          <w:sz w:val="24"/>
+          <w:szCs w:val="24"/>
+        </w:rPr>
+        <w:t xml:space="preserve"> una </w:t>
+      </w:r>
+      <w:r>
+        <w:rPr>
+          <w:rFonts w:ascii="Arial" w:hAnsi="Arial" w:cs="Arial"/>
+          <w:sz w:val="24"/>
+          <w:szCs w:val="24"/>
+        </w:rPr>
+        <w:t>estructura basada en la explicación que dio en el epígrafe 2.1 donde se desarrolla la propuesta de solución</w:t>
+      </w:r>
+      <w:r>
+        <w:rPr>
+          <w:rFonts w:ascii="Arial" w:hAnsi="Arial" w:cs="Arial"/>
+          <w:sz w:val="24"/>
+          <w:szCs w:val="24"/>
+        </w:rPr>
+        <w:t>.</w:t>
+      </w:r>
+      <w:r>
+        <w:rPr>
+          <w:rFonts w:ascii="Arial" w:hAnsi="Arial" w:cs="Arial"/>
+          <w:sz w:val="24"/>
+          <w:szCs w:val="24"/>
+        </w:rPr>
+        <w:t xml:space="preserve"> Existen diferentes capas de abstracción </w:t>
+      </w:r>
+      <w:r>
+        <w:rPr>
+          <w:rFonts w:ascii="Arial" w:hAnsi="Arial" w:cs="Arial"/>
+          <w:sz w:val="24"/>
+          <w:szCs w:val="24"/>
+        </w:rPr>
+        <w:t>como:</w:t>
+      </w:r>
+    </w:p>
+    <w:p>
+      <w:pPr>
+        <w:pStyle w:val="Textoindependiente"/>
+        <w:spacing w:line="360" w:lineRule="auto"/>
+        <w:jc w:val="both"/>
+        <w:rPr>
+          <w:rFonts w:ascii="Arial" w:hAnsi="Arial" w:cs="Arial"/>
+          <w:sz w:val="24"/>
+          <w:szCs w:val="24"/>
+        </w:rPr>
+      </w:pPr>
+      <w:r>
+        <w:rPr>
+          <w:rFonts w:ascii="Arial" w:hAnsi="Arial" w:cs="Arial"/>
+          <w:sz w:val="24"/>
+          <w:szCs w:val="24"/>
+        </w:rPr>
+        <w:t>Las Etapas</w:t>
+      </w:r>
+    </w:p>
+    <w:p>
+      <w:pPr>
+        <w:pStyle w:val="Textoindependiente"/>
+        <w:spacing w:line="360" w:lineRule="auto"/>
+        <w:jc w:val="both"/>
+        <w:rPr>
+          <w:rFonts w:ascii="Arial" w:hAnsi="Arial" w:cs="Arial"/>
+          <w:sz w:val="24"/>
+          <w:szCs w:val="24"/>
+        </w:rPr>
+      </w:pPr>
+      <w:r>
+        <w:rPr>
+          <w:rFonts w:ascii="Arial" w:hAnsi="Arial" w:cs="Arial"/>
+          <w:sz w:val="24"/>
+          <w:szCs w:val="24"/>
+        </w:rPr>
+        <w:t>Los Modelos</w:t>
+      </w:r>
+    </w:p>
+    <w:p>
+      <w:pPr>
+        <w:pStyle w:val="Textoindependiente"/>
+        <w:spacing w:line="360" w:lineRule="auto"/>
+        <w:jc w:val="both"/>
+        <w:rPr>
+          <w:rFonts w:ascii="Arial" w:hAnsi="Arial" w:cs="Arial"/>
+          <w:sz w:val="24"/>
+          <w:szCs w:val="24"/>
+        </w:rPr>
+      </w:pPr>
+      <w:r>
+        <w:rPr>
+          <w:rFonts w:ascii="Arial" w:hAnsi="Arial" w:cs="Arial"/>
+          <w:sz w:val="24"/>
+          <w:szCs w:val="24"/>
+        </w:rPr>
+        <w:t>Las acciones</w:t>
+      </w:r>
+    </w:p>
+    <w:p>
+      <w:pPr>
+        <w:pStyle w:val="Textoindependiente"/>
+        <w:spacing w:line="360" w:lineRule="auto"/>
+        <w:jc w:val="both"/>
+        <w:rPr>
+          <w:rFonts w:ascii="Arial" w:hAnsi="Arial" w:cs="Arial"/>
+          <w:sz w:val="24"/>
+          <w:szCs w:val="24"/>
+        </w:rPr>
+      </w:pPr>
+      <w:r>
+        <w:rPr>
+          <w:rFonts w:ascii="Arial" w:hAnsi="Arial" w:cs="Arial"/>
+          <w:sz w:val="24"/>
+          <w:szCs w:val="24"/>
+        </w:rPr>
+        <w:lastRenderedPageBreak/>
+        <w:t xml:space="preserve">Donde esta última es la capa de Apis del sistema </w:t>
+      </w:r>
+      <w:r>
+        <w:rPr>
+          <w:rFonts w:ascii="Arial" w:hAnsi="Arial" w:cs="Arial"/>
+          <w:sz w:val="24"/>
+          <w:szCs w:val="24"/>
+        </w:rPr>
+        <w:t>con las cuales se pueden realizar diferentes acciones como entrenar el sistema, usarlo, actualizarlo, etc.</w:t>
+      </w:r>
+    </w:p>
+    <w:p>
+      <w:pPr>
+        <w:pStyle w:val="Textoindependiente"/>
+        <w:spacing w:line="360" w:lineRule="auto"/>
+        <w:jc w:val="both"/>
+        <w:rPr>
+          <w:rFonts w:ascii="Arial" w:hAnsi="Arial" w:cs="Arial"/>
+          <w:sz w:val="24"/>
+          <w:szCs w:val="24"/>
+        </w:rPr>
+      </w:pPr>
+    </w:p>
+    <w:p>
+      <w:pPr>
+        <w:pStyle w:val="Textoindependiente"/>
+        <w:spacing w:line="360" w:lineRule="auto"/>
+        <w:jc w:val="both"/>
+        <w:rPr>
+          <w:rFonts w:ascii="Arial" w:hAnsi="Arial" w:cs="Arial"/>
+          <w:sz w:val="24"/>
+          <w:szCs w:val="24"/>
+        </w:rPr>
+      </w:pPr>
+      <w:r>
+        <w:rPr>
+          <w:rFonts w:ascii="Arial" w:hAnsi="Arial" w:cs="Arial"/>
+          <w:sz w:val="24"/>
+          <w:szCs w:val="24"/>
+        </w:rPr>
+        <w:t xml:space="preserve">Este </w:t>
+      </w:r>
+      <w:r>
+        <w:rPr>
+          <w:rFonts w:ascii="Arial" w:hAnsi="Arial" w:cs="Arial"/>
+          <w:sz w:val="24"/>
+          <w:szCs w:val="24"/>
+        </w:rPr>
+        <w:t>núcleo</w:t>
+      </w:r>
+      <w:r>
+        <w:rPr>
+          <w:rFonts w:ascii="Arial" w:hAnsi="Arial" w:cs="Arial"/>
+          <w:sz w:val="24"/>
+          <w:szCs w:val="24"/>
+        </w:rPr>
+        <w:t xml:space="preserve"> o Engine </w:t>
+      </w:r>
+      <w:r>
+        <w:rPr>
+          <w:rFonts w:ascii="Arial" w:hAnsi="Arial" w:cs="Arial"/>
+          <w:sz w:val="24"/>
+          <w:szCs w:val="24"/>
+        </w:rPr>
+        <w:t>está</w:t>
+      </w:r>
+      <w:r>
+        <w:rPr>
+          <w:rFonts w:ascii="Arial" w:hAnsi="Arial" w:cs="Arial"/>
+          <w:sz w:val="24"/>
+          <w:szCs w:val="24"/>
+        </w:rPr>
+        <w:t xml:space="preserve"> envuelto por un servidor o backend el cual se encarga de cr</w:t>
+      </w:r>
+      <w:r>
+        <w:rPr>
+          <w:rFonts w:ascii="Arial" w:hAnsi="Arial" w:cs="Arial"/>
+          <w:sz w:val="24"/>
+          <w:szCs w:val="24"/>
+        </w:rPr>
+        <w:t xml:space="preserve">ear las </w:t>
+      </w:r>
+      <w:r>
+        <w:rPr>
+          <w:rFonts w:ascii="Arial" w:hAnsi="Arial" w:cs="Arial"/>
+          <w:sz w:val="24"/>
+          <w:szCs w:val="24"/>
+        </w:rPr>
+        <w:t>Apis</w:t>
+      </w:r>
+      <w:r>
+        <w:rPr>
+          <w:rFonts w:ascii="Arial" w:hAnsi="Arial" w:cs="Arial"/>
+          <w:sz w:val="24"/>
+          <w:szCs w:val="24"/>
+        </w:rPr>
+        <w:t xml:space="preserve"> que permiten al sistema comunicarse con otros y viceversa para realizar las integraciones. Este envoltorio backend se </w:t>
+      </w:r>
+      <w:r>
+        <w:rPr>
+          <w:rFonts w:ascii="Arial" w:hAnsi="Arial" w:cs="Arial"/>
+          <w:sz w:val="24"/>
+          <w:szCs w:val="24"/>
+        </w:rPr>
+        <w:t>llevó</w:t>
+      </w:r>
+      <w:r>
+        <w:rPr>
+          <w:rFonts w:ascii="Arial" w:hAnsi="Arial" w:cs="Arial"/>
+          <w:sz w:val="24"/>
+          <w:szCs w:val="24"/>
+        </w:rPr>
+        <w:t xml:space="preserve"> a cabo por el framerwork FastApi</w:t>
+      </w:r>
+      <w:r>
+        <w:rPr>
+          <w:rFonts w:ascii="Arial" w:hAnsi="Arial" w:cs="Arial"/>
+          <w:sz w:val="24"/>
+          <w:szCs w:val="24"/>
+        </w:rPr>
+        <w:t xml:space="preserve"> desarrollado en python el cual utiliza</w:t>
+      </w:r>
+      <w:r>
+        <w:rPr>
+          <w:rFonts w:ascii="Arial" w:hAnsi="Arial" w:cs="Arial"/>
+          <w:sz w:val="24"/>
+          <w:szCs w:val="24"/>
+        </w:rPr>
+        <w:t xml:space="preserve"> la arquitectura Modelo-Vista-Controlador (MVC). Es un patrón de diseño de software que utiliza y a la vez mantiene separados los componentes descritos en esta metodología. Además, es muy utilizado para la arquitectura en la mayoría de los frameworks modernos y uno de los más usados en la industria para poder crear proyectos escalables y modulares.</w:t>
+      </w:r>
+    </w:p>
+    <w:p>
+      <w:pPr>
+        <w:pStyle w:val="Textoindependiente"/>
+        <w:spacing w:line="360" w:lineRule="auto"/>
+        <w:jc w:val="both"/>
+        <w:rPr>
+          <w:rFonts w:ascii="Arial" w:hAnsi="Arial" w:cs="Arial"/>
+          <w:sz w:val="24"/>
+          <w:szCs w:val="24"/>
+        </w:rPr>
+      </w:pPr>
+      <w:r>
+        <w:rPr>
+          <w:rFonts w:ascii="Arial" w:hAnsi="Arial" w:cs="Arial"/>
+          <w:sz w:val="24"/>
+          <w:szCs w:val="24"/>
+        </w:rPr>
+        <w:t>La idea detrás de MVC es que cada uno de los componentes en su código tenga un propósito, y que esos propósitos sean diferentes. Además de que la forma en que se relacionan estas partes ayuda con la ventaja de realizar un mejor mantenimiento en el futuro. Principalmente, tiene como objetivo dar soporte a los modelos funcionales y mapas mentales de la información relevante para los usuarios, permitiendo un modelo que facilite la consulta y manejo de los mismos. Este patrón permite una separación muy clara de los datos de la aplicación que consta de tres partes interconectadas: vista, modelo y controlador (Sánchez, 2020)</w:t>
+      </w:r>
+      <w:r>
+        <w:rPr>
+          <w:rFonts w:ascii="Arial" w:hAnsi="Arial" w:cs="Arial"/>
+          <w:sz w:val="24"/>
+          <w:szCs w:val="24"/>
+        </w:rPr>
+        <w:t>.</w:t>
+      </w:r>
+    </w:p>
+    <w:p>
+      <w:pPr>
+        <w:pStyle w:val="Textoindependiente"/>
+        <w:numPr>
+          <w:ilvl w:val="0"/>
+          <w:numId w:val="15"/>
+        </w:numPr>
+        <w:spacing w:line="360" w:lineRule="auto"/>
+        <w:jc w:val="both"/>
+        <w:rPr>
+          <w:rFonts w:ascii="Arial" w:hAnsi="Arial" w:cs="Arial"/>
+          <w:sz w:val="24"/>
+          <w:szCs w:val="24"/>
+        </w:rPr>
+      </w:pPr>
+      <w:r>
+        <w:rPr>
+          <w:rFonts w:ascii="Arial" w:hAnsi="Arial" w:cs="Arial"/>
+          <w:b/>
+          <w:sz w:val="24"/>
+          <w:szCs w:val="24"/>
+        </w:rPr>
+        <w:t>Vista</w:t>
+      </w:r>
+      <w:r>
+        <w:rPr>
+          <w:rFonts w:ascii="Arial" w:hAnsi="Arial" w:cs="Arial"/>
+          <w:sz w:val="24"/>
+          <w:szCs w:val="24"/>
+        </w:rPr>
+        <w:t>: este elemento hace referencia a la parte de una aplicación que considera la interfaz gráfica. Es decir, cada elemento gráfico que interactúa con el usuario forma parte de la Vista. Su función es obtener la información que requiere el usuario, lo cual se denomina como, evento. Esta capa siempre muestra la información proporcionada por el Modelo.</w:t>
+      </w:r>
+    </w:p>
+    <w:p>
+      <w:pPr>
+        <w:pStyle w:val="Textoindependiente"/>
+        <w:numPr>
+          <w:ilvl w:val="0"/>
+          <w:numId w:val="15"/>
+        </w:numPr>
+        <w:spacing w:line="360" w:lineRule="auto"/>
+        <w:jc w:val="both"/>
+        <w:rPr>
+          <w:rFonts w:ascii="Arial" w:hAnsi="Arial" w:cs="Arial"/>
+          <w:sz w:val="24"/>
+          <w:szCs w:val="24"/>
+        </w:rPr>
+      </w:pPr>
+      <w:r>
+        <w:rPr>
+          <w:rFonts w:ascii="Arial" w:hAnsi="Arial" w:cs="Arial"/>
+          <w:b/>
+          <w:sz w:val="24"/>
+          <w:szCs w:val="24"/>
+        </w:rPr>
+        <w:t>Modelo</w:t>
+      </w:r>
+      <w:r>
+        <w:rPr>
+          <w:rFonts w:ascii="Arial" w:hAnsi="Arial" w:cs="Arial"/>
+          <w:sz w:val="24"/>
+          <w:szCs w:val="24"/>
+        </w:rPr>
+        <w:t xml:space="preserve">: esta capa tiene la función de relacionar y gestionar los datos con los cuales la aplicación va a operar, como consultas, actualizaciones, creación de información o eliminación. Todo esto se le denomina como, Lógica de Negocio. En otras palabras, esta parte se refiere a la transformación de las actividades del mundo real a la forma en la que se va a modificar la información. </w:t>
+      </w:r>
+    </w:p>
+    <w:p>
+      <w:pPr>
+        <w:pStyle w:val="Textoindependiente"/>
+        <w:numPr>
+          <w:ilvl w:val="0"/>
+          <w:numId w:val="15"/>
+        </w:numPr>
+        <w:spacing w:line="360" w:lineRule="auto"/>
+        <w:jc w:val="both"/>
+        <w:rPr>
+          <w:rFonts w:ascii="Arial" w:hAnsi="Arial" w:cs="Arial"/>
+          <w:sz w:val="24"/>
+          <w:szCs w:val="24"/>
+        </w:rPr>
+      </w:pPr>
+      <w:r>
+        <w:rPr>
+          <w:rFonts w:ascii="Arial" w:hAnsi="Arial" w:cs="Arial"/>
+          <w:b/>
+          <w:sz w:val="24"/>
+          <w:szCs w:val="24"/>
+        </w:rPr>
+        <w:lastRenderedPageBreak/>
+        <w:t>Controlador</w:t>
+      </w:r>
+      <w:r>
+        <w:rPr>
+          <w:rFonts w:ascii="Arial" w:hAnsi="Arial" w:cs="Arial"/>
+          <w:sz w:val="24"/>
+          <w:szCs w:val="24"/>
+        </w:rPr>
+        <w:t>: este componente responde ante eventos o acciones que realiza el usuario a través de la Vista para poder solicitar una operación de la información. Además, tiene la tarea de la elección de la Vista que se mostrará al usuario de acuerdo con la solicitud recibida, por lo que es el vínculo entre el Modelo y la Vista.</w:t>
+      </w:r>
+    </w:p>
+    <w:p>
+      <w:pPr>
+        <w:pStyle w:val="Textoindependiente"/>
       </w:pPr>
     </w:p>
     <w:p>
@@ -6795,7 +7969,7 @@
         </w:rPr>
         <w:t> son unas técnicas para resolver problemas comunes en el </w:t>
       </w:r>
-      <w:hyperlink r:id="rId12" w:tooltip="Desarrollo de software" w:history="1">
+      <w:hyperlink r:id="rId16" w:tooltip="Desarrollo de software" w:history="1">
         <w:r>
           <w:rPr>
             <w:rStyle w:val="Hipervnculo"/>
@@ -6823,6 +7997,15 @@
         </w:rPr>
         <w:t> y otros ámbitos referentes al diseño de interacción o interfaces.</w:t>
       </w:r>
+      <w:bookmarkStart w:id="1" w:name="_GoBack"/>
+      <w:bookmarkEnd w:id="1"/>
+      <w:r>
+        <w:rPr>
+          <w:rFonts w:ascii="Arial" w:hAnsi="Arial" w:cs="Arial"/>
+          <w:color w:val="202122"/>
+        </w:rPr>
+        <w:t xml:space="preserve"> </w:t>
+      </w:r>
     </w:p>
     <w:p>
       <w:pPr>
@@ -6933,7 +8116,7 @@
         </w:rPr>
         <w:t>En </w:t>
       </w:r>
-      <w:hyperlink r:id="rId13" w:tooltip="Diseño orientado a objetos" w:history="1">
+      <w:hyperlink r:id="rId17" w:tooltip="Diseño orientado a objetos" w:history="1">
         <w:r>
           <w:rPr>
             <w:rStyle w:val="Hipervnculo"/>
@@ -6996,7 +8179,7 @@
         </w:rPr>
         <w:t>, es el </w:t>
       </w:r>
-      <w:hyperlink r:id="rId14" w:tooltip="Acrónimo" w:history="1">
+      <w:hyperlink r:id="rId18" w:tooltip="Acrónimo" w:history="1">
         <w:r>
           <w:rPr>
             <w:rStyle w:val="Hipervnculo"/>
@@ -7119,7 +8302,7 @@
         </w:rPr>
         <w:t>)". Aunque se considera que más que </w:t>
       </w:r>
-      <w:hyperlink r:id="rId15" w:tooltip="Patrón de diseño" w:history="1">
+      <w:hyperlink r:id="rId19" w:tooltip="Patrón de diseño" w:history="1">
         <w:r>
           <w:rPr>
             <w:rStyle w:val="Hipervnculo"/>
@@ -7330,6 +8513,7 @@
           <w:sz w:val="24"/>
           <w:szCs w:val="24"/>
         </w:rPr>
+        <w:lastRenderedPageBreak/>
         <w:t xml:space="preserve">Este </w:t>
       </w:r>
       <w:r>
@@ -7402,21 +8586,13 @@
           <w:sz w:val="24"/>
           <w:szCs w:val="24"/>
         </w:rPr>
-        <w:t xml:space="preserve">los modelos de aprendizaje, </w:t>
-      </w:r>
-      <w:r>
-        <w:rPr>
-          <w:rFonts w:ascii="Arial" w:hAnsi="Arial" w:cs="Arial"/>
-          <w:sz w:val="24"/>
-          <w:szCs w:val="24"/>
-        </w:rPr>
-        <w:lastRenderedPageBreak/>
-        <w:t>cada modelo se encapsulo como una clase diferente guardando cada uno sus propias tareas y acciones.</w:t>
+        <w:t>los modelos de aprendizaje, cada modelo se encapsulo como una clase diferente guardando cada uno sus propias tareas y acciones.</w:t>
       </w:r>
     </w:p>
     <w:p>
       <w:pPr>
         <w:spacing w:before="100" w:beforeAutospacing="1" w:afterAutospacing="1" w:line="360" w:lineRule="auto"/>
+        <w:jc w:val="both"/>
         <w:rPr>
           <w:rFonts w:ascii="Arial" w:hAnsi="Arial" w:cs="Arial"/>
           <w:sz w:val="24"/>
@@ -7430,27 +8606,8 @@
           <w:szCs w:val="24"/>
         </w:rPr>
         <w:pict>
-          <v:shapetype id="_x0000_t75" coordsize="21600,21600" o:spt="75" o:preferrelative="t" path="m@4@5l@4@11@9@11@9@5xe" filled="f" stroked="f">
-            <v:stroke joinstyle="miter"/>
-            <v:formulas>
-              <v:f eqn="if lineDrawn pixelLineWidth 0"/>
-              <v:f eqn="sum @0 1 0"/>
-              <v:f eqn="sum 0 0 @1"/>
-              <v:f eqn="prod @2 1 2"/>
-              <v:f eqn="prod @3 21600 pixelWidth"/>
-              <v:f eqn="prod @3 21600 pixelHeight"/>
-              <v:f eqn="sum @0 0 1"/>
-              <v:f eqn="prod @6 1 2"/>
-              <v:f eqn="prod @7 21600 pixelWidth"/>
-              <v:f eqn="sum @8 21600 0"/>
-              <v:f eqn="prod @7 21600 pixelHeight"/>
-              <v:f eqn="sum @10 21600 0"/>
-            </v:formulas>
-            <v:path o:extrusionok="f" gradientshapeok="t" o:connecttype="rect"/>
-            <o:lock v:ext="edit" aspectratio="t"/>
-          </v:shapetype>
-          <v:shape id="_x0000_i1025" type="#_x0000_t75" style="width:249.85pt;height:212.25pt">
-            <v:imagedata r:id="rId16" o:title="Captura de pantalla 2024-09-14 215340"/>
+          <v:shape id="_x0000_i1029" type="#_x0000_t75" style="width:249.85pt;height:212.25pt">
+            <v:imagedata r:id="rId20" o:title="Captura de pantalla 2024-09-14 215340"/>
           </v:shape>
         </w:pict>
       </w:r>
@@ -7524,7 +8681,7 @@
         </w:rPr>
         <w:t>El patrón creador nos ayuda a identificar quién debe ser el responsable de la creación (o </w:t>
       </w:r>
-      <w:hyperlink r:id="rId17" w:tooltip="Instancia (programación)" w:history="1">
+      <w:hyperlink r:id="rId21" w:tooltip="Instancia (programación)" w:history="1">
         <w:r>
           <w:rPr>
             <w:rStyle w:val="Hipervnculo"/>
@@ -7541,7 +8698,7 @@
         </w:rPr>
         <w:t>) de nuevos </w:t>
       </w:r>
-      <w:hyperlink r:id="rId18" w:tooltip="Objetos (programación orientada a objetos)" w:history="1">
+      <w:hyperlink r:id="rId22" w:tooltip="Objetos (programación orientada a objetos)" w:history="1">
         <w:r>
           <w:rPr>
             <w:rStyle w:val="Hipervnculo"/>
@@ -7558,7 +8715,7 @@
         </w:rPr>
         <w:t> o </w:t>
       </w:r>
-      <w:hyperlink r:id="rId19" w:tooltip="Clase (informática)" w:history="1">
+      <w:hyperlink r:id="rId23" w:tooltip="Clase (informática)" w:history="1">
         <w:r>
           <w:rPr>
             <w:rStyle w:val="Hipervnculo"/>
@@ -7784,6 +8941,7 @@
           <w:sz w:val="24"/>
           <w:szCs w:val="24"/>
         </w:rPr>
+        <w:lastRenderedPageBreak/>
         <w:t>Para</w:t>
       </w:r>
       <w:r>
@@ -7918,7 +9076,6 @@
           <w:sz w:val="24"/>
           <w:szCs w:val="24"/>
         </w:rPr>
-        <w:lastRenderedPageBreak/>
         <w:t>recomendaciones)</w:t>
       </w:r>
       <w:r>
@@ -8002,19 +9159,9 @@
     </w:p>
     <w:p>
       <w:pPr>
-        <w:pStyle w:val="Ttulo3"/>
-        <w:shd w:val="clear" w:color="auto" w:fill="FFFFFF"/>
-        <w:spacing w:before="0" w:after="60" w:line="360" w:lineRule="auto"/>
-        <w:jc w:val="both"/>
-        <w:rPr>
-          <w:rFonts w:cs="Arial"/>
-          <w:b w:val="0"/>
-        </w:rPr>
-      </w:pPr>
-      <w:r>
-        <w:rPr>
-          <w:rFonts w:cs="Arial"/>
-        </w:rPr>
+        <w:pStyle w:val="Ttulo4"/>
+      </w:pPr>
+      <w:r>
         <w:t>Alta cohesión</w:t>
       </w:r>
     </w:p>
@@ -8043,7 +9190,7 @@
         </w:rPr>
         <w:t>a información que almacena una </w:t>
       </w:r>
-      <w:hyperlink r:id="rId20" w:tooltip="Clase (informática)" w:history="1">
+      <w:hyperlink r:id="rId24" w:tooltip="Clase (informática)" w:history="1">
         <w:r>
           <w:rPr>
             <w:rStyle w:val="Hipervnculo"/>
@@ -8165,7 +9312,7 @@
         </w:rPr>
         <w:t>Es la idea de tener las clases lo menos ligadas entre sí que se pueda. De tal forma que en caso de producirse una modificación en alguna de ellas, se tenga la mínima repercusión posible en el resto de clases, potenciando la </w:t>
       </w:r>
-      <w:hyperlink r:id="rId21" w:tooltip="Reutilización de código" w:history="1">
+      <w:hyperlink r:id="rId25" w:tooltip="Reutilización de código" w:history="1">
         <w:r>
           <w:rPr>
             <w:rStyle w:val="Hipervnculo"/>
@@ -8532,6 +9679,7 @@
           <w:szCs w:val="24"/>
           <w:lang w:eastAsia="es-ES"/>
         </w:rPr>
+        <w:lastRenderedPageBreak/>
         <w:t>Acoplamiento de Control</w:t>
       </w:r>
       <w:r>
@@ -8589,10 +9737,9 @@
           <w:szCs w:val="24"/>
           <w:lang w:eastAsia="es-ES"/>
         </w:rPr>
-        <w:lastRenderedPageBreak/>
         <w:pict>
-          <v:shape id="_x0000_i1026" type="#_x0000_t75" style="width:223.5pt;height:602.35pt">
-            <v:imagedata r:id="rId22" o:title="IsL8G03sWI"/>
+          <v:shape id="_x0000_i1025" type="#_x0000_t75" style="width:223.5pt;height:602.35pt">
+            <v:imagedata r:id="rId26" o:title="IsL8G03sWI"/>
           </v:shape>
         </w:pict>
       </w:r>
@@ -8609,6 +9756,7 @@
         <w:rPr>
           <w:rFonts w:ascii="Arial" w:hAnsi="Arial" w:cs="Arial"/>
         </w:rPr>
+        <w:lastRenderedPageBreak/>
         <w:t>Figura #: La clase </w:t>
       </w:r>
       <w:proofErr w:type="spellStart"/>
@@ -8647,10 +9795,9 @@
           <w:szCs w:val="24"/>
           <w:lang w:eastAsia="es-ES"/>
         </w:rPr>
-        <w:lastRenderedPageBreak/>
         <w:pict>
-          <v:shape id="_x0000_i1027" type="#_x0000_t75" style="width:282.1pt;height:542.7pt">
-            <v:imagedata r:id="rId23" o:title="0xbCHuMuUZ"/>
+          <v:shape id="_x0000_i1026" type="#_x0000_t75" style="width:282.1pt;height:542.7pt">
+            <v:imagedata r:id="rId27" o:title="0xbCHuMuUZ"/>
           </v:shape>
         </w:pict>
       </w:r>
@@ -8699,6 +9846,17 @@
         </w:rPr>
         <w:t>pasar configuraciones a los modelos  lo que reduce el acoplamiento entre la configuración y la implementación del modelo.</w:t>
       </w:r>
+    </w:p>
+    <w:p>
+      <w:pPr>
+        <w:spacing w:line="360" w:lineRule="auto"/>
+        <w:jc w:val="both"/>
+        <w:rPr>
+          <w:rFonts w:ascii="Arial" w:hAnsi="Arial" w:cs="Arial"/>
+          <w:sz w:val="24"/>
+          <w:szCs w:val="24"/>
+        </w:rPr>
+      </w:pPr>
     </w:p>
     <w:p>
       <w:pPr>
@@ -8864,10 +10022,9 @@
           <w:szCs w:val="24"/>
           <w:shd w:val="clear" w:color="auto" w:fill="FFFFFF"/>
         </w:rPr>
-        <w:lastRenderedPageBreak/>
         <w:pict>
-          <v:shape id="_x0000_i1028" type="#_x0000_t75" style="width:286.95pt;height:80.6pt">
-            <v:imagedata r:id="rId24" o:title="Captura de pantalla 2024-09-15 011216"/>
+          <v:shape id="_x0000_i1027" type="#_x0000_t75" style="width:286.95pt;height:80.6pt">
+            <v:imagedata r:id="rId28" o:title="Captura de pantalla 2024-09-15 011216"/>
           </v:shape>
         </w:pict>
       </w:r>
@@ -8914,6 +10071,17 @@
         </w:rPr>
         <w:t xml:space="preserve"> en el sistema</w:t>
       </w:r>
+    </w:p>
+    <w:p>
+      <w:pPr>
+        <w:spacing w:line="360" w:lineRule="auto"/>
+        <w:jc w:val="both"/>
+        <w:rPr>
+          <w:rFonts w:ascii="Arial" w:hAnsi="Arial" w:cs="Arial"/>
+          <w:sz w:val="24"/>
+          <w:szCs w:val="24"/>
+        </w:rPr>
+      </w:pPr>
     </w:p>
     <w:p>
       <w:pPr>
@@ -9153,6 +10321,17 @@
     </w:p>
     <w:p>
       <w:pPr>
+        <w:spacing w:line="360" w:lineRule="auto"/>
+        <w:jc w:val="both"/>
+        <w:rPr>
+          <w:rFonts w:ascii="Arial" w:hAnsi="Arial" w:cs="Arial"/>
+          <w:sz w:val="24"/>
+          <w:szCs w:val="24"/>
+        </w:rPr>
+      </w:pPr>
+    </w:p>
+    <w:p>
+      <w:pPr>
         <w:pStyle w:val="Ttulo4"/>
         <w:spacing w:line="360" w:lineRule="auto"/>
         <w:jc w:val="both"/>
@@ -9372,6 +10551,17 @@
     </w:p>
     <w:p>
       <w:pPr>
+        <w:spacing w:line="360" w:lineRule="auto"/>
+        <w:jc w:val="both"/>
+        <w:rPr>
+          <w:rFonts w:ascii="Arial" w:hAnsi="Arial" w:cs="Arial"/>
+          <w:sz w:val="24"/>
+          <w:szCs w:val="24"/>
+        </w:rPr>
+      </w:pPr>
+    </w:p>
+    <w:p>
+      <w:pPr>
         <w:pStyle w:val="Ttulo4"/>
         <w:spacing w:line="360" w:lineRule="auto"/>
         <w:jc w:val="both"/>
@@ -9427,6 +10617,7 @@
         <w:t>Define en una operación el esqueleto de un algoritmo, delegando en las subclases algunos de sus pasos, esto permite que las subclases redefinan ciertos pasos de un algoritmo sin cambiar su estructura.</w:t>
       </w:r>
     </w:p>
+    <w:p/>
     <w:p>
       <w:pPr>
         <w:rPr>
@@ -9445,8 +10636,8 @@
         </w:rPr>
         <w:lastRenderedPageBreak/>
         <w:pict>
-          <v:shape id="_x0000_i1029" type="#_x0000_t75" style="width:194.5pt;height:419.65pt">
-            <v:imagedata r:id="rId25" o:title="fYd0OQzNq5"/>
+          <v:shape id="_x0000_i1028" type="#_x0000_t75" style="width:194.5pt;height:419.65pt">
+            <v:imagedata r:id="rId29" o:title="fYd0OQzNq5"/>
           </v:shape>
         </w:pict>
       </w:r>
@@ -9475,13 +10666,111 @@
     </w:p>
     <w:p>
       <w:pPr>
+        <w:spacing w:line="360" w:lineRule="auto"/>
+        <w:rPr>
+          <w:rFonts w:ascii="Arial" w:hAnsi="Arial" w:cs="Arial"/>
+        </w:rPr>
+      </w:pPr>
+    </w:p>
+    <w:p>
+      <w:pPr>
+        <w:pStyle w:val="Ttulo2"/>
+      </w:pPr>
+      <w:r>
+        <w:t>Conclusiones del capítulo</w:t>
+      </w:r>
+    </w:p>
+    <w:p>
+      <w:pPr>
+        <w:pStyle w:val="Textoindependiente"/>
+        <w:spacing w:line="360" w:lineRule="auto"/>
+        <w:jc w:val="both"/>
+        <w:rPr>
+          <w:rFonts w:ascii="Arial" w:hAnsi="Arial" w:cs="Arial"/>
+          <w:sz w:val="24"/>
+          <w:szCs w:val="24"/>
+        </w:rPr>
+      </w:pPr>
+      <w:r>
+        <w:rPr>
+          <w:rFonts w:ascii="Arial" w:hAnsi="Arial" w:cs="Arial"/>
+          <w:sz w:val="24"/>
+          <w:szCs w:val="24"/>
+        </w:rPr>
+        <w:t>Como parte del desarrollo del presente capítulo se determinan las siguientes conclusiones parciales:</w:t>
+      </w:r>
+    </w:p>
+    <w:p>
+      <w:pPr>
+        <w:pStyle w:val="Prrafodelista"/>
+        <w:numPr>
+          <w:ilvl w:val="0"/>
+          <w:numId w:val="16"/>
+        </w:numPr>
+        <w:spacing w:line="360" w:lineRule="auto"/>
+        <w:jc w:val="both"/>
+        <w:rPr>
+          <w:rFonts w:ascii="Arial" w:hAnsi="Arial" w:cs="Arial"/>
+        </w:rPr>
+      </w:pPr>
+      <w:r>
+        <w:rPr>
+          <w:rFonts w:ascii="Arial" w:hAnsi="Arial" w:cs="Arial"/>
+        </w:rPr>
+        <w:t>El análisis de las características del sistema y la modelación del dominio permitió identificar los principales requisitos funcionales y no funcionales del sistema de recomendaciones, los cuales fueron agrupados y categorizados por casos de uso.</w:t>
+      </w:r>
+    </w:p>
+    <w:p>
+      <w:pPr>
+        <w:pStyle w:val="Prrafodelista"/>
+        <w:spacing w:line="360" w:lineRule="auto"/>
+        <w:jc w:val="both"/>
+        <w:rPr>
+          <w:rFonts w:ascii="Arial" w:hAnsi="Arial" w:cs="Arial"/>
+        </w:rPr>
+      </w:pPr>
+    </w:p>
+    <w:p>
+      <w:pPr>
+        <w:pStyle w:val="Prrafodelista"/>
+        <w:numPr>
+          <w:ilvl w:val="0"/>
+          <w:numId w:val="16"/>
+        </w:numPr>
+        <w:spacing w:line="360" w:lineRule="auto"/>
+        <w:jc w:val="both"/>
+        <w:rPr>
+          <w:rFonts w:ascii="Arial" w:hAnsi="Arial" w:cs="Arial"/>
+        </w:rPr>
+      </w:pPr>
+      <w:r>
+        <w:rPr>
+          <w:rFonts w:ascii="Arial" w:hAnsi="Arial" w:cs="Arial"/>
+        </w:rPr>
+        <w:t>El diseño de los diagramas de clases el entendimiento sobre la composición física y lógica del sistema.</w:t>
+      </w:r>
+    </w:p>
+    <w:p>
+      <w:pPr>
+        <w:pStyle w:val="Prrafodelista"/>
+        <w:numPr>
+          <w:ilvl w:val="0"/>
+          <w:numId w:val="16"/>
+        </w:numPr>
+        <w:spacing w:line="360" w:lineRule="auto"/>
+        <w:jc w:val="both"/>
         <w:rPr>
           <w:rFonts w:ascii="Arial" w:hAnsi="Arial" w:cs="Arial"/>
           <w:b/>
-          <w:sz w:val="24"/>
-          <w:szCs w:val="24"/>
-        </w:rPr>
-      </w:pPr>
+        </w:rPr>
+      </w:pPr>
+      <w:r>
+        <w:rPr>
+          <w:rFonts w:ascii="Arial" w:hAnsi="Arial" w:cs="Arial"/>
+        </w:rPr>
+        <w:lastRenderedPageBreak/>
+        <w:t>Los artefactos generados según la metodología de desarrollo utilizada y los patrones de arquitectura y diseño descritos, constituyeron una guía fundamental para la construcción de la propuesta de solución.</w:t>
+      </w:r>
     </w:p>
     <w:sectPr>
       <w:pgSz w:w="11906" w:h="16838"/>
@@ -10662,6 +11951,119 @@
     </w:lvl>
   </w:abstractNum>
   <w:abstractNum w:abstractNumId="10">
+    <w:nsid w:val="50E2478B"/>
+    <w:multiLevelType w:val="hybridMultilevel"/>
+    <w:tmpl w:val="B63A85B2"/>
+    <w:lvl w:ilvl="0" w:tplc="0C0A0001">
+      <w:start w:val="1"/>
+      <w:numFmt w:val="bullet"/>
+      <w:lvlText w:val=""/>
+      <w:lvlJc w:val="left"/>
+      <w:pPr>
+        <w:ind w:left="720" w:hanging="360"/>
+      </w:pPr>
+      <w:rPr>
+        <w:rFonts w:ascii="Symbol" w:hAnsi="Symbol" w:hint="default"/>
+      </w:rPr>
+    </w:lvl>
+    <w:lvl w:ilvl="1" w:tplc="0C0A0003" w:tentative="1">
+      <w:start w:val="1"/>
+      <w:numFmt w:val="bullet"/>
+      <w:lvlText w:val="o"/>
+      <w:lvlJc w:val="left"/>
+      <w:pPr>
+        <w:ind w:left="1440" w:hanging="360"/>
+      </w:pPr>
+      <w:rPr>
+        <w:rFonts w:ascii="Courier New" w:hAnsi="Courier New" w:cs="Courier New" w:hint="default"/>
+      </w:rPr>
+    </w:lvl>
+    <w:lvl w:ilvl="2" w:tplc="0C0A0005" w:tentative="1">
+      <w:start w:val="1"/>
+      <w:numFmt w:val="bullet"/>
+      <w:lvlText w:val=""/>
+      <w:lvlJc w:val="left"/>
+      <w:pPr>
+        <w:ind w:left="2160" w:hanging="360"/>
+      </w:pPr>
+      <w:rPr>
+        <w:rFonts w:ascii="Wingdings" w:hAnsi="Wingdings" w:hint="default"/>
+      </w:rPr>
+    </w:lvl>
+    <w:lvl w:ilvl="3" w:tplc="0C0A0001" w:tentative="1">
+      <w:start w:val="1"/>
+      <w:numFmt w:val="bullet"/>
+      <w:lvlText w:val=""/>
+      <w:lvlJc w:val="left"/>
+      <w:pPr>
+        <w:ind w:left="2880" w:hanging="360"/>
+      </w:pPr>
+      <w:rPr>
+        <w:rFonts w:ascii="Symbol" w:hAnsi="Symbol" w:hint="default"/>
+      </w:rPr>
+    </w:lvl>
+    <w:lvl w:ilvl="4" w:tplc="0C0A0003" w:tentative="1">
+      <w:start w:val="1"/>
+      <w:numFmt w:val="bullet"/>
+      <w:lvlText w:val="o"/>
+      <w:lvlJc w:val="left"/>
+      <w:pPr>
+        <w:ind w:left="3600" w:hanging="360"/>
+      </w:pPr>
+      <w:rPr>
+        <w:rFonts w:ascii="Courier New" w:hAnsi="Courier New" w:cs="Courier New" w:hint="default"/>
+      </w:rPr>
+    </w:lvl>
+    <w:lvl w:ilvl="5" w:tplc="0C0A0005" w:tentative="1">
+      <w:start w:val="1"/>
+      <w:numFmt w:val="bullet"/>
+      <w:lvlText w:val=""/>
+      <w:lvlJc w:val="left"/>
+      <w:pPr>
+        <w:ind w:left="4320" w:hanging="360"/>
+      </w:pPr>
+      <w:rPr>
+        <w:rFonts w:ascii="Wingdings" w:hAnsi="Wingdings" w:hint="default"/>
+      </w:rPr>
+    </w:lvl>
+    <w:lvl w:ilvl="6" w:tplc="0C0A0001" w:tentative="1">
+      <w:start w:val="1"/>
+      <w:numFmt w:val="bullet"/>
+      <w:lvlText w:val=""/>
+      <w:lvlJc w:val="left"/>
+      <w:pPr>
+        <w:ind w:left="5040" w:hanging="360"/>
+      </w:pPr>
+      <w:rPr>
+        <w:rFonts w:ascii="Symbol" w:hAnsi="Symbol" w:hint="default"/>
+      </w:rPr>
+    </w:lvl>
+    <w:lvl w:ilvl="7" w:tplc="0C0A0003" w:tentative="1">
+      <w:start w:val="1"/>
+      <w:numFmt w:val="bullet"/>
+      <w:lvlText w:val="o"/>
+      <w:lvlJc w:val="left"/>
+      <w:pPr>
+        <w:ind w:left="5760" w:hanging="360"/>
+      </w:pPr>
+      <w:rPr>
+        <w:rFonts w:ascii="Courier New" w:hAnsi="Courier New" w:cs="Courier New" w:hint="default"/>
+      </w:rPr>
+    </w:lvl>
+    <w:lvl w:ilvl="8" w:tplc="0C0A0005" w:tentative="1">
+      <w:start w:val="1"/>
+      <w:numFmt w:val="bullet"/>
+      <w:lvlText w:val=""/>
+      <w:lvlJc w:val="left"/>
+      <w:pPr>
+        <w:ind w:left="6480" w:hanging="360"/>
+      </w:pPr>
+      <w:rPr>
+        <w:rFonts w:ascii="Wingdings" w:hAnsi="Wingdings" w:hint="default"/>
+      </w:rPr>
+    </w:lvl>
+  </w:abstractNum>
+  <w:abstractNum w:abstractNumId="11">
     <w:nsid w:val="580C1690"/>
     <w:multiLevelType w:val="multilevel"/>
     <w:tmpl w:val="8FC025DE"/>
@@ -10810,7 +12212,7 @@
       </w:rPr>
     </w:lvl>
   </w:abstractNum>
-  <w:abstractNum w:abstractNumId="11">
+  <w:abstractNum w:abstractNumId="12">
     <w:nsid w:val="5BE53943"/>
     <w:multiLevelType w:val="multilevel"/>
     <w:tmpl w:val="E84ADDF8"/>
@@ -10935,7 +12337,7 @@
       </w:pPr>
     </w:lvl>
   </w:abstractNum>
-  <w:abstractNum w:abstractNumId="12">
+  <w:abstractNum w:abstractNumId="13">
     <w:nsid w:val="63DB27C7"/>
     <w:multiLevelType w:val="hybridMultilevel"/>
     <w:tmpl w:val="7436A1A2"/>
@@ -11021,7 +12423,120 @@
       </w:pPr>
     </w:lvl>
   </w:abstractNum>
-  <w:abstractNum w:abstractNumId="13">
+  <w:abstractNum w:abstractNumId="14">
+    <w:nsid w:val="65F93DE0"/>
+    <w:multiLevelType w:val="hybridMultilevel"/>
+    <w:tmpl w:val="F4261314"/>
+    <w:lvl w:ilvl="0" w:tplc="0C0A000D">
+      <w:start w:val="1"/>
+      <w:numFmt w:val="bullet"/>
+      <w:lvlText w:val=""/>
+      <w:lvlJc w:val="left"/>
+      <w:pPr>
+        <w:ind w:left="720" w:hanging="360"/>
+      </w:pPr>
+      <w:rPr>
+        <w:rFonts w:ascii="Wingdings" w:hAnsi="Wingdings" w:hint="default"/>
+      </w:rPr>
+    </w:lvl>
+    <w:lvl w:ilvl="1" w:tplc="0C0A0003" w:tentative="1">
+      <w:start w:val="1"/>
+      <w:numFmt w:val="bullet"/>
+      <w:lvlText w:val="o"/>
+      <w:lvlJc w:val="left"/>
+      <w:pPr>
+        <w:ind w:left="1440" w:hanging="360"/>
+      </w:pPr>
+      <w:rPr>
+        <w:rFonts w:ascii="Courier New" w:hAnsi="Courier New" w:cs="Courier New" w:hint="default"/>
+      </w:rPr>
+    </w:lvl>
+    <w:lvl w:ilvl="2" w:tplc="0C0A0005" w:tentative="1">
+      <w:start w:val="1"/>
+      <w:numFmt w:val="bullet"/>
+      <w:lvlText w:val=""/>
+      <w:lvlJc w:val="left"/>
+      <w:pPr>
+        <w:ind w:left="2160" w:hanging="360"/>
+      </w:pPr>
+      <w:rPr>
+        <w:rFonts w:ascii="Wingdings" w:hAnsi="Wingdings" w:hint="default"/>
+      </w:rPr>
+    </w:lvl>
+    <w:lvl w:ilvl="3" w:tplc="0C0A0001" w:tentative="1">
+      <w:start w:val="1"/>
+      <w:numFmt w:val="bullet"/>
+      <w:lvlText w:val=""/>
+      <w:lvlJc w:val="left"/>
+      <w:pPr>
+        <w:ind w:left="2880" w:hanging="360"/>
+      </w:pPr>
+      <w:rPr>
+        <w:rFonts w:ascii="Symbol" w:hAnsi="Symbol" w:hint="default"/>
+      </w:rPr>
+    </w:lvl>
+    <w:lvl w:ilvl="4" w:tplc="0C0A0003" w:tentative="1">
+      <w:start w:val="1"/>
+      <w:numFmt w:val="bullet"/>
+      <w:lvlText w:val="o"/>
+      <w:lvlJc w:val="left"/>
+      <w:pPr>
+        <w:ind w:left="3600" w:hanging="360"/>
+      </w:pPr>
+      <w:rPr>
+        <w:rFonts w:ascii="Courier New" w:hAnsi="Courier New" w:cs="Courier New" w:hint="default"/>
+      </w:rPr>
+    </w:lvl>
+    <w:lvl w:ilvl="5" w:tplc="0C0A0005" w:tentative="1">
+      <w:start w:val="1"/>
+      <w:numFmt w:val="bullet"/>
+      <w:lvlText w:val=""/>
+      <w:lvlJc w:val="left"/>
+      <w:pPr>
+        <w:ind w:left="4320" w:hanging="360"/>
+      </w:pPr>
+      <w:rPr>
+        <w:rFonts w:ascii="Wingdings" w:hAnsi="Wingdings" w:hint="default"/>
+      </w:rPr>
+    </w:lvl>
+    <w:lvl w:ilvl="6" w:tplc="0C0A0001" w:tentative="1">
+      <w:start w:val="1"/>
+      <w:numFmt w:val="bullet"/>
+      <w:lvlText w:val=""/>
+      <w:lvlJc w:val="left"/>
+      <w:pPr>
+        <w:ind w:left="5040" w:hanging="360"/>
+      </w:pPr>
+      <w:rPr>
+        <w:rFonts w:ascii="Symbol" w:hAnsi="Symbol" w:hint="default"/>
+      </w:rPr>
+    </w:lvl>
+    <w:lvl w:ilvl="7" w:tplc="0C0A0003" w:tentative="1">
+      <w:start w:val="1"/>
+      <w:numFmt w:val="bullet"/>
+      <w:lvlText w:val="o"/>
+      <w:lvlJc w:val="left"/>
+      <w:pPr>
+        <w:ind w:left="5760" w:hanging="360"/>
+      </w:pPr>
+      <w:rPr>
+        <w:rFonts w:ascii="Courier New" w:hAnsi="Courier New" w:cs="Courier New" w:hint="default"/>
+      </w:rPr>
+    </w:lvl>
+    <w:lvl w:ilvl="8" w:tplc="0C0A0005" w:tentative="1">
+      <w:start w:val="1"/>
+      <w:numFmt w:val="bullet"/>
+      <w:lvlText w:val=""/>
+      <w:lvlJc w:val="left"/>
+      <w:pPr>
+        <w:ind w:left="6480" w:hanging="360"/>
+      </w:pPr>
+      <w:rPr>
+        <w:rFonts w:ascii="Wingdings" w:hAnsi="Wingdings" w:hint="default"/>
+      </w:rPr>
+    </w:lvl>
+  </w:abstractNum>
+  <w:abstractNum w:abstractNumId="15">
     <w:nsid w:val="68154C91"/>
     <w:multiLevelType w:val="multilevel"/>
     <w:tmpl w:val="25D6EC62"/>
@@ -11135,7 +12650,7 @@
     </w:lvl>
   </w:abstractNum>
   <w:num w:numId="1">
-    <w:abstractNumId w:val="11"/>
+    <w:abstractNumId w:val="12"/>
   </w:num>
   <w:num w:numId="2">
     <w:abstractNumId w:val="8"/>
@@ -11159,10 +12674,10 @@
     <w:abstractNumId w:val="2"/>
   </w:num>
   <w:num w:numId="9">
-    <w:abstractNumId w:val="12"/>
+    <w:abstractNumId w:val="13"/>
   </w:num>
   <w:num w:numId="10">
-    <w:abstractNumId w:val="10"/>
+    <w:abstractNumId w:val="11"/>
   </w:num>
   <w:num w:numId="11">
     <w:abstractNumId w:val="9"/>
@@ -11174,7 +12689,13 @@
     <w:abstractNumId w:val="5"/>
   </w:num>
   <w:num w:numId="14">
-    <w:abstractNumId w:val="13"/>
+    <w:abstractNumId w:val="15"/>
+  </w:num>
+  <w:num w:numId="15">
+    <w:abstractNumId w:val="10"/>
+  </w:num>
+  <w:num w:numId="16">
+    <w:abstractNumId w:val="14"/>
   </w:num>
 </w:numbering>
 </file>
@@ -11705,7 +13226,6 @@
   <w:style w:type="character" w:default="1" w:styleId="Fuentedeprrafopredeter">
     <w:name w:val="Default Paragraph Font"/>
     <w:uiPriority w:val="1"/>
-    <w:semiHidden/>
     <w:unhideWhenUsed/>
   </w:style>
   <w:style w:type="table" w:default="1" w:styleId="Tablanormal">
@@ -12181,7 +13701,7 @@
 </file>
 
 <file path=customXml/itemProps1.xml><?xml version="1.0" encoding="utf-8"?>
-<ds:datastoreItem xmlns:ds="http://schemas.openxmlformats.org/officeDocument/2006/customXml" ds:itemID="{777295C6-C648-43A6-A614-A1322E3E16D6}">
+<ds:datastoreItem xmlns:ds="http://schemas.openxmlformats.org/officeDocument/2006/customXml" ds:itemID="{A76C17C8-D308-4899-BA1E-80350B881E57}">
   <ds:schemaRefs>
     <ds:schemaRef ds:uri="http://schemas.openxmlformats.org/officeDocument/2006/bibliography"/>
   </ds:schemaRefs>

</xml_diff>

<commit_message>
Tesis lista con cap 1 y 2 completos para enviar al segundo taller. Modificaciones en el codigo para encontrar el problema de siempre recomendar lo mismo pero aun sin resolver
</commit_message>
<xml_diff>
--- a/doc/Tesis Cap2.docx
+++ b/doc/Tesis Cap2.docx
@@ -3080,7 +3080,7 @@
             <v:path o:extrusionok="f" gradientshapeok="t" o:connecttype="rect"/>
             <o:lock v:ext="edit" aspectratio="t"/>
           </v:shapetype>
-          <v:shape id="_x0000_i1030" type="#_x0000_t75" style="width:425pt;height:307.35pt">
+          <v:shape id="_x0000_i1025" type="#_x0000_t75" style="width:425pt;height:307.35pt">
             <v:imagedata r:id="rId12" o:title="Captura de pantalla 2024-09-21 234518"/>
           </v:shape>
         </w:pict>
@@ -3212,7 +3212,7 @@
           <w:szCs w:val="24"/>
         </w:rPr>
         <w:pict>
-          <v:shape id="_x0000_i1032" type="#_x0000_t75" style="width:423.95pt;height:156.35pt">
+          <v:shape id="_x0000_i1026" type="#_x0000_t75" style="width:423.95pt;height:156.35pt">
             <v:imagedata r:id="rId13" o:title="Captura de pantalla 2024-09-21 235739"/>
           </v:shape>
         </w:pict>
@@ -3418,7 +3418,7 @@
       <w:r>
         <w:lastRenderedPageBreak/>
         <w:pict>
-          <v:shape id="_x0000_i1031" type="#_x0000_t75" style="width:425pt;height:141.85pt">
+          <v:shape id="_x0000_i1027" type="#_x0000_t75" style="width:425pt;height:141.85pt">
             <v:imagedata r:id="rId14" o:title="Captura de pantalla 2024-09-21 235653"/>
           </v:shape>
         </w:pict>
@@ -3461,15 +3461,7 @@
           <w:sz w:val="24"/>
           <w:szCs w:val="24"/>
         </w:rPr>
-        <w:t>) del</w:t>
-      </w:r>
-      <w:r>
-        <w:rPr>
-          <w:rFonts w:ascii="Arial" w:hAnsi="Arial" w:cs="Arial"/>
-          <w:sz w:val="24"/>
-          <w:szCs w:val="24"/>
-        </w:rPr>
-        <w:t xml:space="preserve"> sistema </w:t>
+        <w:t xml:space="preserve">) del sistema </w:t>
       </w:r>
       <w:r>
         <w:rPr>
@@ -3525,7 +3517,25 @@
           <w:sz w:val="24"/>
           <w:szCs w:val="24"/>
         </w:rPr>
-        <w:t xml:space="preserve"> y por ultimo estos datos son devueltos a la página cliente index donde son mostrados</w:t>
+        <w:t xml:space="preserve"> y por ultimo estos datos son devueltos a la página cliente </w:t>
+      </w:r>
+      <w:proofErr w:type="spellStart"/>
+      <w:r>
+        <w:rPr>
+          <w:rFonts w:ascii="Arial" w:hAnsi="Arial" w:cs="Arial"/>
+          <w:sz w:val="24"/>
+          <w:szCs w:val="24"/>
+        </w:rPr>
+        <w:t>index</w:t>
+      </w:r>
+      <w:proofErr w:type="spellEnd"/>
+      <w:r>
+        <w:rPr>
+          <w:rFonts w:ascii="Arial" w:hAnsi="Arial" w:cs="Arial"/>
+          <w:sz w:val="24"/>
+          <w:szCs w:val="24"/>
+        </w:rPr>
+        <w:t xml:space="preserve"> donde son mostrados</w:t>
       </w:r>
       <w:r>
         <w:rPr>
@@ -3535,6 +3545,2383 @@
         </w:rPr>
         <w:t>.</w:t>
       </w:r>
+    </w:p>
+    <w:p>
+      <w:pPr>
+        <w:spacing w:line="360" w:lineRule="auto"/>
+        <w:jc w:val="both"/>
+        <w:rPr>
+          <w:rFonts w:ascii="Arial" w:hAnsi="Arial" w:cs="Arial"/>
+          <w:sz w:val="24"/>
+          <w:szCs w:val="24"/>
+        </w:rPr>
+      </w:pPr>
+    </w:p>
+    <w:p>
+      <w:pPr>
+        <w:pStyle w:val="Textoindependiente"/>
+      </w:pPr>
+    </w:p>
+    <w:p>
+      <w:pPr>
+        <w:pStyle w:val="Textoindependiente"/>
+      </w:pPr>
+    </w:p>
+    <w:p>
+      <w:pPr>
+        <w:pStyle w:val="Ttulo2"/>
+      </w:pPr>
+      <w:r>
+        <w:t>2.3 Historias de usuario.</w:t>
+      </w:r>
+    </w:p>
+    <w:p/>
+    <w:p>
+      <w:pPr>
+        <w:pStyle w:val="Descripcin"/>
+        <w:keepNext/>
+        <w:jc w:val="center"/>
+        <w:rPr>
+          <w:rFonts w:ascii="Arial" w:hAnsi="Arial" w:cs="Arial"/>
+          <w:sz w:val="22"/>
+          <w:szCs w:val="22"/>
+        </w:rPr>
+      </w:pPr>
+      <w:bookmarkStart w:id="1" w:name="_Toc178980578"/>
+      <w:r>
+        <w:rPr>
+          <w:rFonts w:ascii="Arial" w:hAnsi="Arial" w:cs="Arial"/>
+          <w:sz w:val="22"/>
+          <w:szCs w:val="22"/>
+        </w:rPr>
+        <w:t xml:space="preserve">Tabla </w:t>
+      </w:r>
+      <w:r>
+        <w:rPr>
+          <w:rFonts w:ascii="Arial" w:hAnsi="Arial" w:cs="Arial"/>
+          <w:sz w:val="22"/>
+          <w:szCs w:val="22"/>
+        </w:rPr>
+        <w:fldChar w:fldCharType="begin"/>
+      </w:r>
+      <w:r>
+        <w:rPr>
+          <w:rFonts w:ascii="Arial" w:hAnsi="Arial" w:cs="Arial"/>
+          <w:sz w:val="22"/>
+          <w:szCs w:val="22"/>
+        </w:rPr>
+        <w:instrText xml:space="preserve"> SEQ Tabla \* ARABIC </w:instrText>
+      </w:r>
+      <w:r>
+        <w:rPr>
+          <w:rFonts w:ascii="Arial" w:hAnsi="Arial" w:cs="Arial"/>
+          <w:sz w:val="22"/>
+          <w:szCs w:val="22"/>
+        </w:rPr>
+        <w:fldChar w:fldCharType="separate"/>
+      </w:r>
+      <w:r>
+        <w:rPr>
+          <w:rFonts w:ascii="Arial" w:hAnsi="Arial" w:cs="Arial"/>
+          <w:noProof/>
+          <w:sz w:val="22"/>
+          <w:szCs w:val="22"/>
+        </w:rPr>
+        <w:t>2</w:t>
+      </w:r>
+      <w:r>
+        <w:rPr>
+          <w:rFonts w:ascii="Arial" w:hAnsi="Arial" w:cs="Arial"/>
+          <w:sz w:val="22"/>
+          <w:szCs w:val="22"/>
+        </w:rPr>
+        <w:fldChar w:fldCharType="end"/>
+      </w:r>
+      <w:r>
+        <w:rPr>
+          <w:rFonts w:ascii="Arial" w:hAnsi="Arial" w:cs="Arial"/>
+          <w:sz w:val="22"/>
+          <w:szCs w:val="22"/>
+        </w:rPr>
+        <w:t xml:space="preserve"> Historial de usuario del caso de uso Recomendar</w:t>
+      </w:r>
+      <w:bookmarkEnd w:id="1"/>
+    </w:p>
+    <w:tbl>
+      <w:tblPr>
+        <w:tblW w:w="8659" w:type="dxa"/>
+        <w:tblInd w:w="-25" w:type="dxa"/>
+        <w:tblLayout w:type="fixed"/>
+        <w:tblCellMar>
+          <w:left w:w="10" w:type="dxa"/>
+          <w:right w:w="10" w:type="dxa"/>
+        </w:tblCellMar>
+        <w:tblLook w:val="04A0" w:firstRow="1" w:lastRow="0" w:firstColumn="1" w:lastColumn="0" w:noHBand="0" w:noVBand="1"/>
+      </w:tblPr>
+      <w:tblGrid>
+        <w:gridCol w:w="2187"/>
+        <w:gridCol w:w="1938"/>
+        <w:gridCol w:w="4534"/>
+      </w:tblGrid>
+      <w:tr>
+        <w:trPr>
+          <w:trHeight w:val="306"/>
+        </w:trPr>
+        <w:tc>
+          <w:tcPr>
+            <w:tcW w:w="8659" w:type="dxa"/>
+            <w:gridSpan w:val="3"/>
+            <w:tcBorders>
+              <w:top w:val="single" w:sz="4" w:space="0" w:color="0000FF"/>
+              <w:left w:val="single" w:sz="4" w:space="0" w:color="0000FF"/>
+              <w:bottom w:val="single" w:sz="4" w:space="0" w:color="0000FF"/>
+              <w:right w:val="single" w:sz="4" w:space="0" w:color="0000FF"/>
+            </w:tcBorders>
+            <w:shd w:val="clear" w:color="auto" w:fill="CCCCFF"/>
+            <w:tcMar>
+              <w:top w:w="0" w:type="dxa"/>
+              <w:left w:w="108" w:type="dxa"/>
+              <w:bottom w:w="0" w:type="dxa"/>
+              <w:right w:w="108" w:type="dxa"/>
+            </w:tcMar>
+            <w:vAlign w:val="center"/>
+          </w:tcPr>
+          <w:p>
+            <w:pPr>
+              <w:pStyle w:val="Standard"/>
+              <w:spacing w:line="360" w:lineRule="auto"/>
+              <w:rPr>
+                <w:rFonts w:ascii="Arial" w:hAnsi="Arial" w:cs="Arial"/>
+                <w:sz w:val="22"/>
+                <w:szCs w:val="22"/>
+              </w:rPr>
+            </w:pPr>
+          </w:p>
+        </w:tc>
+      </w:tr>
+      <w:tr>
+        <w:trPr>
+          <w:trHeight w:val="496"/>
+        </w:trPr>
+        <w:tc>
+          <w:tcPr>
+            <w:tcW w:w="2187" w:type="dxa"/>
+            <w:tcBorders>
+              <w:left w:val="single" w:sz="4" w:space="0" w:color="0000FF"/>
+              <w:bottom w:val="single" w:sz="4" w:space="0" w:color="0000FF"/>
+            </w:tcBorders>
+            <w:shd w:val="clear" w:color="auto" w:fill="auto"/>
+            <w:tcMar>
+              <w:top w:w="0" w:type="dxa"/>
+              <w:left w:w="10" w:type="dxa"/>
+              <w:bottom w:w="0" w:type="dxa"/>
+              <w:right w:w="10" w:type="dxa"/>
+            </w:tcMar>
+            <w:vAlign w:val="center"/>
+          </w:tcPr>
+          <w:p>
+            <w:pPr>
+              <w:pStyle w:val="Standarduser"/>
+              <w:spacing w:line="360" w:lineRule="auto"/>
+              <w:rPr>
+                <w:sz w:val="22"/>
+                <w:szCs w:val="22"/>
+              </w:rPr>
+            </w:pPr>
+            <w:r>
+              <w:rPr>
+                <w:b/>
+                <w:bCs/>
+                <w:sz w:val="22"/>
+                <w:szCs w:val="22"/>
+              </w:rPr>
+              <w:t>Número</w:t>
+            </w:r>
+            <w:r>
+              <w:rPr>
+                <w:sz w:val="22"/>
+                <w:szCs w:val="22"/>
+              </w:rPr>
+              <w:t>: 1</w:t>
+            </w:r>
+          </w:p>
+        </w:tc>
+        <w:tc>
+          <w:tcPr>
+            <w:tcW w:w="6472" w:type="dxa"/>
+            <w:gridSpan w:val="2"/>
+            <w:tcBorders>
+              <w:left w:val="single" w:sz="4" w:space="0" w:color="0000FF"/>
+              <w:bottom w:val="single" w:sz="4" w:space="0" w:color="0000FF"/>
+              <w:right w:val="single" w:sz="4" w:space="0" w:color="0000FF"/>
+            </w:tcBorders>
+            <w:shd w:val="clear" w:color="auto" w:fill="auto"/>
+            <w:tcMar>
+              <w:top w:w="0" w:type="dxa"/>
+              <w:left w:w="10" w:type="dxa"/>
+              <w:bottom w:w="0" w:type="dxa"/>
+              <w:right w:w="10" w:type="dxa"/>
+            </w:tcMar>
+            <w:vAlign w:val="center"/>
+          </w:tcPr>
+          <w:p>
+            <w:pPr>
+              <w:pStyle w:val="Standarduser"/>
+              <w:spacing w:line="360" w:lineRule="auto"/>
+              <w:rPr>
+                <w:sz w:val="22"/>
+                <w:szCs w:val="22"/>
+              </w:rPr>
+            </w:pPr>
+            <w:r>
+              <w:rPr>
+                <w:b/>
+                <w:bCs/>
+                <w:sz w:val="22"/>
+                <w:szCs w:val="22"/>
+              </w:rPr>
+              <w:t>Nombre del requisito</w:t>
+            </w:r>
+            <w:r>
+              <w:rPr>
+                <w:sz w:val="22"/>
+                <w:szCs w:val="22"/>
+              </w:rPr>
+              <w:t>: Recomendar</w:t>
+            </w:r>
+          </w:p>
+        </w:tc>
+      </w:tr>
+      <w:tr>
+        <w:trPr>
+          <w:trHeight w:val="496"/>
+        </w:trPr>
+        <w:tc>
+          <w:tcPr>
+            <w:tcW w:w="4125" w:type="dxa"/>
+            <w:gridSpan w:val="2"/>
+            <w:tcBorders>
+              <w:left w:val="single" w:sz="4" w:space="0" w:color="0000FF"/>
+              <w:bottom w:val="single" w:sz="4" w:space="0" w:color="0000FF"/>
+            </w:tcBorders>
+            <w:shd w:val="clear" w:color="auto" w:fill="auto"/>
+            <w:tcMar>
+              <w:top w:w="0" w:type="dxa"/>
+              <w:left w:w="10" w:type="dxa"/>
+              <w:bottom w:w="0" w:type="dxa"/>
+              <w:right w:w="10" w:type="dxa"/>
+            </w:tcMar>
+          </w:tcPr>
+          <w:p>
+            <w:pPr>
+              <w:pStyle w:val="Standarduser"/>
+              <w:spacing w:line="360" w:lineRule="auto"/>
+              <w:rPr>
+                <w:sz w:val="22"/>
+                <w:szCs w:val="22"/>
+              </w:rPr>
+            </w:pPr>
+            <w:r>
+              <w:rPr>
+                <w:b/>
+                <w:bCs/>
+                <w:sz w:val="22"/>
+                <w:szCs w:val="22"/>
+              </w:rPr>
+              <w:t>Programador</w:t>
+            </w:r>
+            <w:r>
+              <w:rPr>
+                <w:sz w:val="22"/>
+                <w:szCs w:val="22"/>
+              </w:rPr>
+              <w:t>:</w:t>
+            </w:r>
+            <w:r>
+              <w:rPr>
+                <w:sz w:val="22"/>
+                <w:szCs w:val="22"/>
+                <w:lang w:val="es-ES"/>
+              </w:rPr>
+              <w:t xml:space="preserve"> Alejandro Figueroa Rodríguez</w:t>
+            </w:r>
+          </w:p>
+        </w:tc>
+        <w:tc>
+          <w:tcPr>
+            <w:tcW w:w="4534" w:type="dxa"/>
+            <w:tcBorders>
+              <w:left w:val="single" w:sz="4" w:space="0" w:color="0000FF"/>
+              <w:bottom w:val="single" w:sz="4" w:space="0" w:color="0000FF"/>
+              <w:right w:val="single" w:sz="4" w:space="0" w:color="0000FF"/>
+            </w:tcBorders>
+            <w:shd w:val="clear" w:color="auto" w:fill="auto"/>
+            <w:tcMar>
+              <w:top w:w="0" w:type="dxa"/>
+              <w:left w:w="10" w:type="dxa"/>
+              <w:bottom w:w="0" w:type="dxa"/>
+              <w:right w:w="10" w:type="dxa"/>
+            </w:tcMar>
+          </w:tcPr>
+          <w:p>
+            <w:pPr>
+              <w:pStyle w:val="Standarduser"/>
+              <w:spacing w:line="360" w:lineRule="auto"/>
+              <w:rPr>
+                <w:sz w:val="22"/>
+                <w:szCs w:val="22"/>
+              </w:rPr>
+            </w:pPr>
+            <w:r>
+              <w:rPr>
+                <w:b/>
+                <w:bCs/>
+                <w:sz w:val="22"/>
+                <w:szCs w:val="22"/>
+              </w:rPr>
+              <w:t>Iteración Asignada</w:t>
+            </w:r>
+            <w:r>
+              <w:rPr>
+                <w:sz w:val="22"/>
+                <w:szCs w:val="22"/>
+              </w:rPr>
+              <w:t xml:space="preserve">: </w:t>
+            </w:r>
+            <w:r>
+              <w:rPr>
+                <w:sz w:val="22"/>
+                <w:szCs w:val="22"/>
+                <w:lang w:val="es-ES"/>
+              </w:rPr>
+              <w:t>Primera Iteración</w:t>
+            </w:r>
+          </w:p>
+        </w:tc>
+      </w:tr>
+      <w:tr>
+        <w:trPr>
+          <w:trHeight w:val="527"/>
+        </w:trPr>
+        <w:tc>
+          <w:tcPr>
+            <w:tcW w:w="4125" w:type="dxa"/>
+            <w:gridSpan w:val="2"/>
+            <w:tcBorders>
+              <w:left w:val="single" w:sz="4" w:space="0" w:color="0000FF"/>
+              <w:bottom w:val="single" w:sz="4" w:space="0" w:color="0000FF"/>
+            </w:tcBorders>
+            <w:shd w:val="clear" w:color="auto" w:fill="auto"/>
+            <w:tcMar>
+              <w:top w:w="0" w:type="dxa"/>
+              <w:left w:w="10" w:type="dxa"/>
+              <w:bottom w:w="0" w:type="dxa"/>
+              <w:right w:w="10" w:type="dxa"/>
+            </w:tcMar>
+          </w:tcPr>
+          <w:p>
+            <w:pPr>
+              <w:pStyle w:val="Standarduser"/>
+              <w:spacing w:line="360" w:lineRule="auto"/>
+              <w:rPr>
+                <w:sz w:val="22"/>
+                <w:szCs w:val="22"/>
+              </w:rPr>
+            </w:pPr>
+            <w:r>
+              <w:rPr>
+                <w:b/>
+                <w:bCs/>
+                <w:sz w:val="22"/>
+                <w:szCs w:val="22"/>
+              </w:rPr>
+              <w:t>Prioridad</w:t>
+            </w:r>
+            <w:r>
+              <w:rPr>
+                <w:sz w:val="22"/>
+                <w:szCs w:val="22"/>
+              </w:rPr>
+              <w:t xml:space="preserve">: </w:t>
+            </w:r>
+            <w:r>
+              <w:rPr>
+                <w:sz w:val="22"/>
+                <w:szCs w:val="22"/>
+                <w:lang w:val="es-ES"/>
+              </w:rPr>
+              <w:t>Alta</w:t>
+            </w:r>
+          </w:p>
+        </w:tc>
+        <w:tc>
+          <w:tcPr>
+            <w:tcW w:w="4534" w:type="dxa"/>
+            <w:tcBorders>
+              <w:left w:val="single" w:sz="4" w:space="0" w:color="0000FF"/>
+              <w:bottom w:val="single" w:sz="4" w:space="0" w:color="0000FF"/>
+              <w:right w:val="single" w:sz="4" w:space="0" w:color="0000FF"/>
+            </w:tcBorders>
+            <w:shd w:val="clear" w:color="auto" w:fill="auto"/>
+            <w:tcMar>
+              <w:top w:w="0" w:type="dxa"/>
+              <w:left w:w="10" w:type="dxa"/>
+              <w:bottom w:w="0" w:type="dxa"/>
+              <w:right w:w="10" w:type="dxa"/>
+            </w:tcMar>
+          </w:tcPr>
+          <w:p>
+            <w:pPr>
+              <w:pStyle w:val="Standarduser"/>
+              <w:spacing w:line="360" w:lineRule="auto"/>
+              <w:rPr>
+                <w:sz w:val="22"/>
+                <w:szCs w:val="22"/>
+                <w:lang w:val="es-ES"/>
+              </w:rPr>
+            </w:pPr>
+            <w:r>
+              <w:rPr>
+                <w:b/>
+                <w:bCs/>
+                <w:sz w:val="22"/>
+                <w:szCs w:val="22"/>
+              </w:rPr>
+              <w:t>Tiempo Estimado</w:t>
+            </w:r>
+            <w:r>
+              <w:rPr>
+                <w:sz w:val="22"/>
+                <w:szCs w:val="22"/>
+              </w:rPr>
+              <w:t>:</w:t>
+            </w:r>
+            <w:r>
+              <w:rPr>
+                <w:sz w:val="22"/>
+                <w:szCs w:val="22"/>
+                <w:lang w:val="es-ES"/>
+              </w:rPr>
+              <w:t xml:space="preserve"> 0.10 días</w:t>
+            </w:r>
+          </w:p>
+        </w:tc>
+      </w:tr>
+      <w:tr>
+        <w:trPr>
+          <w:trHeight w:val="496"/>
+        </w:trPr>
+        <w:tc>
+          <w:tcPr>
+            <w:tcW w:w="4125" w:type="dxa"/>
+            <w:gridSpan w:val="2"/>
+            <w:tcBorders>
+              <w:left w:val="single" w:sz="4" w:space="0" w:color="0000FF"/>
+              <w:bottom w:val="single" w:sz="4" w:space="0" w:color="0000FF"/>
+            </w:tcBorders>
+            <w:shd w:val="clear" w:color="auto" w:fill="auto"/>
+            <w:tcMar>
+              <w:top w:w="0" w:type="dxa"/>
+              <w:left w:w="10" w:type="dxa"/>
+              <w:bottom w:w="0" w:type="dxa"/>
+              <w:right w:w="10" w:type="dxa"/>
+            </w:tcMar>
+          </w:tcPr>
+          <w:p>
+            <w:pPr>
+              <w:pStyle w:val="Standarduser"/>
+              <w:spacing w:line="360" w:lineRule="auto"/>
+              <w:rPr>
+                <w:sz w:val="22"/>
+                <w:szCs w:val="22"/>
+              </w:rPr>
+            </w:pPr>
+            <w:r>
+              <w:rPr>
+                <w:b/>
+                <w:bCs/>
+                <w:sz w:val="22"/>
+                <w:szCs w:val="22"/>
+              </w:rPr>
+              <w:t>Riesgo en Desarrollo</w:t>
+            </w:r>
+            <w:r>
+              <w:rPr>
+                <w:sz w:val="22"/>
+                <w:szCs w:val="22"/>
+              </w:rPr>
+              <w:t xml:space="preserve">: </w:t>
+            </w:r>
+            <w:proofErr w:type="spellStart"/>
+            <w:r>
+              <w:rPr>
+                <w:sz w:val="22"/>
+                <w:szCs w:val="22"/>
+                <w:lang w:val="es-ES"/>
+              </w:rPr>
+              <w:t>Gespro</w:t>
+            </w:r>
+            <w:proofErr w:type="spellEnd"/>
+            <w:r>
+              <w:rPr>
+                <w:sz w:val="22"/>
+                <w:szCs w:val="22"/>
+                <w:lang w:val="es-ES"/>
+              </w:rPr>
+              <w:t>/Plan de riesgo</w:t>
+            </w:r>
+          </w:p>
+        </w:tc>
+        <w:tc>
+          <w:tcPr>
+            <w:tcW w:w="4534" w:type="dxa"/>
+            <w:tcBorders>
+              <w:left w:val="single" w:sz="4" w:space="0" w:color="0000FF"/>
+              <w:bottom w:val="single" w:sz="4" w:space="0" w:color="0000FF"/>
+              <w:right w:val="single" w:sz="4" w:space="0" w:color="0000FF"/>
+            </w:tcBorders>
+            <w:shd w:val="clear" w:color="auto" w:fill="auto"/>
+            <w:tcMar>
+              <w:top w:w="0" w:type="dxa"/>
+              <w:left w:w="10" w:type="dxa"/>
+              <w:bottom w:w="0" w:type="dxa"/>
+              <w:right w:w="10" w:type="dxa"/>
+            </w:tcMar>
+          </w:tcPr>
+          <w:p>
+            <w:pPr>
+              <w:pStyle w:val="Standarduser"/>
+              <w:spacing w:line="360" w:lineRule="auto"/>
+              <w:rPr>
+                <w:sz w:val="22"/>
+                <w:szCs w:val="22"/>
+                <w:lang w:val="es-ES"/>
+              </w:rPr>
+            </w:pPr>
+            <w:r>
+              <w:rPr>
+                <w:b/>
+                <w:bCs/>
+                <w:sz w:val="22"/>
+                <w:szCs w:val="22"/>
+              </w:rPr>
+              <w:t>Tiempo Real</w:t>
+            </w:r>
+            <w:r>
+              <w:rPr>
+                <w:sz w:val="22"/>
+                <w:szCs w:val="22"/>
+              </w:rPr>
+              <w:t>:</w:t>
+            </w:r>
+            <w:r>
+              <w:rPr>
+                <w:sz w:val="22"/>
+                <w:szCs w:val="22"/>
+                <w:lang w:val="es-ES"/>
+              </w:rPr>
+              <w:t xml:space="preserve"> 0.7 días</w:t>
+            </w:r>
+          </w:p>
+        </w:tc>
+      </w:tr>
+      <w:tr>
+        <w:trPr>
+          <w:trHeight w:val="1327"/>
+        </w:trPr>
+        <w:tc>
+          <w:tcPr>
+            <w:tcW w:w="8659" w:type="dxa"/>
+            <w:gridSpan w:val="3"/>
+            <w:tcBorders>
+              <w:left w:val="single" w:sz="4" w:space="0" w:color="0000FF"/>
+              <w:bottom w:val="single" w:sz="4" w:space="0" w:color="0000FF"/>
+              <w:right w:val="single" w:sz="4" w:space="0" w:color="0000FF"/>
+            </w:tcBorders>
+            <w:shd w:val="clear" w:color="auto" w:fill="auto"/>
+            <w:tcMar>
+              <w:top w:w="0" w:type="dxa"/>
+              <w:left w:w="108" w:type="dxa"/>
+              <w:bottom w:w="0" w:type="dxa"/>
+              <w:right w:w="108" w:type="dxa"/>
+            </w:tcMar>
+            <w:vAlign w:val="center"/>
+          </w:tcPr>
+          <w:p>
+            <w:pPr>
+              <w:pStyle w:val="Standarduser"/>
+              <w:spacing w:line="360" w:lineRule="auto"/>
+              <w:jc w:val="both"/>
+              <w:rPr>
+                <w:sz w:val="22"/>
+                <w:szCs w:val="22"/>
+              </w:rPr>
+            </w:pPr>
+            <w:r>
+              <w:rPr>
+                <w:b/>
+                <w:bCs/>
+                <w:sz w:val="22"/>
+                <w:szCs w:val="22"/>
+              </w:rPr>
+              <w:t>Descripción</w:t>
+            </w:r>
+            <w:r>
+              <w:rPr>
+                <w:sz w:val="22"/>
+                <w:szCs w:val="22"/>
+              </w:rPr>
+              <w:t xml:space="preserve">: Las </w:t>
+            </w:r>
+            <w:proofErr w:type="spellStart"/>
+            <w:r>
+              <w:rPr>
+                <w:sz w:val="22"/>
+                <w:szCs w:val="22"/>
+              </w:rPr>
+              <w:t>platafomas</w:t>
+            </w:r>
+            <w:proofErr w:type="spellEnd"/>
+            <w:r>
+              <w:rPr>
+                <w:sz w:val="22"/>
+                <w:szCs w:val="22"/>
+              </w:rPr>
+              <w:t xml:space="preserve"> integradas </w:t>
+            </w:r>
+            <w:proofErr w:type="spellStart"/>
+            <w:r>
+              <w:rPr>
+                <w:sz w:val="22"/>
+                <w:szCs w:val="22"/>
+              </w:rPr>
+              <w:t>Picta</w:t>
+            </w:r>
+            <w:proofErr w:type="spellEnd"/>
+            <w:r>
+              <w:rPr>
+                <w:sz w:val="22"/>
+                <w:szCs w:val="22"/>
+              </w:rPr>
+              <w:t xml:space="preserve">, </w:t>
+            </w:r>
+            <w:proofErr w:type="spellStart"/>
+            <w:r>
+              <w:rPr>
+                <w:sz w:val="22"/>
+                <w:szCs w:val="22"/>
+              </w:rPr>
+              <w:t>Todus</w:t>
+            </w:r>
+            <w:proofErr w:type="spellEnd"/>
+            <w:r>
+              <w:rPr>
+                <w:sz w:val="22"/>
+                <w:szCs w:val="22"/>
+              </w:rPr>
+              <w:t xml:space="preserve"> y </w:t>
+            </w:r>
+            <w:proofErr w:type="spellStart"/>
+            <w:r>
+              <w:rPr>
+                <w:sz w:val="22"/>
+                <w:szCs w:val="22"/>
+              </w:rPr>
+              <w:t>Apklis</w:t>
+            </w:r>
+            <w:proofErr w:type="spellEnd"/>
+            <w:r>
+              <w:rPr>
+                <w:sz w:val="22"/>
+                <w:szCs w:val="22"/>
+              </w:rPr>
+              <w:t xml:space="preserve"> acceden a la API del sistema de recomendación con la dirección dirección-servicio/</w:t>
+            </w:r>
+            <w:proofErr w:type="spellStart"/>
+            <w:r>
+              <w:rPr>
+                <w:sz w:val="22"/>
+                <w:szCs w:val="22"/>
+              </w:rPr>
+              <w:t>recommend</w:t>
+            </w:r>
+            <w:proofErr w:type="spellEnd"/>
+            <w:r>
+              <w:rPr>
+                <w:sz w:val="22"/>
+                <w:szCs w:val="22"/>
+              </w:rPr>
+              <w:t xml:space="preserve"> la cual genera las recomendaciones y las devuelve a la plataforma. </w:t>
+            </w:r>
+          </w:p>
+          <w:p>
+            <w:pPr>
+              <w:pStyle w:val="Standard"/>
+              <w:spacing w:line="360" w:lineRule="auto"/>
+              <w:jc w:val="both"/>
+              <w:rPr>
+                <w:rFonts w:ascii="Arial" w:hAnsi="Arial" w:cs="Arial"/>
+                <w:sz w:val="22"/>
+                <w:szCs w:val="22"/>
+              </w:rPr>
+            </w:pPr>
+          </w:p>
+        </w:tc>
+      </w:tr>
+      <w:tr>
+        <w:trPr>
+          <w:trHeight w:val="781"/>
+        </w:trPr>
+        <w:tc>
+          <w:tcPr>
+            <w:tcW w:w="8659" w:type="dxa"/>
+            <w:gridSpan w:val="3"/>
+            <w:tcBorders>
+              <w:left w:val="single" w:sz="4" w:space="0" w:color="0000FF"/>
+              <w:bottom w:val="single" w:sz="4" w:space="0" w:color="0000FF"/>
+              <w:right w:val="single" w:sz="4" w:space="0" w:color="0000FF"/>
+            </w:tcBorders>
+            <w:shd w:val="clear" w:color="auto" w:fill="auto"/>
+            <w:tcMar>
+              <w:top w:w="0" w:type="dxa"/>
+              <w:left w:w="108" w:type="dxa"/>
+              <w:bottom w:w="0" w:type="dxa"/>
+              <w:right w:w="108" w:type="dxa"/>
+            </w:tcMar>
+            <w:vAlign w:val="center"/>
+          </w:tcPr>
+          <w:p>
+            <w:pPr>
+              <w:pStyle w:val="Standarduser"/>
+              <w:spacing w:line="360" w:lineRule="auto"/>
+              <w:rPr>
+                <w:sz w:val="22"/>
+                <w:szCs w:val="22"/>
+              </w:rPr>
+            </w:pPr>
+            <w:r>
+              <w:rPr>
+                <w:b/>
+                <w:bCs/>
+                <w:sz w:val="22"/>
+                <w:szCs w:val="22"/>
+              </w:rPr>
+              <w:t>Observaciones</w:t>
+            </w:r>
+            <w:r>
+              <w:rPr>
+                <w:sz w:val="22"/>
+                <w:szCs w:val="22"/>
+              </w:rPr>
+              <w:t>:</w:t>
+            </w:r>
+          </w:p>
+          <w:p>
+            <w:pPr>
+              <w:pStyle w:val="Standard"/>
+              <w:widowControl/>
+              <w:numPr>
+                <w:ilvl w:val="0"/>
+                <w:numId w:val="17"/>
+              </w:numPr>
+              <w:spacing w:after="120" w:line="360" w:lineRule="auto"/>
+              <w:jc w:val="both"/>
+              <w:rPr>
+                <w:rFonts w:ascii="Arial" w:hAnsi="Arial" w:cs="Arial"/>
+                <w:sz w:val="22"/>
+                <w:szCs w:val="22"/>
+              </w:rPr>
+            </w:pPr>
+            <w:r>
+              <w:rPr>
+                <w:rFonts w:ascii="Arial" w:hAnsi="Arial" w:cs="Arial"/>
+                <w:sz w:val="22"/>
+                <w:szCs w:val="22"/>
+              </w:rPr>
+              <w:t>Las plataformas deben de estar registradas en el sistema.</w:t>
+            </w:r>
+          </w:p>
+        </w:tc>
+      </w:tr>
+      <w:tr>
+        <w:trPr>
+          <w:trHeight w:val="2913"/>
+        </w:trPr>
+        <w:tc>
+          <w:tcPr>
+            <w:tcW w:w="8659" w:type="dxa"/>
+            <w:gridSpan w:val="3"/>
+            <w:tcBorders>
+              <w:left w:val="single" w:sz="4" w:space="0" w:color="0000FF"/>
+              <w:bottom w:val="single" w:sz="4" w:space="0" w:color="0000FF"/>
+              <w:right w:val="single" w:sz="4" w:space="0" w:color="0000FF"/>
+            </w:tcBorders>
+            <w:shd w:val="clear" w:color="auto" w:fill="auto"/>
+            <w:tcMar>
+              <w:top w:w="0" w:type="dxa"/>
+              <w:left w:w="108" w:type="dxa"/>
+              <w:bottom w:w="0" w:type="dxa"/>
+              <w:right w:w="108" w:type="dxa"/>
+            </w:tcMar>
+            <w:vAlign w:val="center"/>
+          </w:tcPr>
+          <w:p>
+            <w:pPr>
+              <w:pStyle w:val="Standarduser"/>
+              <w:spacing w:line="360" w:lineRule="auto"/>
+              <w:rPr>
+                <w:b/>
+                <w:bCs/>
+                <w:sz w:val="22"/>
+                <w:szCs w:val="22"/>
+              </w:rPr>
+            </w:pPr>
+            <w:r>
+              <w:rPr>
+                <w:b/>
+                <w:bCs/>
+                <w:sz w:val="22"/>
+                <w:szCs w:val="22"/>
+              </w:rPr>
+              <w:lastRenderedPageBreak/>
+              <w:t>Prototipo de interfaz:</w:t>
+            </w:r>
+          </w:p>
+        </w:tc>
+      </w:tr>
+    </w:tbl>
+    <w:p/>
+    <w:p>
+      <w:pPr>
+        <w:pStyle w:val="Descripcin"/>
+        <w:keepNext/>
+        <w:jc w:val="center"/>
+        <w:rPr>
+          <w:rFonts w:ascii="Arial" w:hAnsi="Arial" w:cs="Arial"/>
+          <w:sz w:val="22"/>
+          <w:szCs w:val="22"/>
+        </w:rPr>
+      </w:pPr>
+      <w:bookmarkStart w:id="2" w:name="_Toc178980579"/>
+      <w:r>
+        <w:rPr>
+          <w:rFonts w:ascii="Arial" w:hAnsi="Arial" w:cs="Arial"/>
+          <w:sz w:val="22"/>
+          <w:szCs w:val="22"/>
+        </w:rPr>
+        <w:t xml:space="preserve">Tabla </w:t>
+      </w:r>
+      <w:r>
+        <w:rPr>
+          <w:rFonts w:ascii="Arial" w:hAnsi="Arial" w:cs="Arial"/>
+          <w:sz w:val="22"/>
+          <w:szCs w:val="22"/>
+        </w:rPr>
+        <w:fldChar w:fldCharType="begin"/>
+      </w:r>
+      <w:r>
+        <w:rPr>
+          <w:rFonts w:ascii="Arial" w:hAnsi="Arial" w:cs="Arial"/>
+          <w:sz w:val="22"/>
+          <w:szCs w:val="22"/>
+        </w:rPr>
+        <w:instrText xml:space="preserve"> SEQ Tabla \* ARABIC </w:instrText>
+      </w:r>
+      <w:r>
+        <w:rPr>
+          <w:rFonts w:ascii="Arial" w:hAnsi="Arial" w:cs="Arial"/>
+          <w:sz w:val="22"/>
+          <w:szCs w:val="22"/>
+        </w:rPr>
+        <w:fldChar w:fldCharType="separate"/>
+      </w:r>
+      <w:r>
+        <w:rPr>
+          <w:rFonts w:ascii="Arial" w:hAnsi="Arial" w:cs="Arial"/>
+          <w:noProof/>
+          <w:sz w:val="22"/>
+          <w:szCs w:val="22"/>
+        </w:rPr>
+        <w:t>3</w:t>
+      </w:r>
+      <w:r>
+        <w:rPr>
+          <w:rFonts w:ascii="Arial" w:hAnsi="Arial" w:cs="Arial"/>
+          <w:sz w:val="22"/>
+          <w:szCs w:val="22"/>
+        </w:rPr>
+        <w:fldChar w:fldCharType="end"/>
+      </w:r>
+      <w:r>
+        <w:rPr>
+          <w:rFonts w:ascii="Arial" w:hAnsi="Arial" w:cs="Arial"/>
+          <w:sz w:val="22"/>
+          <w:szCs w:val="22"/>
+        </w:rPr>
+        <w:t xml:space="preserve"> Historial de usuario del caso de uso Entrenar</w:t>
+      </w:r>
+      <w:bookmarkEnd w:id="2"/>
+    </w:p>
+    <w:tbl>
+      <w:tblPr>
+        <w:tblW w:w="8670" w:type="dxa"/>
+        <w:tblInd w:w="-25" w:type="dxa"/>
+        <w:tblLayout w:type="fixed"/>
+        <w:tblCellMar>
+          <w:left w:w="10" w:type="dxa"/>
+          <w:right w:w="10" w:type="dxa"/>
+        </w:tblCellMar>
+        <w:tblLook w:val="04A0" w:firstRow="1" w:lastRow="0" w:firstColumn="1" w:lastColumn="0" w:noHBand="0" w:noVBand="1"/>
+      </w:tblPr>
+      <w:tblGrid>
+        <w:gridCol w:w="2190"/>
+        <w:gridCol w:w="1941"/>
+        <w:gridCol w:w="4539"/>
+      </w:tblGrid>
+      <w:tr>
+        <w:trPr>
+          <w:trHeight w:val="298"/>
+        </w:trPr>
+        <w:tc>
+          <w:tcPr>
+            <w:tcW w:w="8670" w:type="dxa"/>
+            <w:gridSpan w:val="3"/>
+            <w:tcBorders>
+              <w:top w:val="single" w:sz="4" w:space="0" w:color="0000FF"/>
+              <w:left w:val="single" w:sz="4" w:space="0" w:color="0000FF"/>
+              <w:bottom w:val="single" w:sz="4" w:space="0" w:color="0000FF"/>
+              <w:right w:val="single" w:sz="4" w:space="0" w:color="0000FF"/>
+            </w:tcBorders>
+            <w:shd w:val="clear" w:color="auto" w:fill="CCCCFF"/>
+            <w:tcMar>
+              <w:top w:w="0" w:type="dxa"/>
+              <w:left w:w="108" w:type="dxa"/>
+              <w:bottom w:w="0" w:type="dxa"/>
+              <w:right w:w="108" w:type="dxa"/>
+            </w:tcMar>
+            <w:vAlign w:val="center"/>
+          </w:tcPr>
+          <w:p>
+            <w:pPr>
+              <w:pStyle w:val="Standard"/>
+              <w:spacing w:line="360" w:lineRule="auto"/>
+              <w:rPr>
+                <w:rFonts w:ascii="Arial" w:hAnsi="Arial" w:cs="Arial"/>
+                <w:sz w:val="22"/>
+                <w:szCs w:val="22"/>
+              </w:rPr>
+            </w:pPr>
+          </w:p>
+        </w:tc>
+      </w:tr>
+      <w:tr>
+        <w:trPr>
+          <w:trHeight w:val="483"/>
+        </w:trPr>
+        <w:tc>
+          <w:tcPr>
+            <w:tcW w:w="2190" w:type="dxa"/>
+            <w:tcBorders>
+              <w:left w:val="single" w:sz="4" w:space="0" w:color="0000FF"/>
+              <w:bottom w:val="single" w:sz="4" w:space="0" w:color="0000FF"/>
+            </w:tcBorders>
+            <w:shd w:val="clear" w:color="auto" w:fill="auto"/>
+            <w:tcMar>
+              <w:top w:w="0" w:type="dxa"/>
+              <w:left w:w="10" w:type="dxa"/>
+              <w:bottom w:w="0" w:type="dxa"/>
+              <w:right w:w="10" w:type="dxa"/>
+            </w:tcMar>
+            <w:vAlign w:val="center"/>
+          </w:tcPr>
+          <w:p>
+            <w:pPr>
+              <w:pStyle w:val="Standarduser"/>
+              <w:spacing w:line="360" w:lineRule="auto"/>
+              <w:rPr>
+                <w:sz w:val="22"/>
+                <w:szCs w:val="22"/>
+              </w:rPr>
+            </w:pPr>
+            <w:r>
+              <w:rPr>
+                <w:b/>
+                <w:bCs/>
+                <w:sz w:val="22"/>
+                <w:szCs w:val="22"/>
+              </w:rPr>
+              <w:t>Número</w:t>
+            </w:r>
+            <w:r>
+              <w:rPr>
+                <w:sz w:val="22"/>
+                <w:szCs w:val="22"/>
+              </w:rPr>
+              <w:t>: 1</w:t>
+            </w:r>
+          </w:p>
+        </w:tc>
+        <w:tc>
+          <w:tcPr>
+            <w:tcW w:w="6480" w:type="dxa"/>
+            <w:gridSpan w:val="2"/>
+            <w:tcBorders>
+              <w:left w:val="single" w:sz="4" w:space="0" w:color="0000FF"/>
+              <w:bottom w:val="single" w:sz="4" w:space="0" w:color="0000FF"/>
+              <w:right w:val="single" w:sz="4" w:space="0" w:color="0000FF"/>
+            </w:tcBorders>
+            <w:shd w:val="clear" w:color="auto" w:fill="auto"/>
+            <w:tcMar>
+              <w:top w:w="0" w:type="dxa"/>
+              <w:left w:w="10" w:type="dxa"/>
+              <w:bottom w:w="0" w:type="dxa"/>
+              <w:right w:w="10" w:type="dxa"/>
+            </w:tcMar>
+            <w:vAlign w:val="center"/>
+          </w:tcPr>
+          <w:p>
+            <w:pPr>
+              <w:pStyle w:val="Standarduser"/>
+              <w:spacing w:line="360" w:lineRule="auto"/>
+              <w:rPr>
+                <w:sz w:val="22"/>
+                <w:szCs w:val="22"/>
+              </w:rPr>
+            </w:pPr>
+            <w:r>
+              <w:rPr>
+                <w:b/>
+                <w:bCs/>
+                <w:sz w:val="22"/>
+                <w:szCs w:val="22"/>
+              </w:rPr>
+              <w:t>Nombre del requisito</w:t>
+            </w:r>
+            <w:r>
+              <w:rPr>
+                <w:sz w:val="22"/>
+                <w:szCs w:val="22"/>
+              </w:rPr>
+              <w:t>: Entrenar</w:t>
+            </w:r>
+          </w:p>
+        </w:tc>
+      </w:tr>
+      <w:tr>
+        <w:trPr>
+          <w:trHeight w:val="483"/>
+        </w:trPr>
+        <w:tc>
+          <w:tcPr>
+            <w:tcW w:w="4131" w:type="dxa"/>
+            <w:gridSpan w:val="2"/>
+            <w:tcBorders>
+              <w:left w:val="single" w:sz="4" w:space="0" w:color="0000FF"/>
+              <w:bottom w:val="single" w:sz="4" w:space="0" w:color="0000FF"/>
+            </w:tcBorders>
+            <w:shd w:val="clear" w:color="auto" w:fill="auto"/>
+            <w:tcMar>
+              <w:top w:w="0" w:type="dxa"/>
+              <w:left w:w="10" w:type="dxa"/>
+              <w:bottom w:w="0" w:type="dxa"/>
+              <w:right w:w="10" w:type="dxa"/>
+            </w:tcMar>
+          </w:tcPr>
+          <w:p>
+            <w:pPr>
+              <w:pStyle w:val="Standarduser"/>
+              <w:spacing w:line="360" w:lineRule="auto"/>
+              <w:rPr>
+                <w:sz w:val="22"/>
+                <w:szCs w:val="22"/>
+              </w:rPr>
+            </w:pPr>
+            <w:r>
+              <w:rPr>
+                <w:b/>
+                <w:bCs/>
+                <w:sz w:val="22"/>
+                <w:szCs w:val="22"/>
+              </w:rPr>
+              <w:t>Programador</w:t>
+            </w:r>
+            <w:r>
+              <w:rPr>
+                <w:sz w:val="22"/>
+                <w:szCs w:val="22"/>
+              </w:rPr>
+              <w:t>:</w:t>
+            </w:r>
+            <w:r>
+              <w:rPr>
+                <w:sz w:val="22"/>
+                <w:szCs w:val="22"/>
+                <w:lang w:val="es-ES"/>
+              </w:rPr>
+              <w:t xml:space="preserve"> Alejandro Figueroa Rodríguez</w:t>
+            </w:r>
+          </w:p>
+        </w:tc>
+        <w:tc>
+          <w:tcPr>
+            <w:tcW w:w="4539" w:type="dxa"/>
+            <w:tcBorders>
+              <w:left w:val="single" w:sz="4" w:space="0" w:color="0000FF"/>
+              <w:bottom w:val="single" w:sz="4" w:space="0" w:color="0000FF"/>
+              <w:right w:val="single" w:sz="4" w:space="0" w:color="0000FF"/>
+            </w:tcBorders>
+            <w:shd w:val="clear" w:color="auto" w:fill="auto"/>
+            <w:tcMar>
+              <w:top w:w="0" w:type="dxa"/>
+              <w:left w:w="10" w:type="dxa"/>
+              <w:bottom w:w="0" w:type="dxa"/>
+              <w:right w:w="10" w:type="dxa"/>
+            </w:tcMar>
+          </w:tcPr>
+          <w:p>
+            <w:pPr>
+              <w:pStyle w:val="Standarduser"/>
+              <w:spacing w:line="360" w:lineRule="auto"/>
+              <w:rPr>
+                <w:sz w:val="22"/>
+                <w:szCs w:val="22"/>
+              </w:rPr>
+            </w:pPr>
+            <w:r>
+              <w:rPr>
+                <w:b/>
+                <w:bCs/>
+                <w:sz w:val="22"/>
+                <w:szCs w:val="22"/>
+              </w:rPr>
+              <w:t>Iteración Asignada</w:t>
+            </w:r>
+            <w:r>
+              <w:rPr>
+                <w:sz w:val="22"/>
+                <w:szCs w:val="22"/>
+              </w:rPr>
+              <w:t xml:space="preserve">: </w:t>
+            </w:r>
+            <w:r>
+              <w:rPr>
+                <w:sz w:val="22"/>
+                <w:szCs w:val="22"/>
+                <w:lang w:val="es-ES"/>
+              </w:rPr>
+              <w:t>Primera Iteración</w:t>
+            </w:r>
+          </w:p>
+        </w:tc>
+      </w:tr>
+      <w:tr>
+        <w:trPr>
+          <w:trHeight w:val="513"/>
+        </w:trPr>
+        <w:tc>
+          <w:tcPr>
+            <w:tcW w:w="4131" w:type="dxa"/>
+            <w:gridSpan w:val="2"/>
+            <w:tcBorders>
+              <w:left w:val="single" w:sz="4" w:space="0" w:color="0000FF"/>
+              <w:bottom w:val="single" w:sz="4" w:space="0" w:color="0000FF"/>
+            </w:tcBorders>
+            <w:shd w:val="clear" w:color="auto" w:fill="auto"/>
+            <w:tcMar>
+              <w:top w:w="0" w:type="dxa"/>
+              <w:left w:w="10" w:type="dxa"/>
+              <w:bottom w:w="0" w:type="dxa"/>
+              <w:right w:w="10" w:type="dxa"/>
+            </w:tcMar>
+          </w:tcPr>
+          <w:p>
+            <w:pPr>
+              <w:pStyle w:val="Standarduser"/>
+              <w:spacing w:line="360" w:lineRule="auto"/>
+              <w:rPr>
+                <w:sz w:val="22"/>
+                <w:szCs w:val="22"/>
+              </w:rPr>
+            </w:pPr>
+            <w:r>
+              <w:rPr>
+                <w:b/>
+                <w:bCs/>
+                <w:sz w:val="22"/>
+                <w:szCs w:val="22"/>
+              </w:rPr>
+              <w:t>Prioridad</w:t>
+            </w:r>
+            <w:r>
+              <w:rPr>
+                <w:sz w:val="22"/>
+                <w:szCs w:val="22"/>
+              </w:rPr>
+              <w:t xml:space="preserve">: </w:t>
+            </w:r>
+            <w:r>
+              <w:rPr>
+                <w:sz w:val="22"/>
+                <w:szCs w:val="22"/>
+                <w:lang w:val="es-ES"/>
+              </w:rPr>
+              <w:t>Alta</w:t>
+            </w:r>
+          </w:p>
+        </w:tc>
+        <w:tc>
+          <w:tcPr>
+            <w:tcW w:w="4539" w:type="dxa"/>
+            <w:tcBorders>
+              <w:left w:val="single" w:sz="4" w:space="0" w:color="0000FF"/>
+              <w:bottom w:val="single" w:sz="4" w:space="0" w:color="0000FF"/>
+              <w:right w:val="single" w:sz="4" w:space="0" w:color="0000FF"/>
+            </w:tcBorders>
+            <w:shd w:val="clear" w:color="auto" w:fill="auto"/>
+            <w:tcMar>
+              <w:top w:w="0" w:type="dxa"/>
+              <w:left w:w="10" w:type="dxa"/>
+              <w:bottom w:w="0" w:type="dxa"/>
+              <w:right w:w="10" w:type="dxa"/>
+            </w:tcMar>
+          </w:tcPr>
+          <w:p>
+            <w:pPr>
+              <w:pStyle w:val="Standarduser"/>
+              <w:spacing w:line="360" w:lineRule="auto"/>
+              <w:rPr>
+                <w:sz w:val="22"/>
+                <w:szCs w:val="22"/>
+                <w:lang w:val="es-ES"/>
+              </w:rPr>
+            </w:pPr>
+            <w:r>
+              <w:rPr>
+                <w:b/>
+                <w:bCs/>
+                <w:sz w:val="22"/>
+                <w:szCs w:val="22"/>
+              </w:rPr>
+              <w:t>Tiempo Estimado</w:t>
+            </w:r>
+            <w:r>
+              <w:rPr>
+                <w:sz w:val="22"/>
+                <w:szCs w:val="22"/>
+              </w:rPr>
+              <w:t>:</w:t>
+            </w:r>
+            <w:r>
+              <w:rPr>
+                <w:sz w:val="22"/>
+                <w:szCs w:val="22"/>
+                <w:lang w:val="es-ES"/>
+              </w:rPr>
+              <w:t xml:space="preserve"> 0.15 días</w:t>
+            </w:r>
+          </w:p>
+        </w:tc>
+      </w:tr>
+      <w:tr>
+        <w:trPr>
+          <w:trHeight w:val="483"/>
+        </w:trPr>
+        <w:tc>
+          <w:tcPr>
+            <w:tcW w:w="4131" w:type="dxa"/>
+            <w:gridSpan w:val="2"/>
+            <w:tcBorders>
+              <w:left w:val="single" w:sz="4" w:space="0" w:color="0000FF"/>
+              <w:bottom w:val="single" w:sz="4" w:space="0" w:color="0000FF"/>
+            </w:tcBorders>
+            <w:shd w:val="clear" w:color="auto" w:fill="auto"/>
+            <w:tcMar>
+              <w:top w:w="0" w:type="dxa"/>
+              <w:left w:w="10" w:type="dxa"/>
+              <w:bottom w:w="0" w:type="dxa"/>
+              <w:right w:w="10" w:type="dxa"/>
+            </w:tcMar>
+          </w:tcPr>
+          <w:p>
+            <w:pPr>
+              <w:pStyle w:val="Standarduser"/>
+              <w:spacing w:line="360" w:lineRule="auto"/>
+              <w:rPr>
+                <w:sz w:val="22"/>
+                <w:szCs w:val="22"/>
+              </w:rPr>
+            </w:pPr>
+            <w:r>
+              <w:rPr>
+                <w:b/>
+                <w:bCs/>
+                <w:sz w:val="22"/>
+                <w:szCs w:val="22"/>
+              </w:rPr>
+              <w:t>Riesgo en Desarrollo</w:t>
+            </w:r>
+            <w:r>
+              <w:rPr>
+                <w:sz w:val="22"/>
+                <w:szCs w:val="22"/>
+              </w:rPr>
+              <w:t xml:space="preserve">: </w:t>
+            </w:r>
+            <w:proofErr w:type="spellStart"/>
+            <w:r>
+              <w:rPr>
+                <w:sz w:val="22"/>
+                <w:szCs w:val="22"/>
+                <w:lang w:val="es-ES"/>
+              </w:rPr>
+              <w:t>Gespro</w:t>
+            </w:r>
+            <w:proofErr w:type="spellEnd"/>
+            <w:r>
+              <w:rPr>
+                <w:sz w:val="22"/>
+                <w:szCs w:val="22"/>
+                <w:lang w:val="es-ES"/>
+              </w:rPr>
+              <w:t>/Plan de riesgo</w:t>
+            </w:r>
+          </w:p>
+        </w:tc>
+        <w:tc>
+          <w:tcPr>
+            <w:tcW w:w="4539" w:type="dxa"/>
+            <w:tcBorders>
+              <w:left w:val="single" w:sz="4" w:space="0" w:color="0000FF"/>
+              <w:bottom w:val="single" w:sz="4" w:space="0" w:color="0000FF"/>
+              <w:right w:val="single" w:sz="4" w:space="0" w:color="0000FF"/>
+            </w:tcBorders>
+            <w:shd w:val="clear" w:color="auto" w:fill="auto"/>
+            <w:tcMar>
+              <w:top w:w="0" w:type="dxa"/>
+              <w:left w:w="10" w:type="dxa"/>
+              <w:bottom w:w="0" w:type="dxa"/>
+              <w:right w:w="10" w:type="dxa"/>
+            </w:tcMar>
+          </w:tcPr>
+          <w:p>
+            <w:pPr>
+              <w:pStyle w:val="Standarduser"/>
+              <w:spacing w:line="360" w:lineRule="auto"/>
+              <w:rPr>
+                <w:sz w:val="22"/>
+                <w:szCs w:val="22"/>
+                <w:lang w:val="es-ES"/>
+              </w:rPr>
+            </w:pPr>
+            <w:r>
+              <w:rPr>
+                <w:b/>
+                <w:bCs/>
+                <w:sz w:val="22"/>
+                <w:szCs w:val="22"/>
+              </w:rPr>
+              <w:t>Tiempo Real</w:t>
+            </w:r>
+            <w:r>
+              <w:rPr>
+                <w:sz w:val="22"/>
+                <w:szCs w:val="22"/>
+              </w:rPr>
+              <w:t>:</w:t>
+            </w:r>
+            <w:r>
+              <w:rPr>
+                <w:sz w:val="22"/>
+                <w:szCs w:val="22"/>
+                <w:lang w:val="es-ES"/>
+              </w:rPr>
+              <w:t xml:space="preserve"> 0.20 días</w:t>
+            </w:r>
+          </w:p>
+        </w:tc>
+      </w:tr>
+      <w:tr>
+        <w:trPr>
+          <w:trHeight w:val="2613"/>
+        </w:trPr>
+        <w:tc>
+          <w:tcPr>
+            <w:tcW w:w="8670" w:type="dxa"/>
+            <w:gridSpan w:val="3"/>
+            <w:tcBorders>
+              <w:left w:val="single" w:sz="4" w:space="0" w:color="0000FF"/>
+              <w:bottom w:val="single" w:sz="4" w:space="0" w:color="0000FF"/>
+              <w:right w:val="single" w:sz="4" w:space="0" w:color="0000FF"/>
+            </w:tcBorders>
+            <w:shd w:val="clear" w:color="auto" w:fill="auto"/>
+            <w:tcMar>
+              <w:top w:w="0" w:type="dxa"/>
+              <w:left w:w="108" w:type="dxa"/>
+              <w:bottom w:w="0" w:type="dxa"/>
+              <w:right w:w="108" w:type="dxa"/>
+            </w:tcMar>
+            <w:vAlign w:val="center"/>
+          </w:tcPr>
+          <w:p>
+            <w:pPr>
+              <w:pStyle w:val="Standarduser"/>
+              <w:spacing w:line="360" w:lineRule="auto"/>
+              <w:jc w:val="both"/>
+              <w:rPr>
+                <w:sz w:val="22"/>
+                <w:szCs w:val="22"/>
+              </w:rPr>
+            </w:pPr>
+            <w:r>
+              <w:rPr>
+                <w:b/>
+                <w:bCs/>
+                <w:sz w:val="22"/>
+                <w:szCs w:val="22"/>
+              </w:rPr>
+              <w:t>Descripción</w:t>
+            </w:r>
+            <w:r>
+              <w:rPr>
+                <w:sz w:val="22"/>
+                <w:szCs w:val="22"/>
+              </w:rPr>
+              <w:t>: El administrador entrena el sistema utilizando las configuraciones pertenecientes al mismo. Para entrenar el sistema se requieren los siguientes datos</w:t>
+            </w:r>
+            <w:r>
+              <w:rPr>
+                <w:sz w:val="22"/>
+                <w:szCs w:val="22"/>
+                <w:lang w:val="es-ES"/>
+              </w:rPr>
+              <w:t>:</w:t>
+            </w:r>
+            <w:r>
+              <w:rPr>
+                <w:sz w:val="22"/>
+                <w:szCs w:val="22"/>
+                <w:lang w:val="es-ES"/>
+              </w:rPr>
+              <w:br/>
+            </w:r>
+            <w:r>
+              <w:rPr>
+                <w:sz w:val="22"/>
+                <w:szCs w:val="22"/>
+              </w:rPr>
+              <w:t xml:space="preserve">         </w:t>
+            </w:r>
+          </w:p>
+          <w:p>
+            <w:pPr>
+              <w:pStyle w:val="Standarduser"/>
+              <w:numPr>
+                <w:ilvl w:val="0"/>
+                <w:numId w:val="19"/>
+              </w:numPr>
+              <w:spacing w:line="360" w:lineRule="auto"/>
+              <w:jc w:val="both"/>
+              <w:rPr>
+                <w:sz w:val="22"/>
+                <w:szCs w:val="22"/>
+              </w:rPr>
+            </w:pPr>
+            <w:r>
+              <w:rPr>
+                <w:b/>
+                <w:sz w:val="22"/>
+                <w:szCs w:val="22"/>
+              </w:rPr>
+              <w:t>Nombre:</w:t>
+            </w:r>
+            <w:r>
+              <w:rPr>
+                <w:sz w:val="22"/>
+                <w:szCs w:val="22"/>
+              </w:rPr>
+              <w:t xml:space="preserve"> El nombre con el que se va a identificar y guardar el sistema de recomendación a entrenar.</w:t>
+            </w:r>
+          </w:p>
+          <w:p>
+            <w:pPr>
+              <w:pStyle w:val="Standarduser"/>
+              <w:numPr>
+                <w:ilvl w:val="0"/>
+                <w:numId w:val="19"/>
+              </w:numPr>
+              <w:spacing w:line="360" w:lineRule="auto"/>
+              <w:jc w:val="both"/>
+              <w:rPr>
+                <w:sz w:val="22"/>
+                <w:szCs w:val="22"/>
+              </w:rPr>
+            </w:pPr>
+            <w:r>
+              <w:rPr>
+                <w:b/>
+                <w:sz w:val="22"/>
+                <w:szCs w:val="22"/>
+              </w:rPr>
+              <w:t>Ruta del sistema:</w:t>
+            </w:r>
+            <w:r>
+              <w:rPr>
+                <w:sz w:val="22"/>
+                <w:szCs w:val="22"/>
+              </w:rPr>
+              <w:t xml:space="preserve"> La ruta donde se va a guardar el sistema una vez termine el proceso de entrenamiento.</w:t>
+            </w:r>
+          </w:p>
+          <w:p>
+            <w:pPr>
+              <w:pStyle w:val="Standard"/>
+              <w:spacing w:line="360" w:lineRule="auto"/>
+              <w:jc w:val="both"/>
+              <w:rPr>
+                <w:rFonts w:ascii="Arial" w:hAnsi="Arial" w:cs="Arial"/>
+                <w:sz w:val="22"/>
+                <w:szCs w:val="22"/>
+              </w:rPr>
+            </w:pPr>
+          </w:p>
+        </w:tc>
+      </w:tr>
+      <w:tr>
+        <w:trPr>
+          <w:trHeight w:val="1081"/>
+        </w:trPr>
+        <w:tc>
+          <w:tcPr>
+            <w:tcW w:w="8670" w:type="dxa"/>
+            <w:gridSpan w:val="3"/>
+            <w:tcBorders>
+              <w:left w:val="single" w:sz="4" w:space="0" w:color="0000FF"/>
+              <w:bottom w:val="single" w:sz="4" w:space="0" w:color="0000FF"/>
+              <w:right w:val="single" w:sz="4" w:space="0" w:color="0000FF"/>
+            </w:tcBorders>
+            <w:shd w:val="clear" w:color="auto" w:fill="auto"/>
+            <w:tcMar>
+              <w:top w:w="0" w:type="dxa"/>
+              <w:left w:w="108" w:type="dxa"/>
+              <w:bottom w:w="0" w:type="dxa"/>
+              <w:right w:w="108" w:type="dxa"/>
+            </w:tcMar>
+            <w:vAlign w:val="center"/>
+          </w:tcPr>
+          <w:p>
+            <w:pPr>
+              <w:pStyle w:val="Standarduser"/>
+              <w:spacing w:line="360" w:lineRule="auto"/>
+              <w:rPr>
+                <w:sz w:val="22"/>
+                <w:szCs w:val="22"/>
+              </w:rPr>
+            </w:pPr>
+            <w:r>
+              <w:rPr>
+                <w:b/>
+                <w:bCs/>
+                <w:sz w:val="22"/>
+                <w:szCs w:val="22"/>
+              </w:rPr>
+              <w:t>Observaciones</w:t>
+            </w:r>
+            <w:r>
+              <w:rPr>
+                <w:sz w:val="22"/>
+                <w:szCs w:val="22"/>
+              </w:rPr>
+              <w:t>:</w:t>
+            </w:r>
+          </w:p>
+          <w:p>
+            <w:pPr>
+              <w:pStyle w:val="Standard"/>
+              <w:widowControl/>
+              <w:numPr>
+                <w:ilvl w:val="0"/>
+                <w:numId w:val="18"/>
+              </w:numPr>
+              <w:spacing w:after="120" w:line="360" w:lineRule="auto"/>
+              <w:jc w:val="both"/>
+              <w:rPr>
+                <w:rFonts w:ascii="Arial" w:hAnsi="Arial" w:cs="Arial"/>
+                <w:sz w:val="22"/>
+                <w:szCs w:val="22"/>
+              </w:rPr>
+            </w:pPr>
+            <w:r>
+              <w:rPr>
+                <w:rFonts w:ascii="Arial" w:hAnsi="Arial" w:cs="Arial"/>
+                <w:sz w:val="22"/>
+                <w:szCs w:val="22"/>
+              </w:rPr>
+              <w:t>La ruta del sistema debe de ser una ruta válida para poder comenzar el entrenamiento.</w:t>
+            </w:r>
+          </w:p>
+        </w:tc>
+      </w:tr>
+      <w:tr>
+        <w:trPr>
+          <w:trHeight w:val="2836"/>
+        </w:trPr>
+        <w:tc>
+          <w:tcPr>
+            <w:tcW w:w="8670" w:type="dxa"/>
+            <w:gridSpan w:val="3"/>
+            <w:tcBorders>
+              <w:left w:val="single" w:sz="4" w:space="0" w:color="0000FF"/>
+              <w:bottom w:val="single" w:sz="4" w:space="0" w:color="0000FF"/>
+              <w:right w:val="single" w:sz="4" w:space="0" w:color="0000FF"/>
+            </w:tcBorders>
+            <w:shd w:val="clear" w:color="auto" w:fill="auto"/>
+            <w:tcMar>
+              <w:top w:w="0" w:type="dxa"/>
+              <w:left w:w="108" w:type="dxa"/>
+              <w:bottom w:w="0" w:type="dxa"/>
+              <w:right w:w="108" w:type="dxa"/>
+            </w:tcMar>
+            <w:vAlign w:val="center"/>
+          </w:tcPr>
+          <w:p>
+            <w:pPr>
+              <w:pStyle w:val="Standarduser"/>
+              <w:spacing w:line="360" w:lineRule="auto"/>
+              <w:rPr>
+                <w:b/>
+                <w:bCs/>
+                <w:sz w:val="22"/>
+                <w:szCs w:val="22"/>
+              </w:rPr>
+            </w:pPr>
+          </w:p>
+        </w:tc>
+      </w:tr>
+    </w:tbl>
+    <w:p/>
+    <w:p>
+      <w:pPr>
+        <w:pStyle w:val="Descripcin"/>
+        <w:keepNext/>
+        <w:jc w:val="center"/>
+        <w:rPr>
+          <w:rFonts w:ascii="Arial" w:hAnsi="Arial" w:cs="Arial"/>
+          <w:sz w:val="22"/>
+          <w:szCs w:val="22"/>
+        </w:rPr>
+      </w:pPr>
+      <w:bookmarkStart w:id="3" w:name="_Toc178980580"/>
+      <w:r>
+        <w:rPr>
+          <w:rFonts w:ascii="Arial" w:hAnsi="Arial" w:cs="Arial"/>
+          <w:sz w:val="22"/>
+          <w:szCs w:val="22"/>
+        </w:rPr>
+        <w:t xml:space="preserve">Tabla </w:t>
+      </w:r>
+      <w:r>
+        <w:rPr>
+          <w:rFonts w:ascii="Arial" w:hAnsi="Arial" w:cs="Arial"/>
+          <w:sz w:val="22"/>
+          <w:szCs w:val="22"/>
+        </w:rPr>
+        <w:fldChar w:fldCharType="begin"/>
+      </w:r>
+      <w:r>
+        <w:rPr>
+          <w:rFonts w:ascii="Arial" w:hAnsi="Arial" w:cs="Arial"/>
+          <w:sz w:val="22"/>
+          <w:szCs w:val="22"/>
+        </w:rPr>
+        <w:instrText xml:space="preserve"> SEQ Tabla \* ARABIC </w:instrText>
+      </w:r>
+      <w:r>
+        <w:rPr>
+          <w:rFonts w:ascii="Arial" w:hAnsi="Arial" w:cs="Arial"/>
+          <w:sz w:val="22"/>
+          <w:szCs w:val="22"/>
+        </w:rPr>
+        <w:fldChar w:fldCharType="separate"/>
+      </w:r>
+      <w:r>
+        <w:rPr>
+          <w:rFonts w:ascii="Arial" w:hAnsi="Arial" w:cs="Arial"/>
+          <w:noProof/>
+          <w:sz w:val="22"/>
+          <w:szCs w:val="22"/>
+        </w:rPr>
+        <w:t>4</w:t>
+      </w:r>
+      <w:r>
+        <w:rPr>
+          <w:rFonts w:ascii="Arial" w:hAnsi="Arial" w:cs="Arial"/>
+          <w:sz w:val="22"/>
+          <w:szCs w:val="22"/>
+        </w:rPr>
+        <w:fldChar w:fldCharType="end"/>
+      </w:r>
+      <w:r>
+        <w:rPr>
+          <w:rFonts w:ascii="Arial" w:hAnsi="Arial" w:cs="Arial"/>
+          <w:sz w:val="22"/>
+          <w:szCs w:val="22"/>
+        </w:rPr>
+        <w:t xml:space="preserve"> Historial de usuario del caso de uso Actualizar</w:t>
+      </w:r>
+      <w:bookmarkEnd w:id="3"/>
+    </w:p>
+    <w:tbl>
+      <w:tblPr>
+        <w:tblW w:w="8670" w:type="dxa"/>
+        <w:tblInd w:w="-25" w:type="dxa"/>
+        <w:tblLayout w:type="fixed"/>
+        <w:tblCellMar>
+          <w:left w:w="10" w:type="dxa"/>
+          <w:right w:w="10" w:type="dxa"/>
+        </w:tblCellMar>
+        <w:tblLook w:val="04A0" w:firstRow="1" w:lastRow="0" w:firstColumn="1" w:lastColumn="0" w:noHBand="0" w:noVBand="1"/>
+      </w:tblPr>
+      <w:tblGrid>
+        <w:gridCol w:w="2190"/>
+        <w:gridCol w:w="1941"/>
+        <w:gridCol w:w="4539"/>
+      </w:tblGrid>
+      <w:tr>
+        <w:trPr>
+          <w:trHeight w:val="298"/>
+        </w:trPr>
+        <w:tc>
+          <w:tcPr>
+            <w:tcW w:w="8670" w:type="dxa"/>
+            <w:gridSpan w:val="3"/>
+            <w:tcBorders>
+              <w:top w:val="single" w:sz="4" w:space="0" w:color="0000FF"/>
+              <w:left w:val="single" w:sz="4" w:space="0" w:color="0000FF"/>
+              <w:bottom w:val="single" w:sz="4" w:space="0" w:color="0000FF"/>
+              <w:right w:val="single" w:sz="4" w:space="0" w:color="0000FF"/>
+            </w:tcBorders>
+            <w:shd w:val="clear" w:color="auto" w:fill="CCCCFF"/>
+            <w:tcMar>
+              <w:top w:w="0" w:type="dxa"/>
+              <w:left w:w="108" w:type="dxa"/>
+              <w:bottom w:w="0" w:type="dxa"/>
+              <w:right w:w="108" w:type="dxa"/>
+            </w:tcMar>
+            <w:vAlign w:val="center"/>
+          </w:tcPr>
+          <w:p>
+            <w:pPr>
+              <w:pStyle w:val="Standard"/>
+              <w:spacing w:line="360" w:lineRule="auto"/>
+              <w:rPr>
+                <w:rFonts w:ascii="Arial" w:hAnsi="Arial" w:cs="Arial"/>
+                <w:sz w:val="22"/>
+                <w:szCs w:val="22"/>
+              </w:rPr>
+            </w:pPr>
+          </w:p>
+        </w:tc>
+      </w:tr>
+      <w:tr>
+        <w:trPr>
+          <w:trHeight w:val="483"/>
+        </w:trPr>
+        <w:tc>
+          <w:tcPr>
+            <w:tcW w:w="2190" w:type="dxa"/>
+            <w:tcBorders>
+              <w:left w:val="single" w:sz="4" w:space="0" w:color="0000FF"/>
+              <w:bottom w:val="single" w:sz="4" w:space="0" w:color="0000FF"/>
+            </w:tcBorders>
+            <w:shd w:val="clear" w:color="auto" w:fill="auto"/>
+            <w:tcMar>
+              <w:top w:w="0" w:type="dxa"/>
+              <w:left w:w="10" w:type="dxa"/>
+              <w:bottom w:w="0" w:type="dxa"/>
+              <w:right w:w="10" w:type="dxa"/>
+            </w:tcMar>
+            <w:vAlign w:val="center"/>
+          </w:tcPr>
+          <w:p>
+            <w:pPr>
+              <w:pStyle w:val="Standarduser"/>
+              <w:spacing w:line="360" w:lineRule="auto"/>
+              <w:rPr>
+                <w:sz w:val="22"/>
+                <w:szCs w:val="22"/>
+              </w:rPr>
+            </w:pPr>
+            <w:r>
+              <w:rPr>
+                <w:b/>
+                <w:bCs/>
+                <w:sz w:val="22"/>
+                <w:szCs w:val="22"/>
+              </w:rPr>
+              <w:t>Número</w:t>
+            </w:r>
+            <w:r>
+              <w:rPr>
+                <w:sz w:val="22"/>
+                <w:szCs w:val="22"/>
+              </w:rPr>
+              <w:t>: 1</w:t>
+            </w:r>
+          </w:p>
+        </w:tc>
+        <w:tc>
+          <w:tcPr>
+            <w:tcW w:w="6480" w:type="dxa"/>
+            <w:gridSpan w:val="2"/>
+            <w:tcBorders>
+              <w:left w:val="single" w:sz="4" w:space="0" w:color="0000FF"/>
+              <w:bottom w:val="single" w:sz="4" w:space="0" w:color="0000FF"/>
+              <w:right w:val="single" w:sz="4" w:space="0" w:color="0000FF"/>
+            </w:tcBorders>
+            <w:shd w:val="clear" w:color="auto" w:fill="auto"/>
+            <w:tcMar>
+              <w:top w:w="0" w:type="dxa"/>
+              <w:left w:w="10" w:type="dxa"/>
+              <w:bottom w:w="0" w:type="dxa"/>
+              <w:right w:w="10" w:type="dxa"/>
+            </w:tcMar>
+            <w:vAlign w:val="center"/>
+          </w:tcPr>
+          <w:p>
+            <w:pPr>
+              <w:pStyle w:val="Standarduser"/>
+              <w:spacing w:line="360" w:lineRule="auto"/>
+              <w:rPr>
+                <w:sz w:val="22"/>
+                <w:szCs w:val="22"/>
+              </w:rPr>
+            </w:pPr>
+            <w:r>
+              <w:rPr>
+                <w:b/>
+                <w:bCs/>
+                <w:sz w:val="22"/>
+                <w:szCs w:val="22"/>
+              </w:rPr>
+              <w:t>Nombre del requisito</w:t>
+            </w:r>
+            <w:r>
+              <w:rPr>
+                <w:sz w:val="22"/>
+                <w:szCs w:val="22"/>
+              </w:rPr>
+              <w:t>: Actualizar</w:t>
+            </w:r>
+          </w:p>
+        </w:tc>
+      </w:tr>
+      <w:tr>
+        <w:trPr>
+          <w:trHeight w:val="483"/>
+        </w:trPr>
+        <w:tc>
+          <w:tcPr>
+            <w:tcW w:w="4131" w:type="dxa"/>
+            <w:gridSpan w:val="2"/>
+            <w:tcBorders>
+              <w:left w:val="single" w:sz="4" w:space="0" w:color="0000FF"/>
+              <w:bottom w:val="single" w:sz="4" w:space="0" w:color="0000FF"/>
+            </w:tcBorders>
+            <w:shd w:val="clear" w:color="auto" w:fill="auto"/>
+            <w:tcMar>
+              <w:top w:w="0" w:type="dxa"/>
+              <w:left w:w="10" w:type="dxa"/>
+              <w:bottom w:w="0" w:type="dxa"/>
+              <w:right w:w="10" w:type="dxa"/>
+            </w:tcMar>
+          </w:tcPr>
+          <w:p>
+            <w:pPr>
+              <w:pStyle w:val="Standarduser"/>
+              <w:spacing w:line="360" w:lineRule="auto"/>
+              <w:rPr>
+                <w:sz w:val="22"/>
+                <w:szCs w:val="22"/>
+              </w:rPr>
+            </w:pPr>
+            <w:r>
+              <w:rPr>
+                <w:b/>
+                <w:bCs/>
+                <w:sz w:val="22"/>
+                <w:szCs w:val="22"/>
+              </w:rPr>
+              <w:t>Programador</w:t>
+            </w:r>
+            <w:r>
+              <w:rPr>
+                <w:sz w:val="22"/>
+                <w:szCs w:val="22"/>
+              </w:rPr>
+              <w:t>:</w:t>
+            </w:r>
+            <w:r>
+              <w:rPr>
+                <w:sz w:val="22"/>
+                <w:szCs w:val="22"/>
+                <w:lang w:val="es-ES"/>
+              </w:rPr>
+              <w:t xml:space="preserve"> Alejandro Figueroa Rodríguez</w:t>
+            </w:r>
+          </w:p>
+        </w:tc>
+        <w:tc>
+          <w:tcPr>
+            <w:tcW w:w="4539" w:type="dxa"/>
+            <w:tcBorders>
+              <w:left w:val="single" w:sz="4" w:space="0" w:color="0000FF"/>
+              <w:bottom w:val="single" w:sz="4" w:space="0" w:color="0000FF"/>
+              <w:right w:val="single" w:sz="4" w:space="0" w:color="0000FF"/>
+            </w:tcBorders>
+            <w:shd w:val="clear" w:color="auto" w:fill="auto"/>
+            <w:tcMar>
+              <w:top w:w="0" w:type="dxa"/>
+              <w:left w:w="10" w:type="dxa"/>
+              <w:bottom w:w="0" w:type="dxa"/>
+              <w:right w:w="10" w:type="dxa"/>
+            </w:tcMar>
+          </w:tcPr>
+          <w:p>
+            <w:pPr>
+              <w:pStyle w:val="Standarduser"/>
+              <w:spacing w:line="360" w:lineRule="auto"/>
+              <w:rPr>
+                <w:sz w:val="22"/>
+                <w:szCs w:val="22"/>
+              </w:rPr>
+            </w:pPr>
+            <w:r>
+              <w:rPr>
+                <w:b/>
+                <w:bCs/>
+                <w:sz w:val="22"/>
+                <w:szCs w:val="22"/>
+              </w:rPr>
+              <w:t>Iteración Asignada</w:t>
+            </w:r>
+            <w:r>
+              <w:rPr>
+                <w:sz w:val="22"/>
+                <w:szCs w:val="22"/>
+              </w:rPr>
+              <w:t xml:space="preserve">: </w:t>
+            </w:r>
+            <w:r>
+              <w:rPr>
+                <w:sz w:val="22"/>
+                <w:szCs w:val="22"/>
+                <w:lang w:val="es-ES"/>
+              </w:rPr>
+              <w:t>Primera Iteración</w:t>
+            </w:r>
+          </w:p>
+        </w:tc>
+      </w:tr>
+      <w:tr>
+        <w:trPr>
+          <w:trHeight w:val="513"/>
+        </w:trPr>
+        <w:tc>
+          <w:tcPr>
+            <w:tcW w:w="4131" w:type="dxa"/>
+            <w:gridSpan w:val="2"/>
+            <w:tcBorders>
+              <w:left w:val="single" w:sz="4" w:space="0" w:color="0000FF"/>
+              <w:bottom w:val="single" w:sz="4" w:space="0" w:color="0000FF"/>
+            </w:tcBorders>
+            <w:shd w:val="clear" w:color="auto" w:fill="auto"/>
+            <w:tcMar>
+              <w:top w:w="0" w:type="dxa"/>
+              <w:left w:w="10" w:type="dxa"/>
+              <w:bottom w:w="0" w:type="dxa"/>
+              <w:right w:w="10" w:type="dxa"/>
+            </w:tcMar>
+          </w:tcPr>
+          <w:p>
+            <w:pPr>
+              <w:pStyle w:val="Standarduser"/>
+              <w:spacing w:line="360" w:lineRule="auto"/>
+              <w:rPr>
+                <w:sz w:val="22"/>
+                <w:szCs w:val="22"/>
+              </w:rPr>
+            </w:pPr>
+            <w:r>
+              <w:rPr>
+                <w:b/>
+                <w:bCs/>
+                <w:sz w:val="22"/>
+                <w:szCs w:val="22"/>
+              </w:rPr>
+              <w:t>Prioridad</w:t>
+            </w:r>
+            <w:r>
+              <w:rPr>
+                <w:sz w:val="22"/>
+                <w:szCs w:val="22"/>
+              </w:rPr>
+              <w:t xml:space="preserve">: </w:t>
+            </w:r>
+            <w:r>
+              <w:rPr>
+                <w:sz w:val="22"/>
+                <w:szCs w:val="22"/>
+                <w:lang w:val="es-ES"/>
+              </w:rPr>
+              <w:t>Alta</w:t>
+            </w:r>
+          </w:p>
+        </w:tc>
+        <w:tc>
+          <w:tcPr>
+            <w:tcW w:w="4539" w:type="dxa"/>
+            <w:tcBorders>
+              <w:left w:val="single" w:sz="4" w:space="0" w:color="0000FF"/>
+              <w:bottom w:val="single" w:sz="4" w:space="0" w:color="0000FF"/>
+              <w:right w:val="single" w:sz="4" w:space="0" w:color="0000FF"/>
+            </w:tcBorders>
+            <w:shd w:val="clear" w:color="auto" w:fill="auto"/>
+            <w:tcMar>
+              <w:top w:w="0" w:type="dxa"/>
+              <w:left w:w="10" w:type="dxa"/>
+              <w:bottom w:w="0" w:type="dxa"/>
+              <w:right w:w="10" w:type="dxa"/>
+            </w:tcMar>
+          </w:tcPr>
+          <w:p>
+            <w:pPr>
+              <w:pStyle w:val="Standarduser"/>
+              <w:spacing w:line="360" w:lineRule="auto"/>
+              <w:rPr>
+                <w:sz w:val="22"/>
+                <w:szCs w:val="22"/>
+                <w:lang w:val="es-ES"/>
+              </w:rPr>
+            </w:pPr>
+            <w:r>
+              <w:rPr>
+                <w:b/>
+                <w:bCs/>
+                <w:sz w:val="22"/>
+                <w:szCs w:val="22"/>
+              </w:rPr>
+              <w:t>Tiempo Estimado</w:t>
+            </w:r>
+            <w:r>
+              <w:rPr>
+                <w:sz w:val="22"/>
+                <w:szCs w:val="22"/>
+              </w:rPr>
+              <w:t>:</w:t>
+            </w:r>
+            <w:r>
+              <w:rPr>
+                <w:sz w:val="22"/>
+                <w:szCs w:val="22"/>
+                <w:lang w:val="es-ES"/>
+              </w:rPr>
+              <w:t xml:space="preserve"> 0.15 días</w:t>
+            </w:r>
+          </w:p>
+        </w:tc>
+      </w:tr>
+      <w:tr>
+        <w:trPr>
+          <w:trHeight w:val="483"/>
+        </w:trPr>
+        <w:tc>
+          <w:tcPr>
+            <w:tcW w:w="4131" w:type="dxa"/>
+            <w:gridSpan w:val="2"/>
+            <w:tcBorders>
+              <w:left w:val="single" w:sz="4" w:space="0" w:color="0000FF"/>
+              <w:bottom w:val="single" w:sz="4" w:space="0" w:color="0000FF"/>
+            </w:tcBorders>
+            <w:shd w:val="clear" w:color="auto" w:fill="auto"/>
+            <w:tcMar>
+              <w:top w:w="0" w:type="dxa"/>
+              <w:left w:w="10" w:type="dxa"/>
+              <w:bottom w:w="0" w:type="dxa"/>
+              <w:right w:w="10" w:type="dxa"/>
+            </w:tcMar>
+          </w:tcPr>
+          <w:p>
+            <w:pPr>
+              <w:pStyle w:val="Standarduser"/>
+              <w:spacing w:line="360" w:lineRule="auto"/>
+              <w:rPr>
+                <w:sz w:val="22"/>
+                <w:szCs w:val="22"/>
+              </w:rPr>
+            </w:pPr>
+            <w:r>
+              <w:rPr>
+                <w:b/>
+                <w:bCs/>
+                <w:sz w:val="22"/>
+                <w:szCs w:val="22"/>
+              </w:rPr>
+              <w:t>Riesgo en Desarrollo</w:t>
+            </w:r>
+            <w:r>
+              <w:rPr>
+                <w:sz w:val="22"/>
+                <w:szCs w:val="22"/>
+              </w:rPr>
+              <w:t xml:space="preserve">: </w:t>
+            </w:r>
+            <w:proofErr w:type="spellStart"/>
+            <w:r>
+              <w:rPr>
+                <w:sz w:val="22"/>
+                <w:szCs w:val="22"/>
+                <w:lang w:val="es-ES"/>
+              </w:rPr>
+              <w:t>Gespro</w:t>
+            </w:r>
+            <w:proofErr w:type="spellEnd"/>
+            <w:r>
+              <w:rPr>
+                <w:sz w:val="22"/>
+                <w:szCs w:val="22"/>
+                <w:lang w:val="es-ES"/>
+              </w:rPr>
+              <w:t>/Plan de riesgo</w:t>
+            </w:r>
+          </w:p>
+        </w:tc>
+        <w:tc>
+          <w:tcPr>
+            <w:tcW w:w="4539" w:type="dxa"/>
+            <w:tcBorders>
+              <w:left w:val="single" w:sz="4" w:space="0" w:color="0000FF"/>
+              <w:bottom w:val="single" w:sz="4" w:space="0" w:color="0000FF"/>
+              <w:right w:val="single" w:sz="4" w:space="0" w:color="0000FF"/>
+            </w:tcBorders>
+            <w:shd w:val="clear" w:color="auto" w:fill="auto"/>
+            <w:tcMar>
+              <w:top w:w="0" w:type="dxa"/>
+              <w:left w:w="10" w:type="dxa"/>
+              <w:bottom w:w="0" w:type="dxa"/>
+              <w:right w:w="10" w:type="dxa"/>
+            </w:tcMar>
+          </w:tcPr>
+          <w:p>
+            <w:pPr>
+              <w:pStyle w:val="Standarduser"/>
+              <w:spacing w:line="360" w:lineRule="auto"/>
+              <w:rPr>
+                <w:sz w:val="22"/>
+                <w:szCs w:val="22"/>
+                <w:lang w:val="es-ES"/>
+              </w:rPr>
+            </w:pPr>
+            <w:r>
+              <w:rPr>
+                <w:b/>
+                <w:bCs/>
+                <w:sz w:val="22"/>
+                <w:szCs w:val="22"/>
+              </w:rPr>
+              <w:t>Tiempo Real</w:t>
+            </w:r>
+            <w:r>
+              <w:rPr>
+                <w:sz w:val="22"/>
+                <w:szCs w:val="22"/>
+              </w:rPr>
+              <w:t>:</w:t>
+            </w:r>
+            <w:r>
+              <w:rPr>
+                <w:sz w:val="22"/>
+                <w:szCs w:val="22"/>
+                <w:lang w:val="es-ES"/>
+              </w:rPr>
+              <w:t xml:space="preserve"> 0.22 días</w:t>
+            </w:r>
+          </w:p>
+        </w:tc>
+      </w:tr>
+      <w:tr>
+        <w:trPr>
+          <w:trHeight w:val="2613"/>
+        </w:trPr>
+        <w:tc>
+          <w:tcPr>
+            <w:tcW w:w="8670" w:type="dxa"/>
+            <w:gridSpan w:val="3"/>
+            <w:tcBorders>
+              <w:left w:val="single" w:sz="4" w:space="0" w:color="0000FF"/>
+              <w:bottom w:val="single" w:sz="4" w:space="0" w:color="0000FF"/>
+              <w:right w:val="single" w:sz="4" w:space="0" w:color="0000FF"/>
+            </w:tcBorders>
+            <w:shd w:val="clear" w:color="auto" w:fill="auto"/>
+            <w:tcMar>
+              <w:top w:w="0" w:type="dxa"/>
+              <w:left w:w="108" w:type="dxa"/>
+              <w:bottom w:w="0" w:type="dxa"/>
+              <w:right w:w="108" w:type="dxa"/>
+            </w:tcMar>
+            <w:vAlign w:val="center"/>
+          </w:tcPr>
+          <w:p>
+            <w:pPr>
+              <w:pStyle w:val="Standarduser"/>
+              <w:spacing w:line="360" w:lineRule="auto"/>
+              <w:jc w:val="both"/>
+              <w:rPr>
+                <w:sz w:val="22"/>
+                <w:szCs w:val="22"/>
+              </w:rPr>
+            </w:pPr>
+            <w:r>
+              <w:rPr>
+                <w:b/>
+                <w:bCs/>
+                <w:sz w:val="22"/>
+                <w:szCs w:val="22"/>
+              </w:rPr>
+              <w:t>Descripción</w:t>
+            </w:r>
+            <w:r>
+              <w:rPr>
+                <w:sz w:val="22"/>
+                <w:szCs w:val="22"/>
+              </w:rPr>
+              <w:t>: El administrador actualiza el sistema ya entrenado con los nuevos datos generados por las plataformas. Para la actualización el sistema automáticamente utiliza los datos del entrenamiento. Este requisito requiere los datos con los que se actualiza el sistema, estos datos provienen de la plataforma a la que se integra</w:t>
+            </w:r>
+          </w:p>
+        </w:tc>
+      </w:tr>
+      <w:tr>
+        <w:trPr>
+          <w:trHeight w:val="1081"/>
+        </w:trPr>
+        <w:tc>
+          <w:tcPr>
+            <w:tcW w:w="8670" w:type="dxa"/>
+            <w:gridSpan w:val="3"/>
+            <w:tcBorders>
+              <w:left w:val="single" w:sz="4" w:space="0" w:color="0000FF"/>
+              <w:bottom w:val="single" w:sz="4" w:space="0" w:color="0000FF"/>
+              <w:right w:val="single" w:sz="4" w:space="0" w:color="0000FF"/>
+            </w:tcBorders>
+            <w:shd w:val="clear" w:color="auto" w:fill="auto"/>
+            <w:tcMar>
+              <w:top w:w="0" w:type="dxa"/>
+              <w:left w:w="108" w:type="dxa"/>
+              <w:bottom w:w="0" w:type="dxa"/>
+              <w:right w:w="108" w:type="dxa"/>
+            </w:tcMar>
+            <w:vAlign w:val="center"/>
+          </w:tcPr>
+          <w:p>
+            <w:pPr>
+              <w:pStyle w:val="Standarduser"/>
+              <w:spacing w:line="360" w:lineRule="auto"/>
+              <w:rPr>
+                <w:sz w:val="22"/>
+                <w:szCs w:val="22"/>
+              </w:rPr>
+            </w:pPr>
+            <w:r>
+              <w:rPr>
+                <w:b/>
+                <w:bCs/>
+                <w:sz w:val="22"/>
+                <w:szCs w:val="22"/>
+              </w:rPr>
+              <w:t>Observaciones</w:t>
+            </w:r>
+            <w:r>
+              <w:rPr>
+                <w:sz w:val="22"/>
+                <w:szCs w:val="22"/>
+              </w:rPr>
+              <w:t>:</w:t>
+            </w:r>
+          </w:p>
+          <w:p>
+            <w:pPr>
+              <w:pStyle w:val="Standard"/>
+              <w:widowControl/>
+              <w:spacing w:after="120" w:line="360" w:lineRule="auto"/>
+              <w:jc w:val="both"/>
+              <w:rPr>
+                <w:rFonts w:ascii="Arial" w:hAnsi="Arial" w:cs="Arial"/>
+                <w:sz w:val="22"/>
+                <w:szCs w:val="22"/>
+              </w:rPr>
+            </w:pPr>
+          </w:p>
+        </w:tc>
+      </w:tr>
+      <w:tr>
+        <w:trPr>
+          <w:trHeight w:val="2836"/>
+        </w:trPr>
+        <w:tc>
+          <w:tcPr>
+            <w:tcW w:w="8670" w:type="dxa"/>
+            <w:gridSpan w:val="3"/>
+            <w:tcBorders>
+              <w:left w:val="single" w:sz="4" w:space="0" w:color="0000FF"/>
+              <w:bottom w:val="single" w:sz="4" w:space="0" w:color="0000FF"/>
+              <w:right w:val="single" w:sz="4" w:space="0" w:color="0000FF"/>
+            </w:tcBorders>
+            <w:shd w:val="clear" w:color="auto" w:fill="auto"/>
+            <w:tcMar>
+              <w:top w:w="0" w:type="dxa"/>
+              <w:left w:w="108" w:type="dxa"/>
+              <w:bottom w:w="0" w:type="dxa"/>
+              <w:right w:w="108" w:type="dxa"/>
+            </w:tcMar>
+            <w:vAlign w:val="center"/>
+          </w:tcPr>
+          <w:p>
+            <w:pPr>
+              <w:pStyle w:val="Standarduser"/>
+              <w:spacing w:line="360" w:lineRule="auto"/>
+              <w:rPr>
+                <w:b/>
+                <w:bCs/>
+                <w:sz w:val="22"/>
+                <w:szCs w:val="22"/>
+              </w:rPr>
+            </w:pPr>
+          </w:p>
+        </w:tc>
+      </w:tr>
+    </w:tbl>
+    <w:p>
+      <w:pPr>
+        <w:pStyle w:val="Standard"/>
+        <w:spacing w:line="360" w:lineRule="auto"/>
+        <w:rPr>
+          <w:rFonts w:ascii="Arial" w:hAnsi="Arial" w:cs="Arial"/>
+          <w:sz w:val="22"/>
+          <w:szCs w:val="22"/>
+        </w:rPr>
+      </w:pPr>
+    </w:p>
+    <w:p>
+      <w:pPr>
+        <w:spacing w:line="360" w:lineRule="auto"/>
+        <w:jc w:val="both"/>
+        <w:rPr>
+          <w:rFonts w:ascii="Arial" w:hAnsi="Arial" w:cs="Arial"/>
+          <w:sz w:val="24"/>
+          <w:szCs w:val="24"/>
+        </w:rPr>
+      </w:pPr>
+      <w:bookmarkStart w:id="4" w:name="_GoBack"/>
+      <w:bookmarkEnd w:id="4"/>
     </w:p>
     <w:p/>
     <w:p>
@@ -3562,7 +5949,16 @@
           <w:sz w:val="24"/>
           <w:szCs w:val="24"/>
         </w:rPr>
-        <w:t>Un modelo de base de datos muestra la estructura lógica de la base, incluidas las relaciones y limitaciones que determinan cómo se almacenan los datos, la relación que existe entre sí, los procesos que los transforman y cómo se accede a ellos. Se basa en la identificación de los objetos primarios que va a procesar el sistema, la composición y atributos de los mismos. En algunos casos, esta base de datos es independiente del sistema software</w:t>
+        <w:t xml:space="preserve">Un modelo de base de datos muestra la estructura lógica de la base, incluidas las relaciones y limitaciones que determinan cómo se almacenan los datos, la relación que existe entre sí, los procesos que los transforman y cómo se accede a ellos. Se basa en la identificación de los objetos primarios que va a procesar el </w:t>
+      </w:r>
+      <w:r>
+        <w:rPr>
+          <w:rFonts w:ascii="Arial" w:hAnsi="Arial" w:cs="Arial"/>
+          <w:sz w:val="24"/>
+          <w:szCs w:val="24"/>
+        </w:rPr>
+        <w:lastRenderedPageBreak/>
+        <w:t>sistema, la composición y atributos de los mismos. En algunos casos, esta base de datos es independiente del sistema software</w:t>
       </w:r>
       <w:r>
         <w:rPr>
@@ -3656,9 +6052,8 @@
           <w:sz w:val="24"/>
           <w:szCs w:val="24"/>
         </w:rPr>
-        <w:lastRenderedPageBreak/>
         <w:pict>
-          <v:shape id="_x0000_i1033" type="#_x0000_t75" style="width:424.5pt;height:235.35pt">
+          <v:shape id="_x0000_i1028" type="#_x0000_t75" style="width:424.5pt;height:235.35pt">
             <v:imagedata r:id="rId15" o:title="Captura de pantalla 2024-09-22 000005"/>
           </v:shape>
         </w:pict>
@@ -4223,6 +6618,7 @@
                 <w:sz w:val="24"/>
                 <w:szCs w:val="24"/>
               </w:rPr>
+              <w:lastRenderedPageBreak/>
               <w:t>RF3</w:t>
             </w:r>
           </w:p>
@@ -4540,7 +6936,6 @@
                 <w:sz w:val="24"/>
                 <w:szCs w:val="24"/>
               </w:rPr>
-              <w:lastRenderedPageBreak/>
               <w:t>RF6</w:t>
             </w:r>
           </w:p>
@@ -6405,7 +8800,16 @@
           <w:sz w:val="24"/>
           <w:szCs w:val="24"/>
         </w:rPr>
-        <w:t>) hacen referencia a las propiedades emergentes del sistema: fiabilidad, el tiempo de respuesta y la capacidad de almacenamiento, son limitaciones sobre servicios o funciones que ofrece el mismo. Los requisitos no funcionales se aplican al sistema como un todo, más que a características o a servicios individuales</w:t>
+        <w:t xml:space="preserve">) hacen referencia a las propiedades emergentes del sistema: fiabilidad, el tiempo de respuesta y la capacidad de almacenamiento, son limitaciones sobre servicios o funciones que ofrece el mismo. Los requisitos no funcionales se aplican al sistema como un todo, más </w:t>
+      </w:r>
+      <w:r>
+        <w:rPr>
+          <w:rFonts w:ascii="Arial" w:hAnsi="Arial" w:cs="Arial"/>
+          <w:sz w:val="24"/>
+          <w:szCs w:val="24"/>
+        </w:rPr>
+        <w:lastRenderedPageBreak/>
+        <w:t>que a características o a servicios individuales</w:t>
       </w:r>
       <w:r>
         <w:rPr>
@@ -7199,7 +9603,6 @@
                 <w:sz w:val="24"/>
                 <w:szCs w:val="24"/>
               </w:rPr>
-              <w:lastRenderedPageBreak/>
               <w:t>RNF7</w:t>
             </w:r>
           </w:p>
@@ -7604,6 +10007,7 @@
           <w:sz w:val="24"/>
           <w:szCs w:val="24"/>
         </w:rPr>
+        <w:lastRenderedPageBreak/>
         <w:t>Los Modelos</w:t>
       </w:r>
     </w:p>
@@ -7644,7 +10048,6 @@
           <w:sz w:val="24"/>
           <w:szCs w:val="24"/>
         </w:rPr>
-        <w:lastRenderedPageBreak/>
         <w:t xml:space="preserve">Donde esta última es la capa de Apis del sistema </w:t>
       </w:r>
       <w:r>
@@ -7867,7 +10270,16 @@
           <w:sz w:val="24"/>
           <w:szCs w:val="24"/>
         </w:rPr>
-        <w:t xml:space="preserve">: esta capa tiene la función de relacionar y gestionar los datos con los cuales la aplicación va a operar, como consultas, actualizaciones, creación de información o eliminación. Todo esto se le denomina como, Lógica de Negocio. En otras palabras, esta parte se refiere a la transformación de las actividades del mundo real a la forma en la que se va a modificar la información. </w:t>
+        <w:t xml:space="preserve">: esta capa tiene la función de relacionar y gestionar los datos con los cuales la aplicación va a operar, como consultas, actualizaciones, creación de información o eliminación. Todo esto se le denomina como, Lógica de Negocio. En otras palabras, esta parte se refiere a la </w:t>
+      </w:r>
+      <w:r>
+        <w:rPr>
+          <w:rFonts w:ascii="Arial" w:hAnsi="Arial" w:cs="Arial"/>
+          <w:sz w:val="24"/>
+          <w:szCs w:val="24"/>
+        </w:rPr>
+        <w:lastRenderedPageBreak/>
+        <w:t xml:space="preserve">transformación de las actividades del mundo real a la forma en la que se va a modificar la información. </w:t>
       </w:r>
     </w:p>
     <w:p>
@@ -7892,7 +10304,6 @@
           <w:sz w:val="24"/>
           <w:szCs w:val="24"/>
         </w:rPr>
-        <w:lastRenderedPageBreak/>
         <w:t>Controlador</w:t>
       </w:r>
       <w:r>
@@ -7997,8 +10408,6 @@
         </w:rPr>
         <w:t> y otros ámbitos referentes al diseño de interacción o interfaces.</w:t>
       </w:r>
-      <w:bookmarkStart w:id="1" w:name="_GoBack"/>
-      <w:bookmarkEnd w:id="1"/>
       <w:r>
         <w:rPr>
           <w:rFonts w:ascii="Arial" w:hAnsi="Arial" w:cs="Arial"/>
@@ -9738,7 +12147,7 @@
           <w:lang w:eastAsia="es-ES"/>
         </w:rPr>
         <w:pict>
-          <v:shape id="_x0000_i1025" type="#_x0000_t75" style="width:223.5pt;height:602.35pt">
+          <v:shape id="_x0000_i1030" type="#_x0000_t75" style="width:223.5pt;height:602.35pt">
             <v:imagedata r:id="rId26" o:title="IsL8G03sWI"/>
           </v:shape>
         </w:pict>
@@ -9796,7 +12205,7 @@
           <w:lang w:eastAsia="es-ES"/>
         </w:rPr>
         <w:pict>
-          <v:shape id="_x0000_i1026" type="#_x0000_t75" style="width:282.1pt;height:542.7pt">
+          <v:shape id="_x0000_i1031" type="#_x0000_t75" style="width:282.1pt;height:542.7pt">
             <v:imagedata r:id="rId27" o:title="0xbCHuMuUZ"/>
           </v:shape>
         </w:pict>
@@ -10023,7 +12432,7 @@
           <w:shd w:val="clear" w:color="auto" w:fill="FFFFFF"/>
         </w:rPr>
         <w:pict>
-          <v:shape id="_x0000_i1027" type="#_x0000_t75" style="width:286.95pt;height:80.6pt">
+          <v:shape id="_x0000_i1032" type="#_x0000_t75" style="width:286.95pt;height:80.6pt">
             <v:imagedata r:id="rId28" o:title="Captura de pantalla 2024-09-15 011216"/>
           </v:shape>
         </w:pict>
@@ -10636,7 +13045,7 @@
         </w:rPr>
         <w:lastRenderedPageBreak/>
         <w:pict>
-          <v:shape id="_x0000_i1028" type="#_x0000_t75" style="width:194.5pt;height:419.65pt">
+          <v:shape id="_x0000_i1033" type="#_x0000_t75" style="width:194.5pt;height:419.65pt">
             <v:imagedata r:id="rId29" o:title="fYd0OQzNq5"/>
           </v:shape>
         </w:pict>
@@ -11160,6 +13569,128 @@
     </w:lvl>
   </w:abstractNum>
   <w:abstractNum w:abstractNumId="3">
+    <w:nsid w:val="1ACB24C8"/>
+    <w:multiLevelType w:val="multilevel"/>
+    <w:tmpl w:val="2C56090C"/>
+    <w:lvl w:ilvl="0">
+      <w:start w:val="1"/>
+      <w:numFmt w:val="decimal"/>
+      <w:lvlText w:val="%1."/>
+      <w:lvlJc w:val="left"/>
+      <w:pPr>
+        <w:ind w:left="720" w:hanging="360"/>
+      </w:pPr>
+      <w:rPr>
+        <w:b w:val="0"/>
+        <w:bCs w:val="0"/>
+      </w:rPr>
+    </w:lvl>
+    <w:lvl w:ilvl="1">
+      <w:start w:val="1"/>
+      <w:numFmt w:val="decimal"/>
+      <w:lvlText w:val="%2."/>
+      <w:lvlJc w:val="left"/>
+      <w:pPr>
+        <w:ind w:left="1080" w:hanging="360"/>
+      </w:pPr>
+      <w:rPr>
+        <w:b w:val="0"/>
+        <w:bCs w:val="0"/>
+      </w:rPr>
+    </w:lvl>
+    <w:lvl w:ilvl="2">
+      <w:start w:val="1"/>
+      <w:numFmt w:val="decimal"/>
+      <w:lvlText w:val="%3."/>
+      <w:lvlJc w:val="left"/>
+      <w:pPr>
+        <w:ind w:left="1440" w:hanging="360"/>
+      </w:pPr>
+      <w:rPr>
+        <w:b w:val="0"/>
+        <w:bCs w:val="0"/>
+      </w:rPr>
+    </w:lvl>
+    <w:lvl w:ilvl="3">
+      <w:start w:val="1"/>
+      <w:numFmt w:val="decimal"/>
+      <w:lvlText w:val="%4."/>
+      <w:lvlJc w:val="left"/>
+      <w:pPr>
+        <w:ind w:left="1800" w:hanging="360"/>
+      </w:pPr>
+      <w:rPr>
+        <w:b w:val="0"/>
+        <w:bCs w:val="0"/>
+      </w:rPr>
+    </w:lvl>
+    <w:lvl w:ilvl="4">
+      <w:start w:val="1"/>
+      <w:numFmt w:val="decimal"/>
+      <w:lvlText w:val="%5."/>
+      <w:lvlJc w:val="left"/>
+      <w:pPr>
+        <w:ind w:left="2160" w:hanging="360"/>
+      </w:pPr>
+      <w:rPr>
+        <w:b w:val="0"/>
+        <w:bCs w:val="0"/>
+      </w:rPr>
+    </w:lvl>
+    <w:lvl w:ilvl="5">
+      <w:start w:val="1"/>
+      <w:numFmt w:val="decimal"/>
+      <w:lvlText w:val="%6."/>
+      <w:lvlJc w:val="left"/>
+      <w:pPr>
+        <w:ind w:left="2520" w:hanging="360"/>
+      </w:pPr>
+      <w:rPr>
+        <w:b w:val="0"/>
+        <w:bCs w:val="0"/>
+      </w:rPr>
+    </w:lvl>
+    <w:lvl w:ilvl="6">
+      <w:start w:val="1"/>
+      <w:numFmt w:val="decimal"/>
+      <w:lvlText w:val="%7."/>
+      <w:lvlJc w:val="left"/>
+      <w:pPr>
+        <w:ind w:left="2880" w:hanging="360"/>
+      </w:pPr>
+      <w:rPr>
+        <w:b w:val="0"/>
+        <w:bCs w:val="0"/>
+      </w:rPr>
+    </w:lvl>
+    <w:lvl w:ilvl="7">
+      <w:start w:val="1"/>
+      <w:numFmt w:val="decimal"/>
+      <w:lvlText w:val="%8."/>
+      <w:lvlJc w:val="left"/>
+      <w:pPr>
+        <w:ind w:left="3240" w:hanging="360"/>
+      </w:pPr>
+      <w:rPr>
+        <w:b w:val="0"/>
+        <w:bCs w:val="0"/>
+      </w:rPr>
+    </w:lvl>
+    <w:lvl w:ilvl="8">
+      <w:start w:val="1"/>
+      <w:numFmt w:val="decimal"/>
+      <w:lvlText w:val="%9."/>
+      <w:lvlJc w:val="left"/>
+      <w:pPr>
+        <w:ind w:left="3600" w:hanging="360"/>
+      </w:pPr>
+      <w:rPr>
+        <w:b w:val="0"/>
+        <w:bCs w:val="0"/>
+      </w:rPr>
+    </w:lvl>
+  </w:abstractNum>
+  <w:abstractNum w:abstractNumId="4">
     <w:nsid w:val="25597A6C"/>
     <w:multiLevelType w:val="hybridMultilevel"/>
     <w:tmpl w:val="3998F7FA"/>
@@ -11272,7 +13803,7 @@
       </w:rPr>
     </w:lvl>
   </w:abstractNum>
-  <w:abstractNum w:abstractNumId="4">
+  <w:abstractNum w:abstractNumId="5">
     <w:nsid w:val="2A077CA6"/>
     <w:multiLevelType w:val="hybridMultilevel"/>
     <w:tmpl w:val="980A5B80"/>
@@ -11385,7 +13916,7 @@
       </w:rPr>
     </w:lvl>
   </w:abstractNum>
-  <w:abstractNum w:abstractNumId="5">
+  <w:abstractNum w:abstractNumId="6">
     <w:nsid w:val="2A680005"/>
     <w:multiLevelType w:val="multilevel"/>
     <w:tmpl w:val="CFAEF4AC"/>
@@ -11498,7 +14029,129 @@
       </w:pPr>
     </w:lvl>
   </w:abstractNum>
-  <w:abstractNum w:abstractNumId="6">
+  <w:abstractNum w:abstractNumId="7">
+    <w:nsid w:val="2C56090C"/>
+    <w:multiLevelType w:val="multilevel"/>
+    <w:tmpl w:val="2C56090C"/>
+    <w:lvl w:ilvl="0">
+      <w:start w:val="1"/>
+      <w:numFmt w:val="decimal"/>
+      <w:lvlText w:val="%1."/>
+      <w:lvlJc w:val="left"/>
+      <w:pPr>
+        <w:ind w:left="720" w:hanging="360"/>
+      </w:pPr>
+      <w:rPr>
+        <w:b w:val="0"/>
+        <w:bCs w:val="0"/>
+      </w:rPr>
+    </w:lvl>
+    <w:lvl w:ilvl="1">
+      <w:start w:val="1"/>
+      <w:numFmt w:val="decimal"/>
+      <w:lvlText w:val="%2."/>
+      <w:lvlJc w:val="left"/>
+      <w:pPr>
+        <w:ind w:left="1080" w:hanging="360"/>
+      </w:pPr>
+      <w:rPr>
+        <w:b w:val="0"/>
+        <w:bCs w:val="0"/>
+      </w:rPr>
+    </w:lvl>
+    <w:lvl w:ilvl="2">
+      <w:start w:val="1"/>
+      <w:numFmt w:val="decimal"/>
+      <w:lvlText w:val="%3."/>
+      <w:lvlJc w:val="left"/>
+      <w:pPr>
+        <w:ind w:left="1440" w:hanging="360"/>
+      </w:pPr>
+      <w:rPr>
+        <w:b w:val="0"/>
+        <w:bCs w:val="0"/>
+      </w:rPr>
+    </w:lvl>
+    <w:lvl w:ilvl="3">
+      <w:start w:val="1"/>
+      <w:numFmt w:val="decimal"/>
+      <w:lvlText w:val="%4."/>
+      <w:lvlJc w:val="left"/>
+      <w:pPr>
+        <w:ind w:left="1800" w:hanging="360"/>
+      </w:pPr>
+      <w:rPr>
+        <w:b w:val="0"/>
+        <w:bCs w:val="0"/>
+      </w:rPr>
+    </w:lvl>
+    <w:lvl w:ilvl="4">
+      <w:start w:val="1"/>
+      <w:numFmt w:val="decimal"/>
+      <w:lvlText w:val="%5."/>
+      <w:lvlJc w:val="left"/>
+      <w:pPr>
+        <w:ind w:left="2160" w:hanging="360"/>
+      </w:pPr>
+      <w:rPr>
+        <w:b w:val="0"/>
+        <w:bCs w:val="0"/>
+      </w:rPr>
+    </w:lvl>
+    <w:lvl w:ilvl="5">
+      <w:start w:val="1"/>
+      <w:numFmt w:val="decimal"/>
+      <w:lvlText w:val="%6."/>
+      <w:lvlJc w:val="left"/>
+      <w:pPr>
+        <w:ind w:left="2520" w:hanging="360"/>
+      </w:pPr>
+      <w:rPr>
+        <w:b w:val="0"/>
+        <w:bCs w:val="0"/>
+      </w:rPr>
+    </w:lvl>
+    <w:lvl w:ilvl="6">
+      <w:start w:val="1"/>
+      <w:numFmt w:val="decimal"/>
+      <w:lvlText w:val="%7."/>
+      <w:lvlJc w:val="left"/>
+      <w:pPr>
+        <w:ind w:left="2880" w:hanging="360"/>
+      </w:pPr>
+      <w:rPr>
+        <w:b w:val="0"/>
+        <w:bCs w:val="0"/>
+      </w:rPr>
+    </w:lvl>
+    <w:lvl w:ilvl="7">
+      <w:start w:val="1"/>
+      <w:numFmt w:val="decimal"/>
+      <w:lvlText w:val="%8."/>
+      <w:lvlJc w:val="left"/>
+      <w:pPr>
+        <w:ind w:left="3240" w:hanging="360"/>
+      </w:pPr>
+      <w:rPr>
+        <w:b w:val="0"/>
+        <w:bCs w:val="0"/>
+      </w:rPr>
+    </w:lvl>
+    <w:lvl w:ilvl="8">
+      <w:start w:val="1"/>
+      <w:numFmt w:val="decimal"/>
+      <w:lvlText w:val="%9."/>
+      <w:lvlJc w:val="left"/>
+      <w:pPr>
+        <w:ind w:left="3600" w:hanging="360"/>
+      </w:pPr>
+      <w:rPr>
+        <w:b w:val="0"/>
+        <w:bCs w:val="0"/>
+      </w:rPr>
+    </w:lvl>
+  </w:abstractNum>
+  <w:abstractNum w:abstractNumId="8">
     <w:nsid w:val="2FF622A4"/>
     <w:multiLevelType w:val="multilevel"/>
     <w:tmpl w:val="49466D20"/>
@@ -11611,7 +14264,7 @@
       </w:rPr>
     </w:lvl>
   </w:abstractNum>
-  <w:abstractNum w:abstractNumId="7">
+  <w:abstractNum w:abstractNumId="9">
     <w:nsid w:val="31E567F3"/>
     <w:multiLevelType w:val="hybridMultilevel"/>
     <w:tmpl w:val="5C88318E"/>
@@ -11724,7 +14377,7 @@
       </w:rPr>
     </w:lvl>
   </w:abstractNum>
-  <w:abstractNum w:abstractNumId="8">
+  <w:abstractNum w:abstractNumId="10">
     <w:nsid w:val="398C7CE9"/>
     <w:multiLevelType w:val="multilevel"/>
     <w:tmpl w:val="7AEC5184"/>
@@ -11837,7 +14490,7 @@
       </w:rPr>
     </w:lvl>
   </w:abstractNum>
-  <w:abstractNum w:abstractNumId="9">
+  <w:abstractNum w:abstractNumId="11">
     <w:nsid w:val="436C5020"/>
     <w:multiLevelType w:val="multilevel"/>
     <w:tmpl w:val="496AF472"/>
@@ -11950,7 +14603,7 @@
       </w:pPr>
     </w:lvl>
   </w:abstractNum>
-  <w:abstractNum w:abstractNumId="10">
+  <w:abstractNum w:abstractNumId="12">
     <w:nsid w:val="50E2478B"/>
     <w:multiLevelType w:val="hybridMultilevel"/>
     <w:tmpl w:val="B63A85B2"/>
@@ -12063,7 +14716,7 @@
       </w:rPr>
     </w:lvl>
   </w:abstractNum>
-  <w:abstractNum w:abstractNumId="11">
+  <w:abstractNum w:abstractNumId="13">
     <w:nsid w:val="580C1690"/>
     <w:multiLevelType w:val="multilevel"/>
     <w:tmpl w:val="8FC025DE"/>
@@ -12212,7 +14865,7 @@
       </w:rPr>
     </w:lvl>
   </w:abstractNum>
-  <w:abstractNum w:abstractNumId="12">
+  <w:abstractNum w:abstractNumId="14">
     <w:nsid w:val="5BE53943"/>
     <w:multiLevelType w:val="multilevel"/>
     <w:tmpl w:val="E84ADDF8"/>
@@ -12337,7 +14990,7 @@
       </w:pPr>
     </w:lvl>
   </w:abstractNum>
-  <w:abstractNum w:abstractNumId="13">
+  <w:abstractNum w:abstractNumId="15">
     <w:nsid w:val="63DB27C7"/>
     <w:multiLevelType w:val="hybridMultilevel"/>
     <w:tmpl w:val="7436A1A2"/>
@@ -12423,7 +15076,7 @@
       </w:pPr>
     </w:lvl>
   </w:abstractNum>
-  <w:abstractNum w:abstractNumId="14">
+  <w:abstractNum w:abstractNumId="16">
     <w:nsid w:val="65F93DE0"/>
     <w:multiLevelType w:val="hybridMultilevel"/>
     <w:tmpl w:val="F4261314"/>
@@ -12536,7 +15189,7 @@
       </w:rPr>
     </w:lvl>
   </w:abstractNum>
-  <w:abstractNum w:abstractNumId="15">
+  <w:abstractNum w:abstractNumId="17">
     <w:nsid w:val="68154C91"/>
     <w:multiLevelType w:val="multilevel"/>
     <w:tmpl w:val="25D6EC62"/>
@@ -12649,53 +15302,175 @@
       </w:pPr>
     </w:lvl>
   </w:abstractNum>
+  <w:abstractNum w:abstractNumId="18">
+    <w:nsid w:val="7A0C6598"/>
+    <w:multiLevelType w:val="hybridMultilevel"/>
+    <w:tmpl w:val="6EA429CE"/>
+    <w:lvl w:ilvl="0" w:tplc="0C0A0001">
+      <w:start w:val="1"/>
+      <w:numFmt w:val="bullet"/>
+      <w:lvlText w:val=""/>
+      <w:lvlJc w:val="left"/>
+      <w:pPr>
+        <w:ind w:left="720" w:hanging="360"/>
+      </w:pPr>
+      <w:rPr>
+        <w:rFonts w:ascii="Symbol" w:hAnsi="Symbol" w:hint="default"/>
+      </w:rPr>
+    </w:lvl>
+    <w:lvl w:ilvl="1" w:tplc="0C0A0003" w:tentative="1">
+      <w:start w:val="1"/>
+      <w:numFmt w:val="bullet"/>
+      <w:lvlText w:val="o"/>
+      <w:lvlJc w:val="left"/>
+      <w:pPr>
+        <w:ind w:left="1440" w:hanging="360"/>
+      </w:pPr>
+      <w:rPr>
+        <w:rFonts w:ascii="Courier New" w:hAnsi="Courier New" w:cs="Courier New" w:hint="default"/>
+      </w:rPr>
+    </w:lvl>
+    <w:lvl w:ilvl="2" w:tplc="0C0A0005" w:tentative="1">
+      <w:start w:val="1"/>
+      <w:numFmt w:val="bullet"/>
+      <w:lvlText w:val=""/>
+      <w:lvlJc w:val="left"/>
+      <w:pPr>
+        <w:ind w:left="2160" w:hanging="360"/>
+      </w:pPr>
+      <w:rPr>
+        <w:rFonts w:ascii="Wingdings" w:hAnsi="Wingdings" w:hint="default"/>
+      </w:rPr>
+    </w:lvl>
+    <w:lvl w:ilvl="3" w:tplc="0C0A0001" w:tentative="1">
+      <w:start w:val="1"/>
+      <w:numFmt w:val="bullet"/>
+      <w:lvlText w:val=""/>
+      <w:lvlJc w:val="left"/>
+      <w:pPr>
+        <w:ind w:left="2880" w:hanging="360"/>
+      </w:pPr>
+      <w:rPr>
+        <w:rFonts w:ascii="Symbol" w:hAnsi="Symbol" w:hint="default"/>
+      </w:rPr>
+    </w:lvl>
+    <w:lvl w:ilvl="4" w:tplc="0C0A0003" w:tentative="1">
+      <w:start w:val="1"/>
+      <w:numFmt w:val="bullet"/>
+      <w:lvlText w:val="o"/>
+      <w:lvlJc w:val="left"/>
+      <w:pPr>
+        <w:ind w:left="3600" w:hanging="360"/>
+      </w:pPr>
+      <w:rPr>
+        <w:rFonts w:ascii="Courier New" w:hAnsi="Courier New" w:cs="Courier New" w:hint="default"/>
+      </w:rPr>
+    </w:lvl>
+    <w:lvl w:ilvl="5" w:tplc="0C0A0005" w:tentative="1">
+      <w:start w:val="1"/>
+      <w:numFmt w:val="bullet"/>
+      <w:lvlText w:val=""/>
+      <w:lvlJc w:val="left"/>
+      <w:pPr>
+        <w:ind w:left="4320" w:hanging="360"/>
+      </w:pPr>
+      <w:rPr>
+        <w:rFonts w:ascii="Wingdings" w:hAnsi="Wingdings" w:hint="default"/>
+      </w:rPr>
+    </w:lvl>
+    <w:lvl w:ilvl="6" w:tplc="0C0A0001" w:tentative="1">
+      <w:start w:val="1"/>
+      <w:numFmt w:val="bullet"/>
+      <w:lvlText w:val=""/>
+      <w:lvlJc w:val="left"/>
+      <w:pPr>
+        <w:ind w:left="5040" w:hanging="360"/>
+      </w:pPr>
+      <w:rPr>
+        <w:rFonts w:ascii="Symbol" w:hAnsi="Symbol" w:hint="default"/>
+      </w:rPr>
+    </w:lvl>
+    <w:lvl w:ilvl="7" w:tplc="0C0A0003" w:tentative="1">
+      <w:start w:val="1"/>
+      <w:numFmt w:val="bullet"/>
+      <w:lvlText w:val="o"/>
+      <w:lvlJc w:val="left"/>
+      <w:pPr>
+        <w:ind w:left="5760" w:hanging="360"/>
+      </w:pPr>
+      <w:rPr>
+        <w:rFonts w:ascii="Courier New" w:hAnsi="Courier New" w:cs="Courier New" w:hint="default"/>
+      </w:rPr>
+    </w:lvl>
+    <w:lvl w:ilvl="8" w:tplc="0C0A0005" w:tentative="1">
+      <w:start w:val="1"/>
+      <w:numFmt w:val="bullet"/>
+      <w:lvlText w:val=""/>
+      <w:lvlJc w:val="left"/>
+      <w:pPr>
+        <w:ind w:left="6480" w:hanging="360"/>
+      </w:pPr>
+      <w:rPr>
+        <w:rFonts w:ascii="Wingdings" w:hAnsi="Wingdings" w:hint="default"/>
+      </w:rPr>
+    </w:lvl>
+  </w:abstractNum>
   <w:num w:numId="1">
-    <w:abstractNumId w:val="12"/>
+    <w:abstractNumId w:val="14"/>
   </w:num>
   <w:num w:numId="2">
+    <w:abstractNumId w:val="10"/>
+  </w:num>
+  <w:num w:numId="3">
     <w:abstractNumId w:val="8"/>
   </w:num>
-  <w:num w:numId="3">
-    <w:abstractNumId w:val="6"/>
-  </w:num>
   <w:num w:numId="4">
-    <w:abstractNumId w:val="4"/>
+    <w:abstractNumId w:val="5"/>
   </w:num>
   <w:num w:numId="5">
-    <w:abstractNumId w:val="7"/>
+    <w:abstractNumId w:val="9"/>
   </w:num>
   <w:num w:numId="6">
     <w:abstractNumId w:val="1"/>
   </w:num>
   <w:num w:numId="7">
-    <w:abstractNumId w:val="3"/>
+    <w:abstractNumId w:val="4"/>
   </w:num>
   <w:num w:numId="8">
     <w:abstractNumId w:val="2"/>
   </w:num>
   <w:num w:numId="9">
+    <w:abstractNumId w:val="15"/>
+  </w:num>
+  <w:num w:numId="10">
     <w:abstractNumId w:val="13"/>
   </w:num>
-  <w:num w:numId="10">
+  <w:num w:numId="11">
     <w:abstractNumId w:val="11"/>
-  </w:num>
-  <w:num w:numId="11">
-    <w:abstractNumId w:val="9"/>
   </w:num>
   <w:num w:numId="12">
     <w:abstractNumId w:val="0"/>
   </w:num>
   <w:num w:numId="13">
-    <w:abstractNumId w:val="5"/>
+    <w:abstractNumId w:val="6"/>
   </w:num>
   <w:num w:numId="14">
-    <w:abstractNumId w:val="15"/>
+    <w:abstractNumId w:val="17"/>
   </w:num>
   <w:num w:numId="15">
-    <w:abstractNumId w:val="10"/>
+    <w:abstractNumId w:val="12"/>
   </w:num>
   <w:num w:numId="16">
-    <w:abstractNumId w:val="14"/>
+    <w:abstractNumId w:val="16"/>
+  </w:num>
+  <w:num w:numId="17">
+    <w:abstractNumId w:val="7"/>
+  </w:num>
+  <w:num w:numId="18">
+    <w:abstractNumId w:val="3"/>
+  </w:num>
+  <w:num w:numId="19">
+    <w:abstractNumId w:val="18"/>
   </w:num>
 </w:numbering>
 </file>
@@ -13226,6 +16001,7 @@
   <w:style w:type="character" w:default="1" w:styleId="Fuentedeprrafopredeter">
     <w:name w:val="Default Paragraph Font"/>
     <w:uiPriority w:val="1"/>
+    <w:semiHidden/>
     <w:unhideWhenUsed/>
   </w:style>
   <w:style w:type="table" w:default="1" w:styleId="Tablanormal">
@@ -13431,6 +16207,65 @@
         <w:right w:w="108" w:type="dxa"/>
       </w:tblCellMar>
     </w:tblPr>
+  </w:style>
+  <w:style w:type="paragraph" w:styleId="Descripcin">
+    <w:name w:val="caption"/>
+    <w:basedOn w:val="Normal"/>
+    <w:next w:val="Normal"/>
+    <w:uiPriority w:val="35"/>
+    <w:unhideWhenUsed/>
+    <w:qFormat/>
+    <w:rsid w:val="00D77D67"/>
+    <w:pPr>
+      <w:spacing w:after="200" w:line="240" w:lineRule="auto"/>
+    </w:pPr>
+    <w:rPr>
+      <w:rFonts w:ascii="Times New Roman" w:eastAsia="Times New Roman" w:hAnsi="Times New Roman" w:cs="Times New Roman"/>
+      <w:i/>
+      <w:iCs/>
+      <w:color w:val="44546A"/>
+      <w:sz w:val="18"/>
+      <w:szCs w:val="18"/>
+      <w:lang w:eastAsia="es-ES"/>
+    </w:rPr>
+  </w:style>
+  <w:style w:type="paragraph" w:customStyle="1" w:styleId="Standard">
+    <w:name w:val="Standard"/>
+    <w:qFormat/>
+    <w:rsid w:val="00D77D67"/>
+    <w:pPr>
+      <w:widowControl w:val="0"/>
+      <w:suppressAutoHyphens/>
+      <w:autoSpaceDN w:val="0"/>
+      <w:spacing w:after="0" w:line="240" w:lineRule="auto"/>
+      <w:textAlignment w:val="baseline"/>
+    </w:pPr>
+    <w:rPr>
+      <w:rFonts w:ascii="Nimbus Roman No9 L" w:eastAsia="DejaVu Sans" w:hAnsi="Nimbus Roman No9 L" w:cs="DejaVu Sans"/>
+      <w:kern w:val="3"/>
+      <w:sz w:val="24"/>
+      <w:szCs w:val="24"/>
+      <w:lang w:eastAsia="zh-CN"/>
+    </w:rPr>
+  </w:style>
+  <w:style w:type="paragraph" w:customStyle="1" w:styleId="Standarduser">
+    <w:name w:val="Standard (user)"/>
+    <w:qFormat/>
+    <w:rsid w:val="00D77D67"/>
+    <w:pPr>
+      <w:widowControl w:val="0"/>
+      <w:suppressAutoHyphens/>
+      <w:autoSpaceDN w:val="0"/>
+      <w:spacing w:after="0" w:line="240" w:lineRule="auto"/>
+      <w:textAlignment w:val="baseline"/>
+    </w:pPr>
+    <w:rPr>
+      <w:rFonts w:ascii="Arial" w:eastAsia="DejaVu Sans" w:hAnsi="Arial" w:cs="Arial"/>
+      <w:kern w:val="3"/>
+      <w:sz w:val="20"/>
+      <w:szCs w:val="24"/>
+      <w:lang w:val="es-MX" w:eastAsia="zh-CN"/>
+    </w:rPr>
   </w:style>
 </w:styles>
 </file>
@@ -13701,7 +16536,7 @@
 </file>
 
 <file path=customXml/itemProps1.xml><?xml version="1.0" encoding="utf-8"?>
-<ds:datastoreItem xmlns:ds="http://schemas.openxmlformats.org/officeDocument/2006/customXml" ds:itemID="{A76C17C8-D308-4899-BA1E-80350B881E57}">
+<ds:datastoreItem xmlns:ds="http://schemas.openxmlformats.org/officeDocument/2006/customXml" ds:itemID="{ACFAA68B-DDCD-4D34-956A-D8FEB72F0081}">
   <ds:schemaRefs>
     <ds:schemaRef ds:uri="http://schemas.openxmlformats.org/officeDocument/2006/bibliography"/>
   </ds:schemaRefs>

</xml_diff>